<commit_message>
tried word ouput, change title using  \n for linebreak
</commit_message>
<xml_diff>
--- a/Program Evaluation/aacCourse_Report.docx
+++ b/Program Evaluation/aacCourse_Report.docx
@@ -25,98 +25,106 @@
         <w:t xml:space="preserve"> </w:t>
       </w:r>
       <w:r>
+        <w:t xml:space="preserve">(AAC)</w:t>
+      </w:r>
+      <w:r>
+        <w:t xml:space="preserve"> </w:t>
+      </w:r>
+      <w:r>
         <w:t xml:space="preserve">Courses</w:t>
       </w:r>
       <w:r>
+        <w:br/>
+      </w:r>
+      <w:r>
+        <w:t xml:space="preserve">Enrollments</w:t>
+      </w:r>
+      <w:r>
+        <w:t xml:space="preserve"> </w:t>
+      </w:r>
+      <w:r>
+        <w:t xml:space="preserve">and</w:t>
+      </w:r>
+      <w:r>
+        <w:t xml:space="preserve"> </w:t>
+      </w:r>
+      <w:r>
+        <w:t xml:space="preserve">Grades</w:t>
+      </w:r>
+      <w:r>
         <w:t xml:space="preserve"> </w:t>
       </w:r>
       <w:r>
         <w:t xml:space="preserve">Review</w:t>
-      </w:r>
-    </w:p>
-    <w:bookmarkStart w:id="20" w:name="summary"/>
-    <w:p>
-      <w:pPr>
-        <w:pStyle w:val="Heading1"/>
-      </w:pPr>
-      <w:r>
-        <w:t xml:space="preserve">Summary</w:t>
       </w:r>
     </w:p>
     <w:p>
       <w:pPr>
-        <w:numPr>
-          <w:ilvl w:val="0"/>
-          <w:numId w:val="1001"/>
-        </w:numPr>
-        <w:pStyle w:val="Compact"/>
-      </w:pPr>
-      <w:r>
-        <w:t xml:space="preserve">Among the past 5 years (2018 Fall to 2022 Spring), AAC 103 course has an average enrollment of 50 students.</w:t>
+        <w:pStyle w:val="Subtitle"/>
+      </w:pPr>
+      <w:r>
+        <w:t xml:space="preserve">(2018</w:t>
+      </w:r>
+      <w:r>
+        <w:t xml:space="preserve"> </w:t>
+      </w:r>
+      <w:r>
+        <w:t xml:space="preserve">Fall</w:t>
+      </w:r>
+      <w:r>
+        <w:t xml:space="preserve"> </w:t>
+      </w:r>
+      <w:r>
+        <w:t xml:space="preserve">-</w:t>
+      </w:r>
+      <w:r>
+        <w:t xml:space="preserve"> </w:t>
+      </w:r>
+      <w:r>
+        <w:t xml:space="preserve">2022</w:t>
+      </w:r>
+      <w:r>
+        <w:t xml:space="preserve"> </w:t>
+      </w:r>
+      <w:r>
+        <w:t xml:space="preserve">Spring)</w:t>
       </w:r>
     </w:p>
     <w:p>
       <w:pPr>
-        <w:numPr>
-          <w:ilvl w:val="0"/>
-          <w:numId w:val="1001"/>
-        </w:numPr>
-        <w:pStyle w:val="Compact"/>
-      </w:pPr>
-      <w:r>
-        <w:t xml:space="preserve">Average pass rate for AAC 103 course is 82%.</w:t>
+        <w:pStyle w:val="Author"/>
+      </w:pPr>
+      <w:r>
+        <w:t xml:space="preserve">Lasell</w:t>
+      </w:r>
+      <w:r>
+        <w:t xml:space="preserve"> </w:t>
+      </w:r>
+      <w:r>
+        <w:t xml:space="preserve">University</w:t>
+      </w:r>
+      <w:r>
+        <w:t xml:space="preserve"> </w:t>
+      </w:r>
+      <w:r>
+        <w:t xml:space="preserve">Institutional</w:t>
+      </w:r>
+      <w:r>
+        <w:t xml:space="preserve"> </w:t>
+      </w:r>
+      <w:r>
+        <w:t xml:space="preserve">Research</w:t>
       </w:r>
     </w:p>
     <w:p>
       <w:pPr>
-        <w:numPr>
-          <w:ilvl w:val="0"/>
-          <w:numId w:val="1001"/>
-        </w:numPr>
-        <w:pStyle w:val="Compact"/>
-      </w:pPr>
-      <w:r>
-        <w:t xml:space="preserve">Students with higher than 2.0 semester GPA usually have higher pass rate in AAC103 than students with lower than 2.0 semester GPA.</w:t>
+        <w:pStyle w:val="Date"/>
+      </w:pPr>
+      <w:r>
+        <w:t xml:space="preserve">2022-11-28</w:t>
       </w:r>
     </w:p>
-    <w:p>
-      <w:pPr>
-        <w:numPr>
-          <w:ilvl w:val="0"/>
-          <w:numId w:val="1001"/>
-        </w:numPr>
-        <w:pStyle w:val="Compact"/>
-      </w:pPr>
-      <w:r>
-        <w:t xml:space="preserve">An average of 73% students in AAC 103 course have a higher than 2.0 semester GPA.</w:t>
-      </w:r>
-    </w:p>
-    <w:p>
-      <w:pPr>
-        <w:numPr>
-          <w:ilvl w:val="0"/>
-          <w:numId w:val="1001"/>
-        </w:numPr>
-        <w:pStyle w:val="Compact"/>
-      </w:pPr>
-      <w:r>
-        <w:t xml:space="preserve">Among those who pass AAC 103, 77% have a higher than 2.0 GPA and 23% do not have a good enough semester GPA. Among those who failed AAC 103, 58% still have a higher than 2.0 semester GPA (without succeeding in AAC 1O3 course).</w:t>
-      </w:r>
-    </w:p>
-    <w:p>
-      <w:pPr>
-        <w:numPr>
-          <w:ilvl w:val="0"/>
-          <w:numId w:val="1001"/>
-        </w:numPr>
-        <w:pStyle w:val="Compact"/>
-      </w:pPr>
-      <w:r>
-        <w:t xml:space="preserve">Taking AAC 103 the second and third times does not improve pass rate or percentage of obtaining higher than 2.0 semester GPA.</w:t>
-      </w:r>
-    </w:p>
-    <w:bookmarkEnd w:id="20"/>
-    <w:bookmarkStart w:id="21" w:name="enrollment"/>
+    <w:bookmarkStart w:id="20" w:name="enrollment"/>
     <w:p>
       <w:pPr>
         <w:pStyle w:val="Heading1"/>
@@ -294,83 +302,83 @@
               <w:jc w:val="center"/>
             </w:pPr>
             <w:r>
-              <w:t xml:space="preserve">51</w:t>
-            </w:r>
-          </w:p>
-        </w:tc>
-        <w:tc>
-          <w:tcPr/>
-          <w:p>
-            <w:pPr>
-              <w:pStyle w:val="Compact"/>
-            </w:pPr>
-          </w:p>
-        </w:tc>
-        <w:tc>
-          <w:tcPr/>
-          <w:p>
-            <w:pPr>
-              <w:pStyle w:val="Compact"/>
-              <w:jc w:val="center"/>
-            </w:pPr>
-            <w:r>
-              <w:t xml:space="preserve">76</w:t>
-            </w:r>
-          </w:p>
-        </w:tc>
-        <w:tc>
-          <w:tcPr/>
-          <w:p>
-            <w:pPr>
-              <w:pStyle w:val="Compact"/>
-            </w:pPr>
-          </w:p>
-        </w:tc>
-        <w:tc>
-          <w:tcPr/>
-          <w:p>
-            <w:pPr>
-              <w:pStyle w:val="Compact"/>
-              <w:jc w:val="center"/>
-            </w:pPr>
-            <w:r>
-              <w:t xml:space="preserve">40</w:t>
-            </w:r>
-          </w:p>
-        </w:tc>
-        <w:tc>
-          <w:tcPr/>
-          <w:p>
-            <w:pPr>
-              <w:pStyle w:val="Compact"/>
-            </w:pPr>
-          </w:p>
-        </w:tc>
-        <w:tc>
-          <w:tcPr/>
-          <w:p>
-            <w:pPr>
-              <w:pStyle w:val="Compact"/>
-            </w:pPr>
-          </w:p>
-        </w:tc>
-        <w:tc>
-          <w:tcPr/>
-          <w:p>
-            <w:pPr>
-              <w:pStyle w:val="Compact"/>
-            </w:pPr>
-          </w:p>
-        </w:tc>
-        <w:tc>
-          <w:tcPr/>
-          <w:p>
-            <w:pPr>
-              <w:pStyle w:val="Compact"/>
-              <w:jc w:val="center"/>
-            </w:pPr>
-            <w:r>
-              <w:t xml:space="preserve">37</w:t>
+              <w:t xml:space="preserve">56</w:t>
+            </w:r>
+          </w:p>
+        </w:tc>
+        <w:tc>
+          <w:tcPr/>
+          <w:p>
+            <w:pPr>
+              <w:pStyle w:val="Compact"/>
+            </w:pPr>
+          </w:p>
+        </w:tc>
+        <w:tc>
+          <w:tcPr/>
+          <w:p>
+            <w:pPr>
+              <w:pStyle w:val="Compact"/>
+              <w:jc w:val="center"/>
+            </w:pPr>
+            <w:r>
+              <w:t xml:space="preserve">80</w:t>
+            </w:r>
+          </w:p>
+        </w:tc>
+        <w:tc>
+          <w:tcPr/>
+          <w:p>
+            <w:pPr>
+              <w:pStyle w:val="Compact"/>
+            </w:pPr>
+          </w:p>
+        </w:tc>
+        <w:tc>
+          <w:tcPr/>
+          <w:p>
+            <w:pPr>
+              <w:pStyle w:val="Compact"/>
+              <w:jc w:val="center"/>
+            </w:pPr>
+            <w:r>
+              <w:t xml:space="preserve">43</w:t>
+            </w:r>
+          </w:p>
+        </w:tc>
+        <w:tc>
+          <w:tcPr/>
+          <w:p>
+            <w:pPr>
+              <w:pStyle w:val="Compact"/>
+            </w:pPr>
+          </w:p>
+        </w:tc>
+        <w:tc>
+          <w:tcPr/>
+          <w:p>
+            <w:pPr>
+              <w:pStyle w:val="Compact"/>
+            </w:pPr>
+          </w:p>
+        </w:tc>
+        <w:tc>
+          <w:tcPr/>
+          <w:p>
+            <w:pPr>
+              <w:pStyle w:val="Compact"/>
+            </w:pPr>
+          </w:p>
+        </w:tc>
+        <w:tc>
+          <w:tcPr/>
+          <w:p>
+            <w:pPr>
+              <w:pStyle w:val="Compact"/>
+              <w:jc w:val="center"/>
+            </w:pPr>
+            <w:r>
+              <w:t xml:space="preserve">46</w:t>
             </w:r>
           </w:p>
         </w:tc>
@@ -396,6 +404,66 @@
               <w:jc w:val="center"/>
             </w:pPr>
             <w:r>
+              <w:t xml:space="preserve">56</w:t>
+            </w:r>
+          </w:p>
+        </w:tc>
+        <w:tc>
+          <w:tcPr/>
+          <w:p>
+            <w:pPr>
+              <w:pStyle w:val="Compact"/>
+              <w:jc w:val="center"/>
+            </w:pPr>
+            <w:r>
+              <w:t xml:space="preserve">54</w:t>
+            </w:r>
+          </w:p>
+        </w:tc>
+        <w:tc>
+          <w:tcPr/>
+          <w:p>
+            <w:pPr>
+              <w:pStyle w:val="Compact"/>
+              <w:jc w:val="center"/>
+            </w:pPr>
+            <w:r>
+              <w:t xml:space="preserve">66</w:t>
+            </w:r>
+          </w:p>
+        </w:tc>
+        <w:tc>
+          <w:tcPr/>
+          <w:p>
+            <w:pPr>
+              <w:pStyle w:val="Compact"/>
+              <w:jc w:val="center"/>
+            </w:pPr>
+            <w:r>
+              <w:t xml:space="preserve">58</w:t>
+            </w:r>
+          </w:p>
+        </w:tc>
+        <w:tc>
+          <w:tcPr/>
+          <w:p>
+            <w:pPr>
+              <w:pStyle w:val="Compact"/>
+              <w:jc w:val="center"/>
+            </w:pPr>
+            <w:r>
+              <w:t xml:space="preserve">82</w:t>
+            </w:r>
+          </w:p>
+        </w:tc>
+        <w:tc>
+          <w:tcPr/>
+          <w:p>
+            <w:pPr>
+              <w:pStyle w:val="Compact"/>
+              <w:jc w:val="center"/>
+            </w:pPr>
+            <w:r>
               <w:t xml:space="preserve">50</w:t>
             </w:r>
           </w:p>
@@ -408,78 +476,6 @@
               <w:jc w:val="center"/>
             </w:pPr>
             <w:r>
-              <w:t xml:space="preserve">50</w:t>
-            </w:r>
-          </w:p>
-        </w:tc>
-        <w:tc>
-          <w:tcPr/>
-          <w:p>
-            <w:pPr>
-              <w:pStyle w:val="Compact"/>
-              <w:jc w:val="center"/>
-            </w:pPr>
-            <w:r>
-              <w:t xml:space="preserve">59</w:t>
-            </w:r>
-          </w:p>
-        </w:tc>
-        <w:tc>
-          <w:tcPr/>
-          <w:p>
-            <w:pPr>
-              <w:pStyle w:val="Compact"/>
-              <w:jc w:val="center"/>
-            </w:pPr>
-            <w:r>
-              <w:t xml:space="preserve">53</w:t>
-            </w:r>
-          </w:p>
-        </w:tc>
-        <w:tc>
-          <w:tcPr/>
-          <w:p>
-            <w:pPr>
-              <w:pStyle w:val="Compact"/>
-              <w:jc w:val="center"/>
-            </w:pPr>
-            <w:r>
-              <w:t xml:space="preserve">79</w:t>
-            </w:r>
-          </w:p>
-        </w:tc>
-        <w:tc>
-          <w:tcPr/>
-          <w:p>
-            <w:pPr>
-              <w:pStyle w:val="Compact"/>
-              <w:jc w:val="center"/>
-            </w:pPr>
-            <w:r>
-              <w:t xml:space="preserve">38</w:t>
-            </w:r>
-          </w:p>
-        </w:tc>
-        <w:tc>
-          <w:tcPr/>
-          <w:p>
-            <w:pPr>
-              <w:pStyle w:val="Compact"/>
-              <w:jc w:val="center"/>
-            </w:pPr>
-            <w:r>
-              <w:t xml:space="preserve">38</w:t>
-            </w:r>
-          </w:p>
-        </w:tc>
-        <w:tc>
-          <w:tcPr/>
-          <w:p>
-            <w:pPr>
-              <w:pStyle w:val="Compact"/>
-              <w:jc w:val="center"/>
-            </w:pPr>
-            <w:r>
               <w:t xml:space="preserve">43</w:t>
             </w:r>
           </w:p>
@@ -492,7 +488,19 @@
               <w:jc w:val="center"/>
             </w:pPr>
             <w:r>
-              <w:t xml:space="preserve">39</w:t>
+              <w:t xml:space="preserve">48</w:t>
+            </w:r>
+          </w:p>
+        </w:tc>
+        <w:tc>
+          <w:tcPr/>
+          <w:p>
+            <w:pPr>
+              <w:pStyle w:val="Compact"/>
+              <w:jc w:val="center"/>
+            </w:pPr>
+            <w:r>
+              <w:t xml:space="preserve">44</w:t>
             </w:r>
           </w:p>
         </w:tc>
@@ -518,59 +526,59 @@
               <w:jc w:val="center"/>
             </w:pPr>
             <w:r>
-              <w:t xml:space="preserve">34</w:t>
-            </w:r>
-          </w:p>
-        </w:tc>
-        <w:tc>
-          <w:tcPr/>
-          <w:p>
-            <w:pPr>
-              <w:pStyle w:val="Compact"/>
-            </w:pPr>
-          </w:p>
-        </w:tc>
-        <w:tc>
-          <w:tcPr/>
-          <w:p>
-            <w:pPr>
-              <w:pStyle w:val="Compact"/>
-            </w:pPr>
-          </w:p>
-        </w:tc>
-        <w:tc>
-          <w:tcPr/>
-          <w:p>
-            <w:pPr>
-              <w:pStyle w:val="Compact"/>
-            </w:pPr>
-          </w:p>
-        </w:tc>
-        <w:tc>
-          <w:tcPr/>
-          <w:p>
-            <w:pPr>
-              <w:pStyle w:val="Compact"/>
-            </w:pPr>
-          </w:p>
-        </w:tc>
-        <w:tc>
-          <w:tcPr/>
-          <w:p>
-            <w:pPr>
-              <w:pStyle w:val="Compact"/>
-            </w:pPr>
-          </w:p>
-        </w:tc>
-        <w:tc>
-          <w:tcPr/>
-          <w:p>
-            <w:pPr>
-              <w:pStyle w:val="Compact"/>
-              <w:jc w:val="center"/>
-            </w:pPr>
-            <w:r>
-              <w:t xml:space="preserve">34</w:t>
+              <w:t xml:space="preserve">50</w:t>
+            </w:r>
+          </w:p>
+        </w:tc>
+        <w:tc>
+          <w:tcPr/>
+          <w:p>
+            <w:pPr>
+              <w:pStyle w:val="Compact"/>
+            </w:pPr>
+          </w:p>
+        </w:tc>
+        <w:tc>
+          <w:tcPr/>
+          <w:p>
+            <w:pPr>
+              <w:pStyle w:val="Compact"/>
+            </w:pPr>
+          </w:p>
+        </w:tc>
+        <w:tc>
+          <w:tcPr/>
+          <w:p>
+            <w:pPr>
+              <w:pStyle w:val="Compact"/>
+            </w:pPr>
+          </w:p>
+        </w:tc>
+        <w:tc>
+          <w:tcPr/>
+          <w:p>
+            <w:pPr>
+              <w:pStyle w:val="Compact"/>
+            </w:pPr>
+          </w:p>
+        </w:tc>
+        <w:tc>
+          <w:tcPr/>
+          <w:p>
+            <w:pPr>
+              <w:pStyle w:val="Compact"/>
+            </w:pPr>
+          </w:p>
+        </w:tc>
+        <w:tc>
+          <w:tcPr/>
+          <w:p>
+            <w:pPr>
+              <w:pStyle w:val="Compact"/>
+              <w:jc w:val="center"/>
+            </w:pPr>
+            <w:r>
+              <w:t xml:space="preserve">50</w:t>
             </w:r>
           </w:p>
         </w:tc>
@@ -597,11 +605,35 @@
         <w:pStyle w:val="BodyText"/>
       </w:pPr>
       <w:r>
-        <w:t xml:space="preserve">Among the past 5 years (2018 Fall to 2022 Spring), AAC courses enrollment range from 34 to 79. An average enrollment for AAC103 is 50 students.</w:t>
+        <w:t xml:space="preserve">Among the past 5 years (2018 Fall to 2022 Spring), AAC courses</w:t>
+      </w:r>
+      <w:r>
+        <w:t xml:space="preserve"> </w:t>
+      </w:r>
+      <w:r>
+        <w:t xml:space="preserve">enrollment range from 43 to 82.</w:t>
+      </w:r>
+      <w:r>
+        <w:t xml:space="preserve"> </w:t>
+      </w:r>
+      <w:r>
+        <w:t xml:space="preserve">An average enrollment for AAC103 is</w:t>
+      </w:r>
+      <w:r>
+        <w:t xml:space="preserve"> </w:t>
+      </w:r>
+      <w:r>
+        <w:t xml:space="preserve">56</w:t>
+      </w:r>
+      <w:r>
+        <w:t xml:space="preserve"> </w:t>
+      </w:r>
+      <w:r>
+        <w:t xml:space="preserve">students.</w:t>
       </w:r>
     </w:p>
-    <w:bookmarkEnd w:id="21"/>
-    <w:bookmarkStart w:id="23" w:name="pass-rate"/>
+    <w:bookmarkEnd w:id="20"/>
+    <w:bookmarkStart w:id="22" w:name="pass-rate"/>
     <w:p>
       <w:pPr>
         <w:pStyle w:val="Heading1"/>
@@ -779,83 +811,83 @@
               <w:jc w:val="center"/>
             </w:pPr>
             <w:r>
-              <w:t xml:space="preserve">88%</w:t>
-            </w:r>
-          </w:p>
-        </w:tc>
-        <w:tc>
-          <w:tcPr/>
-          <w:p>
-            <w:pPr>
-              <w:pStyle w:val="Compact"/>
-            </w:pPr>
-          </w:p>
-        </w:tc>
-        <w:tc>
-          <w:tcPr/>
-          <w:p>
-            <w:pPr>
-              <w:pStyle w:val="Compact"/>
-              <w:jc w:val="center"/>
-            </w:pPr>
-            <w:r>
-              <w:t xml:space="preserve">66%</w:t>
-            </w:r>
-          </w:p>
-        </w:tc>
-        <w:tc>
-          <w:tcPr/>
-          <w:p>
-            <w:pPr>
-              <w:pStyle w:val="Compact"/>
-            </w:pPr>
-          </w:p>
-        </w:tc>
-        <w:tc>
-          <w:tcPr/>
-          <w:p>
-            <w:pPr>
-              <w:pStyle w:val="Compact"/>
-              <w:jc w:val="center"/>
-            </w:pPr>
-            <w:r>
-              <w:t xml:space="preserve">100%</w:t>
-            </w:r>
-          </w:p>
-        </w:tc>
-        <w:tc>
-          <w:tcPr/>
-          <w:p>
-            <w:pPr>
-              <w:pStyle w:val="Compact"/>
-            </w:pPr>
-          </w:p>
-        </w:tc>
-        <w:tc>
-          <w:tcPr/>
-          <w:p>
-            <w:pPr>
-              <w:pStyle w:val="Compact"/>
-            </w:pPr>
-          </w:p>
-        </w:tc>
-        <w:tc>
-          <w:tcPr/>
-          <w:p>
-            <w:pPr>
-              <w:pStyle w:val="Compact"/>
-            </w:pPr>
-          </w:p>
-        </w:tc>
-        <w:tc>
-          <w:tcPr/>
-          <w:p>
-            <w:pPr>
-              <w:pStyle w:val="Compact"/>
-              <w:jc w:val="center"/>
-            </w:pPr>
-            <w:r>
-              <w:t xml:space="preserve">97%</w:t>
+              <w:t xml:space="preserve">79%</w:t>
+            </w:r>
+          </w:p>
+        </w:tc>
+        <w:tc>
+          <w:tcPr/>
+          <w:p>
+            <w:pPr>
+              <w:pStyle w:val="Compact"/>
+            </w:pPr>
+          </w:p>
+        </w:tc>
+        <w:tc>
+          <w:tcPr/>
+          <w:p>
+            <w:pPr>
+              <w:pStyle w:val="Compact"/>
+              <w:jc w:val="center"/>
+            </w:pPr>
+            <w:r>
+              <w:t xml:space="preserve">62%</w:t>
+            </w:r>
+          </w:p>
+        </w:tc>
+        <w:tc>
+          <w:tcPr/>
+          <w:p>
+            <w:pPr>
+              <w:pStyle w:val="Compact"/>
+            </w:pPr>
+          </w:p>
+        </w:tc>
+        <w:tc>
+          <w:tcPr/>
+          <w:p>
+            <w:pPr>
+              <w:pStyle w:val="Compact"/>
+              <w:jc w:val="center"/>
+            </w:pPr>
+            <w:r>
+              <w:t xml:space="preserve">93%</w:t>
+            </w:r>
+          </w:p>
+        </w:tc>
+        <w:tc>
+          <w:tcPr/>
+          <w:p>
+            <w:pPr>
+              <w:pStyle w:val="Compact"/>
+            </w:pPr>
+          </w:p>
+        </w:tc>
+        <w:tc>
+          <w:tcPr/>
+          <w:p>
+            <w:pPr>
+              <w:pStyle w:val="Compact"/>
+            </w:pPr>
+          </w:p>
+        </w:tc>
+        <w:tc>
+          <w:tcPr/>
+          <w:p>
+            <w:pPr>
+              <w:pStyle w:val="Compact"/>
+            </w:pPr>
+          </w:p>
+        </w:tc>
+        <w:tc>
+          <w:tcPr/>
+          <w:p>
+            <w:pPr>
+              <w:pStyle w:val="Compact"/>
+              <w:jc w:val="center"/>
+            </w:pPr>
+            <w:r>
+              <w:t xml:space="preserve">80%</w:t>
             </w:r>
           </w:p>
         </w:tc>
@@ -881,18 +913,6 @@
               <w:jc w:val="center"/>
             </w:pPr>
             <w:r>
-              <w:t xml:space="preserve">82%</w:t>
-            </w:r>
-          </w:p>
-        </w:tc>
-        <w:tc>
-          <w:tcPr/>
-          <w:p>
-            <w:pPr>
-              <w:pStyle w:val="Compact"/>
-              <w:jc w:val="center"/>
-            </w:pPr>
-            <w:r>
               <w:t xml:space="preserve">74%</w:t>
             </w:r>
           </w:p>
@@ -905,6 +925,78 @@
               <w:jc w:val="center"/>
             </w:pPr>
             <w:r>
+              <w:t xml:space="preserve">69%</w:t>
+            </w:r>
+          </w:p>
+        </w:tc>
+        <w:tc>
+          <w:tcPr/>
+          <w:p>
+            <w:pPr>
+              <w:pStyle w:val="Compact"/>
+              <w:jc w:val="center"/>
+            </w:pPr>
+            <w:r>
+              <w:t xml:space="preserve">77%</w:t>
+            </w:r>
+          </w:p>
+        </w:tc>
+        <w:tc>
+          <w:tcPr/>
+          <w:p>
+            <w:pPr>
+              <w:pStyle w:val="Compact"/>
+              <w:jc w:val="center"/>
+            </w:pPr>
+            <w:r>
+              <w:t xml:space="preserve">76%</w:t>
+            </w:r>
+          </w:p>
+        </w:tc>
+        <w:tc>
+          <w:tcPr/>
+          <w:p>
+            <w:pPr>
+              <w:pStyle w:val="Compact"/>
+              <w:jc w:val="center"/>
+            </w:pPr>
+            <w:r>
+              <w:t xml:space="preserve">78%</w:t>
+            </w:r>
+          </w:p>
+        </w:tc>
+        <w:tc>
+          <w:tcPr/>
+          <w:p>
+            <w:pPr>
+              <w:pStyle w:val="Compact"/>
+              <w:jc w:val="center"/>
+            </w:pPr>
+            <w:r>
+              <w:t xml:space="preserve">59%</w:t>
+            </w:r>
+          </w:p>
+        </w:tc>
+        <w:tc>
+          <w:tcPr/>
+          <w:p>
+            <w:pPr>
+              <w:pStyle w:val="Compact"/>
+              <w:jc w:val="center"/>
+            </w:pPr>
+            <w:r>
+              <w:t xml:space="preserve">74%</w:t>
+            </w:r>
+          </w:p>
+        </w:tc>
+        <w:tc>
+          <w:tcPr/>
+          <w:p>
+            <w:pPr>
+              <w:pStyle w:val="Compact"/>
+              <w:jc w:val="center"/>
+            </w:pPr>
+            <w:r>
               <w:t xml:space="preserve">83%</w:t>
             </w:r>
           </w:p>
@@ -917,67 +1009,7 @@
               <w:jc w:val="center"/>
             </w:pPr>
             <w:r>
-              <w:t xml:space="preserve">83%</w:t>
-            </w:r>
-          </w:p>
-        </w:tc>
-        <w:tc>
-          <w:tcPr/>
-          <w:p>
-            <w:pPr>
-              <w:pStyle w:val="Compact"/>
-              <w:jc w:val="center"/>
-            </w:pPr>
-            <w:r>
-              <w:t xml:space="preserve">81%</w:t>
-            </w:r>
-          </w:p>
-        </w:tc>
-        <w:tc>
-          <w:tcPr/>
-          <w:p>
-            <w:pPr>
-              <w:pStyle w:val="Compact"/>
-              <w:jc w:val="center"/>
-            </w:pPr>
-            <w:r>
-              <w:t xml:space="preserve">76%</w:t>
-            </w:r>
-          </w:p>
-        </w:tc>
-        <w:tc>
-          <w:tcPr/>
-          <w:p>
-            <w:pPr>
-              <w:pStyle w:val="Compact"/>
-              <w:jc w:val="center"/>
-            </w:pPr>
-            <w:r>
-              <w:t xml:space="preserve">84%</w:t>
-            </w:r>
-          </w:p>
-        </w:tc>
-        <w:tc>
-          <w:tcPr/>
-          <w:p>
-            <w:pPr>
-              <w:pStyle w:val="Compact"/>
-              <w:jc w:val="center"/>
-            </w:pPr>
-            <w:r>
-              <w:t xml:space="preserve">93%</w:t>
-            </w:r>
-          </w:p>
-        </w:tc>
-        <w:tc>
-          <w:tcPr/>
-          <w:p>
-            <w:pPr>
-              <w:pStyle w:val="Compact"/>
-              <w:jc w:val="center"/>
-            </w:pPr>
-            <w:r>
-              <w:t xml:space="preserve">79%</w:t>
+              <w:t xml:space="preserve">73%</w:t>
             </w:r>
           </w:p>
         </w:tc>
@@ -1003,59 +1035,59 @@
               <w:jc w:val="center"/>
             </w:pPr>
             <w:r>
-              <w:t xml:space="preserve">85%</w:t>
-            </w:r>
-          </w:p>
-        </w:tc>
-        <w:tc>
-          <w:tcPr/>
-          <w:p>
-            <w:pPr>
-              <w:pStyle w:val="Compact"/>
-            </w:pPr>
-          </w:p>
-        </w:tc>
-        <w:tc>
-          <w:tcPr/>
-          <w:p>
-            <w:pPr>
-              <w:pStyle w:val="Compact"/>
-            </w:pPr>
-          </w:p>
-        </w:tc>
-        <w:tc>
-          <w:tcPr/>
-          <w:p>
-            <w:pPr>
-              <w:pStyle w:val="Compact"/>
-            </w:pPr>
-          </w:p>
-        </w:tc>
-        <w:tc>
-          <w:tcPr/>
-          <w:p>
-            <w:pPr>
-              <w:pStyle w:val="Compact"/>
-            </w:pPr>
-          </w:p>
-        </w:tc>
-        <w:tc>
-          <w:tcPr/>
-          <w:p>
-            <w:pPr>
-              <w:pStyle w:val="Compact"/>
-            </w:pPr>
-          </w:p>
-        </w:tc>
-        <w:tc>
-          <w:tcPr/>
-          <w:p>
-            <w:pPr>
-              <w:pStyle w:val="Compact"/>
-              <w:jc w:val="center"/>
-            </w:pPr>
-            <w:r>
-              <w:t xml:space="preserve">85%</w:t>
+              <w:t xml:space="preserve">66%</w:t>
+            </w:r>
+          </w:p>
+        </w:tc>
+        <w:tc>
+          <w:tcPr/>
+          <w:p>
+            <w:pPr>
+              <w:pStyle w:val="Compact"/>
+            </w:pPr>
+          </w:p>
+        </w:tc>
+        <w:tc>
+          <w:tcPr/>
+          <w:p>
+            <w:pPr>
+              <w:pStyle w:val="Compact"/>
+            </w:pPr>
+          </w:p>
+        </w:tc>
+        <w:tc>
+          <w:tcPr/>
+          <w:p>
+            <w:pPr>
+              <w:pStyle w:val="Compact"/>
+            </w:pPr>
+          </w:p>
+        </w:tc>
+        <w:tc>
+          <w:tcPr/>
+          <w:p>
+            <w:pPr>
+              <w:pStyle w:val="Compact"/>
+            </w:pPr>
+          </w:p>
+        </w:tc>
+        <w:tc>
+          <w:tcPr/>
+          <w:p>
+            <w:pPr>
+              <w:pStyle w:val="Compact"/>
+            </w:pPr>
+          </w:p>
+        </w:tc>
+        <w:tc>
+          <w:tcPr/>
+          <w:p>
+            <w:pPr>
+              <w:pStyle w:val="Compact"/>
+              <w:jc w:val="center"/>
+            </w:pPr>
+            <w:r>
+              <w:t xml:space="preserve">66%</w:t>
             </w:r>
           </w:p>
         </w:tc>
@@ -1082,10 +1114,22 @@
         <w:pStyle w:val="BodyText"/>
       </w:pPr>
       <w:r>
-        <w:t xml:space="preserve">Average pass rate for AAC courses are above 82% across the past 5 academic years.</w:t>
+        <w:t xml:space="preserve">Average pass rate for AAC courses are above</w:t>
+      </w:r>
+      <w:r>
+        <w:t xml:space="preserve"> </w:t>
+      </w:r>
+      <w:r>
+        <w:t xml:space="preserve">73% across the past 5</w:t>
+      </w:r>
+      <w:r>
+        <w:t xml:space="preserve"> </w:t>
+      </w:r>
+      <w:r>
+        <w:t xml:space="preserve">academic years.</w:t>
       </w:r>
     </w:p>
-    <w:bookmarkStart w:id="22" w:name="X3d42e0397efde5617f1c762135f40ac6142225a"/>
+    <w:bookmarkStart w:id="21" w:name="X3d42e0397efde5617f1c762135f40ac6142225a"/>
     <w:p>
       <w:pPr>
         <w:pStyle w:val="Heading2"/>
@@ -1197,19 +1241,19 @@
               <w:jc w:val="center"/>
             </w:pPr>
             <w:r>
-              <w:t xml:space="preserve">67%</w:t>
-            </w:r>
-          </w:p>
-        </w:tc>
-        <w:tc>
-          <w:tcPr/>
-          <w:p>
-            <w:pPr>
-              <w:pStyle w:val="Compact"/>
-              <w:jc w:val="center"/>
-            </w:pPr>
-            <w:r>
-              <w:t xml:space="preserve">9%</w:t>
+              <w:t xml:space="preserve">46%</w:t>
+            </w:r>
+          </w:p>
+        </w:tc>
+        <w:tc>
+          <w:tcPr/>
+          <w:p>
+            <w:pPr>
+              <w:pStyle w:val="Compact"/>
+              <w:jc w:val="center"/>
+            </w:pPr>
+            <w:r>
+              <w:t xml:space="preserve">29%</w:t>
             </w:r>
           </w:p>
         </w:tc>
@@ -1247,19 +1291,19 @@
               <w:jc w:val="center"/>
             </w:pPr>
             <w:r>
-              <w:t xml:space="preserve">73%</w:t>
-            </w:r>
-          </w:p>
-        </w:tc>
-        <w:tc>
-          <w:tcPr/>
-          <w:p>
-            <w:pPr>
-              <w:pStyle w:val="Compact"/>
-              <w:jc w:val="center"/>
-            </w:pPr>
-            <w:r>
-              <w:t xml:space="preserve">13%</w:t>
+              <w:t xml:space="preserve">50%</w:t>
+            </w:r>
+          </w:p>
+        </w:tc>
+        <w:tc>
+          <w:tcPr/>
+          <w:p>
+            <w:pPr>
+              <w:pStyle w:val="Compact"/>
+              <w:jc w:val="center"/>
+            </w:pPr>
+            <w:r>
+              <w:t xml:space="preserve">36%</w:t>
             </w:r>
           </w:p>
         </w:tc>
@@ -1297,19 +1341,19 @@
               <w:jc w:val="center"/>
             </w:pPr>
             <w:r>
-              <w:t xml:space="preserve">75%</w:t>
-            </w:r>
-          </w:p>
-        </w:tc>
-        <w:tc>
-          <w:tcPr/>
-          <w:p>
-            <w:pPr>
-              <w:pStyle w:val="Compact"/>
-              <w:jc w:val="center"/>
-            </w:pPr>
-            <w:r>
-              <w:t xml:space="preserve">12%</w:t>
+              <w:t xml:space="preserve">63%</w:t>
+            </w:r>
+          </w:p>
+        </w:tc>
+        <w:tc>
+          <w:tcPr/>
+          <w:p>
+            <w:pPr>
+              <w:pStyle w:val="Compact"/>
+              <w:jc w:val="center"/>
+            </w:pPr>
+            <w:r>
+              <w:t xml:space="preserve">24%</w:t>
             </w:r>
           </w:p>
         </w:tc>
@@ -1347,19 +1391,19 @@
               <w:jc w:val="center"/>
             </w:pPr>
             <w:r>
-              <w:t xml:space="preserve">54%</w:t>
-            </w:r>
-          </w:p>
-        </w:tc>
-        <w:tc>
-          <w:tcPr/>
-          <w:p>
-            <w:pPr>
-              <w:pStyle w:val="Compact"/>
-              <w:jc w:val="center"/>
-            </w:pPr>
-            <w:r>
-              <w:t xml:space="preserve">34%</w:t>
+              <w:t xml:space="preserve">31%</w:t>
+            </w:r>
+          </w:p>
+        </w:tc>
+        <w:tc>
+          <w:tcPr/>
+          <w:p>
+            <w:pPr>
+              <w:pStyle w:val="Compact"/>
+              <w:jc w:val="center"/>
+            </w:pPr>
+            <w:r>
+              <w:t xml:space="preserve">57%</w:t>
             </w:r>
           </w:p>
         </w:tc>
@@ -1397,19 +1441,19 @@
               <w:jc w:val="center"/>
             </w:pPr>
             <w:r>
-              <w:t xml:space="preserve">74%</w:t>
-            </w:r>
-          </w:p>
-        </w:tc>
-        <w:tc>
-          <w:tcPr/>
-          <w:p>
-            <w:pPr>
-              <w:pStyle w:val="Compact"/>
-              <w:jc w:val="center"/>
-            </w:pPr>
-            <w:r>
-              <w:t xml:space="preserve">10%</w:t>
+              <w:t xml:space="preserve">64%</w:t>
+            </w:r>
+          </w:p>
+        </w:tc>
+        <w:tc>
+          <w:tcPr/>
+          <w:p>
+            <w:pPr>
+              <w:pStyle w:val="Compact"/>
+              <w:jc w:val="center"/>
+            </w:pPr>
+            <w:r>
+              <w:t xml:space="preserve">20%</w:t>
             </w:r>
           </w:p>
         </w:tc>
@@ -1447,19 +1491,19 @@
               <w:jc w:val="center"/>
             </w:pPr>
             <w:r>
-              <w:t xml:space="preserve">93%</w:t>
-            </w:r>
-          </w:p>
-        </w:tc>
-        <w:tc>
-          <w:tcPr/>
-          <w:p>
-            <w:pPr>
-              <w:pStyle w:val="Compact"/>
-              <w:jc w:val="center"/>
-            </w:pPr>
-            <w:r>
-              <w:t xml:space="preserve">0%</w:t>
+              <w:t xml:space="preserve">68%</w:t>
+            </w:r>
+          </w:p>
+        </w:tc>
+        <w:tc>
+          <w:tcPr/>
+          <w:p>
+            <w:pPr>
+              <w:pStyle w:val="Compact"/>
+              <w:jc w:val="center"/>
+            </w:pPr>
+            <w:r>
+              <w:t xml:space="preserve">25%</w:t>
             </w:r>
           </w:p>
         </w:tc>
@@ -1497,19 +1541,19 @@
               <w:jc w:val="center"/>
             </w:pPr>
             <w:r>
-              <w:t xml:space="preserve">70%</w:t>
-            </w:r>
-          </w:p>
-        </w:tc>
-        <w:tc>
-          <w:tcPr/>
-          <w:p>
-            <w:pPr>
-              <w:pStyle w:val="Compact"/>
-              <w:jc w:val="center"/>
-            </w:pPr>
-            <w:r>
-              <w:t xml:space="preserve">19%</w:t>
+              <w:t xml:space="preserve">47%</w:t>
+            </w:r>
+          </w:p>
+        </w:tc>
+        <w:tc>
+          <w:tcPr/>
+          <w:p>
+            <w:pPr>
+              <w:pStyle w:val="Compact"/>
+              <w:jc w:val="center"/>
+            </w:pPr>
+            <w:r>
+              <w:t xml:space="preserve">43%</w:t>
             </w:r>
           </w:p>
         </w:tc>
@@ -1547,19 +1591,19 @@
               <w:jc w:val="center"/>
             </w:pPr>
             <w:r>
-              <w:t xml:space="preserve">64%</w:t>
-            </w:r>
-          </w:p>
-        </w:tc>
-        <w:tc>
-          <w:tcPr/>
-          <w:p>
-            <w:pPr>
-              <w:pStyle w:val="Compact"/>
-              <w:jc w:val="center"/>
-            </w:pPr>
-            <w:r>
-              <w:t xml:space="preserve">22%</w:t>
+              <w:t xml:space="preserve">50%</w:t>
+            </w:r>
+          </w:p>
+        </w:tc>
+        <w:tc>
+          <w:tcPr/>
+          <w:p>
+            <w:pPr>
+              <w:pStyle w:val="Compact"/>
+              <w:jc w:val="center"/>
+            </w:pPr>
+            <w:r>
+              <w:t xml:space="preserve">36%</w:t>
             </w:r>
           </w:p>
         </w:tc>
@@ -1570,12 +1614,30 @@
         <w:pStyle w:val="BodyText"/>
       </w:pPr>
       <w:r>
-        <w:t xml:space="preserve">Students with higher than 2.0 semester GPA usually have higher pass rate in AAC103 than students with lower than 2.0 semester GPA. The difference of AAC103 pass rate for students from different semester GPA is as large as 34% in 2020 Fall.</w:t>
+        <w:t xml:space="preserve">Students with higher than 2.0 semester GPA usually have a</w:t>
+      </w:r>
+      <w:r>
+        <w:t xml:space="preserve"> </w:t>
+      </w:r>
+      <w:r>
+        <w:t xml:space="preserve">20% to</w:t>
+      </w:r>
+      <w:r>
+        <w:t xml:space="preserve"> </w:t>
+      </w:r>
+      <w:r>
+        <w:t xml:space="preserve">57% higher AAC 103 pass rate than</w:t>
+      </w:r>
+      <w:r>
+        <w:t xml:space="preserve"> </w:t>
+      </w:r>
+      <w:r>
+        <w:t xml:space="preserve">students with lower than 2.0 semester GPA.</w:t>
       </w:r>
     </w:p>
+    <w:bookmarkEnd w:id="21"/>
     <w:bookmarkEnd w:id="22"/>
-    <w:bookmarkEnd w:id="23"/>
-    <w:bookmarkStart w:id="25" w:name="semester-gpa"/>
+    <w:bookmarkStart w:id="24" w:name="semester-gpa"/>
     <w:p>
       <w:pPr>
         <w:pStyle w:val="Heading1"/>
@@ -1753,7 +1815,27 @@
               <w:jc w:val="center"/>
             </w:pPr>
             <w:r>
-              <w:t xml:space="preserve">85%</w:t>
+              <w:t xml:space="preserve">77%</w:t>
+            </w:r>
+          </w:p>
+        </w:tc>
+        <w:tc>
+          <w:tcPr/>
+          <w:p>
+            <w:pPr>
+              <w:pStyle w:val="Compact"/>
+            </w:pPr>
+          </w:p>
+        </w:tc>
+        <w:tc>
+          <w:tcPr/>
+          <w:p>
+            <w:pPr>
+              <w:pStyle w:val="Compact"/>
+              <w:jc w:val="center"/>
+            </w:pPr>
+            <w:r>
+              <w:t xml:space="preserve">84%</w:t>
             </w:r>
           </w:p>
         </w:tc>
@@ -1790,46 +1872,26 @@
           <w:p>
             <w:pPr>
               <w:pStyle w:val="Compact"/>
-              <w:jc w:val="center"/>
-            </w:pPr>
-            <w:r>
-              <w:t xml:space="preserve">95%</w:t>
-            </w:r>
-          </w:p>
-        </w:tc>
-        <w:tc>
-          <w:tcPr/>
-          <w:p>
-            <w:pPr>
-              <w:pStyle w:val="Compact"/>
-            </w:pPr>
-          </w:p>
-        </w:tc>
-        <w:tc>
-          <w:tcPr/>
-          <w:p>
-            <w:pPr>
-              <w:pStyle w:val="Compact"/>
-            </w:pPr>
-          </w:p>
-        </w:tc>
-        <w:tc>
-          <w:tcPr/>
-          <w:p>
-            <w:pPr>
-              <w:pStyle w:val="Compact"/>
-            </w:pPr>
-          </w:p>
-        </w:tc>
-        <w:tc>
-          <w:tcPr/>
-          <w:p>
-            <w:pPr>
-              <w:pStyle w:val="Compact"/>
-              <w:jc w:val="center"/>
-            </w:pPr>
-            <w:r>
-              <w:t xml:space="preserve">73%</w:t>
+            </w:pPr>
+          </w:p>
+        </w:tc>
+        <w:tc>
+          <w:tcPr/>
+          <w:p>
+            <w:pPr>
+              <w:pStyle w:val="Compact"/>
+            </w:pPr>
+          </w:p>
+        </w:tc>
+        <w:tc>
+          <w:tcPr/>
+          <w:p>
+            <w:pPr>
+              <w:pStyle w:val="Compact"/>
+              <w:jc w:val="center"/>
+            </w:pPr>
+            <w:r>
+              <w:t xml:space="preserve">59%</w:t>
             </w:r>
           </w:p>
         </w:tc>
@@ -1855,6 +1917,54 @@
               <w:jc w:val="center"/>
             </w:pPr>
             <w:r>
+              <w:t xml:space="preserve">65%</w:t>
+            </w:r>
+          </w:p>
+        </w:tc>
+        <w:tc>
+          <w:tcPr/>
+          <w:p>
+            <w:pPr>
+              <w:pStyle w:val="Compact"/>
+              <w:jc w:val="center"/>
+            </w:pPr>
+            <w:r>
+              <w:t xml:space="preserve">76%</w:t>
+            </w:r>
+          </w:p>
+        </w:tc>
+        <w:tc>
+          <w:tcPr/>
+          <w:p>
+            <w:pPr>
+              <w:pStyle w:val="Compact"/>
+              <w:jc w:val="center"/>
+            </w:pPr>
+            <w:r>
+              <w:t xml:space="preserve">59%</w:t>
+            </w:r>
+          </w:p>
+        </w:tc>
+        <w:tc>
+          <w:tcPr/>
+          <w:p>
+            <w:pPr>
+              <w:pStyle w:val="Compact"/>
+              <w:jc w:val="center"/>
+            </w:pPr>
+            <w:r>
+              <w:t xml:space="preserve">72%</w:t>
+            </w:r>
+          </w:p>
+        </w:tc>
+        <w:tc>
+          <w:tcPr/>
+          <w:p>
+            <w:pPr>
+              <w:pStyle w:val="Compact"/>
+              <w:jc w:val="center"/>
+            </w:pPr>
+            <w:r>
               <w:t xml:space="preserve">73%</w:t>
             </w:r>
           </w:p>
@@ -1867,91 +1977,43 @@
               <w:jc w:val="center"/>
             </w:pPr>
             <w:r>
-              <w:t xml:space="preserve">82%</w:t>
-            </w:r>
-          </w:p>
-        </w:tc>
-        <w:tc>
-          <w:tcPr/>
-          <w:p>
-            <w:pPr>
-              <w:pStyle w:val="Compact"/>
-              <w:jc w:val="center"/>
-            </w:pPr>
-            <w:r>
-              <w:t xml:space="preserve">66%</w:t>
-            </w:r>
-          </w:p>
-        </w:tc>
-        <w:tc>
-          <w:tcPr/>
-          <w:p>
-            <w:pPr>
-              <w:pStyle w:val="Compact"/>
-              <w:jc w:val="center"/>
-            </w:pPr>
-            <w:r>
-              <w:t xml:space="preserve">79%</w:t>
-            </w:r>
-          </w:p>
-        </w:tc>
-        <w:tc>
-          <w:tcPr/>
-          <w:p>
-            <w:pPr>
-              <w:pStyle w:val="Compact"/>
-              <w:jc w:val="center"/>
-            </w:pPr>
-            <w:r>
-              <w:t xml:space="preserve">76%</w:t>
-            </w:r>
-          </w:p>
-        </w:tc>
-        <w:tc>
-          <w:tcPr/>
-          <w:p>
-            <w:pPr>
-              <w:pStyle w:val="Compact"/>
-              <w:jc w:val="center"/>
-            </w:pPr>
-            <w:r>
-              <w:t xml:space="preserve">66%</w:t>
-            </w:r>
-          </w:p>
-        </w:tc>
-        <w:tc>
-          <w:tcPr/>
-          <w:p>
-            <w:pPr>
-              <w:pStyle w:val="Compact"/>
-              <w:jc w:val="center"/>
-            </w:pPr>
-            <w:r>
-              <w:t xml:space="preserve">74%</w:t>
-            </w:r>
-          </w:p>
-        </w:tc>
-        <w:tc>
-          <w:tcPr/>
-          <w:p>
-            <w:pPr>
-              <w:pStyle w:val="Compact"/>
-              <w:jc w:val="center"/>
-            </w:pPr>
-            <w:r>
-              <w:t xml:space="preserve">67%</w:t>
-            </w:r>
-          </w:p>
-        </w:tc>
-        <w:tc>
-          <w:tcPr/>
-          <w:p>
-            <w:pPr>
-              <w:pStyle w:val="Compact"/>
-              <w:jc w:val="center"/>
-            </w:pPr>
-            <w:r>
-              <w:t xml:space="preserve">72%</w:t>
+              <w:t xml:space="preserve">49%</w:t>
+            </w:r>
+          </w:p>
+        </w:tc>
+        <w:tc>
+          <w:tcPr/>
+          <w:p>
+            <w:pPr>
+              <w:pStyle w:val="Compact"/>
+              <w:jc w:val="center"/>
+            </w:pPr>
+            <w:r>
+              <w:t xml:space="preserve">65%</w:t>
+            </w:r>
+          </w:p>
+        </w:tc>
+        <w:tc>
+          <w:tcPr/>
+          <w:p>
+            <w:pPr>
+              <w:pStyle w:val="Compact"/>
+              <w:jc w:val="center"/>
+            </w:pPr>
+            <w:r>
+              <w:t xml:space="preserve">60%</w:t>
+            </w:r>
+          </w:p>
+        </w:tc>
+        <w:tc>
+          <w:tcPr/>
+          <w:p>
+            <w:pPr>
+              <w:pStyle w:val="Compact"/>
+              <w:jc w:val="center"/>
+            </w:pPr>
+            <w:r>
+              <w:t xml:space="preserve">64%</w:t>
             </w:r>
           </w:p>
         </w:tc>
@@ -1977,59 +2039,59 @@
               <w:jc w:val="center"/>
             </w:pPr>
             <w:r>
-              <w:t xml:space="preserve">44%</w:t>
-            </w:r>
-          </w:p>
-        </w:tc>
-        <w:tc>
-          <w:tcPr/>
-          <w:p>
-            <w:pPr>
-              <w:pStyle w:val="Compact"/>
-            </w:pPr>
-          </w:p>
-        </w:tc>
-        <w:tc>
-          <w:tcPr/>
-          <w:p>
-            <w:pPr>
-              <w:pStyle w:val="Compact"/>
-            </w:pPr>
-          </w:p>
-        </w:tc>
-        <w:tc>
-          <w:tcPr/>
-          <w:p>
-            <w:pPr>
-              <w:pStyle w:val="Compact"/>
-            </w:pPr>
-          </w:p>
-        </w:tc>
-        <w:tc>
-          <w:tcPr/>
-          <w:p>
-            <w:pPr>
-              <w:pStyle w:val="Compact"/>
-            </w:pPr>
-          </w:p>
-        </w:tc>
-        <w:tc>
-          <w:tcPr/>
-          <w:p>
-            <w:pPr>
-              <w:pStyle w:val="Compact"/>
-            </w:pPr>
-          </w:p>
-        </w:tc>
-        <w:tc>
-          <w:tcPr/>
-          <w:p>
-            <w:pPr>
-              <w:pStyle w:val="Compact"/>
-              <w:jc w:val="center"/>
-            </w:pPr>
-            <w:r>
-              <w:t xml:space="preserve">44%</w:t>
+              <w:t xml:space="preserve">30%</w:t>
+            </w:r>
+          </w:p>
+        </w:tc>
+        <w:tc>
+          <w:tcPr/>
+          <w:p>
+            <w:pPr>
+              <w:pStyle w:val="Compact"/>
+            </w:pPr>
+          </w:p>
+        </w:tc>
+        <w:tc>
+          <w:tcPr/>
+          <w:p>
+            <w:pPr>
+              <w:pStyle w:val="Compact"/>
+            </w:pPr>
+          </w:p>
+        </w:tc>
+        <w:tc>
+          <w:tcPr/>
+          <w:p>
+            <w:pPr>
+              <w:pStyle w:val="Compact"/>
+            </w:pPr>
+          </w:p>
+        </w:tc>
+        <w:tc>
+          <w:tcPr/>
+          <w:p>
+            <w:pPr>
+              <w:pStyle w:val="Compact"/>
+            </w:pPr>
+          </w:p>
+        </w:tc>
+        <w:tc>
+          <w:tcPr/>
+          <w:p>
+            <w:pPr>
+              <w:pStyle w:val="Compact"/>
+            </w:pPr>
+          </w:p>
+        </w:tc>
+        <w:tc>
+          <w:tcPr/>
+          <w:p>
+            <w:pPr>
+              <w:pStyle w:val="Compact"/>
+              <w:jc w:val="center"/>
+            </w:pPr>
+            <w:r>
+              <w:t xml:space="preserve">30%</w:t>
             </w:r>
           </w:p>
         </w:tc>
@@ -2056,10 +2118,40 @@
         <w:pStyle w:val="BodyText"/>
       </w:pPr>
       <w:r>
-        <w:t xml:space="preserve">An average of 85% students in AAC 102 course have a higher than 2.0 semester GPA in the past 5 years. The average percentage of higher than 2.0 semester GPA for AAC 103 course is 73%.</w:t>
+        <w:t xml:space="preserve">An average of</w:t>
+      </w:r>
+      <w:r>
+        <w:t xml:space="preserve"> </w:t>
+      </w:r>
+      <w:r>
+        <w:t xml:space="preserve">77%</w:t>
+      </w:r>
+      <w:r>
+        <w:t xml:space="preserve"> </w:t>
+      </w:r>
+      <w:r>
+        <w:t xml:space="preserve">students in AAC 102 course have a higher than 2.0 semester GPA in the</w:t>
+      </w:r>
+      <w:r>
+        <w:t xml:space="preserve"> </w:t>
+      </w:r>
+      <w:r>
+        <w:t xml:space="preserve">past 5 years. The average percentage of higher than 2.0 semester GPA for</w:t>
+      </w:r>
+      <w:r>
+        <w:t xml:space="preserve"> </w:t>
+      </w:r>
+      <w:r>
+        <w:t xml:space="preserve">AAC 103 course is</w:t>
+      </w:r>
+      <w:r>
+        <w:t xml:space="preserve"> </w:t>
+      </w:r>
+      <w:r>
+        <w:t xml:space="preserve">65%.</w:t>
       </w:r>
     </w:p>
-    <w:bookmarkStart w:id="24" w:name="Xab6a8d544219564137651f4246bf0bf2937a71f"/>
+    <w:bookmarkStart w:id="23" w:name="Xab6a8d544219564137651f4246bf0bf2937a71f"/>
     <w:p>
       <w:pPr>
         <w:pStyle w:val="Heading2"/>
@@ -2237,55 +2329,19 @@
               <w:jc w:val="center"/>
             </w:pPr>
             <w:r>
-              <w:t xml:space="preserve">58%</w:t>
-            </w:r>
-          </w:p>
-        </w:tc>
-        <w:tc>
-          <w:tcPr/>
-          <w:p>
-            <w:pPr>
-              <w:pStyle w:val="Compact"/>
-              <w:jc w:val="center"/>
-            </w:pPr>
-            <w:r>
-              <w:t xml:space="preserve">77%</w:t>
-            </w:r>
-          </w:p>
-        </w:tc>
-        <w:tc>
-          <w:tcPr/>
-          <w:p>
-            <w:pPr>
-              <w:pStyle w:val="Compact"/>
-              <w:jc w:val="center"/>
-            </w:pPr>
-            <w:r>
-              <w:t xml:space="preserve">50%</w:t>
-            </w:r>
-          </w:p>
-        </w:tc>
-        <w:tc>
-          <w:tcPr/>
-          <w:p>
-            <w:pPr>
-              <w:pStyle w:val="Compact"/>
-              <w:jc w:val="center"/>
-            </w:pPr>
-            <w:r>
-              <w:t xml:space="preserve">67%</w:t>
-            </w:r>
-          </w:p>
-        </w:tc>
-        <w:tc>
-          <w:tcPr/>
-          <w:p>
-            <w:pPr>
-              <w:pStyle w:val="Compact"/>
-              <w:jc w:val="center"/>
-            </w:pPr>
-            <w:r>
-              <w:t xml:space="preserve">67%</w:t>
+              <w:t xml:space="preserve">36%</w:t>
+            </w:r>
+          </w:p>
+        </w:tc>
+        <w:tc>
+          <w:tcPr/>
+          <w:p>
+            <w:pPr>
+              <w:pStyle w:val="Compact"/>
+              <w:jc w:val="center"/>
+            </w:pPr>
+            <w:r>
+              <w:t xml:space="preserve">59%</w:t>
             </w:r>
           </w:p>
         </w:tc>
@@ -2309,31 +2365,67 @@
               <w:jc w:val="center"/>
             </w:pPr>
             <w:r>
-              <w:t xml:space="preserve">50%</w:t>
-            </w:r>
-          </w:p>
-        </w:tc>
-        <w:tc>
-          <w:tcPr/>
-          <w:p>
-            <w:pPr>
-              <w:pStyle w:val="Compact"/>
-              <w:jc w:val="center"/>
-            </w:pPr>
-            <w:r>
-              <w:t xml:space="preserve">67%</w:t>
-            </w:r>
-          </w:p>
-        </w:tc>
-        <w:tc>
-          <w:tcPr/>
-          <w:p>
-            <w:pPr>
-              <w:pStyle w:val="Compact"/>
-              <w:jc w:val="center"/>
-            </w:pPr>
-            <w:r>
-              <w:t xml:space="preserve">50%</w:t>
+              <w:t xml:space="preserve">43%</w:t>
+            </w:r>
+          </w:p>
+        </w:tc>
+        <w:tc>
+          <w:tcPr/>
+          <w:p>
+            <w:pPr>
+              <w:pStyle w:val="Compact"/>
+              <w:jc w:val="center"/>
+            </w:pPr>
+            <w:r>
+              <w:t xml:space="preserve">56%</w:t>
+            </w:r>
+          </w:p>
+        </w:tc>
+        <w:tc>
+          <w:tcPr/>
+          <w:p>
+            <w:pPr>
+              <w:pStyle w:val="Compact"/>
+              <w:jc w:val="center"/>
+            </w:pPr>
+            <w:r>
+              <w:t xml:space="preserve">14%</w:t>
+            </w:r>
+          </w:p>
+        </w:tc>
+        <w:tc>
+          <w:tcPr/>
+          <w:p>
+            <w:pPr>
+              <w:pStyle w:val="Compact"/>
+              <w:jc w:val="center"/>
+            </w:pPr>
+            <w:r>
+              <w:t xml:space="preserve">27%</w:t>
+            </w:r>
+          </w:p>
+        </w:tc>
+        <w:tc>
+          <w:tcPr/>
+          <w:p>
+            <w:pPr>
+              <w:pStyle w:val="Compact"/>
+              <w:jc w:val="center"/>
+            </w:pPr>
+            <w:r>
+              <w:t xml:space="preserve">25%</w:t>
+            </w:r>
+          </w:p>
+        </w:tc>
+        <w:tc>
+          <w:tcPr/>
+          <w:p>
+            <w:pPr>
+              <w:pStyle w:val="Compact"/>
+              <w:jc w:val="center"/>
+            </w:pPr>
+            <w:r>
+              <w:t xml:space="preserve">33%</w:t>
             </w:r>
           </w:p>
         </w:tc>
@@ -2359,7 +2451,7 @@
               <w:jc w:val="center"/>
             </w:pPr>
             <w:r>
-              <w:t xml:space="preserve">77%</w:t>
+              <w:t xml:space="preserve">76%</w:t>
             </w:r>
           </w:p>
         </w:tc>
@@ -2383,7 +2475,7 @@
               <w:jc w:val="center"/>
             </w:pPr>
             <w:r>
-              <w:t xml:space="preserve">69%</w:t>
+              <w:t xml:space="preserve">67%</w:t>
             </w:r>
           </w:p>
         </w:tc>
@@ -2419,7 +2511,7 @@
               <w:jc w:val="center"/>
             </w:pPr>
             <w:r>
-              <w:t xml:space="preserve">76%</w:t>
+              <w:t xml:space="preserve">73%</w:t>
             </w:r>
           </w:p>
         </w:tc>
@@ -2455,7 +2547,7 @@
               <w:jc w:val="center"/>
             </w:pPr>
             <w:r>
-              <w:t xml:space="preserve">77%</w:t>
+              <w:t xml:space="preserve">75%</w:t>
             </w:r>
           </w:p>
         </w:tc>
@@ -2466,12 +2558,48 @@
         <w:pStyle w:val="BodyText"/>
       </w:pPr>
       <w:r>
-        <w:t xml:space="preserve">Among students who passed AAC 103, an average of 77% students have a higher than 2.0 semester GPA. In contrast, only an average of 58% students have a higher than 2.0 semester GPA among students who failed AAC 103.</w:t>
+        <w:t xml:space="preserve">Among students who passed AAC 103, an average of</w:t>
+      </w:r>
+      <w:r>
+        <w:t xml:space="preserve"> </w:t>
+      </w:r>
+      <w:r>
+        <w:t xml:space="preserve">76%</w:t>
+      </w:r>
+      <w:r>
+        <w:t xml:space="preserve"> </w:t>
+      </w:r>
+      <w:r>
+        <w:t xml:space="preserve">students have a higher than 2.0 semester GPA. In contrast, only an</w:t>
+      </w:r>
+      <w:r>
+        <w:t xml:space="preserve"> </w:t>
+      </w:r>
+      <w:r>
+        <w:t xml:space="preserve">average of</w:t>
+      </w:r>
+      <w:r>
+        <w:t xml:space="preserve"> </w:t>
+      </w:r>
+      <w:r>
+        <w:t xml:space="preserve">36%</w:t>
+      </w:r>
+      <w:r>
+        <w:t xml:space="preserve"> </w:t>
+      </w:r>
+      <w:r>
+        <w:t xml:space="preserve">students have a higher than 2.0 semester GPA among students who failed</w:t>
+      </w:r>
+      <w:r>
+        <w:t xml:space="preserve"> </w:t>
+      </w:r>
+      <w:r>
+        <w:t xml:space="preserve">AAC 103.</w:t>
       </w:r>
     </w:p>
+    <w:bookmarkEnd w:id="23"/>
     <w:bookmarkEnd w:id="24"/>
-    <w:bookmarkEnd w:id="25"/>
-    <w:bookmarkStart w:id="28" w:name="retaking-aac103"/>
+    <w:bookmarkStart w:id="27" w:name="retaking-aac103"/>
     <w:p>
       <w:pPr>
         <w:pStyle w:val="Heading1"/>
@@ -2480,15 +2608,7 @@
         <w:t xml:space="preserve">Retaking AAC103</w:t>
       </w:r>
     </w:p>
-    <w:p>
-      <w:pPr>
-        <w:pStyle w:val="FirstParagraph"/>
-      </w:pPr>
-      <w:r>
-        <w:t xml:space="preserve">In analysis, we found 4 students took AAC 103 4 times and 2 of them took the course 5 times. Due to the small sample size, we exclude those students from pass rate reviewing. The following tables reported students who took AAC 103 for the 1st, 2nd, and 3rd time.</w:t>
-      </w:r>
-    </w:p>
-    <w:bookmarkStart w:id="26" w:name="pass-rate-when-retaking"/>
+    <w:bookmarkStart w:id="25" w:name="pass-rate-when-retaking"/>
     <w:p>
       <w:pPr>
         <w:pStyle w:val="Heading2"/>
@@ -2579,19 +2699,19 @@
               <w:jc w:val="center"/>
             </w:pPr>
             <w:r>
-              <w:t xml:space="preserve">83%</w:t>
-            </w:r>
-          </w:p>
-        </w:tc>
-        <w:tc>
-          <w:tcPr/>
-          <w:p>
-            <w:pPr>
-              <w:pStyle w:val="Compact"/>
-              <w:jc w:val="center"/>
-            </w:pPr>
-            <w:r>
-              <w:t xml:space="preserve">66</w:t>
+              <w:t xml:space="preserve">80%</w:t>
+            </w:r>
+          </w:p>
+        </w:tc>
+        <w:tc>
+          <w:tcPr/>
+          <w:p>
+            <w:pPr>
+              <w:pStyle w:val="Compact"/>
+              <w:jc w:val="center"/>
+            </w:pPr>
+            <w:r>
+              <w:t xml:space="preserve">76</w:t>
             </w:r>
           </w:p>
         </w:tc>
@@ -2617,19 +2737,19 @@
               <w:jc w:val="center"/>
             </w:pPr>
             <w:r>
-              <w:t xml:space="preserve">79%</w:t>
-            </w:r>
-          </w:p>
-        </w:tc>
-        <w:tc>
-          <w:tcPr/>
-          <w:p>
-            <w:pPr>
-              <w:pStyle w:val="Compact"/>
-              <w:jc w:val="center"/>
-            </w:pPr>
-            <w:r>
-              <w:t xml:space="preserve">66</w:t>
+              <w:t xml:space="preserve">67%</w:t>
+            </w:r>
+          </w:p>
+        </w:tc>
+        <w:tc>
+          <w:tcPr/>
+          <w:p>
+            <w:pPr>
+              <w:pStyle w:val="Compact"/>
+              <w:jc w:val="center"/>
+            </w:pPr>
+            <w:r>
+              <w:t xml:space="preserve">76</w:t>
             </w:r>
           </w:p>
         </w:tc>
@@ -2655,19 +2775,19 @@
               <w:jc w:val="center"/>
             </w:pPr>
             <w:r>
-              <w:t xml:space="preserve">77%</w:t>
-            </w:r>
-          </w:p>
-        </w:tc>
-        <w:tc>
-          <w:tcPr/>
-          <w:p>
-            <w:pPr>
-              <w:pStyle w:val="Compact"/>
-              <w:jc w:val="center"/>
-            </w:pPr>
-            <w:r>
-              <w:t xml:space="preserve">13</w:t>
+              <w:t xml:space="preserve">71%</w:t>
+            </w:r>
+          </w:p>
+        </w:tc>
+        <w:tc>
+          <w:tcPr/>
+          <w:p>
+            <w:pPr>
+              <w:pStyle w:val="Compact"/>
+              <w:jc w:val="center"/>
+            </w:pPr>
+            <w:r>
+              <w:t xml:space="preserve">17</w:t>
             </w:r>
           </w:p>
         </w:tc>
@@ -2678,11 +2798,67 @@
         <w:pStyle w:val="BodyText"/>
       </w:pPr>
       <w:r>
-        <w:t xml:space="preserve">First time takers has the highest pass rate of 83%. In other words, AAC 103’s pass rate did not increase for along with students times of retaking the course.</w:t>
+        <w:t xml:space="preserve">In analysis, we found 6 students took AAC 103 4 times and</w:t>
+      </w:r>
+      <w:r>
+        <w:t xml:space="preserve"> </w:t>
+      </w:r>
+      <w:r>
+        <w:t xml:space="preserve">2 of them took the course 5 times. Due to the small sample size,</w:t>
+      </w:r>
+      <w:r>
+        <w:t xml:space="preserve"> </w:t>
+      </w:r>
+      <w:r>
+        <w:t xml:space="preserve">we exclude those students from pass rate reviewing. The following tables</w:t>
+      </w:r>
+      <w:r>
+        <w:t xml:space="preserve"> </w:t>
+      </w:r>
+      <w:r>
+        <w:t xml:space="preserve">reported students who took AAC 103 for the 1st, 2nd, and 3rd time.</w:t>
       </w:r>
     </w:p>
-    <w:bookmarkEnd w:id="26"/>
-    <w:bookmarkStart w:id="27" w:name="semester-gpa-when-retaking"/>
+    <w:p>
+      <w:pPr>
+        <w:pStyle w:val="BodyText"/>
+      </w:pPr>
+      <w:r>
+        <w:t xml:space="preserve">First time takers has the highest pass rate of</w:t>
+      </w:r>
+      <w:r>
+        <w:t xml:space="preserve"> </w:t>
+      </w:r>
+      <w:r>
+        <w:t xml:space="preserve">80%, while the pass rate decreased to</w:t>
+      </w:r>
+      <w:r>
+        <w:t xml:space="preserve"> </w:t>
+      </w:r>
+      <w:r>
+        <w:t xml:space="preserve">67% and 71%</w:t>
+      </w:r>
+      <w:r>
+        <w:t xml:space="preserve"> </w:t>
+      </w:r>
+      <w:r>
+        <w:t xml:space="preserve">when students retaking the course for the second and third time. In</w:t>
+      </w:r>
+      <w:r>
+        <w:t xml:space="preserve"> </w:t>
+      </w:r>
+      <w:r>
+        <w:t xml:space="preserve">other words, AAC 103’s pass rate did not increase for along with</w:t>
+      </w:r>
+      <w:r>
+        <w:t xml:space="preserve"> </w:t>
+      </w:r>
+      <w:r>
+        <w:t xml:space="preserve">students times of retaking the course.</w:t>
+      </w:r>
+    </w:p>
+    <w:bookmarkEnd w:id="25"/>
+    <w:bookmarkStart w:id="26" w:name="semester-gpa-when-retaking"/>
     <w:p>
       <w:pPr>
         <w:pStyle w:val="Heading2"/>
@@ -2773,19 +2949,19 @@
               <w:jc w:val="center"/>
             </w:pPr>
             <w:r>
-              <w:t xml:space="preserve">65%</w:t>
-            </w:r>
-          </w:p>
-        </w:tc>
-        <w:tc>
-          <w:tcPr/>
-          <w:p>
-            <w:pPr>
-              <w:pStyle w:val="Compact"/>
-              <w:jc w:val="center"/>
-            </w:pPr>
-            <w:r>
-              <w:t xml:space="preserve">66</w:t>
+              <w:t xml:space="preserve">59%</w:t>
+            </w:r>
+          </w:p>
+        </w:tc>
+        <w:tc>
+          <w:tcPr/>
+          <w:p>
+            <w:pPr>
+              <w:pStyle w:val="Compact"/>
+              <w:jc w:val="center"/>
+            </w:pPr>
+            <w:r>
+              <w:t xml:space="preserve">76</w:t>
             </w:r>
           </w:p>
         </w:tc>
@@ -2811,19 +2987,19 @@
               <w:jc w:val="center"/>
             </w:pPr>
             <w:r>
-              <w:t xml:space="preserve">73%</w:t>
-            </w:r>
-          </w:p>
-        </w:tc>
-        <w:tc>
-          <w:tcPr/>
-          <w:p>
-            <w:pPr>
-              <w:pStyle w:val="Compact"/>
-              <w:jc w:val="center"/>
-            </w:pPr>
-            <w:r>
-              <w:t xml:space="preserve">66</w:t>
+              <w:t xml:space="preserve">62%</w:t>
+            </w:r>
+          </w:p>
+        </w:tc>
+        <w:tc>
+          <w:tcPr/>
+          <w:p>
+            <w:pPr>
+              <w:pStyle w:val="Compact"/>
+              <w:jc w:val="center"/>
+            </w:pPr>
+            <w:r>
+              <w:t xml:space="preserve">76</w:t>
             </w:r>
           </w:p>
         </w:tc>
@@ -2849,19 +3025,19 @@
               <w:jc w:val="center"/>
             </w:pPr>
             <w:r>
-              <w:t xml:space="preserve">46%</w:t>
-            </w:r>
-          </w:p>
-        </w:tc>
-        <w:tc>
-          <w:tcPr/>
-          <w:p>
-            <w:pPr>
-              <w:pStyle w:val="Compact"/>
-              <w:jc w:val="center"/>
-            </w:pPr>
-            <w:r>
-              <w:t xml:space="preserve">13</w:t>
+              <w:t xml:space="preserve">41%</w:t>
+            </w:r>
+          </w:p>
+        </w:tc>
+        <w:tc>
+          <w:tcPr/>
+          <w:p>
+            <w:pPr>
+              <w:pStyle w:val="Compact"/>
+              <w:jc w:val="center"/>
+            </w:pPr>
+            <w:r>
+              <w:t xml:space="preserve">17</w:t>
             </w:r>
           </w:p>
         </w:tc>
@@ -2872,10 +3048,271 @@
         <w:pStyle w:val="BodyText"/>
       </w:pPr>
       <w:r>
-        <w:t xml:space="preserve">Percentage of higher than 2.0 semester GPA among AAC 103 retakers range from 46%-73%. The second time that students taking AAC 103 has 73%, the highest percentage, of higher than 2.0 GPA.</w:t>
+        <w:t xml:space="preserve">Percentage of higher than 2.0 semester GPA among AAC 103 retakers range</w:t>
+      </w:r>
+      <w:r>
+        <w:t xml:space="preserve"> </w:t>
+      </w:r>
+      <w:r>
+        <w:t xml:space="preserve">from 41%</w:t>
+      </w:r>
+      <w:r>
+        <w:t xml:space="preserve"> </w:t>
+      </w:r>
+      <w:r>
+        <w:t xml:space="preserve">to 62%,</w:t>
+      </w:r>
+      <w:r>
+        <w:t xml:space="preserve"> </w:t>
+      </w:r>
+      <w:r>
+        <w:t xml:space="preserve">with the second time being the highest percentage of higher than 2.0</w:t>
+      </w:r>
+      <w:r>
+        <w:t xml:space="preserve"> </w:t>
+      </w:r>
+      <w:r>
+        <w:t xml:space="preserve">GPA.</w:t>
       </w:r>
     </w:p>
+    <w:bookmarkEnd w:id="26"/>
     <w:bookmarkEnd w:id="27"/>
+    <w:bookmarkStart w:id="28" w:name="summary"/>
+    <w:p>
+      <w:pPr>
+        <w:pStyle w:val="Heading1"/>
+      </w:pPr>
+      <w:r>
+        <w:t xml:space="preserve">Summary</w:t>
+      </w:r>
+    </w:p>
+    <w:p>
+      <w:pPr>
+        <w:numPr>
+          <w:ilvl w:val="0"/>
+          <w:numId w:val="1001"/>
+        </w:numPr>
+      </w:pPr>
+      <w:r>
+        <w:t xml:space="preserve">Among the past 5 years (2018 Fall to 2022 Spring), AAC 103 course</w:t>
+      </w:r>
+      <w:r>
+        <w:t xml:space="preserve"> </w:t>
+      </w:r>
+      <w:r>
+        <w:t xml:space="preserve">has an average enrollment of</w:t>
+      </w:r>
+      <w:r>
+        <w:t xml:space="preserve"> </w:t>
+      </w:r>
+      <w:r>
+        <w:t xml:space="preserve">56</w:t>
+      </w:r>
+      <w:r>
+        <w:t xml:space="preserve"> </w:t>
+      </w:r>
+      <w:r>
+        <w:t xml:space="preserve">students.</w:t>
+      </w:r>
+    </w:p>
+    <w:p>
+      <w:pPr>
+        <w:numPr>
+          <w:ilvl w:val="0"/>
+          <w:numId w:val="1001"/>
+        </w:numPr>
+      </w:pPr>
+      <w:r>
+        <w:t xml:space="preserve">Average pass rate for AAC 103 course is</w:t>
+      </w:r>
+      <w:r>
+        <w:t xml:space="preserve"> </w:t>
+      </w:r>
+      <w:r>
+        <w:t xml:space="preserve">73% .</w:t>
+      </w:r>
+    </w:p>
+    <w:p>
+      <w:pPr>
+        <w:numPr>
+          <w:ilvl w:val="0"/>
+          <w:numId w:val="1001"/>
+        </w:numPr>
+      </w:pPr>
+      <w:r>
+        <w:t xml:space="preserve">Students with higher than 2.0 semester GPA usually have a</w:t>
+      </w:r>
+      <w:r>
+        <w:t xml:space="preserve"> </w:t>
+      </w:r>
+      <w:r>
+        <w:t xml:space="preserve">20% to</w:t>
+      </w:r>
+      <w:r>
+        <w:t xml:space="preserve"> </w:t>
+      </w:r>
+      <w:r>
+        <w:t xml:space="preserve">57% higher AAC 103 pass rate than</w:t>
+      </w:r>
+      <w:r>
+        <w:t xml:space="preserve"> </w:t>
+      </w:r>
+      <w:r>
+        <w:t xml:space="preserve">students with lower than 2.0 semester GPA.</w:t>
+      </w:r>
+    </w:p>
+    <w:p>
+      <w:pPr>
+        <w:numPr>
+          <w:ilvl w:val="0"/>
+          <w:numId w:val="1001"/>
+        </w:numPr>
+      </w:pPr>
+      <w:r>
+        <w:t xml:space="preserve">An average of</w:t>
+      </w:r>
+      <w:r>
+        <w:t xml:space="preserve"> </w:t>
+      </w:r>
+      <w:r>
+        <w:t xml:space="preserve">65%</w:t>
+      </w:r>
+      <w:r>
+        <w:t xml:space="preserve"> </w:t>
+      </w:r>
+      <w:r>
+        <w:t xml:space="preserve">students in AAC 103 course have a higher than 2.0 semester GPA.</w:t>
+      </w:r>
+    </w:p>
+    <w:p>
+      <w:pPr>
+        <w:numPr>
+          <w:ilvl w:val="0"/>
+          <w:numId w:val="1001"/>
+        </w:numPr>
+      </w:pPr>
+      <w:r>
+        <w:t xml:space="preserve">Among those who pass AAC 103,</w:t>
+      </w:r>
+      <w:r>
+        <w:t xml:space="preserve"> </w:t>
+      </w:r>
+      <w:r>
+        <w:t xml:space="preserve">76%</w:t>
+      </w:r>
+      <w:r>
+        <w:t xml:space="preserve"> </w:t>
+      </w:r>
+      <w:r>
+        <w:t xml:space="preserve">have a higher than 2.0 GPA, which means</w:t>
+      </w:r>
+      <w:r>
+        <w:t xml:space="preserve"> </w:t>
+      </w:r>
+      <w:r>
+        <w:t xml:space="preserve">24%</w:t>
+      </w:r>
+      <w:r>
+        <w:t xml:space="preserve"> </w:t>
+      </w:r>
+      <w:r>
+        <w:t xml:space="preserve">do not have a good enough semester GPA. Among those who failed AAC</w:t>
+      </w:r>
+      <w:r>
+        <w:t xml:space="preserve"> </w:t>
+      </w:r>
+      <w:r>
+        <w:t xml:space="preserve">103,</w:t>
+      </w:r>
+      <w:r>
+        <w:t xml:space="preserve"> </w:t>
+      </w:r>
+      <w:r>
+        <w:t xml:space="preserve">36%</w:t>
+      </w:r>
+      <w:r>
+        <w:t xml:space="preserve"> </w:t>
+      </w:r>
+      <w:r>
+        <w:t xml:space="preserve">still have a higher than 2.0 semester GPA (without succeeding in AAC</w:t>
+      </w:r>
+      <w:r>
+        <w:t xml:space="preserve"> </w:t>
+      </w:r>
+      <w:r>
+        <w:t xml:space="preserve">103 course).</w:t>
+      </w:r>
+    </w:p>
+    <w:p>
+      <w:pPr>
+        <w:numPr>
+          <w:ilvl w:val="0"/>
+          <w:numId w:val="1001"/>
+        </w:numPr>
+      </w:pPr>
+      <w:r>
+        <w:t xml:space="preserve">Taking AAC 103 the second and third times does not improve pass</w:t>
+      </w:r>
+      <w:r>
+        <w:t xml:space="preserve"> </w:t>
+      </w:r>
+      <w:r>
+        <w:t xml:space="preserve">rate. First time takers has the highest pass rate of</w:t>
+      </w:r>
+      <w:r>
+        <w:t xml:space="preserve"> </w:t>
+      </w:r>
+      <w:r>
+        <w:t xml:space="preserve">80%, while the pass rate decreased to</w:t>
+      </w:r>
+      <w:r>
+        <w:t xml:space="preserve"> </w:t>
+      </w:r>
+      <w:r>
+        <w:t xml:space="preserve">67% and</w:t>
+      </w:r>
+      <w:r>
+        <w:t xml:space="preserve"> </w:t>
+      </w:r>
+      <w:r>
+        <w:t xml:space="preserve">71% when students retaking the course</w:t>
+      </w:r>
+      <w:r>
+        <w:t xml:space="preserve"> </w:t>
+      </w:r>
+      <w:r>
+        <w:t xml:space="preserve">for the second and third time.</w:t>
+      </w:r>
+    </w:p>
+    <w:p>
+      <w:pPr>
+        <w:numPr>
+          <w:ilvl w:val="0"/>
+          <w:numId w:val="1001"/>
+        </w:numPr>
+      </w:pPr>
+      <w:r>
+        <w:t xml:space="preserve">Percentage of obtaining higher than 2.0 semester GPA are similar for</w:t>
+      </w:r>
+      <w:r>
+        <w:t xml:space="preserve"> </w:t>
+      </w:r>
+      <w:r>
+        <w:t xml:space="preserve">students who take AAC 103 for the first and second time, which are</w:t>
+      </w:r>
+      <w:r>
+        <w:t xml:space="preserve"> </w:t>
+      </w:r>
+      <w:r>
+        <w:t xml:space="preserve">59% and</w:t>
+      </w:r>
+      <w:r>
+        <w:t xml:space="preserve"> </w:t>
+      </w:r>
+      <w:r>
+        <w:t xml:space="preserve">62%</w:t>
+      </w:r>
+    </w:p>
     <w:bookmarkEnd w:id="28"/>
     <w:sectPr/>
   </w:body>

</xml_diff>

<commit_message>
edit and add docx template
</commit_message>
<xml_diff>
--- a/Program Evaluation/aacCourse_Report.docx
+++ b/Program Evaluation/aacCourse_Report.docx
@@ -3313,8 +3313,26 @@
         <w:t xml:space="preserve">62%</w:t>
       </w:r>
     </w:p>
+    <w:p>
+      <w:pPr>
+        <w:pStyle w:val="FirstParagraph"/>
+      </w:pPr>
+      <w:r>
+        <w:t xml:space="preserve">Please contact lzhou@lasell.edu for questions</w:t>
+      </w:r>
+    </w:p>
     <w:bookmarkEnd w:id="28"/>
-    <w:sectPr/>
+    <w:sectPr>
+      <w:headerReference r:id="rId10" w:type="default"/>
+      <w:footerReference r:id="rId12" w:type="even"/>
+      <w:footerReference r:id="rId11" w:type="default"/>
+      <w:headerReference r:id="rId9" w:type="first"/>
+      <w:pgSz w:h="15840" w:w="12240"/>
+      <w:pgMar w:bottom="1440" w:footer="720" w:gutter="0" w:header="288" w:left="1440" w:right="1440" w:top="1440"/>
+      <w:cols w:space="720"/>
+      <w:titlePg/>
+      <w:docGrid w:linePitch="326"/>
+    </w:sectPr>
   </w:body>
 </w:document>
 </file>
@@ -3323,6 +3341,136 @@
 <w:comments xmlns:w="http://schemas.openxmlformats.org/wordprocessingml/2006/main" xmlns:m="http://schemas.openxmlformats.org/officeDocument/2006/math" xmlns:r="http://schemas.openxmlformats.org/officeDocument/2006/relationships" xmlns:o="urn:schemas-microsoft-com:office:office" xmlns:v="urn:schemas-microsoft-com:vml" xmlns:w10="urn:schemas-microsoft-com:office:word" xmlns:a="http://schemas.openxmlformats.org/drawingml/2006/main" xmlns:pic="http://schemas.openxmlformats.org/drawingml/2006/picture" xmlns:wp="http://schemas.openxmlformats.org/drawingml/2006/wordprocessingDrawing"/>
 </file>
 
+<file path=word/footer1.xml><?xml version="1.0" encoding="utf-8"?>
+<w:ftr xmlns:wpc="http://schemas.microsoft.com/office/word/2010/wordprocessingCanvas" xmlns:cx="http://schemas.microsoft.com/office/drawing/2014/chartex" xmlns:cx1="http://schemas.microsoft.com/office/drawing/2015/9/8/chartex" xmlns:cx2="http://schemas.microsoft.com/office/drawing/2015/10/21/chartex" xmlns:cx3="http://schemas.microsoft.com/office/drawing/2016/5/9/chartex" xmlns:cx4="http://schemas.microsoft.com/office/drawing/2016/5/10/chartex" xmlns:cx5="http://schemas.microsoft.com/office/drawing/2016/5/11/chartex" xmlns:cx6="http://schemas.microsoft.com/office/drawing/2016/5/12/chartex" xmlns:cx7="http://schemas.microsoft.com/office/drawing/2016/5/13/chartex" xmlns:cx8="http://schemas.microsoft.com/office/drawing/2016/5/14/chartex" xmlns:mc="http://schemas.openxmlformats.org/markup-compatibility/2006" xmlns:aink="http://schemas.microsoft.com/office/drawing/2016/ink" xmlns:am3d="http://schemas.microsoft.com/office/drawing/2017/model3d" xmlns:o="urn:schemas-microsoft-com:office:office" xmlns:oel="http://schemas.microsoft.com/office/2019/extlst" xmlns:r="http://schemas.openxmlformats.org/officeDocument/2006/relationships" xmlns:m="http://schemas.openxmlformats.org/officeDocument/2006/math" xmlns:v="urn:schemas-microsoft-com:vml" xmlns:wp14="http://schemas.microsoft.com/office/word/2010/wordprocessingDrawing" xmlns:wp="http://schemas.openxmlformats.org/drawingml/2006/wordprocessingDrawing" xmlns:w10="urn:schemas-microsoft-com:office:word" xmlns:w="http://schemas.openxmlformats.org/wordprocessingml/2006/main" xmlns:w14="http://schemas.microsoft.com/office/word/2010/wordml" xmlns:w15="http://schemas.microsoft.com/office/word/2012/wordml" xmlns:w16cex="http://schemas.microsoft.com/office/word/2018/wordml/cex" xmlns:w16cid="http://schemas.microsoft.com/office/word/2016/wordml/cid" xmlns:w16="http://schemas.microsoft.com/office/word/2018/wordml" xmlns:w16sdtdh="http://schemas.microsoft.com/office/word/2020/wordml/sdtdatahash" xmlns:w16se="http://schemas.microsoft.com/office/word/2015/wordml/symex" xmlns:wpg="http://schemas.microsoft.com/office/word/2010/wordprocessingGroup" xmlns:wpi="http://schemas.microsoft.com/office/word/2010/wordprocessingInk" xmlns:wne="http://schemas.microsoft.com/office/word/2006/wordml" xmlns:wps="http://schemas.microsoft.com/office/word/2010/wordprocessingShape" mc:Ignorable="w14 w15 w16se w16cid w16 w16cex w16sdtdh wp14">
+  <w:sdt>
+    <w:sdtPr>
+      <w:rPr>
+        <w:rStyle w:val="PageNumber"/>
+      </w:rPr>
+      <w:id w:val="-9454693"/>
+      <w:docPartObj>
+        <w:docPartGallery w:val="Page Numbers (Bottom of Page)"/>
+        <w:docPartUnique/>
+      </w:docPartObj>
+    </w:sdtPr>
+    <w:sdtContent>
+      <w:p>
+        <w:pPr>
+          <w:pStyle w:val="Footer"/>
+          <w:framePr w:wrap="none" w:vAnchor="text" w:hAnchor="margin" w:xAlign="center" w:y="1"/>
+          <w:rPr>
+            <w:rStyle w:val="PageNumber"/>
+          </w:rPr>
+        </w:pPr>
+        <w:r>
+          <w:rPr>
+            <w:rStyle w:val="PageNumber"/>
+          </w:rPr>
+          <w:fldChar w:fldCharType="begin"/>
+        </w:r>
+        <w:r>
+          <w:rPr>
+            <w:rStyle w:val="PageNumber"/>
+          </w:rPr>
+          <w:instrText xml:space="preserve"> PAGE </w:instrText>
+        </w:r>
+        <w:r>
+          <w:rPr>
+            <w:rStyle w:val="PageNumber"/>
+          </w:rPr>
+          <w:fldChar w:fldCharType="separate"/>
+        </w:r>
+        <w:r>
+          <w:rPr>
+            <w:rStyle w:val="PageNumber"/>
+            <w:noProof/>
+          </w:rPr>
+          <w:t>1</w:t>
+        </w:r>
+        <w:r>
+          <w:rPr>
+            <w:rStyle w:val="PageNumber"/>
+          </w:rPr>
+          <w:fldChar w:fldCharType="end"/>
+        </w:r>
+      </w:p>
+    </w:sdtContent>
+  </w:sdt>
+  <w:p>
+    <w:pPr>
+      <w:pStyle w:val="Footer"/>
+    </w:pPr>
+  </w:p>
+  <w:p/>
+</w:ftr>
+</file>
+
+<file path=word/footer2.xml><?xml version="1.0" encoding="utf-8"?>
+<w:ftr xmlns:wpc="http://schemas.microsoft.com/office/word/2010/wordprocessingCanvas" xmlns:cx="http://schemas.microsoft.com/office/drawing/2014/chartex" xmlns:cx1="http://schemas.microsoft.com/office/drawing/2015/9/8/chartex" xmlns:cx2="http://schemas.microsoft.com/office/drawing/2015/10/21/chartex" xmlns:cx3="http://schemas.microsoft.com/office/drawing/2016/5/9/chartex" xmlns:cx4="http://schemas.microsoft.com/office/drawing/2016/5/10/chartex" xmlns:cx5="http://schemas.microsoft.com/office/drawing/2016/5/11/chartex" xmlns:cx6="http://schemas.microsoft.com/office/drawing/2016/5/12/chartex" xmlns:cx7="http://schemas.microsoft.com/office/drawing/2016/5/13/chartex" xmlns:cx8="http://schemas.microsoft.com/office/drawing/2016/5/14/chartex" xmlns:mc="http://schemas.openxmlformats.org/markup-compatibility/2006" xmlns:aink="http://schemas.microsoft.com/office/drawing/2016/ink" xmlns:am3d="http://schemas.microsoft.com/office/drawing/2017/model3d" xmlns:o="urn:schemas-microsoft-com:office:office" xmlns:oel="http://schemas.microsoft.com/office/2019/extlst" xmlns:r="http://schemas.openxmlformats.org/officeDocument/2006/relationships" xmlns:m="http://schemas.openxmlformats.org/officeDocument/2006/math" xmlns:v="urn:schemas-microsoft-com:vml" xmlns:wp14="http://schemas.microsoft.com/office/word/2010/wordprocessingDrawing" xmlns:wp="http://schemas.openxmlformats.org/drawingml/2006/wordprocessingDrawing" xmlns:w10="urn:schemas-microsoft-com:office:word" xmlns:w="http://schemas.openxmlformats.org/wordprocessingml/2006/main" xmlns:w14="http://schemas.microsoft.com/office/word/2010/wordml" xmlns:w15="http://schemas.microsoft.com/office/word/2012/wordml" xmlns:w16cex="http://schemas.microsoft.com/office/word/2018/wordml/cex" xmlns:w16cid="http://schemas.microsoft.com/office/word/2016/wordml/cid" xmlns:w16="http://schemas.microsoft.com/office/word/2018/wordml" xmlns:w16sdtdh="http://schemas.microsoft.com/office/word/2020/wordml/sdtdatahash" xmlns:w16se="http://schemas.microsoft.com/office/word/2015/wordml/symex" xmlns:wpg="http://schemas.microsoft.com/office/word/2010/wordprocessingGroup" xmlns:wpi="http://schemas.microsoft.com/office/word/2010/wordprocessingInk" xmlns:wne="http://schemas.microsoft.com/office/word/2006/wordml" xmlns:wps="http://schemas.microsoft.com/office/word/2010/wordprocessingShape" mc:Ignorable="w14 w15 w16se w16cid w16 w16cex w16sdtdh wp14">
+  <w:sdt>
+    <w:sdtPr>
+      <w:rPr>
+        <w:rStyle w:val="PageNumber"/>
+      </w:rPr>
+      <w:id w:val="906580123"/>
+      <w:docPartObj>
+        <w:docPartGallery w:val="Page Numbers (Bottom of Page)"/>
+        <w:docPartUnique/>
+      </w:docPartObj>
+    </w:sdtPr>
+    <w:sdtContent>
+      <w:p>
+        <w:pPr>
+          <w:pStyle w:val="Footer"/>
+          <w:framePr w:wrap="none" w:vAnchor="text" w:hAnchor="margin" w:xAlign="center" w:y="1"/>
+          <w:rPr>
+            <w:rStyle w:val="PageNumber"/>
+          </w:rPr>
+        </w:pPr>
+        <w:r>
+          <w:rPr>
+            <w:rStyle w:val="PageNumber"/>
+          </w:rPr>
+          <w:fldChar w:fldCharType="begin"/>
+        </w:r>
+        <w:r>
+          <w:rPr>
+            <w:rStyle w:val="PageNumber"/>
+          </w:rPr>
+          <w:instrText xml:space="preserve"> PAGE </w:instrText>
+        </w:r>
+        <w:r>
+          <w:rPr>
+            <w:rStyle w:val="PageNumber"/>
+          </w:rPr>
+          <w:fldChar w:fldCharType="separate"/>
+        </w:r>
+        <w:r>
+          <w:rPr>
+            <w:rStyle w:val="PageNumber"/>
+            <w:noProof/>
+          </w:rPr>
+          <w:t>2</w:t>
+        </w:r>
+        <w:r>
+          <w:rPr>
+            <w:rStyle w:val="PageNumber"/>
+          </w:rPr>
+          <w:fldChar w:fldCharType="end"/>
+        </w:r>
+      </w:p>
+    </w:sdtContent>
+  </w:sdt>
+  <w:p>
+    <w:pPr>
+      <w:pStyle w:val="Footer"/>
+    </w:pPr>
+  </w:p>
+  <w:p/>
+</w:ftr>
+</file>
+
 <file path=word/footnotes.xml><?xml version="1.0" encoding="utf-8"?>
 <w:footnotes xmlns:w="http://schemas.openxmlformats.org/wordprocessingml/2006/main" xmlns:m="http://schemas.openxmlformats.org/officeDocument/2006/math" xmlns:r="http://schemas.openxmlformats.org/officeDocument/2006/relationships" xmlns:o="urn:schemas-microsoft-com:office:office" xmlns:v="urn:schemas-microsoft-com:vml" xmlns:w10="urn:schemas-microsoft-com:office:word" xmlns:a="http://schemas.openxmlformats.org/drawingml/2006/main" xmlns:pic="http://schemas.openxmlformats.org/drawingml/2006/picture" xmlns:wp="http://schemas.openxmlformats.org/drawingml/2006/wordprocessingDrawing">
   <w:footnote w:type="continuationSeparator" w:id="0">
@@ -3342,8 +3490,444 @@
 </w:footnotes>
 </file>
 
+<file path=word/header1.xml><?xml version="1.0" encoding="utf-8"?>
+<w:hdr xmlns:wpc="http://schemas.microsoft.com/office/word/2010/wordprocessingCanvas" xmlns:cx="http://schemas.microsoft.com/office/drawing/2014/chartex" xmlns:cx1="http://schemas.microsoft.com/office/drawing/2015/9/8/chartex" xmlns:cx2="http://schemas.microsoft.com/office/drawing/2015/10/21/chartex" xmlns:cx3="http://schemas.microsoft.com/office/drawing/2016/5/9/chartex" xmlns:cx4="http://schemas.microsoft.com/office/drawing/2016/5/10/chartex" xmlns:cx5="http://schemas.microsoft.com/office/drawing/2016/5/11/chartex" xmlns:cx6="http://schemas.microsoft.com/office/drawing/2016/5/12/chartex" xmlns:cx7="http://schemas.microsoft.com/office/drawing/2016/5/13/chartex" xmlns:cx8="http://schemas.microsoft.com/office/drawing/2016/5/14/chartex" xmlns:mc="http://schemas.openxmlformats.org/markup-compatibility/2006" xmlns:aink="http://schemas.microsoft.com/office/drawing/2016/ink" xmlns:am3d="http://schemas.microsoft.com/office/drawing/2017/model3d" xmlns:o="urn:schemas-microsoft-com:office:office" xmlns:oel="http://schemas.microsoft.com/office/2019/extlst" xmlns:r="http://schemas.openxmlformats.org/officeDocument/2006/relationships" xmlns:m="http://schemas.openxmlformats.org/officeDocument/2006/math" xmlns:v="urn:schemas-microsoft-com:vml" xmlns:wp14="http://schemas.microsoft.com/office/word/2010/wordprocessingDrawing" xmlns:wp="http://schemas.openxmlformats.org/drawingml/2006/wordprocessingDrawing" xmlns:w10="urn:schemas-microsoft-com:office:word" xmlns:w="http://schemas.openxmlformats.org/wordprocessingml/2006/main" xmlns:w14="http://schemas.microsoft.com/office/word/2010/wordml" xmlns:w15="http://schemas.microsoft.com/office/word/2012/wordml" xmlns:w16cex="http://schemas.microsoft.com/office/word/2018/wordml/cex" xmlns:w16cid="http://schemas.microsoft.com/office/word/2016/wordml/cid" xmlns:w16="http://schemas.microsoft.com/office/word/2018/wordml" xmlns:w16sdtdh="http://schemas.microsoft.com/office/word/2020/wordml/sdtdatahash" xmlns:w16se="http://schemas.microsoft.com/office/word/2015/wordml/symex" xmlns:wpg="http://schemas.microsoft.com/office/word/2010/wordprocessingGroup" xmlns:wpi="http://schemas.microsoft.com/office/word/2010/wordprocessingInk" xmlns:wne="http://schemas.microsoft.com/office/word/2006/wordml" xmlns:wps="http://schemas.microsoft.com/office/word/2010/wordprocessingShape" mc:Ignorable="w14 w15 w16se w16cid w16 w16cex w16sdtdh wp14">
+  <w:sdt>
+    <w:sdtPr>
+      <w:rPr>
+        <w:color w:val="7F7F7F" w:themeColor="text1" w:themeTint="80"/>
+      </w:rPr>
+      <w:alias w:val="Title"/>
+      <w:tag w:val=""/>
+      <w:id w:val="1116400235"/>
+      <w:placeholder>
+        <w:docPart w:val="542B8DB45BBE06418E82EDF04CE0C3B1"/>
+      </w:placeholder>
+      <w:dataBinding w:prefixMappings="xmlns:ns0='http://purl.org/dc/elements/1.1/' xmlns:ns1='http://schemas.openxmlformats.org/package/2006/metadata/core-properties' " w:xpath="/ns1:coreProperties[1]/ns0:title[1]" w:storeItemID="{6C3C8BC8-F283-45AE-878A-BAB7291924A1}"/>
+      <w:text/>
+    </w:sdtPr>
+    <w:sdtContent>
+      <w:p>
+        <w:pPr>
+          <w:pStyle w:val="Header"/>
+          <w:tabs>
+            <w:tab w:val="clear" w:pos="4680"/>
+            <w:tab w:val="clear" w:pos="9360"/>
+          </w:tabs>
+          <w:jc w:val="center"/>
+          <w:rPr>
+            <w:color w:val="7F7F7F" w:themeColor="text1" w:themeTint="80"/>
+          </w:rPr>
+        </w:pPr>
+        <w:r>
+          <w:rPr>
+            <w:color w:val="7F7F7F" w:themeColor="text1" w:themeTint="80"/>
+          </w:rPr>
+          <w:t>Report for Students’ GPA Alignment between Canvas and Registrar in 2021-2022 Academic Year</w:t>
+        </w:r>
+      </w:p>
+    </w:sdtContent>
+  </w:sdt>
+</w:hdr>
+</file>
+
+<file path=word/header2.xml><?xml version="1.0" encoding="utf-8"?>
+<w:hdr xmlns:wpc="http://schemas.microsoft.com/office/word/2010/wordprocessingCanvas" xmlns:cx="http://schemas.microsoft.com/office/drawing/2014/chartex" xmlns:cx1="http://schemas.microsoft.com/office/drawing/2015/9/8/chartex" xmlns:cx2="http://schemas.microsoft.com/office/drawing/2015/10/21/chartex" xmlns:cx3="http://schemas.microsoft.com/office/drawing/2016/5/9/chartex" xmlns:cx4="http://schemas.microsoft.com/office/drawing/2016/5/10/chartex" xmlns:cx5="http://schemas.microsoft.com/office/drawing/2016/5/11/chartex" xmlns:cx6="http://schemas.microsoft.com/office/drawing/2016/5/12/chartex" xmlns:cx7="http://schemas.microsoft.com/office/drawing/2016/5/13/chartex" xmlns:cx8="http://schemas.microsoft.com/office/drawing/2016/5/14/chartex" xmlns:mc="http://schemas.openxmlformats.org/markup-compatibility/2006" xmlns:aink="http://schemas.microsoft.com/office/drawing/2016/ink" xmlns:am3d="http://schemas.microsoft.com/office/drawing/2017/model3d" xmlns:o="urn:schemas-microsoft-com:office:office" xmlns:oel="http://schemas.microsoft.com/office/2019/extlst" xmlns:r="http://schemas.openxmlformats.org/officeDocument/2006/relationships" xmlns:m="http://schemas.openxmlformats.org/officeDocument/2006/math" xmlns:v="urn:schemas-microsoft-com:vml" xmlns:wp14="http://schemas.microsoft.com/office/word/2010/wordprocessingDrawing" xmlns:wp="http://schemas.openxmlformats.org/drawingml/2006/wordprocessingDrawing" xmlns:w10="urn:schemas-microsoft-com:office:word" xmlns:w="http://schemas.openxmlformats.org/wordprocessingml/2006/main" xmlns:w14="http://schemas.microsoft.com/office/word/2010/wordml" xmlns:w15="http://schemas.microsoft.com/office/word/2012/wordml" xmlns:w16cex="http://schemas.microsoft.com/office/word/2018/wordml/cex" xmlns:w16cid="http://schemas.microsoft.com/office/word/2016/wordml/cid" xmlns:w16="http://schemas.microsoft.com/office/word/2018/wordml" xmlns:w16sdtdh="http://schemas.microsoft.com/office/word/2020/wordml/sdtdatahash" xmlns:w16se="http://schemas.microsoft.com/office/word/2015/wordml/symex" xmlns:wpg="http://schemas.microsoft.com/office/word/2010/wordprocessingGroup" xmlns:wpi="http://schemas.microsoft.com/office/word/2010/wordprocessingInk" xmlns:wne="http://schemas.microsoft.com/office/word/2006/wordml" xmlns:wps="http://schemas.microsoft.com/office/word/2010/wordprocessingShape" mc:Ignorable="w14 w15 w16se w16cid w16 w16cex w16sdtdh wp14">
+  <w:p>
+    <w:pPr>
+      <w:pStyle w:val="Header"/>
+    </w:pPr>
+    <w:r>
+      <w:rPr>
+        <w:noProof/>
+      </w:rPr>
+      <w:drawing>
+        <wp:inline distT="0" distB="0" distL="0" distR="0" wp14:anchorId="4846482D" wp14:editId="7B8504CD">
+          <wp:extent cx="5943600" cy="1310640"/>
+          <wp:effectExtent l="0" t="0" r="0" b="0"/>
+          <wp:docPr id="4" name="Picture 4" descr="A screenshot of a computer&#10;&#10;Description automatically generated with low confidence"/>
+          <wp:cNvGraphicFramePr>
+            <a:graphicFrameLocks xmlns:a="http://schemas.openxmlformats.org/drawingml/2006/main" noChangeAspect="1"/>
+          </wp:cNvGraphicFramePr>
+          <a:graphic xmlns:a="http://schemas.openxmlformats.org/drawingml/2006/main">
+            <a:graphicData uri="http://schemas.openxmlformats.org/drawingml/2006/picture">
+              <pic:pic xmlns:pic="http://schemas.openxmlformats.org/drawingml/2006/picture">
+                <pic:nvPicPr>
+                  <pic:cNvPr id="4" name="Picture 4" descr="A screenshot of a computer&#10;&#10;Description automatically generated with low confidence"/>
+                  <pic:cNvPicPr/>
+                </pic:nvPicPr>
+                <pic:blipFill>
+                  <a:blip r:embed="rId1">
+                    <a:extLst>
+                      <a:ext uri="{28A0092B-C50C-407E-A947-70E740481C1C}">
+                        <a14:useLocalDpi xmlns:a14="http://schemas.microsoft.com/office/drawing/2010/main" val="0"/>
+                      </a:ext>
+                    </a:extLst>
+                  </a:blip>
+                  <a:stretch>
+                    <a:fillRect/>
+                  </a:stretch>
+                </pic:blipFill>
+                <pic:spPr>
+                  <a:xfrm>
+                    <a:off x="0" y="0"/>
+                    <a:ext cx="5943600" cy="1310640"/>
+                  </a:xfrm>
+                  <a:prstGeom prst="rect">
+                    <a:avLst/>
+                  </a:prstGeom>
+                </pic:spPr>
+              </pic:pic>
+            </a:graphicData>
+          </a:graphic>
+        </wp:inline>
+      </w:drawing>
+    </w:r>
+  </w:p>
+</w:hdr>
+</file>
+
 <file path=word/numbering.xml><?xml version="1.0" encoding="utf-8"?>
-<w:numbering xmlns:w="http://schemas.openxmlformats.org/wordprocessingml/2006/main">
+<w:numbering xmlns:aink="http://schemas.microsoft.com/office/drawing/2016/ink" xmlns:am3d="http://schemas.microsoft.com/office/drawing/2017/model3d" xmlns:cx="http://schemas.microsoft.com/office/drawing/2014/chartex" xmlns:cx1="http://schemas.microsoft.com/office/drawing/2015/9/8/chartex" xmlns:cx2="http://schemas.microsoft.com/office/drawing/2015/10/21/chartex" xmlns:cx3="http://schemas.microsoft.com/office/drawing/2016/5/9/chartex" xmlns:cx4="http://schemas.microsoft.com/office/drawing/2016/5/10/chartex" xmlns:cx5="http://schemas.microsoft.com/office/drawing/2016/5/11/chartex" xmlns:cx6="http://schemas.microsoft.com/office/drawing/2016/5/12/chartex" xmlns:cx7="http://schemas.microsoft.com/office/drawing/2016/5/13/chartex" xmlns:cx8="http://schemas.microsoft.com/office/drawing/2016/5/14/chartex" xmlns:m="http://schemas.openxmlformats.org/officeDocument/2006/math" xmlns:mc="http://schemas.openxmlformats.org/markup-compatibility/2006" xmlns:o="urn:schemas-microsoft-com:office:office" xmlns:oel="http://schemas.microsoft.com/office/2019/extlst" xmlns:r="http://schemas.openxmlformats.org/officeDocument/2006/relationships" xmlns:v="urn:schemas-microsoft-com:vml" xmlns:w="http://schemas.openxmlformats.org/wordprocessingml/2006/main" xmlns:w10="urn:schemas-microsoft-com:office:word" xmlns:w14="http://schemas.microsoft.com/office/word/2010/wordml" xmlns:w15="http://schemas.microsoft.com/office/word/2012/wordml" xmlns:w16="http://schemas.microsoft.com/office/word/2018/wordml" xmlns:w16cex="http://schemas.microsoft.com/office/word/2018/wordml/cex" xmlns:w16cid="http://schemas.microsoft.com/office/word/2016/wordml/cid" xmlns:w16sdtdh="http://schemas.microsoft.com/office/word/2020/wordml/sdtdatahash" xmlns:w16se="http://schemas.microsoft.com/office/word/2015/wordml/symex" xmlns:wne="http://schemas.microsoft.com/office/word/2006/wordml" xmlns:wp="http://schemas.openxmlformats.org/drawingml/2006/wordprocessingDrawing" xmlns:wp14="http://schemas.microsoft.com/office/word/2010/wordprocessingDrawing" xmlns:wpc="http://schemas.microsoft.com/office/word/2010/wordprocessingCanvas" xmlns:wpg="http://schemas.microsoft.com/office/word/2010/wordprocessingGroup" xmlns:wpi="http://schemas.microsoft.com/office/word/2010/wordprocessingInk" xmlns:wps="http://schemas.microsoft.com/office/word/2010/wordprocessingShape" mc:Ignorable="w14 w15 w16se w16cid w16 w16cex w16sdtdh wp14">
+  <w:abstractNum w15:restartNumberingAfterBreak="0" w:abstractNumId="0">
+    <w:nsid w:val="FFFFFF7C"/>
+    <w:multiLevelType w:val="singleLevel"/>
+    <w:tmpl w:val="2B304654"/>
+    <w:lvl w:ilvl="0">
+      <w:start w:val="1"/>
+      <w:numFmt w:val="decimal"/>
+      <w:lvlText w:val="%1."/>
+      <w:lvlJc w:val="left"/>
+      <w:pPr>
+        <w:tabs>
+          <w:tab w:pos="1800" w:val="num"/>
+        </w:tabs>
+        <w:ind w:hanging="360" w:left="1800"/>
+      </w:pPr>
+    </w:lvl>
+  </w:abstractNum>
+  <w:abstractNum w15:restartNumberingAfterBreak="0" w:abstractNumId="1">
+    <w:nsid w:val="FFFFFF7D"/>
+    <w:multiLevelType w:val="singleLevel"/>
+    <w:tmpl w:val="5704A1F4"/>
+    <w:lvl w:ilvl="0">
+      <w:start w:val="1"/>
+      <w:numFmt w:val="decimal"/>
+      <w:lvlText w:val="%1."/>
+      <w:lvlJc w:val="left"/>
+      <w:pPr>
+        <w:tabs>
+          <w:tab w:pos="1440" w:val="num"/>
+        </w:tabs>
+        <w:ind w:hanging="360" w:left="1440"/>
+      </w:pPr>
+    </w:lvl>
+  </w:abstractNum>
+  <w:abstractNum w15:restartNumberingAfterBreak="0" w:abstractNumId="2">
+    <w:nsid w:val="FFFFFF7E"/>
+    <w:multiLevelType w:val="singleLevel"/>
+    <w:tmpl w:val="B6B4ACEA"/>
+    <w:lvl w:ilvl="0">
+      <w:start w:val="1"/>
+      <w:numFmt w:val="decimal"/>
+      <w:lvlText w:val="%1."/>
+      <w:lvlJc w:val="left"/>
+      <w:pPr>
+        <w:tabs>
+          <w:tab w:pos="1080" w:val="num"/>
+        </w:tabs>
+        <w:ind w:hanging="360" w:left="1080"/>
+      </w:pPr>
+    </w:lvl>
+  </w:abstractNum>
+  <w:abstractNum w15:restartNumberingAfterBreak="0" w:abstractNumId="3">
+    <w:nsid w:val="FFFFFF7F"/>
+    <w:multiLevelType w:val="singleLevel"/>
+    <w:tmpl w:val="2862BC8C"/>
+    <w:lvl w:ilvl="0">
+      <w:start w:val="1"/>
+      <w:numFmt w:val="decimal"/>
+      <w:lvlText w:val="%1."/>
+      <w:lvlJc w:val="left"/>
+      <w:pPr>
+        <w:tabs>
+          <w:tab w:pos="720" w:val="num"/>
+        </w:tabs>
+        <w:ind w:hanging="360" w:left="720"/>
+      </w:pPr>
+    </w:lvl>
+  </w:abstractNum>
+  <w:abstractNum w15:restartNumberingAfterBreak="0" w:abstractNumId="4">
+    <w:nsid w:val="FFFFFF80"/>
+    <w:multiLevelType w:val="singleLevel"/>
+    <w:tmpl w:val="8C4830C6"/>
+    <w:lvl w:ilvl="0">
+      <w:start w:val="1"/>
+      <w:numFmt w:val="bullet"/>
+      <w:lvlText w:val=""/>
+      <w:lvlJc w:val="left"/>
+      <w:pPr>
+        <w:tabs>
+          <w:tab w:pos="1800" w:val="num"/>
+        </w:tabs>
+        <w:ind w:hanging="360" w:left="1800"/>
+      </w:pPr>
+      <w:rPr>
+        <w:rFonts w:ascii="Symbol" w:hAnsi="Symbol" w:hint="default"/>
+      </w:rPr>
+    </w:lvl>
+  </w:abstractNum>
+  <w:abstractNum w15:restartNumberingAfterBreak="0" w:abstractNumId="5">
+    <w:nsid w:val="FFFFFF81"/>
+    <w:multiLevelType w:val="singleLevel"/>
+    <w:tmpl w:val="914456C6"/>
+    <w:lvl w:ilvl="0">
+      <w:start w:val="1"/>
+      <w:numFmt w:val="bullet"/>
+      <w:lvlText w:val=""/>
+      <w:lvlJc w:val="left"/>
+      <w:pPr>
+        <w:tabs>
+          <w:tab w:pos="1440" w:val="num"/>
+        </w:tabs>
+        <w:ind w:hanging="360" w:left="1440"/>
+      </w:pPr>
+      <w:rPr>
+        <w:rFonts w:ascii="Symbol" w:hAnsi="Symbol" w:hint="default"/>
+      </w:rPr>
+    </w:lvl>
+  </w:abstractNum>
+  <w:abstractNum w15:restartNumberingAfterBreak="0" w:abstractNumId="6">
+    <w:nsid w:val="FFFFFF82"/>
+    <w:multiLevelType w:val="singleLevel"/>
+    <w:tmpl w:val="6EAE816A"/>
+    <w:lvl w:ilvl="0">
+      <w:start w:val="1"/>
+      <w:numFmt w:val="bullet"/>
+      <w:lvlText w:val=""/>
+      <w:lvlJc w:val="left"/>
+      <w:pPr>
+        <w:tabs>
+          <w:tab w:pos="1080" w:val="num"/>
+        </w:tabs>
+        <w:ind w:hanging="360" w:left="1080"/>
+      </w:pPr>
+      <w:rPr>
+        <w:rFonts w:ascii="Symbol" w:hAnsi="Symbol" w:hint="default"/>
+      </w:rPr>
+    </w:lvl>
+  </w:abstractNum>
+  <w:abstractNum w15:restartNumberingAfterBreak="0" w:abstractNumId="7">
+    <w:nsid w:val="FFFFFF83"/>
+    <w:multiLevelType w:val="singleLevel"/>
+    <w:tmpl w:val="61789820"/>
+    <w:lvl w:ilvl="0">
+      <w:start w:val="1"/>
+      <w:numFmt w:val="bullet"/>
+      <w:lvlText w:val=""/>
+      <w:lvlJc w:val="left"/>
+      <w:pPr>
+        <w:tabs>
+          <w:tab w:pos="720" w:val="num"/>
+        </w:tabs>
+        <w:ind w:hanging="360" w:left="720"/>
+      </w:pPr>
+      <w:rPr>
+        <w:rFonts w:ascii="Symbol" w:hAnsi="Symbol" w:hint="default"/>
+      </w:rPr>
+    </w:lvl>
+  </w:abstractNum>
+  <w:abstractNum w15:restartNumberingAfterBreak="0" w:abstractNumId="8">
+    <w:nsid w:val="FFFFFF88"/>
+    <w:multiLevelType w:val="singleLevel"/>
+    <w:tmpl w:val="E75AFBC0"/>
+    <w:lvl w:ilvl="0">
+      <w:start w:val="1"/>
+      <w:numFmt w:val="decimal"/>
+      <w:lvlText w:val="%1."/>
+      <w:lvlJc w:val="left"/>
+      <w:pPr>
+        <w:tabs>
+          <w:tab w:pos="360" w:val="num"/>
+        </w:tabs>
+        <w:ind w:hanging="360" w:left="360"/>
+      </w:pPr>
+    </w:lvl>
+  </w:abstractNum>
+  <w:abstractNum w15:restartNumberingAfterBreak="0" w:abstractNumId="9">
+    <w:nsid w:val="FFFFFF89"/>
+    <w:multiLevelType w:val="singleLevel"/>
+    <w:tmpl w:val="96E443B8"/>
+    <w:lvl w:ilvl="0">
+      <w:start w:val="1"/>
+      <w:numFmt w:val="bullet"/>
+      <w:lvlText w:val=""/>
+      <w:lvlJc w:val="left"/>
+      <w:pPr>
+        <w:tabs>
+          <w:tab w:pos="360" w:val="num"/>
+        </w:tabs>
+        <w:ind w:hanging="360" w:left="360"/>
+      </w:pPr>
+      <w:rPr>
+        <w:rFonts w:ascii="Symbol" w:hAnsi="Symbol" w:hint="default"/>
+      </w:rPr>
+    </w:lvl>
+  </w:abstractNum>
+  <w:abstractNum w15:restartNumberingAfterBreak="0" w:abstractNumId="10">
+    <w:nsid w:val="0000A990"/>
+    <w:multiLevelType w:val="multilevel"/>
+    <w:tmpl w:val="6BF887DE"/>
+    <w:lvl w:ilvl="0">
+      <w:numFmt w:val="bullet"/>
+      <w:lvlText w:val=" "/>
+      <w:lvlJc w:val="left"/>
+      <w:pPr>
+        <w:ind w:hanging="480" w:left="720"/>
+      </w:pPr>
+    </w:lvl>
+    <w:lvl w:ilvl="1">
+      <w:numFmt w:val="bullet"/>
+      <w:lvlText w:val=" "/>
+      <w:lvlJc w:val="left"/>
+      <w:pPr>
+        <w:ind w:hanging="480" w:left="1440"/>
+      </w:pPr>
+    </w:lvl>
+    <w:lvl w:ilvl="2">
+      <w:numFmt w:val="bullet"/>
+      <w:lvlText w:val=" "/>
+      <w:lvlJc w:val="left"/>
+      <w:pPr>
+        <w:ind w:hanging="480" w:left="2160"/>
+      </w:pPr>
+    </w:lvl>
+    <w:lvl w:ilvl="3">
+      <w:numFmt w:val="bullet"/>
+      <w:lvlText w:val=" "/>
+      <w:lvlJc w:val="left"/>
+      <w:pPr>
+        <w:ind w:hanging="480" w:left="2880"/>
+      </w:pPr>
+    </w:lvl>
+    <w:lvl w:ilvl="4">
+      <w:numFmt w:val="bullet"/>
+      <w:lvlText w:val=" "/>
+      <w:lvlJc w:val="left"/>
+      <w:pPr>
+        <w:ind w:hanging="480" w:left="3600"/>
+      </w:pPr>
+    </w:lvl>
+    <w:lvl w:ilvl="5">
+      <w:numFmt w:val="bullet"/>
+      <w:lvlText w:val=" "/>
+      <w:lvlJc w:val="left"/>
+      <w:pPr>
+        <w:ind w:hanging="480" w:left="4320"/>
+      </w:pPr>
+    </w:lvl>
+    <w:lvl w:ilvl="6">
+      <w:numFmt w:val="bullet"/>
+      <w:lvlText w:val=" "/>
+      <w:lvlJc w:val="left"/>
+      <w:pPr>
+        <w:ind w:hanging="480" w:left="5040"/>
+      </w:pPr>
+    </w:lvl>
+    <w:lvl w:ilvl="7">
+      <w:numFmt w:val="bullet"/>
+      <w:lvlText w:val=" "/>
+      <w:lvlJc w:val="left"/>
+      <w:pPr>
+        <w:ind w:hanging="480" w:left="5760"/>
+      </w:pPr>
+    </w:lvl>
+    <w:lvl w:ilvl="8">
+      <w:numFmt w:val="bullet"/>
+      <w:lvlText w:val=" "/>
+      <w:lvlJc w:val="left"/>
+      <w:pPr>
+        <w:ind w:hanging="480" w:left="6480"/>
+      </w:pPr>
+    </w:lvl>
+  </w:abstractNum>
+  <w:abstractNum w15:restartNumberingAfterBreak="0" w:abstractNumId="11">
+    <w:nsid w:val="0000A991"/>
+    <w:multiLevelType w:val="multilevel"/>
+    <w:tmpl w:val="91D29C3A"/>
+    <w:lvl w:ilvl="0">
+      <w:numFmt w:val="bullet"/>
+      <w:lvlText w:val="•"/>
+      <w:lvlJc w:val="left"/>
+      <w:pPr>
+        <w:ind w:hanging="480" w:left="720"/>
+      </w:pPr>
+    </w:lvl>
+    <w:lvl w:ilvl="1">
+      <w:numFmt w:val="bullet"/>
+      <w:lvlText w:val="–"/>
+      <w:lvlJc w:val="left"/>
+      <w:pPr>
+        <w:ind w:hanging="480" w:left="1440"/>
+      </w:pPr>
+    </w:lvl>
+    <w:lvl w:ilvl="2">
+      <w:numFmt w:val="bullet"/>
+      <w:lvlText w:val="•"/>
+      <w:lvlJc w:val="left"/>
+      <w:pPr>
+        <w:ind w:hanging="480" w:left="2160"/>
+      </w:pPr>
+    </w:lvl>
+    <w:lvl w:ilvl="3">
+      <w:numFmt w:val="bullet"/>
+      <w:lvlText w:val="–"/>
+      <w:lvlJc w:val="left"/>
+      <w:pPr>
+        <w:ind w:hanging="480" w:left="2880"/>
+      </w:pPr>
+    </w:lvl>
+    <w:lvl w:ilvl="4">
+      <w:numFmt w:val="bullet"/>
+      <w:lvlText w:val="•"/>
+      <w:lvlJc w:val="left"/>
+      <w:pPr>
+        <w:ind w:hanging="480" w:left="3600"/>
+      </w:pPr>
+    </w:lvl>
+    <w:lvl w:ilvl="5">
+      <w:numFmt w:val="bullet"/>
+      <w:lvlText w:val="–"/>
+      <w:lvlJc w:val="left"/>
+      <w:pPr>
+        <w:ind w:hanging="480" w:left="4320"/>
+      </w:pPr>
+    </w:lvl>
+    <w:lvl w:ilvl="6">
+      <w:numFmt w:val="bullet"/>
+      <w:lvlText w:val="•"/>
+      <w:lvlJc w:val="left"/>
+      <w:pPr>
+        <w:ind w:hanging="480" w:left="5040"/>
+      </w:pPr>
+    </w:lvl>
+    <w:lvl w:ilvl="7">
+      <w:numFmt w:val="bullet"/>
+      <w:lvlText w:val="–"/>
+      <w:lvlJc w:val="left"/>
+      <w:pPr>
+        <w:ind w:hanging="480" w:left="5760"/>
+      </w:pPr>
+    </w:lvl>
+    <w:lvl w:ilvl="8">
+      <w:numFmt w:val="bullet"/>
+      <w:lvlText w:val="•"/>
+      <w:lvlJc w:val="left"/>
+      <w:pPr>
+        <w:ind w:hanging="480" w:left="6480"/>
+      </w:pPr>
+    </w:lvl>
+  </w:abstractNum>
   <w:abstractNum w:abstractNumId="990">
     <w:nsid w:val="A990"/>
     <w:multiLevelType w:val="multilevel"/>
@@ -3496,6 +4080,42 @@
       </w:pPr>
     </w:lvl>
   </w:abstractNum>
+  <w:num w16cid:durableId="56634087" w:numId="1">
+    <w:abstractNumId w:val="10"/>
+  </w:num>
+  <w:num w16cid:durableId="37047626" w:numId="2">
+    <w:abstractNumId w:val="11"/>
+  </w:num>
+  <w:num w16cid:durableId="1707288125" w:numId="3">
+    <w:abstractNumId w:val="0"/>
+  </w:num>
+  <w:num w16cid:durableId="947078731" w:numId="4">
+    <w:abstractNumId w:val="1"/>
+  </w:num>
+  <w:num w16cid:durableId="776755205" w:numId="5">
+    <w:abstractNumId w:val="2"/>
+  </w:num>
+  <w:num w16cid:durableId="1341154136" w:numId="6">
+    <w:abstractNumId w:val="3"/>
+  </w:num>
+  <w:num w16cid:durableId="1399091149" w:numId="7">
+    <w:abstractNumId w:val="8"/>
+  </w:num>
+  <w:num w16cid:durableId="1592742768" w:numId="8">
+    <w:abstractNumId w:val="4"/>
+  </w:num>
+  <w:num w16cid:durableId="542641152" w:numId="9">
+    <w:abstractNumId w:val="5"/>
+  </w:num>
+  <w:num w16cid:durableId="144322517" w:numId="10">
+    <w:abstractNumId w:val="6"/>
+  </w:num>
+  <w:num w16cid:durableId="1962764882" w:numId="11">
+    <w:abstractNumId w:val="7"/>
+  </w:num>
+  <w:num w16cid:durableId="187061077" w:numId="12">
+    <w:abstractNumId w:val="9"/>
+  </w:num>
   <w:num w:numId="1000">
     <w:abstractNumId w:val="990"/>
   </w:num>
@@ -3506,7 +4126,7 @@
 </file>
 
 <file path=word/styles.xml><?xml version="1.0" encoding="utf-8"?>
-<w:styles xmlns:r="http://schemas.openxmlformats.org/officeDocument/2006/relationships" xmlns:w="http://schemas.openxmlformats.org/wordprocessingml/2006/main">
+<w:styles xmlns:mc="http://schemas.openxmlformats.org/markup-compatibility/2006" xmlns:r="http://schemas.openxmlformats.org/officeDocument/2006/relationships" xmlns:w="http://schemas.openxmlformats.org/wordprocessingml/2006/main" xmlns:w14="http://schemas.microsoft.com/office/word/2010/wordml" xmlns:w15="http://schemas.microsoft.com/office/word/2012/wordml" xmlns:w16="http://schemas.microsoft.com/office/word/2018/wordml" xmlns:w16cex="http://schemas.microsoft.com/office/word/2018/wordml/cex" xmlns:w16cid="http://schemas.microsoft.com/office/word/2016/wordml/cid" xmlns:w16sdtdh="http://schemas.microsoft.com/office/word/2020/wordml/sdtdatahash" xmlns:w16se="http://schemas.microsoft.com/office/word/2015/wordml/symex" mc:Ignorable="w14 w15 w16se w16cid w16 w16cex w16sdtdh">
   <w:docDefaults>
     <w:rPrDefault>
       <w:rPr>
@@ -3522,119 +4142,359 @@
       </w:pPr>
     </w:pPrDefault>
   </w:docDefaults>
-  <w:latentStyles w:count="276" w:defLockedState="0" w:defQFormat="0" w:defSemiHidden="0" w:defUIPriority="0" w:defUnhideWhenUsed="0"/>
+  <w:latentStyles w:count="376" w:defLockedState="0" w:defQFormat="0" w:defSemiHidden="0" w:defUIPriority="0" w:defUnhideWhenUsed="0">
+    <w:lsdException w:name="heading 5" w:semiHidden="1" w:unhideWhenUsed="1"/>
+    <w:lsdException w:name="index 2" w:semiHidden="1" w:unhideWhenUsed="1"/>
+    <w:lsdException w:name="index 3" w:semiHidden="1" w:unhideWhenUsed="1"/>
+    <w:lsdException w:name="index 4" w:semiHidden="1" w:unhideWhenUsed="1"/>
+    <w:lsdException w:name="index 5" w:semiHidden="1" w:unhideWhenUsed="1"/>
+    <w:lsdException w:name="index 6" w:semiHidden="1" w:unhideWhenUsed="1"/>
+    <w:lsdException w:name="index 7" w:semiHidden="1" w:unhideWhenUsed="1"/>
+    <w:lsdException w:name="index 8" w:semiHidden="1" w:unhideWhenUsed="1"/>
+    <w:lsdException w:name="index 9" w:semiHidden="1" w:unhideWhenUsed="1"/>
+    <w:lsdException w:name="toc 1" w:semiHidden="1" w:unhideWhenUsed="1"/>
+    <w:lsdException w:name="toc 2" w:semiHidden="1" w:unhideWhenUsed="1"/>
+    <w:lsdException w:name="toc 3" w:semiHidden="1" w:unhideWhenUsed="1"/>
+    <w:lsdException w:name="toc 4" w:semiHidden="1" w:unhideWhenUsed="1"/>
+    <w:lsdException w:name="toc 5" w:semiHidden="1" w:unhideWhenUsed="1"/>
+    <w:lsdException w:name="toc 6" w:semiHidden="1" w:unhideWhenUsed="1"/>
+    <w:lsdException w:name="toc 7" w:semiHidden="1" w:unhideWhenUsed="1"/>
+    <w:lsdException w:name="toc 8" w:semiHidden="1" w:unhideWhenUsed="1"/>
+    <w:lsdException w:name="toc 9" w:semiHidden="1" w:unhideWhenUsed="1"/>
+    <w:lsdException w:name="Normal Indent" w:semiHidden="1" w:unhideWhenUsed="1"/>
+    <w:lsdException w:name="footnote text" w:semiHidden="1" w:unhideWhenUsed="1"/>
+    <w:lsdException w:name="annotation text" w:semiHidden="1" w:unhideWhenUsed="1"/>
+    <w:lsdException w:name="header" w:semiHidden="1" w:uiPriority="99" w:unhideWhenUsed="1"/>
+    <w:lsdException w:name="footer" w:semiHidden="1" w:unhideWhenUsed="1"/>
+    <w:lsdException w:name="index heading" w:semiHidden="1" w:unhideWhenUsed="1"/>
+    <w:lsdException w:name="caption" w:semiHidden="1" w:unhideWhenUsed="1"/>
+    <w:lsdException w:name="table of figures" w:semiHidden="1" w:unhideWhenUsed="1"/>
+    <w:lsdException w:name="envelope address" w:semiHidden="1" w:unhideWhenUsed="1"/>
+    <w:lsdException w:name="envelope return" w:semiHidden="1" w:unhideWhenUsed="1"/>
+    <w:lsdException w:name="footnote reference" w:semiHidden="1" w:unhideWhenUsed="1"/>
+    <w:lsdException w:name="annotation reference" w:semiHidden="1" w:unhideWhenUsed="1"/>
+    <w:lsdException w:name="line number" w:semiHidden="1" w:unhideWhenUsed="1"/>
+    <w:lsdException w:name="page number" w:semiHidden="1" w:unhideWhenUsed="1"/>
+    <w:lsdException w:name="endnote reference" w:semiHidden="1" w:unhideWhenUsed="1"/>
+    <w:lsdException w:name="endnote text" w:semiHidden="1" w:unhideWhenUsed="1"/>
+    <w:lsdException w:name="table of authorities" w:semiHidden="1" w:unhideWhenUsed="1"/>
+    <w:lsdException w:name="macro" w:semiHidden="1" w:unhideWhenUsed="1"/>
+    <w:lsdException w:name="toa heading" w:semiHidden="1" w:unhideWhenUsed="1"/>
+    <w:lsdException w:name="List" w:semiHidden="1" w:unhideWhenUsed="1"/>
+    <w:lsdException w:name="List Bullet" w:semiHidden="1" w:unhideWhenUsed="1"/>
+    <w:lsdException w:name="List Number" w:semiHidden="1" w:unhideWhenUsed="1"/>
+    <w:lsdException w:name="List 2" w:semiHidden="1" w:unhideWhenUsed="1"/>
+    <w:lsdException w:name="List 3" w:semiHidden="1" w:unhideWhenUsed="1"/>
+    <w:lsdException w:name="List 4" w:semiHidden="1" w:unhideWhenUsed="1"/>
+    <w:lsdException w:name="List Bullet 2" w:semiHidden="1" w:unhideWhenUsed="1"/>
+    <w:lsdException w:name="List Bullet 3" w:semiHidden="1" w:unhideWhenUsed="1"/>
+    <w:lsdException w:name="List Number 2" w:semiHidden="1" w:unhideWhenUsed="1"/>
+    <w:lsdException w:name="List Number 3" w:semiHidden="1" w:unhideWhenUsed="1"/>
+    <w:lsdException w:name="List Number 4" w:semiHidden="1" w:unhideWhenUsed="1"/>
+    <w:lsdException w:name="List Number 5" w:semiHidden="1" w:unhideWhenUsed="1"/>
+    <w:lsdException w:name="Closing" w:semiHidden="1" w:unhideWhenUsed="1"/>
+    <w:lsdException w:name="Signature" w:semiHidden="1" w:unhideWhenUsed="1"/>
+    <w:lsdException w:name="Default Paragraph Font" w:semiHidden="1" w:unhideWhenUsed="1"/>
+    <w:lsdException w:name="Body Text" w:semiHidden="1" w:unhideWhenUsed="1"/>
+    <w:lsdException w:name="Body Text Indent" w:semiHidden="1" w:unhideWhenUsed="1"/>
+    <w:lsdException w:name="List Continue" w:semiHidden="1" w:unhideWhenUsed="1"/>
+    <w:lsdException w:name="List Continue 2" w:semiHidden="1" w:unhideWhenUsed="1"/>
+    <w:lsdException w:name="List Continue 3" w:semiHidden="1" w:unhideWhenUsed="1"/>
+    <w:lsdException w:name="List Continue 4" w:semiHidden="1" w:unhideWhenUsed="1"/>
+    <w:lsdException w:name="List Continue 5" w:semiHidden="1" w:unhideWhenUsed="1"/>
+    <w:lsdException w:name="Message Header" w:semiHidden="1" w:unhideWhenUsed="1"/>
+    <w:lsdException w:name="Salutation" w:semiHidden="1" w:unhideWhenUsed="1"/>
+    <w:lsdException w:name="Date" w:semiHidden="1" w:unhideWhenUsed="1"/>
+    <w:lsdException w:name="Body Text First Indent" w:semiHidden="1" w:unhideWhenUsed="1"/>
+    <w:lsdException w:name="Body Text Indent 2" w:semiHidden="1" w:unhideWhenUsed="1"/>
+    <w:lsdException w:name="Body Text Indent 3" w:semiHidden="1" w:unhideWhenUsed="1"/>
+    <w:lsdException w:name="Block Text" w:semiHidden="1" w:unhideWhenUsed="1"/>
+    <w:lsdException w:name="Hyperlink" w:semiHidden="1" w:unhideWhenUsed="1"/>
+    <w:lsdException w:name="FollowedHyperlink" w:semiHidden="1" w:unhideWhenUsed="1"/>
+    <w:lsdException w:name="Document Map" w:semiHidden="1" w:unhideWhenUsed="1"/>
+    <w:lsdException w:name="Plain Text" w:semiHidden="1" w:unhideWhenUsed="1"/>
+    <w:lsdException w:name="E-mail Signature" w:semiHidden="1" w:unhideWhenUsed="1"/>
+    <w:lsdException w:name="HTML Top of Form" w:semiHidden="1" w:unhideWhenUsed="1"/>
+    <w:lsdException w:name="HTML Bottom of Form" w:semiHidden="1" w:unhideWhenUsed="1"/>
+    <w:lsdException w:name="Normal (Web)" w:semiHidden="1" w:unhideWhenUsed="1"/>
+    <w:lsdException w:name="HTML Acronym" w:semiHidden="1" w:unhideWhenUsed="1"/>
+    <w:lsdException w:name="HTML Address" w:semiHidden="1" w:unhideWhenUsed="1"/>
+    <w:lsdException w:name="HTML Cite" w:semiHidden="1" w:unhideWhenUsed="1"/>
+    <w:lsdException w:name="HTML Code" w:semiHidden="1" w:unhideWhenUsed="1"/>
+    <w:lsdException w:name="HTML Definition" w:semiHidden="1" w:unhideWhenUsed="1"/>
+    <w:lsdException w:name="HTML Keyboard" w:semiHidden="1" w:unhideWhenUsed="1"/>
+    <w:lsdException w:name="HTML Preformatted" w:semiHidden="1" w:unhideWhenUsed="1"/>
+    <w:lsdException w:name="HTML Sample" w:semiHidden="1" w:unhideWhenUsed="1"/>
+    <w:lsdException w:name="HTML Typewriter" w:semiHidden="1" w:unhideWhenUsed="1"/>
+    <w:lsdException w:name="HTML Variable" w:semiHidden="1" w:unhideWhenUsed="1"/>
+    <w:lsdException w:name="Normal Table" w:semiHidden="1" w:unhideWhenUsed="1"/>
+    <w:lsdException w:name="annotation subject" w:semiHidden="1" w:unhideWhenUsed="1"/>
+    <w:lsdException w:name="No List" w:semiHidden="1" w:unhideWhenUsed="1"/>
+    <w:lsdException w:name="Outline List 1" w:semiHidden="1" w:unhideWhenUsed="1"/>
+    <w:lsdException w:name="Outline List 2" w:semiHidden="1" w:unhideWhenUsed="1"/>
+    <w:lsdException w:name="Outline List 3" w:semiHidden="1" w:unhideWhenUsed="1"/>
+    <w:lsdException w:name="Table Simple 1" w:semiHidden="1" w:unhideWhenUsed="1"/>
+    <w:lsdException w:name="Table Simple 2" w:semiHidden="1" w:unhideWhenUsed="1"/>
+    <w:lsdException w:name="Table Simple 3" w:semiHidden="1" w:unhideWhenUsed="1"/>
+    <w:lsdException w:name="Table Classic 1" w:semiHidden="1" w:unhideWhenUsed="1"/>
+    <w:lsdException w:name="Table Classic 2" w:semiHidden="1" w:unhideWhenUsed="1"/>
+    <w:lsdException w:name="Table Classic 3" w:semiHidden="1" w:unhideWhenUsed="1"/>
+    <w:lsdException w:name="Table Classic 4" w:semiHidden="1" w:unhideWhenUsed="1"/>
+    <w:lsdException w:name="Table Colorful 1" w:semiHidden="1" w:unhideWhenUsed="1"/>
+    <w:lsdException w:name="Table Colorful 2" w:semiHidden="1" w:unhideWhenUsed="1"/>
+    <w:lsdException w:name="Table Colorful 3" w:semiHidden="1" w:unhideWhenUsed="1"/>
+    <w:lsdException w:name="Table Columns 1" w:semiHidden="1" w:unhideWhenUsed="1"/>
+    <w:lsdException w:name="Table Columns 2" w:semiHidden="1" w:unhideWhenUsed="1"/>
+    <w:lsdException w:name="Table Columns 3" w:semiHidden="1" w:unhideWhenUsed="1"/>
+    <w:lsdException w:name="Table Columns 4" w:semiHidden="1" w:unhideWhenUsed="1"/>
+    <w:lsdException w:name="Table Columns 5" w:semiHidden="1" w:unhideWhenUsed="1"/>
+    <w:lsdException w:name="Table Grid 1" w:semiHidden="1" w:unhideWhenUsed="1"/>
+    <w:lsdException w:name="Table Grid 2" w:semiHidden="1" w:unhideWhenUsed="1"/>
+    <w:lsdException w:name="Table Grid 3" w:semiHidden="1" w:unhideWhenUsed="1"/>
+    <w:lsdException w:name="Table Grid 4" w:semiHidden="1" w:unhideWhenUsed="1"/>
+    <w:lsdException w:name="Table Grid 5" w:semiHidden="1" w:unhideWhenUsed="1"/>
+    <w:lsdException w:name="Table Grid 6" w:semiHidden="1" w:unhideWhenUsed="1"/>
+    <w:lsdException w:name="Table Grid 7" w:semiHidden="1" w:unhideWhenUsed="1"/>
+    <w:lsdException w:name="Table Grid 8" w:semiHidden="1" w:unhideWhenUsed="1"/>
+    <w:lsdException w:name="Table List 1" w:semiHidden="1" w:unhideWhenUsed="1"/>
+    <w:lsdException w:name="Table List 2" w:semiHidden="1" w:unhideWhenUsed="1"/>
+    <w:lsdException w:name="Table List 3" w:semiHidden="1" w:unhideWhenUsed="1"/>
+    <w:lsdException w:name="Table List 4" w:semiHidden="1" w:unhideWhenUsed="1"/>
+    <w:lsdException w:name="Table List 5" w:semiHidden="1" w:unhideWhenUsed="1"/>
+    <w:lsdException w:name="Table List 6" w:semiHidden="1" w:unhideWhenUsed="1"/>
+    <w:lsdException w:name="Table List 7" w:semiHidden="1" w:unhideWhenUsed="1"/>
+    <w:lsdException w:name="Table List 8" w:semiHidden="1" w:unhideWhenUsed="1"/>
+    <w:lsdException w:name="Table 3D effects 1" w:semiHidden="1" w:unhideWhenUsed="1"/>
+    <w:lsdException w:name="Table 3D effects 2" w:semiHidden="1" w:unhideWhenUsed="1"/>
+    <w:lsdException w:name="Table 3D effects 3" w:semiHidden="1" w:unhideWhenUsed="1"/>
+    <w:lsdException w:name="Table Contemporary" w:semiHidden="1" w:unhideWhenUsed="1"/>
+    <w:lsdException w:name="Table Elegant" w:semiHidden="1" w:unhideWhenUsed="1"/>
+    <w:lsdException w:name="Table Professional" w:semiHidden="1" w:unhideWhenUsed="1"/>
+    <w:lsdException w:name="Table Subtle 1" w:semiHidden="1" w:unhideWhenUsed="1"/>
+    <w:lsdException w:name="Table Subtle 2" w:semiHidden="1" w:unhideWhenUsed="1"/>
+    <w:lsdException w:name="Table Web 1" w:semiHidden="1" w:unhideWhenUsed="1"/>
+    <w:lsdException w:name="Table Web 2" w:semiHidden="1" w:unhideWhenUsed="1"/>
+    <w:lsdException w:name="Table Web 3" w:semiHidden="1" w:unhideWhenUsed="1"/>
+    <w:lsdException w:name="Balloon Text" w:semiHidden="1" w:unhideWhenUsed="1"/>
+    <w:lsdException w:name="Table Theme" w:semiHidden="1" w:unhideWhenUsed="1"/>
+    <w:lsdException w:name="Placeholder Text" w:semiHidden="1"/>
+    <w:lsdException w:name="Light Shading"/>
+    <w:lsdException w:name="Light List"/>
+    <w:lsdException w:name="Light Grid"/>
+    <w:lsdException w:name="Medium Shading 1"/>
+    <w:lsdException w:name="Medium Shading 2"/>
+    <w:lsdException w:name="Medium List 1"/>
+    <w:lsdException w:name="Medium List 2"/>
+    <w:lsdException w:name="Medium Grid 1"/>
+    <w:lsdException w:name="Medium Grid 2"/>
+    <w:lsdException w:name="Medium Grid 3"/>
+    <w:lsdException w:name="Dark List"/>
+    <w:lsdException w:name="Colorful Shading"/>
+    <w:lsdException w:name="Colorful List"/>
+    <w:lsdException w:name="Colorful Grid"/>
+    <w:lsdException w:name="Light Shading Accent 1"/>
+    <w:lsdException w:name="Light List Accent 1"/>
+    <w:lsdException w:name="Light Grid Accent 1"/>
+    <w:lsdException w:name="Medium Shading 1 Accent 1"/>
+    <w:lsdException w:name="Medium Shading 2 Accent 1"/>
+    <w:lsdException w:name="Medium List 1 Accent 1"/>
+    <w:lsdException w:name="Revision" w:semiHidden="1"/>
+    <w:lsdException w:name="Medium List 2 Accent 1"/>
+    <w:lsdException w:name="Medium Grid 1 Accent 1"/>
+    <w:lsdException w:name="Medium Grid 2 Accent 1"/>
+    <w:lsdException w:name="Medium Grid 3 Accent 1"/>
+    <w:lsdException w:name="Dark List Accent 1"/>
+    <w:lsdException w:name="Colorful Shading Accent 1"/>
+    <w:lsdException w:name="Colorful List Accent 1"/>
+    <w:lsdException w:name="Colorful Grid Accent 1"/>
+    <w:lsdException w:name="Light Shading Accent 2"/>
+    <w:lsdException w:name="Light List Accent 2"/>
+    <w:lsdException w:name="Light Grid Accent 2"/>
+    <w:lsdException w:name="Medium Shading 1 Accent 2"/>
+    <w:lsdException w:name="Medium Shading 2 Accent 2"/>
+    <w:lsdException w:name="Medium List 1 Accent 2"/>
+    <w:lsdException w:name="Medium List 2 Accent 2"/>
+    <w:lsdException w:name="Medium Grid 1 Accent 2"/>
+    <w:lsdException w:name="Medium Grid 2 Accent 2"/>
+    <w:lsdException w:name="Medium Grid 3 Accent 2"/>
+    <w:lsdException w:name="Dark List Accent 2"/>
+    <w:lsdException w:name="Colorful Shading Accent 2"/>
+    <w:lsdException w:name="Colorful List Accent 2"/>
+    <w:lsdException w:name="Colorful Grid Accent 2"/>
+    <w:lsdException w:name="Light Shading Accent 3"/>
+    <w:lsdException w:name="Light List Accent 3"/>
+    <w:lsdException w:name="Light Grid Accent 3"/>
+    <w:lsdException w:name="Medium Shading 1 Accent 3"/>
+    <w:lsdException w:name="Medium Shading 2 Accent 3"/>
+    <w:lsdException w:name="Medium List 1 Accent 3"/>
+    <w:lsdException w:name="Medium List 2 Accent 3"/>
+    <w:lsdException w:name="Medium Grid 1 Accent 3"/>
+    <w:lsdException w:name="Medium Grid 2 Accent 3"/>
+    <w:lsdException w:name="Medium Grid 3 Accent 3"/>
+    <w:lsdException w:name="Dark List Accent 3"/>
+    <w:lsdException w:name="Colorful Shading Accent 3"/>
+    <w:lsdException w:name="Colorful List Accent 3"/>
+    <w:lsdException w:name="Colorful Grid Accent 3"/>
+    <w:lsdException w:name="Light Shading Accent 4"/>
+    <w:lsdException w:name="Light List Accent 4"/>
+    <w:lsdException w:name="Light Grid Accent 4"/>
+    <w:lsdException w:name="Medium Shading 1 Accent 4"/>
+    <w:lsdException w:name="Medium Shading 2 Accent 4"/>
+    <w:lsdException w:name="Medium List 1 Accent 4"/>
+    <w:lsdException w:name="Medium List 2 Accent 4"/>
+    <w:lsdException w:name="Medium Grid 1 Accent 4"/>
+    <w:lsdException w:name="Medium Grid 2 Accent 4"/>
+    <w:lsdException w:name="Medium Grid 3 Accent 4"/>
+    <w:lsdException w:name="Dark List Accent 4"/>
+    <w:lsdException w:name="Colorful Shading Accent 4"/>
+    <w:lsdException w:name="Colorful List Accent 4"/>
+    <w:lsdException w:name="Colorful Grid Accent 4"/>
+    <w:lsdException w:name="Light Shading Accent 5"/>
+    <w:lsdException w:name="Light List Accent 5"/>
+    <w:lsdException w:name="Light Grid Accent 5"/>
+    <w:lsdException w:name="Medium Shading 1 Accent 5"/>
+    <w:lsdException w:name="Medium Shading 2 Accent 5"/>
+    <w:lsdException w:name="Medium List 1 Accent 5"/>
+    <w:lsdException w:name="Medium List 2 Accent 5"/>
+    <w:lsdException w:name="Medium Grid 1 Accent 5"/>
+    <w:lsdException w:name="Medium Grid 2 Accent 5"/>
+    <w:lsdException w:name="Medium Grid 3 Accent 5"/>
+    <w:lsdException w:name="Dark List Accent 5"/>
+    <w:lsdException w:name="Colorful Shading Accent 5"/>
+    <w:lsdException w:name="Colorful List Accent 5"/>
+    <w:lsdException w:name="Colorful Grid Accent 5"/>
+    <w:lsdException w:name="Light Shading Accent 6"/>
+    <w:lsdException w:name="Light List Accent 6"/>
+    <w:lsdException w:name="Light Grid Accent 6"/>
+    <w:lsdException w:name="Medium Shading 1 Accent 6"/>
+    <w:lsdException w:name="Medium Shading 2 Accent 6"/>
+    <w:lsdException w:name="Medium List 1 Accent 6"/>
+    <w:lsdException w:name="Medium List 2 Accent 6"/>
+    <w:lsdException w:name="Medium Grid 1 Accent 6"/>
+    <w:lsdException w:name="Medium Grid 2 Accent 6"/>
+    <w:lsdException w:name="Medium Grid 3 Accent 6"/>
+    <w:lsdException w:name="Dark List Accent 6"/>
+    <w:lsdException w:name="Colorful Shading Accent 6"/>
+    <w:lsdException w:name="Colorful List Accent 6"/>
+    <w:lsdException w:name="Colorful Grid Accent 6"/>
+    <w:lsdException w:name="Bibliography" w:semiHidden="1" w:unhideWhenUsed="1"/>
+    <w:lsdException w:name="TOC Heading" w:semiHidden="1" w:unhideWhenUsed="1"/>
+    <w:lsdException w:name="Grid Table 4" w:uiPriority="49"/>
+    <w:lsdException w:name="Grid Table 5 Dark" w:uiPriority="50"/>
+    <w:lsdException w:name="Grid Table 6 Colorful" w:uiPriority="51"/>
+    <w:lsdException w:name="Grid Table 7 Colorful" w:uiPriority="52"/>
+    <w:lsdException w:name="Grid Table 1 Light Accent 1" w:uiPriority="46"/>
+    <w:lsdException w:name="Grid Table 2 Accent 1" w:uiPriority="47"/>
+    <w:lsdException w:name="Grid Table 3 Accent 1" w:uiPriority="48"/>
+    <w:lsdException w:name="Grid Table 4 Accent 1" w:uiPriority="49"/>
+    <w:lsdException w:name="Grid Table 5 Dark Accent 1" w:uiPriority="50"/>
+    <w:lsdException w:name="Grid Table 6 Colorful Accent 1" w:uiPriority="51"/>
+    <w:lsdException w:name="Grid Table 7 Colorful Accent 1" w:uiPriority="52"/>
+    <w:lsdException w:name="Grid Table 1 Light Accent 2" w:uiPriority="46"/>
+    <w:lsdException w:name="Grid Table 2 Accent 2" w:uiPriority="47"/>
+    <w:lsdException w:name="Grid Table 3 Accent 2" w:uiPriority="48"/>
+    <w:lsdException w:name="Grid Table 4 Accent 2" w:uiPriority="49"/>
+    <w:lsdException w:name="Grid Table 5 Dark Accent 2" w:uiPriority="50"/>
+    <w:lsdException w:name="Grid Table 6 Colorful Accent 2" w:uiPriority="51"/>
+    <w:lsdException w:name="Grid Table 7 Colorful Accent 2" w:uiPriority="52"/>
+    <w:lsdException w:name="Grid Table 1 Light Accent 3" w:uiPriority="46"/>
+    <w:lsdException w:name="Grid Table 2 Accent 3" w:uiPriority="47"/>
+    <w:lsdException w:name="Grid Table 3 Accent 3" w:uiPriority="48"/>
+    <w:lsdException w:name="Grid Table 4 Accent 3" w:uiPriority="49"/>
+    <w:lsdException w:name="Grid Table 5 Dark Accent 3" w:uiPriority="50"/>
+    <w:lsdException w:name="Grid Table 6 Colorful Accent 3" w:uiPriority="51"/>
+    <w:lsdException w:name="Grid Table 7 Colorful Accent 3" w:uiPriority="52"/>
+    <w:lsdException w:name="Grid Table 1 Light Accent 4" w:uiPriority="46"/>
+    <w:lsdException w:name="Grid Table 2 Accent 4" w:uiPriority="47"/>
+    <w:lsdException w:name="Grid Table 3 Accent 4" w:uiPriority="48"/>
+    <w:lsdException w:name="Grid Table 4 Accent 4" w:uiPriority="49"/>
+    <w:lsdException w:name="Grid Table 5 Dark Accent 4" w:uiPriority="50"/>
+    <w:lsdException w:name="Grid Table 6 Colorful Accent 4" w:uiPriority="51"/>
+    <w:lsdException w:name="Grid Table 7 Colorful Accent 4" w:uiPriority="52"/>
+    <w:lsdException w:name="Grid Table 1 Light Accent 5" w:uiPriority="46"/>
+    <w:lsdException w:name="Grid Table 2 Accent 5" w:uiPriority="47"/>
+    <w:lsdException w:name="Grid Table 3 Accent 5" w:uiPriority="48"/>
+    <w:lsdException w:name="Grid Table 4 Accent 5" w:uiPriority="49"/>
+    <w:lsdException w:name="Grid Table 5 Dark Accent 5" w:uiPriority="50"/>
+    <w:lsdException w:name="Grid Table 6 Colorful Accent 5" w:uiPriority="51"/>
+    <w:lsdException w:name="Grid Table 7 Colorful Accent 5" w:uiPriority="52"/>
+    <w:lsdException w:name="Grid Table 1 Light Accent 6" w:uiPriority="46"/>
+    <w:lsdException w:name="Grid Table 2 Accent 6" w:uiPriority="47"/>
+    <w:lsdException w:name="Grid Table 3 Accent 6" w:uiPriority="48"/>
+    <w:lsdException w:name="Grid Table 4 Accent 6" w:uiPriority="49"/>
+    <w:lsdException w:name="Grid Table 5 Dark Accent 6" w:uiPriority="50"/>
+    <w:lsdException w:name="Grid Table 6 Colorful Accent 6" w:uiPriority="51"/>
+    <w:lsdException w:name="Grid Table 7 Colorful Accent 6" w:uiPriority="52"/>
+    <w:lsdException w:name="List Table 1 Light" w:uiPriority="46"/>
+    <w:lsdException w:name="List Table 2" w:uiPriority="47"/>
+    <w:lsdException w:name="List Table 3" w:uiPriority="48"/>
+    <w:lsdException w:name="List Table 4" w:uiPriority="49"/>
+    <w:lsdException w:name="List Table 5 Dark" w:uiPriority="50"/>
+    <w:lsdException w:name="List Table 6 Colorful" w:uiPriority="51"/>
+    <w:lsdException w:name="List Table 7 Colorful" w:uiPriority="52"/>
+    <w:lsdException w:name="List Table 1 Light Accent 1" w:uiPriority="46"/>
+    <w:lsdException w:name="List Table 2 Accent 1" w:uiPriority="47"/>
+    <w:lsdException w:name="List Table 3 Accent 1" w:uiPriority="48"/>
+    <w:lsdException w:name="List Table 4 Accent 1" w:uiPriority="49"/>
+    <w:lsdException w:name="List Table 5 Dark Accent 1" w:uiPriority="50"/>
+    <w:lsdException w:name="List Table 6 Colorful Accent 1" w:uiPriority="51"/>
+    <w:lsdException w:name="List Table 7 Colorful Accent 1" w:uiPriority="52"/>
+    <w:lsdException w:name="List Table 1 Light Accent 2" w:uiPriority="46"/>
+    <w:lsdException w:name="List Table 2 Accent 2" w:uiPriority="47"/>
+    <w:lsdException w:name="List Table 3 Accent 2" w:uiPriority="48"/>
+    <w:lsdException w:name="List Table 4 Accent 2" w:uiPriority="49"/>
+    <w:lsdException w:name="List Table 5 Dark Accent 2" w:uiPriority="50"/>
+    <w:lsdException w:name="List Table 6 Colorful Accent 2" w:uiPriority="51"/>
+    <w:lsdException w:name="List Table 7 Colorful Accent 2" w:uiPriority="52"/>
+    <w:lsdException w:name="List Table 1 Light Accent 3" w:uiPriority="46"/>
+    <w:lsdException w:name="List Table 2 Accent 3" w:uiPriority="47"/>
+    <w:lsdException w:name="List Table 3 Accent 3" w:uiPriority="48"/>
+    <w:lsdException w:name="List Table 4 Accent 3" w:uiPriority="49"/>
+    <w:lsdException w:name="List Table 5 Dark Accent 3" w:uiPriority="50"/>
+    <w:lsdException w:name="List Table 6 Colorful Accent 3" w:uiPriority="51"/>
+    <w:lsdException w:name="List Table 7 Colorful Accent 3" w:uiPriority="52"/>
+    <w:lsdException w:name="List Table 1 Light Accent 4" w:uiPriority="46"/>
+    <w:lsdException w:name="List Table 2 Accent 4" w:uiPriority="47"/>
+    <w:lsdException w:name="List Table 3 Accent 4" w:uiPriority="48"/>
+    <w:lsdException w:name="List Table 4 Accent 4" w:uiPriority="49"/>
+    <w:lsdException w:name="List Table 5 Dark Accent 4" w:uiPriority="50"/>
+    <w:lsdException w:name="List Table 6 Colorful Accent 4" w:uiPriority="51"/>
+    <w:lsdException w:name="List Table 7 Colorful Accent 4" w:uiPriority="52"/>
+    <w:lsdException w:name="List Table 1 Light Accent 5" w:uiPriority="46"/>
+    <w:lsdException w:name="List Table 2 Accent 5" w:uiPriority="47"/>
+    <w:lsdException w:name="List Table 3 Accent 5" w:uiPriority="48"/>
+    <w:lsdException w:name="List Table 4 Accent 5" w:uiPriority="49"/>
+    <w:lsdException w:name="List Table 5 Dark Accent 5" w:uiPriority="50"/>
+    <w:lsdException w:name="List Table 6 Colorful Accent 5" w:uiPriority="51"/>
+    <w:lsdException w:name="List Table 7 Colorful Accent 5" w:uiPriority="52"/>
+    <w:lsdException w:name="List Table 1 Light Accent 6" w:uiPriority="46"/>
+    <w:lsdException w:name="List Table 2 Accent 6" w:uiPriority="47"/>
+    <w:lsdException w:name="List Table 3 Accent 6" w:uiPriority="48"/>
+    <w:lsdException w:name="List Table 4 Accent 6" w:uiPriority="49"/>
+    <w:lsdException w:name="List Table 5 Dark Accent 6" w:uiPriority="50"/>
+    <w:lsdException w:name="List Table 6 Colorful Accent 6" w:uiPriority="51"/>
+    <w:lsdException w:name="List Table 7 Colorful Accent 6" w:uiPriority="52"/>
+    <w:lsdException w:name="Mention" w:semiHidden="1" w:uiPriority="99" w:unhideWhenUsed="1"/>
+    <w:lsdException w:name="Smart Hyperlink" w:semiHidden="1" w:uiPriority="99" w:unhideWhenUsed="1"/>
+    <w:lsdException w:name="Hashtag" w:semiHidden="1" w:uiPriority="99" w:unhideWhenUsed="1"/>
+    <w:lsdException w:name="Unresolved Mention" w:semiHidden="1" w:uiPriority="99" w:unhideWhenUsed="1"/>
+    <w:lsdException w:name="Smart Link" w:semiHidden="1" w:uiPriority="99" w:unhideWhenUsed="1"/>
+  </w:latentStyles>
   <w:style w:default="1" w:styleId="Normal" w:type="paragraph">
     <w:name w:val="Normal"/>
     <w:qFormat/>
-  </w:style>
-  <w:style w:styleId="BodyText" w:type="paragraph">
-    <w:name w:val="Body Text"/>
-    <w:basedOn w:val="Normal"/>
-    <w:link w:val="BodyTextChar"/>
-    <w:pPr>
-      <w:spacing w:after="180" w:before="180"/>
-    </w:pPr>
-    <w:qFormat/>
-  </w:style>
-  <w:style w:customStyle="1" w:styleId="FirstParagraph" w:type="paragraph">
-    <w:name w:val="First Paragraph"/>
-    <w:basedOn w:val="BodyText"/>
-    <w:next w:val="BodyText"/>
-    <w:qFormat/>
-  </w:style>
-  <w:style w:customStyle="1" w:styleId="Compact" w:type="paragraph">
-    <w:name w:val="Compact"/>
-    <w:basedOn w:val="BodyText"/>
-    <w:qFormat/>
-    <w:pPr>
-      <w:spacing w:after="36" w:before="36"/>
-    </w:pPr>
-  </w:style>
-  <w:style w:styleId="Title" w:type="paragraph">
-    <w:name w:val="Title"/>
-    <w:basedOn w:val="Normal"/>
-    <w:next w:val="BodyText"/>
-    <w:qFormat/>
-    <w:pPr>
-      <w:keepNext/>
-      <w:keepLines/>
-      <w:spacing w:after="240" w:before="480"/>
-      <w:jc w:val="center"/>
-    </w:pPr>
+    <w:rsid w:val="0088042D"/>
     <w:rPr>
-      <w:rFonts w:asciiTheme="majorHAnsi" w:cstheme="majorBidi" w:eastAsiaTheme="majorEastAsia" w:hAnsiTheme="majorHAnsi"/>
-      <w:b/>
-      <w:bCs/>
-      <w:color w:themeColor="accent1" w:themeShade="B5" w:val="345A8A"/>
-      <w:sz w:val="36"/>
-      <w:szCs w:val="36"/>
+      <w:rFonts w:ascii="Georgia" w:hAnsi="Georgia"/>
     </w:rPr>
   </w:style>
-  <w:style w:styleId="Subtitle" w:type="paragraph">
-    <w:name w:val="Subtitle"/>
-    <w:basedOn w:val="Title"/>
-    <w:next w:val="BodyText"/>
-    <w:qFormat/>
-    <w:pPr>
-      <w:keepNext/>
-      <w:keepLines/>
-      <w:spacing w:after="240" w:before="240"/>
-      <w:jc w:val="center"/>
-    </w:pPr>
-    <w:rPr>
-      <w:sz w:val="30"/>
-      <w:szCs w:val="30"/>
-    </w:rPr>
-  </w:style>
-  <w:style w:customStyle="1" w:styleId="Author" w:type="paragraph">
-    <w:name w:val="Author"/>
-    <w:next w:val="BodyText"/>
-    <w:qFormat/>
-    <w:pPr>
-      <w:keepNext/>
-      <w:keepLines/>
-      <w:jc w:val="center"/>
-    </w:pPr>
-  </w:style>
-  <w:style w:styleId="Date" w:type="paragraph">
-    <w:name w:val="Date"/>
-    <w:next w:val="BodyText"/>
-    <w:qFormat/>
-    <w:pPr>
-      <w:keepNext/>
-      <w:keepLines/>
-      <w:jc w:val="center"/>
-    </w:pPr>
-  </w:style>
-  <w:style w:customStyle="1" w:styleId="Abstract" w:type="paragraph">
-    <w:name w:val="Abstract"/>
-    <w:basedOn w:val="Normal"/>
-    <w:next w:val="BodyText"/>
-    <w:qFormat/>
-    <w:pPr>
-      <w:keepNext/>
-      <w:keepLines/>
-      <w:spacing w:after="300" w:before="300"/>
-    </w:pPr>
-    <w:rPr>
-      <w:sz w:val="20"/>
-      <w:szCs w:val="20"/>
-    </w:rPr>
-  </w:style>
-  <w:style w:styleId="Bibliography" w:type="paragraph">
-    <w:name w:val="Bibliography"/>
-    <w:basedOn w:val="Normal"/>
-    <w:next w:val="Bibliography"/>
-    <w:qFormat/>
-    <w:pPr/>
-    <w:rPr/>
-  </w:style>
   <w:style w:styleId="Heading1" w:type="paragraph">
-    <w:name w:val="Heading 1"/>
+    <w:name w:val="heading 1"/>
     <w:basedOn w:val="Normal"/>
     <w:next w:val="BodyText"/>
     <w:uiPriority w:val="9"/>
     <w:qFormat/>
+    <w:rsid w:val="003648E9"/>
     <w:pPr>
       <w:keepNext/>
       <w:keepLines/>
@@ -3642,21 +4502,22 @@
       <w:outlineLvl w:val="0"/>
     </w:pPr>
     <w:rPr>
-      <w:rFonts w:asciiTheme="majorHAnsi" w:cstheme="majorBidi" w:eastAsiaTheme="majorEastAsia" w:hAnsiTheme="majorHAnsi"/>
+      <w:rFonts w:cstheme="majorBidi" w:eastAsiaTheme="majorEastAsia"/>
       <w:b/>
       <w:bCs/>
-      <w:color w:themeColor="accent1" w:val="4F81BD"/>
+      <w:color w:themeColor="text1" w:val="000000"/>
       <w:sz w:val="32"/>
       <w:szCs w:val="32"/>
     </w:rPr>
   </w:style>
   <w:style w:styleId="Heading2" w:type="paragraph">
-    <w:name w:val="Heading 2"/>
+    <w:name w:val="heading 2"/>
     <w:basedOn w:val="Normal"/>
     <w:next w:val="BodyText"/>
     <w:uiPriority w:val="9"/>
     <w:unhideWhenUsed/>
     <w:qFormat/>
+    <w:rsid w:val="003648E9"/>
     <w:pPr>
       <w:keepNext/>
       <w:keepLines/>
@@ -3664,16 +4525,16 @@
       <w:outlineLvl w:val="1"/>
     </w:pPr>
     <w:rPr>
-      <w:rFonts w:asciiTheme="majorHAnsi" w:cstheme="majorBidi" w:eastAsiaTheme="majorEastAsia" w:hAnsiTheme="majorHAnsi"/>
+      <w:rFonts w:cstheme="majorBidi" w:eastAsiaTheme="majorEastAsia"/>
       <w:b/>
       <w:bCs/>
-      <w:color w:themeColor="accent1" w:val="4F81BD"/>
+      <w:color w:themeColor="text1" w:val="000000"/>
       <w:sz w:val="28"/>
       <w:szCs w:val="28"/>
     </w:rPr>
   </w:style>
   <w:style w:styleId="Heading3" w:type="paragraph">
-    <w:name w:val="Heading 3"/>
+    <w:name w:val="heading 3"/>
     <w:basedOn w:val="Normal"/>
     <w:next w:val="BodyText"/>
     <w:uiPriority w:val="9"/>
@@ -3690,12 +4551,10 @@
       <w:b/>
       <w:bCs/>
       <w:color w:themeColor="accent1" w:val="4F81BD"/>
-      <w:sz w:val="24"/>
-      <w:szCs w:val="24"/>
     </w:rPr>
   </w:style>
   <w:style w:styleId="Heading4" w:type="paragraph">
-    <w:name w:val="Heading 4"/>
+    <w:name w:val="heading 4"/>
     <w:basedOn w:val="Normal"/>
     <w:next w:val="BodyText"/>
     <w:uiPriority w:val="9"/>
@@ -3709,15 +4568,13 @@
     </w:pPr>
     <w:rPr>
       <w:rFonts w:asciiTheme="majorHAnsi" w:cstheme="majorBidi" w:eastAsiaTheme="majorEastAsia" w:hAnsiTheme="majorHAnsi"/>
+      <w:bCs/>
       <w:i/>
-      <w:bCs/>
       <w:color w:themeColor="accent1" w:val="4F81BD"/>
-      <w:sz w:val="24"/>
-      <w:szCs w:val="24"/>
     </w:rPr>
   </w:style>
   <w:style w:styleId="Heading5" w:type="paragraph">
-    <w:name w:val="Heading 5"/>
+    <w:name w:val="heading 5"/>
     <w:basedOn w:val="Normal"/>
     <w:next w:val="BodyText"/>
     <w:uiPriority w:val="9"/>
@@ -3733,12 +4590,10 @@
       <w:rFonts w:asciiTheme="majorHAnsi" w:cstheme="majorBidi" w:eastAsiaTheme="majorEastAsia" w:hAnsiTheme="majorHAnsi"/>
       <w:iCs/>
       <w:color w:themeColor="accent1" w:val="4F81BD"/>
-      <w:sz w:val="24"/>
-      <w:szCs w:val="24"/>
     </w:rPr>
   </w:style>
   <w:style w:styleId="Heading6" w:type="paragraph">
-    <w:name w:val="Heading 6"/>
+    <w:name w:val="heading 6"/>
     <w:basedOn w:val="Normal"/>
     <w:next w:val="BodyText"/>
     <w:uiPriority w:val="9"/>
@@ -3753,12 +4608,10 @@
     <w:rPr>
       <w:rFonts w:asciiTheme="majorHAnsi" w:cstheme="majorBidi" w:eastAsiaTheme="majorEastAsia" w:hAnsiTheme="majorHAnsi"/>
       <w:color w:themeColor="accent1" w:val="4F81BD"/>
-      <w:sz w:val="24"/>
-      <w:szCs w:val="24"/>
     </w:rPr>
   </w:style>
   <w:style w:styleId="Heading7" w:type="paragraph">
-    <w:name w:val="Heading 7"/>
+    <w:name w:val="heading 7"/>
     <w:basedOn w:val="Normal"/>
     <w:next w:val="BodyText"/>
     <w:uiPriority w:val="9"/>
@@ -3773,12 +4626,10 @@
     <w:rPr>
       <w:rFonts w:asciiTheme="majorHAnsi" w:cstheme="majorBidi" w:eastAsiaTheme="majorEastAsia" w:hAnsiTheme="majorHAnsi"/>
       <w:color w:themeColor="accent1" w:val="4F81BD"/>
-      <w:sz w:val="24"/>
-      <w:szCs w:val="24"/>
     </w:rPr>
   </w:style>
   <w:style w:styleId="Heading8" w:type="paragraph">
-    <w:name w:val="Heading 8"/>
+    <w:name w:val="heading 8"/>
     <w:basedOn w:val="Normal"/>
     <w:next w:val="BodyText"/>
     <w:uiPriority w:val="9"/>
@@ -3793,12 +4644,10 @@
     <w:rPr>
       <w:rFonts w:asciiTheme="majorHAnsi" w:cstheme="majorBidi" w:eastAsiaTheme="majorEastAsia" w:hAnsiTheme="majorHAnsi"/>
       <w:color w:themeColor="accent1" w:val="4F81BD"/>
-      <w:sz w:val="24"/>
-      <w:szCs w:val="24"/>
     </w:rPr>
   </w:style>
   <w:style w:styleId="Heading9" w:type="paragraph">
-    <w:name w:val="Heading 9"/>
+    <w:name w:val="heading 9"/>
     <w:basedOn w:val="Normal"/>
     <w:next w:val="BodyText"/>
     <w:uiPriority w:val="9"/>
@@ -3813,9 +4662,145 @@
     <w:rPr>
       <w:rFonts w:asciiTheme="majorHAnsi" w:cstheme="majorBidi" w:eastAsiaTheme="majorEastAsia" w:hAnsiTheme="majorHAnsi"/>
       <w:color w:themeColor="accent1" w:val="4F81BD"/>
-      <w:sz w:val="24"/>
-      <w:szCs w:val="24"/>
     </w:rPr>
+  </w:style>
+  <w:style w:default="1" w:styleId="DefaultParagraphFont" w:type="character">
+    <w:name w:val="Default Paragraph Font"/>
+    <w:uiPriority w:val="1"/>
+    <w:semiHidden/>
+    <w:unhideWhenUsed/>
+  </w:style>
+  <w:style w:default="1" w:styleId="TableNormal" w:type="table">
+    <w:name w:val="Normal Table"/>
+    <w:uiPriority w:val="99"/>
+    <w:semiHidden/>
+    <w:unhideWhenUsed/>
+    <w:tblPr>
+      <w:tblInd w:type="dxa" w:w="0"/>
+      <w:tblCellMar>
+        <w:top w:type="dxa" w:w="0"/>
+        <w:left w:type="dxa" w:w="108"/>
+        <w:bottom w:type="dxa" w:w="0"/>
+        <w:right w:type="dxa" w:w="108"/>
+      </w:tblCellMar>
+    </w:tblPr>
+  </w:style>
+  <w:style w:default="1" w:styleId="NoList" w:type="numbering">
+    <w:name w:val="No List"/>
+    <w:uiPriority w:val="99"/>
+    <w:semiHidden/>
+    <w:unhideWhenUsed/>
+  </w:style>
+  <w:style w:styleId="BodyText" w:type="paragraph">
+    <w:name w:val="Body Text"/>
+    <w:basedOn w:val="Normal"/>
+    <w:link w:val="BodyTextChar"/>
+    <w:qFormat/>
+    <w:rsid w:val="003648E9"/>
+    <w:pPr>
+      <w:spacing w:after="180" w:before="180"/>
+    </w:pPr>
+    <w:rPr>
+      <w:color w:themeColor="text1" w:val="000000"/>
+    </w:rPr>
+  </w:style>
+  <w:style w:customStyle="1" w:styleId="FirstParagraph" w:type="paragraph">
+    <w:name w:val="First Paragraph"/>
+    <w:basedOn w:val="BodyText"/>
+    <w:next w:val="BodyText"/>
+    <w:qFormat/>
+    <w:rsid w:val="003648E9"/>
+  </w:style>
+  <w:style w:customStyle="1" w:styleId="Compact" w:type="paragraph">
+    <w:name w:val="Compact"/>
+    <w:basedOn w:val="BodyText"/>
+    <w:qFormat/>
+    <w:pPr>
+      <w:spacing w:after="36" w:before="36"/>
+    </w:pPr>
+  </w:style>
+  <w:style w:styleId="Title" w:type="paragraph">
+    <w:name w:val="Title"/>
+    <w:basedOn w:val="Normal"/>
+    <w:next w:val="BodyText"/>
+    <w:qFormat/>
+    <w:rsid w:val="003648E9"/>
+    <w:pPr>
+      <w:keepNext/>
+      <w:keepLines/>
+      <w:spacing w:after="240" w:before="480"/>
+      <w:jc w:val="center"/>
+    </w:pPr>
+    <w:rPr>
+      <w:rFonts w:cstheme="majorBidi" w:eastAsiaTheme="majorEastAsia"/>
+      <w:b/>
+      <w:bCs/>
+      <w:color w:themeColor="text1" w:val="000000"/>
+      <w:sz w:val="36"/>
+      <w:szCs w:val="36"/>
+    </w:rPr>
+  </w:style>
+  <w:style w:styleId="Subtitle" w:type="paragraph">
+    <w:name w:val="Subtitle"/>
+    <w:basedOn w:val="Title"/>
+    <w:next w:val="BodyText"/>
+    <w:qFormat/>
+    <w:pPr>
+      <w:spacing w:before="240"/>
+    </w:pPr>
+    <w:rPr>
+      <w:sz w:val="30"/>
+      <w:szCs w:val="30"/>
+    </w:rPr>
+  </w:style>
+  <w:style w:customStyle="1" w:styleId="Author" w:type="paragraph">
+    <w:name w:val="Author"/>
+    <w:next w:val="BodyText"/>
+    <w:qFormat/>
+    <w:rsid w:val="003648E9"/>
+    <w:pPr>
+      <w:keepNext/>
+      <w:keepLines/>
+      <w:jc w:val="center"/>
+    </w:pPr>
+    <w:rPr>
+      <w:rFonts w:ascii="Georgia" w:hAnsi="Georgia"/>
+    </w:rPr>
+  </w:style>
+  <w:style w:styleId="Date" w:type="paragraph">
+    <w:name w:val="Date"/>
+    <w:next w:val="BodyText"/>
+    <w:qFormat/>
+    <w:rsid w:val="003648E9"/>
+    <w:pPr>
+      <w:keepNext/>
+      <w:keepLines/>
+      <w:jc w:val="center"/>
+    </w:pPr>
+    <w:rPr>
+      <w:rFonts w:ascii="Georgia" w:hAnsi="Georgia"/>
+      <w:color w:themeColor="text1" w:val="000000"/>
+    </w:rPr>
+  </w:style>
+  <w:style w:customStyle="1" w:styleId="Abstract" w:type="paragraph">
+    <w:name w:val="Abstract"/>
+    <w:basedOn w:val="Normal"/>
+    <w:next w:val="BodyText"/>
+    <w:qFormat/>
+    <w:pPr>
+      <w:keepNext/>
+      <w:keepLines/>
+      <w:spacing w:after="300" w:before="300"/>
+    </w:pPr>
+    <w:rPr>
+      <w:sz w:val="20"/>
+      <w:szCs w:val="20"/>
+    </w:rPr>
+  </w:style>
+  <w:style w:styleId="Bibliography" w:type="paragraph">
+    <w:name w:val="Bibliography"/>
+    <w:basedOn w:val="Normal"/>
+    <w:qFormat/>
   </w:style>
   <w:style w:styleId="BlockText" w:type="paragraph">
     <w:name w:val="Block Text"/>
@@ -3826,25 +4811,19 @@
     <w:qFormat/>
     <w:pPr>
       <w:spacing w:after="100" w:before="100"/>
-      <w:ind w:firstLine="0" w:left="480" w:right="480"/>
+      <w:ind w:left="480" w:right="480"/>
     </w:pPr>
   </w:style>
   <w:style w:styleId="FootnoteText" w:type="paragraph">
-    <w:name w:val="Footnote Text"/>
+    <w:name w:val="footnote text"/>
     <w:basedOn w:val="Normal"/>
-    <w:next w:val="FootnoteText"/>
     <w:uiPriority w:val="9"/>
     <w:unhideWhenUsed/>
     <w:qFormat/>
-  </w:style>
-  <w:style w:default="1" w:styleId="DefaultParagraphFont" w:type="character">
-    <w:name w:val="Default Paragraph Font"/>
-    <w:semiHidden/>
-    <w:unhideWhenUsed/>
-  </w:style>
-  <w:style w:default="1" w:styleId="Table" w:type="table">
+    <w:rsid w:val="003648E9"/>
+  </w:style>
+  <w:style w:customStyle="1" w:styleId="Table" w:type="table">
     <w:name w:val="Table"/>
-    <w:basedOn w:val="TableNormal"/>
     <w:semiHidden/>
     <w:unhideWhenUsed/>
     <w:qFormat/>
@@ -3860,16 +4839,15 @@
     <w:tblStylePr w:type="firstRow">
       <w:tblPr>
         <w:jc w:val="left"/>
-        <w:tblInd w:type="dxa" w:w="0"/>
       </w:tblPr>
       <w:trPr>
         <w:jc w:val="left"/>
       </w:trPr>
       <w:tcPr>
+        <w:tcBorders>
+          <w:bottom w:color="auto" w:space="0" w:sz="0" w:val="single"/>
+        </w:tcBorders>
         <w:vAlign w:val="bottom"/>
-        <w:tcBorders>
-          <w:bottom w:val="single"/>
-        </w:tcBorders>
       </w:tcPr>
     </w:tblStylePr>
   </w:style>
@@ -3891,11 +4869,11 @@
     <w:basedOn w:val="Normal"/>
   </w:style>
   <w:style w:styleId="Caption" w:type="paragraph">
-    <w:name w:val="Caption"/>
+    <w:name w:val="caption"/>
     <w:basedOn w:val="Normal"/>
-    <w:link w:val="BodyTextChar"/>
+    <w:link w:val="CaptionChar"/>
     <w:pPr>
-      <w:spacing w:after="120" w:before="0"/>
+      <w:spacing w:after="120"/>
     </w:pPr>
     <w:rPr>
       <w:i/>
@@ -3911,6 +4889,7 @@
   <w:style w:customStyle="1" w:styleId="ImageCaption" w:type="paragraph">
     <w:name w:val="Image Caption"/>
     <w:basedOn w:val="Caption"/>
+    <w:rsid w:val="003648E9"/>
   </w:style>
   <w:style w:customStyle="1" w:styleId="Figure" w:type="paragraph">
     <w:name w:val="Figure"/>
@@ -3923,14 +4902,15 @@
       <w:keepNext/>
     </w:pPr>
   </w:style>
-  <w:style w:customStyle="1" w:styleId="BodyTextChar" w:type="character">
-    <w:name w:val="Body Text Char"/>
+  <w:style w:customStyle="1" w:styleId="CaptionChar" w:type="character">
+    <w:name w:val="Caption Char"/>
     <w:basedOn w:val="DefaultParagraphFont"/>
-    <w:link w:val="BodyText"/>
+    <w:link w:val="Caption"/>
   </w:style>
   <w:style w:customStyle="1" w:styleId="VerbatimChar" w:type="character">
     <w:name w:val="Verbatim Char"/>
-    <w:basedOn w:val="BodyTextChar"/>
+    <w:basedOn w:val="CaptionChar"/>
+    <w:link w:val="SourceCode"/>
     <w:rPr>
       <w:rFonts w:ascii="Consolas" w:hAnsi="Consolas"/>
       <w:sz w:val="22"/>
@@ -3938,18 +4918,20 @@
   </w:style>
   <w:style w:customStyle="1" w:styleId="SectionNumber" w:type="character">
     <w:name w:val="Section Number"/>
-    <w:basedOn w:val="BodyTextChar"/>
+    <w:basedOn w:val="CaptionChar"/>
   </w:style>
   <w:style w:styleId="FootnoteReference" w:type="character">
-    <w:name w:val="Footnote Reference"/>
-    <w:basedOn w:val="BodyTextChar"/>
+    <w:name w:val="footnote reference"/>
+    <w:basedOn w:val="CaptionChar"/>
+    <w:rsid w:val="0088042D"/>
     <w:rPr>
+      <w:rFonts w:ascii="Georgia" w:hAnsi="Georgia"/>
       <w:vertAlign w:val="superscript"/>
     </w:rPr>
   </w:style>
   <w:style w:styleId="Hyperlink" w:type="character">
     <w:name w:val="Hyperlink"/>
-    <w:basedOn w:val="BodyTextChar"/>
+    <w:basedOn w:val="CaptionChar"/>
     <w:rPr>
       <w:color w:themeColor="accent1" w:val="4F81BD"/>
     </w:rPr>
@@ -3966,270 +4948,401 @@
       <w:outlineLvl w:val="9"/>
     </w:pPr>
     <w:rPr>
-      <w:rFonts w:asciiTheme="majorHAnsi" w:cstheme="majorBidi" w:eastAsiaTheme="majorEastAsia" w:hAnsiTheme="majorHAnsi"/>
       <w:b w:val="0"/>
       <w:bCs w:val="0"/>
       <w:color w:themeColor="accent1" w:themeShade="BF" w:val="365F91"/>
     </w:rPr>
   </w:style>
-  <w:style w:type="paragraph" w:customStyle="1" w:styleId="SourceCode">
+  <w:style w:customStyle="1" w:styleId="SourceCode" w:type="paragraph">
     <w:name w:val="Source Code"/>
     <w:basedOn w:val="Normal"/>
     <w:link w:val="VerbatimChar"/>
     <w:pPr>
-      <w:wordWrap w:val="off"/>
-      <w:shd w:val="clear" w:fill="f1f3f5"/>
+      <w:shd w:color="auto" w:fill="F8F8F8" w:val="clear"/>
+      <w:wordWrap w:val="0"/>
     </w:pPr>
   </w:style>
-  <w:style w:type="character" w:customStyle="1" w:styleId="KeywordTok">
+  <w:style w:customStyle="1" w:styleId="KeywordTok" w:type="character">
     <w:name w:val="KeywordTok"/>
     <w:basedOn w:val="VerbatimChar"/>
     <w:rPr>
-      <w:color w:val="003b4f"/>
-      <w:shd w:val="clear" w:fill="f1f3f5"/>
+      <w:rFonts w:ascii="Consolas" w:hAnsi="Consolas"/>
+      <w:b/>
+      <w:color w:val="204A87"/>
+      <w:sz w:val="22"/>
+      <w:shd w:color="auto" w:fill="F8F8F8" w:val="clear"/>
     </w:rPr>
   </w:style>
-  <w:style w:type="character" w:customStyle="1" w:styleId="DataTypeTok">
+  <w:style w:customStyle="1" w:styleId="DataTypeTok" w:type="character">
     <w:name w:val="DataTypeTok"/>
     <w:basedOn w:val="VerbatimChar"/>
     <w:rPr>
-      <w:color w:val="ad0000"/>
-      <w:shd w:val="clear" w:fill="f1f3f5"/>
+      <w:rFonts w:ascii="Consolas" w:hAnsi="Consolas"/>
+      <w:color w:val="204A87"/>
+      <w:sz w:val="22"/>
+      <w:shd w:color="auto" w:fill="F8F8F8" w:val="clear"/>
     </w:rPr>
   </w:style>
-  <w:style w:type="character" w:customStyle="1" w:styleId="DecValTok">
+  <w:style w:customStyle="1" w:styleId="DecValTok" w:type="character">
     <w:name w:val="DecValTok"/>
     <w:basedOn w:val="VerbatimChar"/>
     <w:rPr>
-      <w:color w:val="ad0000"/>
-      <w:shd w:val="clear" w:fill="f1f3f5"/>
+      <w:rFonts w:ascii="Consolas" w:hAnsi="Consolas"/>
+      <w:color w:val="0000CF"/>
+      <w:sz w:val="22"/>
+      <w:shd w:color="auto" w:fill="F8F8F8" w:val="clear"/>
     </w:rPr>
   </w:style>
-  <w:style w:type="character" w:customStyle="1" w:styleId="BaseNTok">
+  <w:style w:customStyle="1" w:styleId="BaseNTok" w:type="character">
     <w:name w:val="BaseNTok"/>
     <w:basedOn w:val="VerbatimChar"/>
     <w:rPr>
-      <w:color w:val="ad0000"/>
-      <w:shd w:val="clear" w:fill="f1f3f5"/>
+      <w:rFonts w:ascii="Consolas" w:hAnsi="Consolas"/>
+      <w:color w:val="0000CF"/>
+      <w:sz w:val="22"/>
+      <w:shd w:color="auto" w:fill="F8F8F8" w:val="clear"/>
     </w:rPr>
   </w:style>
-  <w:style w:type="character" w:customStyle="1" w:styleId="FloatTok">
+  <w:style w:customStyle="1" w:styleId="FloatTok" w:type="character">
     <w:name w:val="FloatTok"/>
     <w:basedOn w:val="VerbatimChar"/>
     <w:rPr>
-      <w:color w:val="ad0000"/>
-      <w:shd w:val="clear" w:fill="f1f3f5"/>
+      <w:rFonts w:ascii="Consolas" w:hAnsi="Consolas"/>
+      <w:color w:val="0000CF"/>
+      <w:sz w:val="22"/>
+      <w:shd w:color="auto" w:fill="F8F8F8" w:val="clear"/>
     </w:rPr>
   </w:style>
-  <w:style w:type="character" w:customStyle="1" w:styleId="ConstantTok">
+  <w:style w:customStyle="1" w:styleId="ConstantTok" w:type="character">
     <w:name w:val="ConstantTok"/>
     <w:basedOn w:val="VerbatimChar"/>
     <w:rPr>
-      <w:color w:val="8f5902"/>
-      <w:shd w:val="clear" w:fill="f1f3f5"/>
+      <w:rFonts w:ascii="Consolas" w:hAnsi="Consolas"/>
+      <w:color w:val="000000"/>
+      <w:sz w:val="22"/>
+      <w:shd w:color="auto" w:fill="F8F8F8" w:val="clear"/>
     </w:rPr>
   </w:style>
-  <w:style w:type="character" w:customStyle="1" w:styleId="CharTok">
+  <w:style w:customStyle="1" w:styleId="CharTok" w:type="character">
     <w:name w:val="CharTok"/>
     <w:basedOn w:val="VerbatimChar"/>
     <w:rPr>
-      <w:color w:val="20794d"/>
-      <w:shd w:val="clear" w:fill="f1f3f5"/>
+      <w:rFonts w:ascii="Consolas" w:hAnsi="Consolas"/>
+      <w:color w:val="4E9A06"/>
+      <w:sz w:val="22"/>
+      <w:shd w:color="auto" w:fill="F8F8F8" w:val="clear"/>
     </w:rPr>
   </w:style>
-  <w:style w:type="character" w:customStyle="1" w:styleId="SpecialCharTok">
+  <w:style w:customStyle="1" w:styleId="SpecialCharTok" w:type="character">
     <w:name w:val="SpecialCharTok"/>
     <w:basedOn w:val="VerbatimChar"/>
     <w:rPr>
-      <w:color w:val="5e5e5e"/>
-      <w:shd w:val="clear" w:fill="f1f3f5"/>
+      <w:rFonts w:ascii="Consolas" w:hAnsi="Consolas"/>
+      <w:color w:val="000000"/>
+      <w:sz w:val="22"/>
+      <w:shd w:color="auto" w:fill="F8F8F8" w:val="clear"/>
     </w:rPr>
   </w:style>
-  <w:style w:type="character" w:customStyle="1" w:styleId="StringTok">
+  <w:style w:customStyle="1" w:styleId="StringTok" w:type="character">
     <w:name w:val="StringTok"/>
     <w:basedOn w:val="VerbatimChar"/>
     <w:rPr>
-      <w:color w:val="20794d"/>
-      <w:shd w:val="clear" w:fill="f1f3f5"/>
+      <w:rFonts w:ascii="Consolas" w:hAnsi="Consolas"/>
+      <w:color w:val="4E9A06"/>
+      <w:sz w:val="22"/>
+      <w:shd w:color="auto" w:fill="F8F8F8" w:val="clear"/>
     </w:rPr>
   </w:style>
-  <w:style w:type="character" w:customStyle="1" w:styleId="VerbatimStringTok">
+  <w:style w:customStyle="1" w:styleId="VerbatimStringTok" w:type="character">
     <w:name w:val="VerbatimStringTok"/>
     <w:basedOn w:val="VerbatimChar"/>
     <w:rPr>
-      <w:color w:val="20794d"/>
-      <w:shd w:val="clear" w:fill="f1f3f5"/>
+      <w:rFonts w:ascii="Consolas" w:hAnsi="Consolas"/>
+      <w:color w:val="4E9A06"/>
+      <w:sz w:val="22"/>
+      <w:shd w:color="auto" w:fill="F8F8F8" w:val="clear"/>
     </w:rPr>
   </w:style>
-  <w:style w:type="character" w:customStyle="1" w:styleId="SpecialStringTok">
+  <w:style w:customStyle="1" w:styleId="SpecialStringTok" w:type="character">
     <w:name w:val="SpecialStringTok"/>
     <w:basedOn w:val="VerbatimChar"/>
     <w:rPr>
-      <w:color w:val="20794d"/>
-      <w:shd w:val="clear" w:fill="f1f3f5"/>
+      <w:rFonts w:ascii="Consolas" w:hAnsi="Consolas"/>
+      <w:color w:val="4E9A06"/>
+      <w:sz w:val="22"/>
+      <w:shd w:color="auto" w:fill="F8F8F8" w:val="clear"/>
     </w:rPr>
   </w:style>
-  <w:style w:type="character" w:customStyle="1" w:styleId="ImportTok">
+  <w:style w:customStyle="1" w:styleId="ImportTok" w:type="character">
     <w:name w:val="ImportTok"/>
     <w:basedOn w:val="VerbatimChar"/>
     <w:rPr>
-      <w:color w:val="00769e"/>
-      <w:shd w:val="clear" w:fill="f1f3f5"/>
+      <w:rFonts w:ascii="Consolas" w:hAnsi="Consolas"/>
+      <w:sz w:val="22"/>
+      <w:shd w:color="auto" w:fill="F8F8F8" w:val="clear"/>
     </w:rPr>
   </w:style>
-  <w:style w:type="character" w:customStyle="1" w:styleId="CommentTok">
+  <w:style w:customStyle="1" w:styleId="CommentTok" w:type="character">
     <w:name w:val="CommentTok"/>
     <w:basedOn w:val="VerbatimChar"/>
     <w:rPr>
-      <w:color w:val="5e5e5e"/>
-      <w:shd w:val="clear" w:fill="f1f3f5"/>
+      <w:rFonts w:ascii="Consolas" w:hAnsi="Consolas"/>
+      <w:i/>
+      <w:color w:val="8F5902"/>
+      <w:sz w:val="22"/>
+      <w:shd w:color="auto" w:fill="F8F8F8" w:val="clear"/>
     </w:rPr>
   </w:style>
-  <w:style w:type="character" w:customStyle="1" w:styleId="DocumentationTok">
+  <w:style w:customStyle="1" w:styleId="DocumentationTok" w:type="character">
     <w:name w:val="DocumentationTok"/>
     <w:basedOn w:val="VerbatimChar"/>
     <w:rPr>
-      <w:color w:val="5e5e5e"/>
-      <w:shd w:val="clear" w:fill="f1f3f5"/>
+      <w:rFonts w:ascii="Consolas" w:hAnsi="Consolas"/>
+      <w:b/>
       <w:i/>
+      <w:color w:val="8F5902"/>
+      <w:sz w:val="22"/>
+      <w:shd w:color="auto" w:fill="F8F8F8" w:val="clear"/>
     </w:rPr>
   </w:style>
-  <w:style w:type="character" w:customStyle="1" w:styleId="AnnotationTok">
+  <w:style w:customStyle="1" w:styleId="AnnotationTok" w:type="character">
     <w:name w:val="AnnotationTok"/>
     <w:basedOn w:val="VerbatimChar"/>
     <w:rPr>
-      <w:color w:val="5e5e5e"/>
-      <w:shd w:val="clear" w:fill="f1f3f5"/>
+      <w:rFonts w:ascii="Consolas" w:hAnsi="Consolas"/>
+      <w:b/>
+      <w:i/>
+      <w:color w:val="8F5902"/>
+      <w:sz w:val="22"/>
+      <w:shd w:color="auto" w:fill="F8F8F8" w:val="clear"/>
     </w:rPr>
   </w:style>
-  <w:style w:type="character" w:customStyle="1" w:styleId="CommentVarTok">
+  <w:style w:customStyle="1" w:styleId="CommentVarTok" w:type="character">
     <w:name w:val="CommentVarTok"/>
     <w:basedOn w:val="VerbatimChar"/>
     <w:rPr>
-      <w:color w:val="5e5e5e"/>
-      <w:shd w:val="clear" w:fill="f1f3f5"/>
+      <w:rFonts w:ascii="Consolas" w:hAnsi="Consolas"/>
+      <w:b/>
       <w:i/>
+      <w:color w:val="8F5902"/>
+      <w:sz w:val="22"/>
+      <w:shd w:color="auto" w:fill="F8F8F8" w:val="clear"/>
     </w:rPr>
   </w:style>
-  <w:style w:type="character" w:customStyle="1" w:styleId="OtherTok">
+  <w:style w:customStyle="1" w:styleId="OtherTok" w:type="character">
     <w:name w:val="OtherTok"/>
     <w:basedOn w:val="VerbatimChar"/>
     <w:rPr>
-      <w:color w:val="003b4f"/>
-      <w:shd w:val="clear" w:fill="f1f3f5"/>
+      <w:rFonts w:ascii="Consolas" w:hAnsi="Consolas"/>
+      <w:color w:val="8F5902"/>
+      <w:sz w:val="22"/>
+      <w:shd w:color="auto" w:fill="F8F8F8" w:val="clear"/>
     </w:rPr>
   </w:style>
-  <w:style w:type="character" w:customStyle="1" w:styleId="FunctionTok">
+  <w:style w:customStyle="1" w:styleId="FunctionTok" w:type="character">
     <w:name w:val="FunctionTok"/>
     <w:basedOn w:val="VerbatimChar"/>
     <w:rPr>
-      <w:color w:val="4758ab"/>
-      <w:shd w:val="clear" w:fill="f1f3f5"/>
+      <w:rFonts w:ascii="Consolas" w:hAnsi="Consolas"/>
+      <w:color w:val="000000"/>
+      <w:sz w:val="22"/>
+      <w:shd w:color="auto" w:fill="F8F8F8" w:val="clear"/>
     </w:rPr>
   </w:style>
-  <w:style w:type="character" w:customStyle="1" w:styleId="VariableTok">
+  <w:style w:customStyle="1" w:styleId="VariableTok" w:type="character">
     <w:name w:val="VariableTok"/>
     <w:basedOn w:val="VerbatimChar"/>
     <w:rPr>
-      <w:color w:val="111111"/>
-      <w:shd w:val="clear" w:fill="f1f3f5"/>
+      <w:rFonts w:ascii="Consolas" w:hAnsi="Consolas"/>
+      <w:color w:val="000000"/>
+      <w:sz w:val="22"/>
+      <w:shd w:color="auto" w:fill="F8F8F8" w:val="clear"/>
     </w:rPr>
   </w:style>
-  <w:style w:type="character" w:customStyle="1" w:styleId="ControlFlowTok">
+  <w:style w:customStyle="1" w:styleId="ControlFlowTok" w:type="character">
     <w:name w:val="ControlFlowTok"/>
     <w:basedOn w:val="VerbatimChar"/>
     <w:rPr>
-      <w:color w:val="003b4f"/>
-      <w:shd w:val="clear" w:fill="f1f3f5"/>
+      <w:rFonts w:ascii="Consolas" w:hAnsi="Consolas"/>
+      <w:b/>
+      <w:color w:val="204A87"/>
+      <w:sz w:val="22"/>
+      <w:shd w:color="auto" w:fill="F8F8F8" w:val="clear"/>
     </w:rPr>
   </w:style>
-  <w:style w:type="character" w:customStyle="1" w:styleId="OperatorTok">
+  <w:style w:customStyle="1" w:styleId="OperatorTok" w:type="character">
     <w:name w:val="OperatorTok"/>
     <w:basedOn w:val="VerbatimChar"/>
     <w:rPr>
-      <w:color w:val="5e5e5e"/>
-      <w:shd w:val="clear" w:fill="f1f3f5"/>
+      <w:rFonts w:ascii="Consolas" w:hAnsi="Consolas"/>
+      <w:b/>
+      <w:color w:val="CE5C00"/>
+      <w:sz w:val="22"/>
+      <w:shd w:color="auto" w:fill="F8F8F8" w:val="clear"/>
     </w:rPr>
   </w:style>
-  <w:style w:type="character" w:customStyle="1" w:styleId="BuiltInTok">
+  <w:style w:customStyle="1" w:styleId="BuiltInTok" w:type="character">
     <w:name w:val="BuiltInTok"/>
     <w:basedOn w:val="VerbatimChar"/>
     <w:rPr>
-      <w:color w:val="003b4f"/>
-      <w:shd w:val="clear" w:fill="f1f3f5"/>
+      <w:rFonts w:ascii="Consolas" w:hAnsi="Consolas"/>
+      <w:sz w:val="22"/>
+      <w:shd w:color="auto" w:fill="F8F8F8" w:val="clear"/>
     </w:rPr>
   </w:style>
-  <w:style w:type="character" w:customStyle="1" w:styleId="ExtensionTok">
+  <w:style w:customStyle="1" w:styleId="ExtensionTok" w:type="character">
     <w:name w:val="ExtensionTok"/>
     <w:basedOn w:val="VerbatimChar"/>
     <w:rPr>
-      <w:color w:val="003b4f"/>
-      <w:shd w:val="clear" w:fill="f1f3f5"/>
+      <w:rFonts w:ascii="Consolas" w:hAnsi="Consolas"/>
+      <w:sz w:val="22"/>
+      <w:shd w:color="auto" w:fill="F8F8F8" w:val="clear"/>
     </w:rPr>
   </w:style>
-  <w:style w:type="character" w:customStyle="1" w:styleId="PreprocessorTok">
+  <w:style w:customStyle="1" w:styleId="PreprocessorTok" w:type="character">
     <w:name w:val="PreprocessorTok"/>
     <w:basedOn w:val="VerbatimChar"/>
     <w:rPr>
-      <w:color w:val="ad0000"/>
-      <w:shd w:val="clear" w:fill="f1f3f5"/>
+      <w:rFonts w:ascii="Consolas" w:hAnsi="Consolas"/>
+      <w:i/>
+      <w:color w:val="8F5902"/>
+      <w:sz w:val="22"/>
+      <w:shd w:color="auto" w:fill="F8F8F8" w:val="clear"/>
     </w:rPr>
   </w:style>
-  <w:style w:type="character" w:customStyle="1" w:styleId="AttributeTok">
+  <w:style w:customStyle="1" w:styleId="AttributeTok" w:type="character">
     <w:name w:val="AttributeTok"/>
     <w:basedOn w:val="VerbatimChar"/>
     <w:rPr>
-      <w:color w:val="657422"/>
-      <w:shd w:val="clear" w:fill="f1f3f5"/>
+      <w:rFonts w:ascii="Consolas" w:hAnsi="Consolas"/>
+      <w:color w:val="C4A000"/>
+      <w:sz w:val="22"/>
+      <w:shd w:color="auto" w:fill="F8F8F8" w:val="clear"/>
     </w:rPr>
   </w:style>
-  <w:style w:type="character" w:customStyle="1" w:styleId="RegionMarkerTok">
+  <w:style w:customStyle="1" w:styleId="RegionMarkerTok" w:type="character">
     <w:name w:val="RegionMarkerTok"/>
     <w:basedOn w:val="VerbatimChar"/>
     <w:rPr>
-      <w:color w:val="003b4f"/>
-      <w:shd w:val="clear" w:fill="f1f3f5"/>
+      <w:rFonts w:ascii="Consolas" w:hAnsi="Consolas"/>
+      <w:sz w:val="22"/>
+      <w:shd w:color="auto" w:fill="F8F8F8" w:val="clear"/>
     </w:rPr>
   </w:style>
-  <w:style w:type="character" w:customStyle="1" w:styleId="InformationTok">
+  <w:style w:customStyle="1" w:styleId="InformationTok" w:type="character">
     <w:name w:val="InformationTok"/>
     <w:basedOn w:val="VerbatimChar"/>
     <w:rPr>
-      <w:color w:val="5e5e5e"/>
-      <w:shd w:val="clear" w:fill="f1f3f5"/>
+      <w:rFonts w:ascii="Consolas" w:hAnsi="Consolas"/>
+      <w:b/>
+      <w:i/>
+      <w:color w:val="8F5902"/>
+      <w:sz w:val="22"/>
+      <w:shd w:color="auto" w:fill="F8F8F8" w:val="clear"/>
     </w:rPr>
   </w:style>
-  <w:style w:type="character" w:customStyle="1" w:styleId="WarningTok">
+  <w:style w:customStyle="1" w:styleId="WarningTok" w:type="character">
     <w:name w:val="WarningTok"/>
     <w:basedOn w:val="VerbatimChar"/>
     <w:rPr>
-      <w:color w:val="5e5e5e"/>
-      <w:shd w:val="clear" w:fill="f1f3f5"/>
+      <w:rFonts w:ascii="Consolas" w:hAnsi="Consolas"/>
+      <w:b/>
       <w:i/>
+      <w:color w:val="8F5902"/>
+      <w:sz w:val="22"/>
+      <w:shd w:color="auto" w:fill="F8F8F8" w:val="clear"/>
     </w:rPr>
   </w:style>
-  <w:style w:type="character" w:customStyle="1" w:styleId="AlertTok">
+  <w:style w:customStyle="1" w:styleId="AlertTok" w:type="character">
     <w:name w:val="AlertTok"/>
     <w:basedOn w:val="VerbatimChar"/>
     <w:rPr>
-      <w:color w:val="ad0000"/>
-      <w:shd w:val="clear" w:fill="f1f3f5"/>
+      <w:rFonts w:ascii="Consolas" w:hAnsi="Consolas"/>
+      <w:color w:val="EF2929"/>
+      <w:sz w:val="22"/>
+      <w:shd w:color="auto" w:fill="F8F8F8" w:val="clear"/>
     </w:rPr>
   </w:style>
-  <w:style w:type="character" w:customStyle="1" w:styleId="ErrorTok">
+  <w:style w:customStyle="1" w:styleId="ErrorTok" w:type="character">
     <w:name w:val="ErrorTok"/>
     <w:basedOn w:val="VerbatimChar"/>
     <w:rPr>
-      <w:color w:val="ad0000"/>
-      <w:shd w:val="clear" w:fill="f1f3f5"/>
+      <w:rFonts w:ascii="Consolas" w:hAnsi="Consolas"/>
+      <w:b/>
+      <w:color w:val="A40000"/>
+      <w:sz w:val="22"/>
+      <w:shd w:color="auto" w:fill="F8F8F8" w:val="clear"/>
     </w:rPr>
   </w:style>
-  <w:style w:type="character" w:customStyle="1" w:styleId="NormalTok">
+  <w:style w:customStyle="1" w:styleId="NormalTok" w:type="character">
     <w:name w:val="NormalTok"/>
     <w:basedOn w:val="VerbatimChar"/>
     <w:rPr>
-      <w:color w:val="003b4f"/>
-      <w:shd w:val="clear" w:fill="f1f3f5"/>
+      <w:rFonts w:ascii="Consolas" w:hAnsi="Consolas"/>
+      <w:sz w:val="22"/>
+      <w:shd w:color="auto" w:fill="F8F8F8" w:val="clear"/>
+    </w:rPr>
+  </w:style>
+  <w:style w:styleId="Header" w:type="paragraph">
+    <w:name w:val="header"/>
+    <w:basedOn w:val="Normal"/>
+    <w:link w:val="HeaderChar"/>
+    <w:uiPriority w:val="99"/>
+    <w:unhideWhenUsed/>
+    <w:rsid w:val="0088042D"/>
+    <w:pPr>
+      <w:tabs>
+        <w:tab w:pos="4680" w:val="center"/>
+        <w:tab w:pos="9360" w:val="right"/>
+      </w:tabs>
+      <w:spacing w:after="0"/>
+    </w:pPr>
+  </w:style>
+  <w:style w:customStyle="1" w:styleId="HeaderChar" w:type="character">
+    <w:name w:val="Header Char"/>
+    <w:basedOn w:val="DefaultParagraphFont"/>
+    <w:link w:val="Header"/>
+    <w:uiPriority w:val="99"/>
+    <w:rsid w:val="0088042D"/>
+    <w:rPr>
+      <w:rFonts w:ascii="Georgia" w:hAnsi="Georgia"/>
+    </w:rPr>
+  </w:style>
+  <w:style w:styleId="Footer" w:type="paragraph">
+    <w:name w:val="footer"/>
+    <w:basedOn w:val="Normal"/>
+    <w:link w:val="FooterChar"/>
+    <w:unhideWhenUsed/>
+    <w:rsid w:val="00C13DD5"/>
+    <w:pPr>
+      <w:tabs>
+        <w:tab w:pos="4680" w:val="center"/>
+        <w:tab w:pos="9360" w:val="right"/>
+      </w:tabs>
+      <w:spacing w:after="0"/>
+    </w:pPr>
+  </w:style>
+  <w:style w:customStyle="1" w:styleId="FooterChar" w:type="character">
+    <w:name w:val="Footer Char"/>
+    <w:basedOn w:val="DefaultParagraphFont"/>
+    <w:link w:val="Footer"/>
+    <w:rsid w:val="00C13DD5"/>
+  </w:style>
+  <w:style w:styleId="PageNumber" w:type="character">
+    <w:name w:val="page number"/>
+    <w:basedOn w:val="DefaultParagraphFont"/>
+    <w:semiHidden/>
+    <w:unhideWhenUsed/>
+    <w:rsid w:val="00C13DD5"/>
+  </w:style>
+  <w:style w:customStyle="1" w:styleId="BodyTextChar" w:type="character">
+    <w:name w:val="Body Text Char"/>
+    <w:basedOn w:val="DefaultParagraphFont"/>
+    <w:link w:val="BodyText"/>
+    <w:rsid w:val="003648E9"/>
+    <w:rPr>
+      <w:rFonts w:ascii="Georgia" w:hAnsi="Georgia"/>
+      <w:color w:themeColor="text1" w:val="000000"/>
     </w:rPr>
   </w:style>
 </w:styles>

</xml_diff>

<commit_message>
restart r to render pdf successfully for scanner error; classoption twoside, landscape
</commit_message>
<xml_diff>
--- a/Program Evaluation/aacCourse_Report.docx
+++ b/Program Evaluation/aacCourse_Report.docx
@@ -3322,17 +3322,7 @@
       </w:r>
     </w:p>
     <w:bookmarkEnd w:id="28"/>
-    <w:sectPr>
-      <w:headerReference r:id="rId10" w:type="default"/>
-      <w:footerReference r:id="rId12" w:type="even"/>
-      <w:footerReference r:id="rId11" w:type="default"/>
-      <w:headerReference r:id="rId9" w:type="first"/>
-      <w:pgSz w:h="15840" w:w="12240"/>
-      <w:pgMar w:bottom="1440" w:footer="720" w:gutter="0" w:header="288" w:left="1440" w:right="1440" w:top="1440"/>
-      <w:cols w:space="720"/>
-      <w:titlePg/>
-      <w:docGrid w:linePitch="326"/>
-    </w:sectPr>
+    <w:sectPr/>
   </w:body>
 </w:document>
 </file>
@@ -3341,136 +3331,6 @@
 <w:comments xmlns:w="http://schemas.openxmlformats.org/wordprocessingml/2006/main" xmlns:m="http://schemas.openxmlformats.org/officeDocument/2006/math" xmlns:r="http://schemas.openxmlformats.org/officeDocument/2006/relationships" xmlns:o="urn:schemas-microsoft-com:office:office" xmlns:v="urn:schemas-microsoft-com:vml" xmlns:w10="urn:schemas-microsoft-com:office:word" xmlns:a="http://schemas.openxmlformats.org/drawingml/2006/main" xmlns:pic="http://schemas.openxmlformats.org/drawingml/2006/picture" xmlns:wp="http://schemas.openxmlformats.org/drawingml/2006/wordprocessingDrawing"/>
 </file>
 
-<file path=word/footer1.xml><?xml version="1.0" encoding="utf-8"?>
-<w:ftr xmlns:wpc="http://schemas.microsoft.com/office/word/2010/wordprocessingCanvas" xmlns:cx="http://schemas.microsoft.com/office/drawing/2014/chartex" xmlns:cx1="http://schemas.microsoft.com/office/drawing/2015/9/8/chartex" xmlns:cx2="http://schemas.microsoft.com/office/drawing/2015/10/21/chartex" xmlns:cx3="http://schemas.microsoft.com/office/drawing/2016/5/9/chartex" xmlns:cx4="http://schemas.microsoft.com/office/drawing/2016/5/10/chartex" xmlns:cx5="http://schemas.microsoft.com/office/drawing/2016/5/11/chartex" xmlns:cx6="http://schemas.microsoft.com/office/drawing/2016/5/12/chartex" xmlns:cx7="http://schemas.microsoft.com/office/drawing/2016/5/13/chartex" xmlns:cx8="http://schemas.microsoft.com/office/drawing/2016/5/14/chartex" xmlns:mc="http://schemas.openxmlformats.org/markup-compatibility/2006" xmlns:aink="http://schemas.microsoft.com/office/drawing/2016/ink" xmlns:am3d="http://schemas.microsoft.com/office/drawing/2017/model3d" xmlns:o="urn:schemas-microsoft-com:office:office" xmlns:oel="http://schemas.microsoft.com/office/2019/extlst" xmlns:r="http://schemas.openxmlformats.org/officeDocument/2006/relationships" xmlns:m="http://schemas.openxmlformats.org/officeDocument/2006/math" xmlns:v="urn:schemas-microsoft-com:vml" xmlns:wp14="http://schemas.microsoft.com/office/word/2010/wordprocessingDrawing" xmlns:wp="http://schemas.openxmlformats.org/drawingml/2006/wordprocessingDrawing" xmlns:w10="urn:schemas-microsoft-com:office:word" xmlns:w="http://schemas.openxmlformats.org/wordprocessingml/2006/main" xmlns:w14="http://schemas.microsoft.com/office/word/2010/wordml" xmlns:w15="http://schemas.microsoft.com/office/word/2012/wordml" xmlns:w16cex="http://schemas.microsoft.com/office/word/2018/wordml/cex" xmlns:w16cid="http://schemas.microsoft.com/office/word/2016/wordml/cid" xmlns:w16="http://schemas.microsoft.com/office/word/2018/wordml" xmlns:w16sdtdh="http://schemas.microsoft.com/office/word/2020/wordml/sdtdatahash" xmlns:w16se="http://schemas.microsoft.com/office/word/2015/wordml/symex" xmlns:wpg="http://schemas.microsoft.com/office/word/2010/wordprocessingGroup" xmlns:wpi="http://schemas.microsoft.com/office/word/2010/wordprocessingInk" xmlns:wne="http://schemas.microsoft.com/office/word/2006/wordml" xmlns:wps="http://schemas.microsoft.com/office/word/2010/wordprocessingShape" mc:Ignorable="w14 w15 w16se w16cid w16 w16cex w16sdtdh wp14">
-  <w:sdt>
-    <w:sdtPr>
-      <w:rPr>
-        <w:rStyle w:val="PageNumber"/>
-      </w:rPr>
-      <w:id w:val="-9454693"/>
-      <w:docPartObj>
-        <w:docPartGallery w:val="Page Numbers (Bottom of Page)"/>
-        <w:docPartUnique/>
-      </w:docPartObj>
-    </w:sdtPr>
-    <w:sdtContent>
-      <w:p>
-        <w:pPr>
-          <w:pStyle w:val="Footer"/>
-          <w:framePr w:wrap="none" w:vAnchor="text" w:hAnchor="margin" w:xAlign="center" w:y="1"/>
-          <w:rPr>
-            <w:rStyle w:val="PageNumber"/>
-          </w:rPr>
-        </w:pPr>
-        <w:r>
-          <w:rPr>
-            <w:rStyle w:val="PageNumber"/>
-          </w:rPr>
-          <w:fldChar w:fldCharType="begin"/>
-        </w:r>
-        <w:r>
-          <w:rPr>
-            <w:rStyle w:val="PageNumber"/>
-          </w:rPr>
-          <w:instrText xml:space="preserve"> PAGE </w:instrText>
-        </w:r>
-        <w:r>
-          <w:rPr>
-            <w:rStyle w:val="PageNumber"/>
-          </w:rPr>
-          <w:fldChar w:fldCharType="separate"/>
-        </w:r>
-        <w:r>
-          <w:rPr>
-            <w:rStyle w:val="PageNumber"/>
-            <w:noProof/>
-          </w:rPr>
-          <w:t>1</w:t>
-        </w:r>
-        <w:r>
-          <w:rPr>
-            <w:rStyle w:val="PageNumber"/>
-          </w:rPr>
-          <w:fldChar w:fldCharType="end"/>
-        </w:r>
-      </w:p>
-    </w:sdtContent>
-  </w:sdt>
-  <w:p>
-    <w:pPr>
-      <w:pStyle w:val="Footer"/>
-    </w:pPr>
-  </w:p>
-  <w:p/>
-</w:ftr>
-</file>
-
-<file path=word/footer2.xml><?xml version="1.0" encoding="utf-8"?>
-<w:ftr xmlns:wpc="http://schemas.microsoft.com/office/word/2010/wordprocessingCanvas" xmlns:cx="http://schemas.microsoft.com/office/drawing/2014/chartex" xmlns:cx1="http://schemas.microsoft.com/office/drawing/2015/9/8/chartex" xmlns:cx2="http://schemas.microsoft.com/office/drawing/2015/10/21/chartex" xmlns:cx3="http://schemas.microsoft.com/office/drawing/2016/5/9/chartex" xmlns:cx4="http://schemas.microsoft.com/office/drawing/2016/5/10/chartex" xmlns:cx5="http://schemas.microsoft.com/office/drawing/2016/5/11/chartex" xmlns:cx6="http://schemas.microsoft.com/office/drawing/2016/5/12/chartex" xmlns:cx7="http://schemas.microsoft.com/office/drawing/2016/5/13/chartex" xmlns:cx8="http://schemas.microsoft.com/office/drawing/2016/5/14/chartex" xmlns:mc="http://schemas.openxmlformats.org/markup-compatibility/2006" xmlns:aink="http://schemas.microsoft.com/office/drawing/2016/ink" xmlns:am3d="http://schemas.microsoft.com/office/drawing/2017/model3d" xmlns:o="urn:schemas-microsoft-com:office:office" xmlns:oel="http://schemas.microsoft.com/office/2019/extlst" xmlns:r="http://schemas.openxmlformats.org/officeDocument/2006/relationships" xmlns:m="http://schemas.openxmlformats.org/officeDocument/2006/math" xmlns:v="urn:schemas-microsoft-com:vml" xmlns:wp14="http://schemas.microsoft.com/office/word/2010/wordprocessingDrawing" xmlns:wp="http://schemas.openxmlformats.org/drawingml/2006/wordprocessingDrawing" xmlns:w10="urn:schemas-microsoft-com:office:word" xmlns:w="http://schemas.openxmlformats.org/wordprocessingml/2006/main" xmlns:w14="http://schemas.microsoft.com/office/word/2010/wordml" xmlns:w15="http://schemas.microsoft.com/office/word/2012/wordml" xmlns:w16cex="http://schemas.microsoft.com/office/word/2018/wordml/cex" xmlns:w16cid="http://schemas.microsoft.com/office/word/2016/wordml/cid" xmlns:w16="http://schemas.microsoft.com/office/word/2018/wordml" xmlns:w16sdtdh="http://schemas.microsoft.com/office/word/2020/wordml/sdtdatahash" xmlns:w16se="http://schemas.microsoft.com/office/word/2015/wordml/symex" xmlns:wpg="http://schemas.microsoft.com/office/word/2010/wordprocessingGroup" xmlns:wpi="http://schemas.microsoft.com/office/word/2010/wordprocessingInk" xmlns:wne="http://schemas.microsoft.com/office/word/2006/wordml" xmlns:wps="http://schemas.microsoft.com/office/word/2010/wordprocessingShape" mc:Ignorable="w14 w15 w16se w16cid w16 w16cex w16sdtdh wp14">
-  <w:sdt>
-    <w:sdtPr>
-      <w:rPr>
-        <w:rStyle w:val="PageNumber"/>
-      </w:rPr>
-      <w:id w:val="906580123"/>
-      <w:docPartObj>
-        <w:docPartGallery w:val="Page Numbers (Bottom of Page)"/>
-        <w:docPartUnique/>
-      </w:docPartObj>
-    </w:sdtPr>
-    <w:sdtContent>
-      <w:p>
-        <w:pPr>
-          <w:pStyle w:val="Footer"/>
-          <w:framePr w:wrap="none" w:vAnchor="text" w:hAnchor="margin" w:xAlign="center" w:y="1"/>
-          <w:rPr>
-            <w:rStyle w:val="PageNumber"/>
-          </w:rPr>
-        </w:pPr>
-        <w:r>
-          <w:rPr>
-            <w:rStyle w:val="PageNumber"/>
-          </w:rPr>
-          <w:fldChar w:fldCharType="begin"/>
-        </w:r>
-        <w:r>
-          <w:rPr>
-            <w:rStyle w:val="PageNumber"/>
-          </w:rPr>
-          <w:instrText xml:space="preserve"> PAGE </w:instrText>
-        </w:r>
-        <w:r>
-          <w:rPr>
-            <w:rStyle w:val="PageNumber"/>
-          </w:rPr>
-          <w:fldChar w:fldCharType="separate"/>
-        </w:r>
-        <w:r>
-          <w:rPr>
-            <w:rStyle w:val="PageNumber"/>
-            <w:noProof/>
-          </w:rPr>
-          <w:t>2</w:t>
-        </w:r>
-        <w:r>
-          <w:rPr>
-            <w:rStyle w:val="PageNumber"/>
-          </w:rPr>
-          <w:fldChar w:fldCharType="end"/>
-        </w:r>
-      </w:p>
-    </w:sdtContent>
-  </w:sdt>
-  <w:p>
-    <w:pPr>
-      <w:pStyle w:val="Footer"/>
-    </w:pPr>
-  </w:p>
-  <w:p/>
-</w:ftr>
-</file>
-
 <file path=word/footnotes.xml><?xml version="1.0" encoding="utf-8"?>
 <w:footnotes xmlns:w="http://schemas.openxmlformats.org/wordprocessingml/2006/main" xmlns:m="http://schemas.openxmlformats.org/officeDocument/2006/math" xmlns:r="http://schemas.openxmlformats.org/officeDocument/2006/relationships" xmlns:o="urn:schemas-microsoft-com:office:office" xmlns:v="urn:schemas-microsoft-com:vml" xmlns:w10="urn:schemas-microsoft-com:office:word" xmlns:a="http://schemas.openxmlformats.org/drawingml/2006/main" xmlns:pic="http://schemas.openxmlformats.org/drawingml/2006/picture" xmlns:wp="http://schemas.openxmlformats.org/drawingml/2006/wordprocessingDrawing">
   <w:footnote w:type="continuationSeparator" w:id="0">
@@ -3490,444 +3350,8 @@
 </w:footnotes>
 </file>
 
-<file path=word/header1.xml><?xml version="1.0" encoding="utf-8"?>
-<w:hdr xmlns:wpc="http://schemas.microsoft.com/office/word/2010/wordprocessingCanvas" xmlns:cx="http://schemas.microsoft.com/office/drawing/2014/chartex" xmlns:cx1="http://schemas.microsoft.com/office/drawing/2015/9/8/chartex" xmlns:cx2="http://schemas.microsoft.com/office/drawing/2015/10/21/chartex" xmlns:cx3="http://schemas.microsoft.com/office/drawing/2016/5/9/chartex" xmlns:cx4="http://schemas.microsoft.com/office/drawing/2016/5/10/chartex" xmlns:cx5="http://schemas.microsoft.com/office/drawing/2016/5/11/chartex" xmlns:cx6="http://schemas.microsoft.com/office/drawing/2016/5/12/chartex" xmlns:cx7="http://schemas.microsoft.com/office/drawing/2016/5/13/chartex" xmlns:cx8="http://schemas.microsoft.com/office/drawing/2016/5/14/chartex" xmlns:mc="http://schemas.openxmlformats.org/markup-compatibility/2006" xmlns:aink="http://schemas.microsoft.com/office/drawing/2016/ink" xmlns:am3d="http://schemas.microsoft.com/office/drawing/2017/model3d" xmlns:o="urn:schemas-microsoft-com:office:office" xmlns:oel="http://schemas.microsoft.com/office/2019/extlst" xmlns:r="http://schemas.openxmlformats.org/officeDocument/2006/relationships" xmlns:m="http://schemas.openxmlformats.org/officeDocument/2006/math" xmlns:v="urn:schemas-microsoft-com:vml" xmlns:wp14="http://schemas.microsoft.com/office/word/2010/wordprocessingDrawing" xmlns:wp="http://schemas.openxmlformats.org/drawingml/2006/wordprocessingDrawing" xmlns:w10="urn:schemas-microsoft-com:office:word" xmlns:w="http://schemas.openxmlformats.org/wordprocessingml/2006/main" xmlns:w14="http://schemas.microsoft.com/office/word/2010/wordml" xmlns:w15="http://schemas.microsoft.com/office/word/2012/wordml" xmlns:w16cex="http://schemas.microsoft.com/office/word/2018/wordml/cex" xmlns:w16cid="http://schemas.microsoft.com/office/word/2016/wordml/cid" xmlns:w16="http://schemas.microsoft.com/office/word/2018/wordml" xmlns:w16sdtdh="http://schemas.microsoft.com/office/word/2020/wordml/sdtdatahash" xmlns:w16se="http://schemas.microsoft.com/office/word/2015/wordml/symex" xmlns:wpg="http://schemas.microsoft.com/office/word/2010/wordprocessingGroup" xmlns:wpi="http://schemas.microsoft.com/office/word/2010/wordprocessingInk" xmlns:wne="http://schemas.microsoft.com/office/word/2006/wordml" xmlns:wps="http://schemas.microsoft.com/office/word/2010/wordprocessingShape" mc:Ignorable="w14 w15 w16se w16cid w16 w16cex w16sdtdh wp14">
-  <w:sdt>
-    <w:sdtPr>
-      <w:rPr>
-        <w:color w:val="7F7F7F" w:themeColor="text1" w:themeTint="80"/>
-      </w:rPr>
-      <w:alias w:val="Title"/>
-      <w:tag w:val=""/>
-      <w:id w:val="1116400235"/>
-      <w:placeholder>
-        <w:docPart w:val="542B8DB45BBE06418E82EDF04CE0C3B1"/>
-      </w:placeholder>
-      <w:dataBinding w:prefixMappings="xmlns:ns0='http://purl.org/dc/elements/1.1/' xmlns:ns1='http://schemas.openxmlformats.org/package/2006/metadata/core-properties' " w:xpath="/ns1:coreProperties[1]/ns0:title[1]" w:storeItemID="{6C3C8BC8-F283-45AE-878A-BAB7291924A1}"/>
-      <w:text/>
-    </w:sdtPr>
-    <w:sdtContent>
-      <w:p>
-        <w:pPr>
-          <w:pStyle w:val="Header"/>
-          <w:tabs>
-            <w:tab w:val="clear" w:pos="4680"/>
-            <w:tab w:val="clear" w:pos="9360"/>
-          </w:tabs>
-          <w:jc w:val="center"/>
-          <w:rPr>
-            <w:color w:val="7F7F7F" w:themeColor="text1" w:themeTint="80"/>
-          </w:rPr>
-        </w:pPr>
-        <w:r>
-          <w:rPr>
-            <w:color w:val="7F7F7F" w:themeColor="text1" w:themeTint="80"/>
-          </w:rPr>
-          <w:t>Report for Students’ GPA Alignment between Canvas and Registrar in 2021-2022 Academic Year</w:t>
-        </w:r>
-      </w:p>
-    </w:sdtContent>
-  </w:sdt>
-</w:hdr>
-</file>
-
-<file path=word/header2.xml><?xml version="1.0" encoding="utf-8"?>
-<w:hdr xmlns:wpc="http://schemas.microsoft.com/office/word/2010/wordprocessingCanvas" xmlns:cx="http://schemas.microsoft.com/office/drawing/2014/chartex" xmlns:cx1="http://schemas.microsoft.com/office/drawing/2015/9/8/chartex" xmlns:cx2="http://schemas.microsoft.com/office/drawing/2015/10/21/chartex" xmlns:cx3="http://schemas.microsoft.com/office/drawing/2016/5/9/chartex" xmlns:cx4="http://schemas.microsoft.com/office/drawing/2016/5/10/chartex" xmlns:cx5="http://schemas.microsoft.com/office/drawing/2016/5/11/chartex" xmlns:cx6="http://schemas.microsoft.com/office/drawing/2016/5/12/chartex" xmlns:cx7="http://schemas.microsoft.com/office/drawing/2016/5/13/chartex" xmlns:cx8="http://schemas.microsoft.com/office/drawing/2016/5/14/chartex" xmlns:mc="http://schemas.openxmlformats.org/markup-compatibility/2006" xmlns:aink="http://schemas.microsoft.com/office/drawing/2016/ink" xmlns:am3d="http://schemas.microsoft.com/office/drawing/2017/model3d" xmlns:o="urn:schemas-microsoft-com:office:office" xmlns:oel="http://schemas.microsoft.com/office/2019/extlst" xmlns:r="http://schemas.openxmlformats.org/officeDocument/2006/relationships" xmlns:m="http://schemas.openxmlformats.org/officeDocument/2006/math" xmlns:v="urn:schemas-microsoft-com:vml" xmlns:wp14="http://schemas.microsoft.com/office/word/2010/wordprocessingDrawing" xmlns:wp="http://schemas.openxmlformats.org/drawingml/2006/wordprocessingDrawing" xmlns:w10="urn:schemas-microsoft-com:office:word" xmlns:w="http://schemas.openxmlformats.org/wordprocessingml/2006/main" xmlns:w14="http://schemas.microsoft.com/office/word/2010/wordml" xmlns:w15="http://schemas.microsoft.com/office/word/2012/wordml" xmlns:w16cex="http://schemas.microsoft.com/office/word/2018/wordml/cex" xmlns:w16cid="http://schemas.microsoft.com/office/word/2016/wordml/cid" xmlns:w16="http://schemas.microsoft.com/office/word/2018/wordml" xmlns:w16sdtdh="http://schemas.microsoft.com/office/word/2020/wordml/sdtdatahash" xmlns:w16se="http://schemas.microsoft.com/office/word/2015/wordml/symex" xmlns:wpg="http://schemas.microsoft.com/office/word/2010/wordprocessingGroup" xmlns:wpi="http://schemas.microsoft.com/office/word/2010/wordprocessingInk" xmlns:wne="http://schemas.microsoft.com/office/word/2006/wordml" xmlns:wps="http://schemas.microsoft.com/office/word/2010/wordprocessingShape" mc:Ignorable="w14 w15 w16se w16cid w16 w16cex w16sdtdh wp14">
-  <w:p>
-    <w:pPr>
-      <w:pStyle w:val="Header"/>
-    </w:pPr>
-    <w:r>
-      <w:rPr>
-        <w:noProof/>
-      </w:rPr>
-      <w:drawing>
-        <wp:inline distT="0" distB="0" distL="0" distR="0" wp14:anchorId="4846482D" wp14:editId="7B8504CD">
-          <wp:extent cx="5943600" cy="1310640"/>
-          <wp:effectExtent l="0" t="0" r="0" b="0"/>
-          <wp:docPr id="4" name="Picture 4" descr="A screenshot of a computer&#10;&#10;Description automatically generated with low confidence"/>
-          <wp:cNvGraphicFramePr>
-            <a:graphicFrameLocks xmlns:a="http://schemas.openxmlformats.org/drawingml/2006/main" noChangeAspect="1"/>
-          </wp:cNvGraphicFramePr>
-          <a:graphic xmlns:a="http://schemas.openxmlformats.org/drawingml/2006/main">
-            <a:graphicData uri="http://schemas.openxmlformats.org/drawingml/2006/picture">
-              <pic:pic xmlns:pic="http://schemas.openxmlformats.org/drawingml/2006/picture">
-                <pic:nvPicPr>
-                  <pic:cNvPr id="4" name="Picture 4" descr="A screenshot of a computer&#10;&#10;Description automatically generated with low confidence"/>
-                  <pic:cNvPicPr/>
-                </pic:nvPicPr>
-                <pic:blipFill>
-                  <a:blip r:embed="rId1">
-                    <a:extLst>
-                      <a:ext uri="{28A0092B-C50C-407E-A947-70E740481C1C}">
-                        <a14:useLocalDpi xmlns:a14="http://schemas.microsoft.com/office/drawing/2010/main" val="0"/>
-                      </a:ext>
-                    </a:extLst>
-                  </a:blip>
-                  <a:stretch>
-                    <a:fillRect/>
-                  </a:stretch>
-                </pic:blipFill>
-                <pic:spPr>
-                  <a:xfrm>
-                    <a:off x="0" y="0"/>
-                    <a:ext cx="5943600" cy="1310640"/>
-                  </a:xfrm>
-                  <a:prstGeom prst="rect">
-                    <a:avLst/>
-                  </a:prstGeom>
-                </pic:spPr>
-              </pic:pic>
-            </a:graphicData>
-          </a:graphic>
-        </wp:inline>
-      </w:drawing>
-    </w:r>
-  </w:p>
-</w:hdr>
-</file>
-
 <file path=word/numbering.xml><?xml version="1.0" encoding="utf-8"?>
-<w:numbering xmlns:aink="http://schemas.microsoft.com/office/drawing/2016/ink" xmlns:am3d="http://schemas.microsoft.com/office/drawing/2017/model3d" xmlns:cx="http://schemas.microsoft.com/office/drawing/2014/chartex" xmlns:cx1="http://schemas.microsoft.com/office/drawing/2015/9/8/chartex" xmlns:cx2="http://schemas.microsoft.com/office/drawing/2015/10/21/chartex" xmlns:cx3="http://schemas.microsoft.com/office/drawing/2016/5/9/chartex" xmlns:cx4="http://schemas.microsoft.com/office/drawing/2016/5/10/chartex" xmlns:cx5="http://schemas.microsoft.com/office/drawing/2016/5/11/chartex" xmlns:cx6="http://schemas.microsoft.com/office/drawing/2016/5/12/chartex" xmlns:cx7="http://schemas.microsoft.com/office/drawing/2016/5/13/chartex" xmlns:cx8="http://schemas.microsoft.com/office/drawing/2016/5/14/chartex" xmlns:m="http://schemas.openxmlformats.org/officeDocument/2006/math" xmlns:mc="http://schemas.openxmlformats.org/markup-compatibility/2006" xmlns:o="urn:schemas-microsoft-com:office:office" xmlns:oel="http://schemas.microsoft.com/office/2019/extlst" xmlns:r="http://schemas.openxmlformats.org/officeDocument/2006/relationships" xmlns:v="urn:schemas-microsoft-com:vml" xmlns:w="http://schemas.openxmlformats.org/wordprocessingml/2006/main" xmlns:w10="urn:schemas-microsoft-com:office:word" xmlns:w14="http://schemas.microsoft.com/office/word/2010/wordml" xmlns:w15="http://schemas.microsoft.com/office/word/2012/wordml" xmlns:w16="http://schemas.microsoft.com/office/word/2018/wordml" xmlns:w16cex="http://schemas.microsoft.com/office/word/2018/wordml/cex" xmlns:w16cid="http://schemas.microsoft.com/office/word/2016/wordml/cid" xmlns:w16sdtdh="http://schemas.microsoft.com/office/word/2020/wordml/sdtdatahash" xmlns:w16se="http://schemas.microsoft.com/office/word/2015/wordml/symex" xmlns:wne="http://schemas.microsoft.com/office/word/2006/wordml" xmlns:wp="http://schemas.openxmlformats.org/drawingml/2006/wordprocessingDrawing" xmlns:wp14="http://schemas.microsoft.com/office/word/2010/wordprocessingDrawing" xmlns:wpc="http://schemas.microsoft.com/office/word/2010/wordprocessingCanvas" xmlns:wpg="http://schemas.microsoft.com/office/word/2010/wordprocessingGroup" xmlns:wpi="http://schemas.microsoft.com/office/word/2010/wordprocessingInk" xmlns:wps="http://schemas.microsoft.com/office/word/2010/wordprocessingShape" mc:Ignorable="w14 w15 w16se w16cid w16 w16cex w16sdtdh wp14">
-  <w:abstractNum w15:restartNumberingAfterBreak="0" w:abstractNumId="0">
-    <w:nsid w:val="FFFFFF7C"/>
-    <w:multiLevelType w:val="singleLevel"/>
-    <w:tmpl w:val="2B304654"/>
-    <w:lvl w:ilvl="0">
-      <w:start w:val="1"/>
-      <w:numFmt w:val="decimal"/>
-      <w:lvlText w:val="%1."/>
-      <w:lvlJc w:val="left"/>
-      <w:pPr>
-        <w:tabs>
-          <w:tab w:pos="1800" w:val="num"/>
-        </w:tabs>
-        <w:ind w:hanging="360" w:left="1800"/>
-      </w:pPr>
-    </w:lvl>
-  </w:abstractNum>
-  <w:abstractNum w15:restartNumberingAfterBreak="0" w:abstractNumId="1">
-    <w:nsid w:val="FFFFFF7D"/>
-    <w:multiLevelType w:val="singleLevel"/>
-    <w:tmpl w:val="5704A1F4"/>
-    <w:lvl w:ilvl="0">
-      <w:start w:val="1"/>
-      <w:numFmt w:val="decimal"/>
-      <w:lvlText w:val="%1."/>
-      <w:lvlJc w:val="left"/>
-      <w:pPr>
-        <w:tabs>
-          <w:tab w:pos="1440" w:val="num"/>
-        </w:tabs>
-        <w:ind w:hanging="360" w:left="1440"/>
-      </w:pPr>
-    </w:lvl>
-  </w:abstractNum>
-  <w:abstractNum w15:restartNumberingAfterBreak="0" w:abstractNumId="2">
-    <w:nsid w:val="FFFFFF7E"/>
-    <w:multiLevelType w:val="singleLevel"/>
-    <w:tmpl w:val="B6B4ACEA"/>
-    <w:lvl w:ilvl="0">
-      <w:start w:val="1"/>
-      <w:numFmt w:val="decimal"/>
-      <w:lvlText w:val="%1."/>
-      <w:lvlJc w:val="left"/>
-      <w:pPr>
-        <w:tabs>
-          <w:tab w:pos="1080" w:val="num"/>
-        </w:tabs>
-        <w:ind w:hanging="360" w:left="1080"/>
-      </w:pPr>
-    </w:lvl>
-  </w:abstractNum>
-  <w:abstractNum w15:restartNumberingAfterBreak="0" w:abstractNumId="3">
-    <w:nsid w:val="FFFFFF7F"/>
-    <w:multiLevelType w:val="singleLevel"/>
-    <w:tmpl w:val="2862BC8C"/>
-    <w:lvl w:ilvl="0">
-      <w:start w:val="1"/>
-      <w:numFmt w:val="decimal"/>
-      <w:lvlText w:val="%1."/>
-      <w:lvlJc w:val="left"/>
-      <w:pPr>
-        <w:tabs>
-          <w:tab w:pos="720" w:val="num"/>
-        </w:tabs>
-        <w:ind w:hanging="360" w:left="720"/>
-      </w:pPr>
-    </w:lvl>
-  </w:abstractNum>
-  <w:abstractNum w15:restartNumberingAfterBreak="0" w:abstractNumId="4">
-    <w:nsid w:val="FFFFFF80"/>
-    <w:multiLevelType w:val="singleLevel"/>
-    <w:tmpl w:val="8C4830C6"/>
-    <w:lvl w:ilvl="0">
-      <w:start w:val="1"/>
-      <w:numFmt w:val="bullet"/>
-      <w:lvlText w:val=""/>
-      <w:lvlJc w:val="left"/>
-      <w:pPr>
-        <w:tabs>
-          <w:tab w:pos="1800" w:val="num"/>
-        </w:tabs>
-        <w:ind w:hanging="360" w:left="1800"/>
-      </w:pPr>
-      <w:rPr>
-        <w:rFonts w:ascii="Symbol" w:hAnsi="Symbol" w:hint="default"/>
-      </w:rPr>
-    </w:lvl>
-  </w:abstractNum>
-  <w:abstractNum w15:restartNumberingAfterBreak="0" w:abstractNumId="5">
-    <w:nsid w:val="FFFFFF81"/>
-    <w:multiLevelType w:val="singleLevel"/>
-    <w:tmpl w:val="914456C6"/>
-    <w:lvl w:ilvl="0">
-      <w:start w:val="1"/>
-      <w:numFmt w:val="bullet"/>
-      <w:lvlText w:val=""/>
-      <w:lvlJc w:val="left"/>
-      <w:pPr>
-        <w:tabs>
-          <w:tab w:pos="1440" w:val="num"/>
-        </w:tabs>
-        <w:ind w:hanging="360" w:left="1440"/>
-      </w:pPr>
-      <w:rPr>
-        <w:rFonts w:ascii="Symbol" w:hAnsi="Symbol" w:hint="default"/>
-      </w:rPr>
-    </w:lvl>
-  </w:abstractNum>
-  <w:abstractNum w15:restartNumberingAfterBreak="0" w:abstractNumId="6">
-    <w:nsid w:val="FFFFFF82"/>
-    <w:multiLevelType w:val="singleLevel"/>
-    <w:tmpl w:val="6EAE816A"/>
-    <w:lvl w:ilvl="0">
-      <w:start w:val="1"/>
-      <w:numFmt w:val="bullet"/>
-      <w:lvlText w:val=""/>
-      <w:lvlJc w:val="left"/>
-      <w:pPr>
-        <w:tabs>
-          <w:tab w:pos="1080" w:val="num"/>
-        </w:tabs>
-        <w:ind w:hanging="360" w:left="1080"/>
-      </w:pPr>
-      <w:rPr>
-        <w:rFonts w:ascii="Symbol" w:hAnsi="Symbol" w:hint="default"/>
-      </w:rPr>
-    </w:lvl>
-  </w:abstractNum>
-  <w:abstractNum w15:restartNumberingAfterBreak="0" w:abstractNumId="7">
-    <w:nsid w:val="FFFFFF83"/>
-    <w:multiLevelType w:val="singleLevel"/>
-    <w:tmpl w:val="61789820"/>
-    <w:lvl w:ilvl="0">
-      <w:start w:val="1"/>
-      <w:numFmt w:val="bullet"/>
-      <w:lvlText w:val=""/>
-      <w:lvlJc w:val="left"/>
-      <w:pPr>
-        <w:tabs>
-          <w:tab w:pos="720" w:val="num"/>
-        </w:tabs>
-        <w:ind w:hanging="360" w:left="720"/>
-      </w:pPr>
-      <w:rPr>
-        <w:rFonts w:ascii="Symbol" w:hAnsi="Symbol" w:hint="default"/>
-      </w:rPr>
-    </w:lvl>
-  </w:abstractNum>
-  <w:abstractNum w15:restartNumberingAfterBreak="0" w:abstractNumId="8">
-    <w:nsid w:val="FFFFFF88"/>
-    <w:multiLevelType w:val="singleLevel"/>
-    <w:tmpl w:val="E75AFBC0"/>
-    <w:lvl w:ilvl="0">
-      <w:start w:val="1"/>
-      <w:numFmt w:val="decimal"/>
-      <w:lvlText w:val="%1."/>
-      <w:lvlJc w:val="left"/>
-      <w:pPr>
-        <w:tabs>
-          <w:tab w:pos="360" w:val="num"/>
-        </w:tabs>
-        <w:ind w:hanging="360" w:left="360"/>
-      </w:pPr>
-    </w:lvl>
-  </w:abstractNum>
-  <w:abstractNum w15:restartNumberingAfterBreak="0" w:abstractNumId="9">
-    <w:nsid w:val="FFFFFF89"/>
-    <w:multiLevelType w:val="singleLevel"/>
-    <w:tmpl w:val="96E443B8"/>
-    <w:lvl w:ilvl="0">
-      <w:start w:val="1"/>
-      <w:numFmt w:val="bullet"/>
-      <w:lvlText w:val=""/>
-      <w:lvlJc w:val="left"/>
-      <w:pPr>
-        <w:tabs>
-          <w:tab w:pos="360" w:val="num"/>
-        </w:tabs>
-        <w:ind w:hanging="360" w:left="360"/>
-      </w:pPr>
-      <w:rPr>
-        <w:rFonts w:ascii="Symbol" w:hAnsi="Symbol" w:hint="default"/>
-      </w:rPr>
-    </w:lvl>
-  </w:abstractNum>
-  <w:abstractNum w15:restartNumberingAfterBreak="0" w:abstractNumId="10">
-    <w:nsid w:val="0000A990"/>
-    <w:multiLevelType w:val="multilevel"/>
-    <w:tmpl w:val="6BF887DE"/>
-    <w:lvl w:ilvl="0">
-      <w:numFmt w:val="bullet"/>
-      <w:lvlText w:val=" "/>
-      <w:lvlJc w:val="left"/>
-      <w:pPr>
-        <w:ind w:hanging="480" w:left="720"/>
-      </w:pPr>
-    </w:lvl>
-    <w:lvl w:ilvl="1">
-      <w:numFmt w:val="bullet"/>
-      <w:lvlText w:val=" "/>
-      <w:lvlJc w:val="left"/>
-      <w:pPr>
-        <w:ind w:hanging="480" w:left="1440"/>
-      </w:pPr>
-    </w:lvl>
-    <w:lvl w:ilvl="2">
-      <w:numFmt w:val="bullet"/>
-      <w:lvlText w:val=" "/>
-      <w:lvlJc w:val="left"/>
-      <w:pPr>
-        <w:ind w:hanging="480" w:left="2160"/>
-      </w:pPr>
-    </w:lvl>
-    <w:lvl w:ilvl="3">
-      <w:numFmt w:val="bullet"/>
-      <w:lvlText w:val=" "/>
-      <w:lvlJc w:val="left"/>
-      <w:pPr>
-        <w:ind w:hanging="480" w:left="2880"/>
-      </w:pPr>
-    </w:lvl>
-    <w:lvl w:ilvl="4">
-      <w:numFmt w:val="bullet"/>
-      <w:lvlText w:val=" "/>
-      <w:lvlJc w:val="left"/>
-      <w:pPr>
-        <w:ind w:hanging="480" w:left="3600"/>
-      </w:pPr>
-    </w:lvl>
-    <w:lvl w:ilvl="5">
-      <w:numFmt w:val="bullet"/>
-      <w:lvlText w:val=" "/>
-      <w:lvlJc w:val="left"/>
-      <w:pPr>
-        <w:ind w:hanging="480" w:left="4320"/>
-      </w:pPr>
-    </w:lvl>
-    <w:lvl w:ilvl="6">
-      <w:numFmt w:val="bullet"/>
-      <w:lvlText w:val=" "/>
-      <w:lvlJc w:val="left"/>
-      <w:pPr>
-        <w:ind w:hanging="480" w:left="5040"/>
-      </w:pPr>
-    </w:lvl>
-    <w:lvl w:ilvl="7">
-      <w:numFmt w:val="bullet"/>
-      <w:lvlText w:val=" "/>
-      <w:lvlJc w:val="left"/>
-      <w:pPr>
-        <w:ind w:hanging="480" w:left="5760"/>
-      </w:pPr>
-    </w:lvl>
-    <w:lvl w:ilvl="8">
-      <w:numFmt w:val="bullet"/>
-      <w:lvlText w:val=" "/>
-      <w:lvlJc w:val="left"/>
-      <w:pPr>
-        <w:ind w:hanging="480" w:left="6480"/>
-      </w:pPr>
-    </w:lvl>
-  </w:abstractNum>
-  <w:abstractNum w15:restartNumberingAfterBreak="0" w:abstractNumId="11">
-    <w:nsid w:val="0000A991"/>
-    <w:multiLevelType w:val="multilevel"/>
-    <w:tmpl w:val="91D29C3A"/>
-    <w:lvl w:ilvl="0">
-      <w:numFmt w:val="bullet"/>
-      <w:lvlText w:val="•"/>
-      <w:lvlJc w:val="left"/>
-      <w:pPr>
-        <w:ind w:hanging="480" w:left="720"/>
-      </w:pPr>
-    </w:lvl>
-    <w:lvl w:ilvl="1">
-      <w:numFmt w:val="bullet"/>
-      <w:lvlText w:val="–"/>
-      <w:lvlJc w:val="left"/>
-      <w:pPr>
-        <w:ind w:hanging="480" w:left="1440"/>
-      </w:pPr>
-    </w:lvl>
-    <w:lvl w:ilvl="2">
-      <w:numFmt w:val="bullet"/>
-      <w:lvlText w:val="•"/>
-      <w:lvlJc w:val="left"/>
-      <w:pPr>
-        <w:ind w:hanging="480" w:left="2160"/>
-      </w:pPr>
-    </w:lvl>
-    <w:lvl w:ilvl="3">
-      <w:numFmt w:val="bullet"/>
-      <w:lvlText w:val="–"/>
-      <w:lvlJc w:val="left"/>
-      <w:pPr>
-        <w:ind w:hanging="480" w:left="2880"/>
-      </w:pPr>
-    </w:lvl>
-    <w:lvl w:ilvl="4">
-      <w:numFmt w:val="bullet"/>
-      <w:lvlText w:val="•"/>
-      <w:lvlJc w:val="left"/>
-      <w:pPr>
-        <w:ind w:hanging="480" w:left="3600"/>
-      </w:pPr>
-    </w:lvl>
-    <w:lvl w:ilvl="5">
-      <w:numFmt w:val="bullet"/>
-      <w:lvlText w:val="–"/>
-      <w:lvlJc w:val="left"/>
-      <w:pPr>
-        <w:ind w:hanging="480" w:left="4320"/>
-      </w:pPr>
-    </w:lvl>
-    <w:lvl w:ilvl="6">
-      <w:numFmt w:val="bullet"/>
-      <w:lvlText w:val="•"/>
-      <w:lvlJc w:val="left"/>
-      <w:pPr>
-        <w:ind w:hanging="480" w:left="5040"/>
-      </w:pPr>
-    </w:lvl>
-    <w:lvl w:ilvl="7">
-      <w:numFmt w:val="bullet"/>
-      <w:lvlText w:val="–"/>
-      <w:lvlJc w:val="left"/>
-      <w:pPr>
-        <w:ind w:hanging="480" w:left="5760"/>
-      </w:pPr>
-    </w:lvl>
-    <w:lvl w:ilvl="8">
-      <w:numFmt w:val="bullet"/>
-      <w:lvlText w:val="•"/>
-      <w:lvlJc w:val="left"/>
-      <w:pPr>
-        <w:ind w:hanging="480" w:left="6480"/>
-      </w:pPr>
-    </w:lvl>
-  </w:abstractNum>
+<w:numbering xmlns:w="http://schemas.openxmlformats.org/wordprocessingml/2006/main">
   <w:abstractNum w:abstractNumId="990">
     <w:nsid w:val="A990"/>
     <w:multiLevelType w:val="multilevel"/>
@@ -4080,42 +3504,6 @@
       </w:pPr>
     </w:lvl>
   </w:abstractNum>
-  <w:num w16cid:durableId="56634087" w:numId="1">
-    <w:abstractNumId w:val="10"/>
-  </w:num>
-  <w:num w16cid:durableId="37047626" w:numId="2">
-    <w:abstractNumId w:val="11"/>
-  </w:num>
-  <w:num w16cid:durableId="1707288125" w:numId="3">
-    <w:abstractNumId w:val="0"/>
-  </w:num>
-  <w:num w16cid:durableId="947078731" w:numId="4">
-    <w:abstractNumId w:val="1"/>
-  </w:num>
-  <w:num w16cid:durableId="776755205" w:numId="5">
-    <w:abstractNumId w:val="2"/>
-  </w:num>
-  <w:num w16cid:durableId="1341154136" w:numId="6">
-    <w:abstractNumId w:val="3"/>
-  </w:num>
-  <w:num w16cid:durableId="1399091149" w:numId="7">
-    <w:abstractNumId w:val="8"/>
-  </w:num>
-  <w:num w16cid:durableId="1592742768" w:numId="8">
-    <w:abstractNumId w:val="4"/>
-  </w:num>
-  <w:num w16cid:durableId="542641152" w:numId="9">
-    <w:abstractNumId w:val="5"/>
-  </w:num>
-  <w:num w16cid:durableId="144322517" w:numId="10">
-    <w:abstractNumId w:val="6"/>
-  </w:num>
-  <w:num w16cid:durableId="1962764882" w:numId="11">
-    <w:abstractNumId w:val="7"/>
-  </w:num>
-  <w:num w16cid:durableId="187061077" w:numId="12">
-    <w:abstractNumId w:val="9"/>
-  </w:num>
   <w:num w:numId="1000">
     <w:abstractNumId w:val="990"/>
   </w:num>
@@ -4126,7 +3514,7 @@
 </file>
 
 <file path=word/styles.xml><?xml version="1.0" encoding="utf-8"?>
-<w:styles xmlns:mc="http://schemas.openxmlformats.org/markup-compatibility/2006" xmlns:r="http://schemas.openxmlformats.org/officeDocument/2006/relationships" xmlns:w="http://schemas.openxmlformats.org/wordprocessingml/2006/main" xmlns:w14="http://schemas.microsoft.com/office/word/2010/wordml" xmlns:w15="http://schemas.microsoft.com/office/word/2012/wordml" xmlns:w16="http://schemas.microsoft.com/office/word/2018/wordml" xmlns:w16cex="http://schemas.microsoft.com/office/word/2018/wordml/cex" xmlns:w16cid="http://schemas.microsoft.com/office/word/2016/wordml/cid" xmlns:w16sdtdh="http://schemas.microsoft.com/office/word/2020/wordml/sdtdatahash" xmlns:w16se="http://schemas.microsoft.com/office/word/2015/wordml/symex" mc:Ignorable="w14 w15 w16se w16cid w16 w16cex w16sdtdh">
+<w:styles xmlns:r="http://schemas.openxmlformats.org/officeDocument/2006/relationships" xmlns:w="http://schemas.openxmlformats.org/wordprocessingml/2006/main">
   <w:docDefaults>
     <w:rPrDefault>
       <w:rPr>
@@ -4142,359 +3530,119 @@
       </w:pPr>
     </w:pPrDefault>
   </w:docDefaults>
-  <w:latentStyles w:count="376" w:defLockedState="0" w:defQFormat="0" w:defSemiHidden="0" w:defUIPriority="0" w:defUnhideWhenUsed="0">
-    <w:lsdException w:name="heading 5" w:semiHidden="1" w:unhideWhenUsed="1"/>
-    <w:lsdException w:name="index 2" w:semiHidden="1" w:unhideWhenUsed="1"/>
-    <w:lsdException w:name="index 3" w:semiHidden="1" w:unhideWhenUsed="1"/>
-    <w:lsdException w:name="index 4" w:semiHidden="1" w:unhideWhenUsed="1"/>
-    <w:lsdException w:name="index 5" w:semiHidden="1" w:unhideWhenUsed="1"/>
-    <w:lsdException w:name="index 6" w:semiHidden="1" w:unhideWhenUsed="1"/>
-    <w:lsdException w:name="index 7" w:semiHidden="1" w:unhideWhenUsed="1"/>
-    <w:lsdException w:name="index 8" w:semiHidden="1" w:unhideWhenUsed="1"/>
-    <w:lsdException w:name="index 9" w:semiHidden="1" w:unhideWhenUsed="1"/>
-    <w:lsdException w:name="toc 1" w:semiHidden="1" w:unhideWhenUsed="1"/>
-    <w:lsdException w:name="toc 2" w:semiHidden="1" w:unhideWhenUsed="1"/>
-    <w:lsdException w:name="toc 3" w:semiHidden="1" w:unhideWhenUsed="1"/>
-    <w:lsdException w:name="toc 4" w:semiHidden="1" w:unhideWhenUsed="1"/>
-    <w:lsdException w:name="toc 5" w:semiHidden="1" w:unhideWhenUsed="1"/>
-    <w:lsdException w:name="toc 6" w:semiHidden="1" w:unhideWhenUsed="1"/>
-    <w:lsdException w:name="toc 7" w:semiHidden="1" w:unhideWhenUsed="1"/>
-    <w:lsdException w:name="toc 8" w:semiHidden="1" w:unhideWhenUsed="1"/>
-    <w:lsdException w:name="toc 9" w:semiHidden="1" w:unhideWhenUsed="1"/>
-    <w:lsdException w:name="Normal Indent" w:semiHidden="1" w:unhideWhenUsed="1"/>
-    <w:lsdException w:name="footnote text" w:semiHidden="1" w:unhideWhenUsed="1"/>
-    <w:lsdException w:name="annotation text" w:semiHidden="1" w:unhideWhenUsed="1"/>
-    <w:lsdException w:name="header" w:semiHidden="1" w:uiPriority="99" w:unhideWhenUsed="1"/>
-    <w:lsdException w:name="footer" w:semiHidden="1" w:unhideWhenUsed="1"/>
-    <w:lsdException w:name="index heading" w:semiHidden="1" w:unhideWhenUsed="1"/>
-    <w:lsdException w:name="caption" w:semiHidden="1" w:unhideWhenUsed="1"/>
-    <w:lsdException w:name="table of figures" w:semiHidden="1" w:unhideWhenUsed="1"/>
-    <w:lsdException w:name="envelope address" w:semiHidden="1" w:unhideWhenUsed="1"/>
-    <w:lsdException w:name="envelope return" w:semiHidden="1" w:unhideWhenUsed="1"/>
-    <w:lsdException w:name="footnote reference" w:semiHidden="1" w:unhideWhenUsed="1"/>
-    <w:lsdException w:name="annotation reference" w:semiHidden="1" w:unhideWhenUsed="1"/>
-    <w:lsdException w:name="line number" w:semiHidden="1" w:unhideWhenUsed="1"/>
-    <w:lsdException w:name="page number" w:semiHidden="1" w:unhideWhenUsed="1"/>
-    <w:lsdException w:name="endnote reference" w:semiHidden="1" w:unhideWhenUsed="1"/>
-    <w:lsdException w:name="endnote text" w:semiHidden="1" w:unhideWhenUsed="1"/>
-    <w:lsdException w:name="table of authorities" w:semiHidden="1" w:unhideWhenUsed="1"/>
-    <w:lsdException w:name="macro" w:semiHidden="1" w:unhideWhenUsed="1"/>
-    <w:lsdException w:name="toa heading" w:semiHidden="1" w:unhideWhenUsed="1"/>
-    <w:lsdException w:name="List" w:semiHidden="1" w:unhideWhenUsed="1"/>
-    <w:lsdException w:name="List Bullet" w:semiHidden="1" w:unhideWhenUsed="1"/>
-    <w:lsdException w:name="List Number" w:semiHidden="1" w:unhideWhenUsed="1"/>
-    <w:lsdException w:name="List 2" w:semiHidden="1" w:unhideWhenUsed="1"/>
-    <w:lsdException w:name="List 3" w:semiHidden="1" w:unhideWhenUsed="1"/>
-    <w:lsdException w:name="List 4" w:semiHidden="1" w:unhideWhenUsed="1"/>
-    <w:lsdException w:name="List Bullet 2" w:semiHidden="1" w:unhideWhenUsed="1"/>
-    <w:lsdException w:name="List Bullet 3" w:semiHidden="1" w:unhideWhenUsed="1"/>
-    <w:lsdException w:name="List Number 2" w:semiHidden="1" w:unhideWhenUsed="1"/>
-    <w:lsdException w:name="List Number 3" w:semiHidden="1" w:unhideWhenUsed="1"/>
-    <w:lsdException w:name="List Number 4" w:semiHidden="1" w:unhideWhenUsed="1"/>
-    <w:lsdException w:name="List Number 5" w:semiHidden="1" w:unhideWhenUsed="1"/>
-    <w:lsdException w:name="Closing" w:semiHidden="1" w:unhideWhenUsed="1"/>
-    <w:lsdException w:name="Signature" w:semiHidden="1" w:unhideWhenUsed="1"/>
-    <w:lsdException w:name="Default Paragraph Font" w:semiHidden="1" w:unhideWhenUsed="1"/>
-    <w:lsdException w:name="Body Text" w:semiHidden="1" w:unhideWhenUsed="1"/>
-    <w:lsdException w:name="Body Text Indent" w:semiHidden="1" w:unhideWhenUsed="1"/>
-    <w:lsdException w:name="List Continue" w:semiHidden="1" w:unhideWhenUsed="1"/>
-    <w:lsdException w:name="List Continue 2" w:semiHidden="1" w:unhideWhenUsed="1"/>
-    <w:lsdException w:name="List Continue 3" w:semiHidden="1" w:unhideWhenUsed="1"/>
-    <w:lsdException w:name="List Continue 4" w:semiHidden="1" w:unhideWhenUsed="1"/>
-    <w:lsdException w:name="List Continue 5" w:semiHidden="1" w:unhideWhenUsed="1"/>
-    <w:lsdException w:name="Message Header" w:semiHidden="1" w:unhideWhenUsed="1"/>
-    <w:lsdException w:name="Salutation" w:semiHidden="1" w:unhideWhenUsed="1"/>
-    <w:lsdException w:name="Date" w:semiHidden="1" w:unhideWhenUsed="1"/>
-    <w:lsdException w:name="Body Text First Indent" w:semiHidden="1" w:unhideWhenUsed="1"/>
-    <w:lsdException w:name="Body Text Indent 2" w:semiHidden="1" w:unhideWhenUsed="1"/>
-    <w:lsdException w:name="Body Text Indent 3" w:semiHidden="1" w:unhideWhenUsed="1"/>
-    <w:lsdException w:name="Block Text" w:semiHidden="1" w:unhideWhenUsed="1"/>
-    <w:lsdException w:name="Hyperlink" w:semiHidden="1" w:unhideWhenUsed="1"/>
-    <w:lsdException w:name="FollowedHyperlink" w:semiHidden="1" w:unhideWhenUsed="1"/>
-    <w:lsdException w:name="Document Map" w:semiHidden="1" w:unhideWhenUsed="1"/>
-    <w:lsdException w:name="Plain Text" w:semiHidden="1" w:unhideWhenUsed="1"/>
-    <w:lsdException w:name="E-mail Signature" w:semiHidden="1" w:unhideWhenUsed="1"/>
-    <w:lsdException w:name="HTML Top of Form" w:semiHidden="1" w:unhideWhenUsed="1"/>
-    <w:lsdException w:name="HTML Bottom of Form" w:semiHidden="1" w:unhideWhenUsed="1"/>
-    <w:lsdException w:name="Normal (Web)" w:semiHidden="1" w:unhideWhenUsed="1"/>
-    <w:lsdException w:name="HTML Acronym" w:semiHidden="1" w:unhideWhenUsed="1"/>
-    <w:lsdException w:name="HTML Address" w:semiHidden="1" w:unhideWhenUsed="1"/>
-    <w:lsdException w:name="HTML Cite" w:semiHidden="1" w:unhideWhenUsed="1"/>
-    <w:lsdException w:name="HTML Code" w:semiHidden="1" w:unhideWhenUsed="1"/>
-    <w:lsdException w:name="HTML Definition" w:semiHidden="1" w:unhideWhenUsed="1"/>
-    <w:lsdException w:name="HTML Keyboard" w:semiHidden="1" w:unhideWhenUsed="1"/>
-    <w:lsdException w:name="HTML Preformatted" w:semiHidden="1" w:unhideWhenUsed="1"/>
-    <w:lsdException w:name="HTML Sample" w:semiHidden="1" w:unhideWhenUsed="1"/>
-    <w:lsdException w:name="HTML Typewriter" w:semiHidden="1" w:unhideWhenUsed="1"/>
-    <w:lsdException w:name="HTML Variable" w:semiHidden="1" w:unhideWhenUsed="1"/>
-    <w:lsdException w:name="Normal Table" w:semiHidden="1" w:unhideWhenUsed="1"/>
-    <w:lsdException w:name="annotation subject" w:semiHidden="1" w:unhideWhenUsed="1"/>
-    <w:lsdException w:name="No List" w:semiHidden="1" w:unhideWhenUsed="1"/>
-    <w:lsdException w:name="Outline List 1" w:semiHidden="1" w:unhideWhenUsed="1"/>
-    <w:lsdException w:name="Outline List 2" w:semiHidden="1" w:unhideWhenUsed="1"/>
-    <w:lsdException w:name="Outline List 3" w:semiHidden="1" w:unhideWhenUsed="1"/>
-    <w:lsdException w:name="Table Simple 1" w:semiHidden="1" w:unhideWhenUsed="1"/>
-    <w:lsdException w:name="Table Simple 2" w:semiHidden="1" w:unhideWhenUsed="1"/>
-    <w:lsdException w:name="Table Simple 3" w:semiHidden="1" w:unhideWhenUsed="1"/>
-    <w:lsdException w:name="Table Classic 1" w:semiHidden="1" w:unhideWhenUsed="1"/>
-    <w:lsdException w:name="Table Classic 2" w:semiHidden="1" w:unhideWhenUsed="1"/>
-    <w:lsdException w:name="Table Classic 3" w:semiHidden="1" w:unhideWhenUsed="1"/>
-    <w:lsdException w:name="Table Classic 4" w:semiHidden="1" w:unhideWhenUsed="1"/>
-    <w:lsdException w:name="Table Colorful 1" w:semiHidden="1" w:unhideWhenUsed="1"/>
-    <w:lsdException w:name="Table Colorful 2" w:semiHidden="1" w:unhideWhenUsed="1"/>
-    <w:lsdException w:name="Table Colorful 3" w:semiHidden="1" w:unhideWhenUsed="1"/>
-    <w:lsdException w:name="Table Columns 1" w:semiHidden="1" w:unhideWhenUsed="1"/>
-    <w:lsdException w:name="Table Columns 2" w:semiHidden="1" w:unhideWhenUsed="1"/>
-    <w:lsdException w:name="Table Columns 3" w:semiHidden="1" w:unhideWhenUsed="1"/>
-    <w:lsdException w:name="Table Columns 4" w:semiHidden="1" w:unhideWhenUsed="1"/>
-    <w:lsdException w:name="Table Columns 5" w:semiHidden="1" w:unhideWhenUsed="1"/>
-    <w:lsdException w:name="Table Grid 1" w:semiHidden="1" w:unhideWhenUsed="1"/>
-    <w:lsdException w:name="Table Grid 2" w:semiHidden="1" w:unhideWhenUsed="1"/>
-    <w:lsdException w:name="Table Grid 3" w:semiHidden="1" w:unhideWhenUsed="1"/>
-    <w:lsdException w:name="Table Grid 4" w:semiHidden="1" w:unhideWhenUsed="1"/>
-    <w:lsdException w:name="Table Grid 5" w:semiHidden="1" w:unhideWhenUsed="1"/>
-    <w:lsdException w:name="Table Grid 6" w:semiHidden="1" w:unhideWhenUsed="1"/>
-    <w:lsdException w:name="Table Grid 7" w:semiHidden="1" w:unhideWhenUsed="1"/>
-    <w:lsdException w:name="Table Grid 8" w:semiHidden="1" w:unhideWhenUsed="1"/>
-    <w:lsdException w:name="Table List 1" w:semiHidden="1" w:unhideWhenUsed="1"/>
-    <w:lsdException w:name="Table List 2" w:semiHidden="1" w:unhideWhenUsed="1"/>
-    <w:lsdException w:name="Table List 3" w:semiHidden="1" w:unhideWhenUsed="1"/>
-    <w:lsdException w:name="Table List 4" w:semiHidden="1" w:unhideWhenUsed="1"/>
-    <w:lsdException w:name="Table List 5" w:semiHidden="1" w:unhideWhenUsed="1"/>
-    <w:lsdException w:name="Table List 6" w:semiHidden="1" w:unhideWhenUsed="1"/>
-    <w:lsdException w:name="Table List 7" w:semiHidden="1" w:unhideWhenUsed="1"/>
-    <w:lsdException w:name="Table List 8" w:semiHidden="1" w:unhideWhenUsed="1"/>
-    <w:lsdException w:name="Table 3D effects 1" w:semiHidden="1" w:unhideWhenUsed="1"/>
-    <w:lsdException w:name="Table 3D effects 2" w:semiHidden="1" w:unhideWhenUsed="1"/>
-    <w:lsdException w:name="Table 3D effects 3" w:semiHidden="1" w:unhideWhenUsed="1"/>
-    <w:lsdException w:name="Table Contemporary" w:semiHidden="1" w:unhideWhenUsed="1"/>
-    <w:lsdException w:name="Table Elegant" w:semiHidden="1" w:unhideWhenUsed="1"/>
-    <w:lsdException w:name="Table Professional" w:semiHidden="1" w:unhideWhenUsed="1"/>
-    <w:lsdException w:name="Table Subtle 1" w:semiHidden="1" w:unhideWhenUsed="1"/>
-    <w:lsdException w:name="Table Subtle 2" w:semiHidden="1" w:unhideWhenUsed="1"/>
-    <w:lsdException w:name="Table Web 1" w:semiHidden="1" w:unhideWhenUsed="1"/>
-    <w:lsdException w:name="Table Web 2" w:semiHidden="1" w:unhideWhenUsed="1"/>
-    <w:lsdException w:name="Table Web 3" w:semiHidden="1" w:unhideWhenUsed="1"/>
-    <w:lsdException w:name="Balloon Text" w:semiHidden="1" w:unhideWhenUsed="1"/>
-    <w:lsdException w:name="Table Theme" w:semiHidden="1" w:unhideWhenUsed="1"/>
-    <w:lsdException w:name="Placeholder Text" w:semiHidden="1"/>
-    <w:lsdException w:name="Light Shading"/>
-    <w:lsdException w:name="Light List"/>
-    <w:lsdException w:name="Light Grid"/>
-    <w:lsdException w:name="Medium Shading 1"/>
-    <w:lsdException w:name="Medium Shading 2"/>
-    <w:lsdException w:name="Medium List 1"/>
-    <w:lsdException w:name="Medium List 2"/>
-    <w:lsdException w:name="Medium Grid 1"/>
-    <w:lsdException w:name="Medium Grid 2"/>
-    <w:lsdException w:name="Medium Grid 3"/>
-    <w:lsdException w:name="Dark List"/>
-    <w:lsdException w:name="Colorful Shading"/>
-    <w:lsdException w:name="Colorful List"/>
-    <w:lsdException w:name="Colorful Grid"/>
-    <w:lsdException w:name="Light Shading Accent 1"/>
-    <w:lsdException w:name="Light List Accent 1"/>
-    <w:lsdException w:name="Light Grid Accent 1"/>
-    <w:lsdException w:name="Medium Shading 1 Accent 1"/>
-    <w:lsdException w:name="Medium Shading 2 Accent 1"/>
-    <w:lsdException w:name="Medium List 1 Accent 1"/>
-    <w:lsdException w:name="Revision" w:semiHidden="1"/>
-    <w:lsdException w:name="Medium List 2 Accent 1"/>
-    <w:lsdException w:name="Medium Grid 1 Accent 1"/>
-    <w:lsdException w:name="Medium Grid 2 Accent 1"/>
-    <w:lsdException w:name="Medium Grid 3 Accent 1"/>
-    <w:lsdException w:name="Dark List Accent 1"/>
-    <w:lsdException w:name="Colorful Shading Accent 1"/>
-    <w:lsdException w:name="Colorful List Accent 1"/>
-    <w:lsdException w:name="Colorful Grid Accent 1"/>
-    <w:lsdException w:name="Light Shading Accent 2"/>
-    <w:lsdException w:name="Light List Accent 2"/>
-    <w:lsdException w:name="Light Grid Accent 2"/>
-    <w:lsdException w:name="Medium Shading 1 Accent 2"/>
-    <w:lsdException w:name="Medium Shading 2 Accent 2"/>
-    <w:lsdException w:name="Medium List 1 Accent 2"/>
-    <w:lsdException w:name="Medium List 2 Accent 2"/>
-    <w:lsdException w:name="Medium Grid 1 Accent 2"/>
-    <w:lsdException w:name="Medium Grid 2 Accent 2"/>
-    <w:lsdException w:name="Medium Grid 3 Accent 2"/>
-    <w:lsdException w:name="Dark List Accent 2"/>
-    <w:lsdException w:name="Colorful Shading Accent 2"/>
-    <w:lsdException w:name="Colorful List Accent 2"/>
-    <w:lsdException w:name="Colorful Grid Accent 2"/>
-    <w:lsdException w:name="Light Shading Accent 3"/>
-    <w:lsdException w:name="Light List Accent 3"/>
-    <w:lsdException w:name="Light Grid Accent 3"/>
-    <w:lsdException w:name="Medium Shading 1 Accent 3"/>
-    <w:lsdException w:name="Medium Shading 2 Accent 3"/>
-    <w:lsdException w:name="Medium List 1 Accent 3"/>
-    <w:lsdException w:name="Medium List 2 Accent 3"/>
-    <w:lsdException w:name="Medium Grid 1 Accent 3"/>
-    <w:lsdException w:name="Medium Grid 2 Accent 3"/>
-    <w:lsdException w:name="Medium Grid 3 Accent 3"/>
-    <w:lsdException w:name="Dark List Accent 3"/>
-    <w:lsdException w:name="Colorful Shading Accent 3"/>
-    <w:lsdException w:name="Colorful List Accent 3"/>
-    <w:lsdException w:name="Colorful Grid Accent 3"/>
-    <w:lsdException w:name="Light Shading Accent 4"/>
-    <w:lsdException w:name="Light List Accent 4"/>
-    <w:lsdException w:name="Light Grid Accent 4"/>
-    <w:lsdException w:name="Medium Shading 1 Accent 4"/>
-    <w:lsdException w:name="Medium Shading 2 Accent 4"/>
-    <w:lsdException w:name="Medium List 1 Accent 4"/>
-    <w:lsdException w:name="Medium List 2 Accent 4"/>
-    <w:lsdException w:name="Medium Grid 1 Accent 4"/>
-    <w:lsdException w:name="Medium Grid 2 Accent 4"/>
-    <w:lsdException w:name="Medium Grid 3 Accent 4"/>
-    <w:lsdException w:name="Dark List Accent 4"/>
-    <w:lsdException w:name="Colorful Shading Accent 4"/>
-    <w:lsdException w:name="Colorful List Accent 4"/>
-    <w:lsdException w:name="Colorful Grid Accent 4"/>
-    <w:lsdException w:name="Light Shading Accent 5"/>
-    <w:lsdException w:name="Light List Accent 5"/>
-    <w:lsdException w:name="Light Grid Accent 5"/>
-    <w:lsdException w:name="Medium Shading 1 Accent 5"/>
-    <w:lsdException w:name="Medium Shading 2 Accent 5"/>
-    <w:lsdException w:name="Medium List 1 Accent 5"/>
-    <w:lsdException w:name="Medium List 2 Accent 5"/>
-    <w:lsdException w:name="Medium Grid 1 Accent 5"/>
-    <w:lsdException w:name="Medium Grid 2 Accent 5"/>
-    <w:lsdException w:name="Medium Grid 3 Accent 5"/>
-    <w:lsdException w:name="Dark List Accent 5"/>
-    <w:lsdException w:name="Colorful Shading Accent 5"/>
-    <w:lsdException w:name="Colorful List Accent 5"/>
-    <w:lsdException w:name="Colorful Grid Accent 5"/>
-    <w:lsdException w:name="Light Shading Accent 6"/>
-    <w:lsdException w:name="Light List Accent 6"/>
-    <w:lsdException w:name="Light Grid Accent 6"/>
-    <w:lsdException w:name="Medium Shading 1 Accent 6"/>
-    <w:lsdException w:name="Medium Shading 2 Accent 6"/>
-    <w:lsdException w:name="Medium List 1 Accent 6"/>
-    <w:lsdException w:name="Medium List 2 Accent 6"/>
-    <w:lsdException w:name="Medium Grid 1 Accent 6"/>
-    <w:lsdException w:name="Medium Grid 2 Accent 6"/>
-    <w:lsdException w:name="Medium Grid 3 Accent 6"/>
-    <w:lsdException w:name="Dark List Accent 6"/>
-    <w:lsdException w:name="Colorful Shading Accent 6"/>
-    <w:lsdException w:name="Colorful List Accent 6"/>
-    <w:lsdException w:name="Colorful Grid Accent 6"/>
-    <w:lsdException w:name="Bibliography" w:semiHidden="1" w:unhideWhenUsed="1"/>
-    <w:lsdException w:name="TOC Heading" w:semiHidden="1" w:unhideWhenUsed="1"/>
-    <w:lsdException w:name="Grid Table 4" w:uiPriority="49"/>
-    <w:lsdException w:name="Grid Table 5 Dark" w:uiPriority="50"/>
-    <w:lsdException w:name="Grid Table 6 Colorful" w:uiPriority="51"/>
-    <w:lsdException w:name="Grid Table 7 Colorful" w:uiPriority="52"/>
-    <w:lsdException w:name="Grid Table 1 Light Accent 1" w:uiPriority="46"/>
-    <w:lsdException w:name="Grid Table 2 Accent 1" w:uiPriority="47"/>
-    <w:lsdException w:name="Grid Table 3 Accent 1" w:uiPriority="48"/>
-    <w:lsdException w:name="Grid Table 4 Accent 1" w:uiPriority="49"/>
-    <w:lsdException w:name="Grid Table 5 Dark Accent 1" w:uiPriority="50"/>
-    <w:lsdException w:name="Grid Table 6 Colorful Accent 1" w:uiPriority="51"/>
-    <w:lsdException w:name="Grid Table 7 Colorful Accent 1" w:uiPriority="52"/>
-    <w:lsdException w:name="Grid Table 1 Light Accent 2" w:uiPriority="46"/>
-    <w:lsdException w:name="Grid Table 2 Accent 2" w:uiPriority="47"/>
-    <w:lsdException w:name="Grid Table 3 Accent 2" w:uiPriority="48"/>
-    <w:lsdException w:name="Grid Table 4 Accent 2" w:uiPriority="49"/>
-    <w:lsdException w:name="Grid Table 5 Dark Accent 2" w:uiPriority="50"/>
-    <w:lsdException w:name="Grid Table 6 Colorful Accent 2" w:uiPriority="51"/>
-    <w:lsdException w:name="Grid Table 7 Colorful Accent 2" w:uiPriority="52"/>
-    <w:lsdException w:name="Grid Table 1 Light Accent 3" w:uiPriority="46"/>
-    <w:lsdException w:name="Grid Table 2 Accent 3" w:uiPriority="47"/>
-    <w:lsdException w:name="Grid Table 3 Accent 3" w:uiPriority="48"/>
-    <w:lsdException w:name="Grid Table 4 Accent 3" w:uiPriority="49"/>
-    <w:lsdException w:name="Grid Table 5 Dark Accent 3" w:uiPriority="50"/>
-    <w:lsdException w:name="Grid Table 6 Colorful Accent 3" w:uiPriority="51"/>
-    <w:lsdException w:name="Grid Table 7 Colorful Accent 3" w:uiPriority="52"/>
-    <w:lsdException w:name="Grid Table 1 Light Accent 4" w:uiPriority="46"/>
-    <w:lsdException w:name="Grid Table 2 Accent 4" w:uiPriority="47"/>
-    <w:lsdException w:name="Grid Table 3 Accent 4" w:uiPriority="48"/>
-    <w:lsdException w:name="Grid Table 4 Accent 4" w:uiPriority="49"/>
-    <w:lsdException w:name="Grid Table 5 Dark Accent 4" w:uiPriority="50"/>
-    <w:lsdException w:name="Grid Table 6 Colorful Accent 4" w:uiPriority="51"/>
-    <w:lsdException w:name="Grid Table 7 Colorful Accent 4" w:uiPriority="52"/>
-    <w:lsdException w:name="Grid Table 1 Light Accent 5" w:uiPriority="46"/>
-    <w:lsdException w:name="Grid Table 2 Accent 5" w:uiPriority="47"/>
-    <w:lsdException w:name="Grid Table 3 Accent 5" w:uiPriority="48"/>
-    <w:lsdException w:name="Grid Table 4 Accent 5" w:uiPriority="49"/>
-    <w:lsdException w:name="Grid Table 5 Dark Accent 5" w:uiPriority="50"/>
-    <w:lsdException w:name="Grid Table 6 Colorful Accent 5" w:uiPriority="51"/>
-    <w:lsdException w:name="Grid Table 7 Colorful Accent 5" w:uiPriority="52"/>
-    <w:lsdException w:name="Grid Table 1 Light Accent 6" w:uiPriority="46"/>
-    <w:lsdException w:name="Grid Table 2 Accent 6" w:uiPriority="47"/>
-    <w:lsdException w:name="Grid Table 3 Accent 6" w:uiPriority="48"/>
-    <w:lsdException w:name="Grid Table 4 Accent 6" w:uiPriority="49"/>
-    <w:lsdException w:name="Grid Table 5 Dark Accent 6" w:uiPriority="50"/>
-    <w:lsdException w:name="Grid Table 6 Colorful Accent 6" w:uiPriority="51"/>
-    <w:lsdException w:name="Grid Table 7 Colorful Accent 6" w:uiPriority="52"/>
-    <w:lsdException w:name="List Table 1 Light" w:uiPriority="46"/>
-    <w:lsdException w:name="List Table 2" w:uiPriority="47"/>
-    <w:lsdException w:name="List Table 3" w:uiPriority="48"/>
-    <w:lsdException w:name="List Table 4" w:uiPriority="49"/>
-    <w:lsdException w:name="List Table 5 Dark" w:uiPriority="50"/>
-    <w:lsdException w:name="List Table 6 Colorful" w:uiPriority="51"/>
-    <w:lsdException w:name="List Table 7 Colorful" w:uiPriority="52"/>
-    <w:lsdException w:name="List Table 1 Light Accent 1" w:uiPriority="46"/>
-    <w:lsdException w:name="List Table 2 Accent 1" w:uiPriority="47"/>
-    <w:lsdException w:name="List Table 3 Accent 1" w:uiPriority="48"/>
-    <w:lsdException w:name="List Table 4 Accent 1" w:uiPriority="49"/>
-    <w:lsdException w:name="List Table 5 Dark Accent 1" w:uiPriority="50"/>
-    <w:lsdException w:name="List Table 6 Colorful Accent 1" w:uiPriority="51"/>
-    <w:lsdException w:name="List Table 7 Colorful Accent 1" w:uiPriority="52"/>
-    <w:lsdException w:name="List Table 1 Light Accent 2" w:uiPriority="46"/>
-    <w:lsdException w:name="List Table 2 Accent 2" w:uiPriority="47"/>
-    <w:lsdException w:name="List Table 3 Accent 2" w:uiPriority="48"/>
-    <w:lsdException w:name="List Table 4 Accent 2" w:uiPriority="49"/>
-    <w:lsdException w:name="List Table 5 Dark Accent 2" w:uiPriority="50"/>
-    <w:lsdException w:name="List Table 6 Colorful Accent 2" w:uiPriority="51"/>
-    <w:lsdException w:name="List Table 7 Colorful Accent 2" w:uiPriority="52"/>
-    <w:lsdException w:name="List Table 1 Light Accent 3" w:uiPriority="46"/>
-    <w:lsdException w:name="List Table 2 Accent 3" w:uiPriority="47"/>
-    <w:lsdException w:name="List Table 3 Accent 3" w:uiPriority="48"/>
-    <w:lsdException w:name="List Table 4 Accent 3" w:uiPriority="49"/>
-    <w:lsdException w:name="List Table 5 Dark Accent 3" w:uiPriority="50"/>
-    <w:lsdException w:name="List Table 6 Colorful Accent 3" w:uiPriority="51"/>
-    <w:lsdException w:name="List Table 7 Colorful Accent 3" w:uiPriority="52"/>
-    <w:lsdException w:name="List Table 1 Light Accent 4" w:uiPriority="46"/>
-    <w:lsdException w:name="List Table 2 Accent 4" w:uiPriority="47"/>
-    <w:lsdException w:name="List Table 3 Accent 4" w:uiPriority="48"/>
-    <w:lsdException w:name="List Table 4 Accent 4" w:uiPriority="49"/>
-    <w:lsdException w:name="List Table 5 Dark Accent 4" w:uiPriority="50"/>
-    <w:lsdException w:name="List Table 6 Colorful Accent 4" w:uiPriority="51"/>
-    <w:lsdException w:name="List Table 7 Colorful Accent 4" w:uiPriority="52"/>
-    <w:lsdException w:name="List Table 1 Light Accent 5" w:uiPriority="46"/>
-    <w:lsdException w:name="List Table 2 Accent 5" w:uiPriority="47"/>
-    <w:lsdException w:name="List Table 3 Accent 5" w:uiPriority="48"/>
-    <w:lsdException w:name="List Table 4 Accent 5" w:uiPriority="49"/>
-    <w:lsdException w:name="List Table 5 Dark Accent 5" w:uiPriority="50"/>
-    <w:lsdException w:name="List Table 6 Colorful Accent 5" w:uiPriority="51"/>
-    <w:lsdException w:name="List Table 7 Colorful Accent 5" w:uiPriority="52"/>
-    <w:lsdException w:name="List Table 1 Light Accent 6" w:uiPriority="46"/>
-    <w:lsdException w:name="List Table 2 Accent 6" w:uiPriority="47"/>
-    <w:lsdException w:name="List Table 3 Accent 6" w:uiPriority="48"/>
-    <w:lsdException w:name="List Table 4 Accent 6" w:uiPriority="49"/>
-    <w:lsdException w:name="List Table 5 Dark Accent 6" w:uiPriority="50"/>
-    <w:lsdException w:name="List Table 6 Colorful Accent 6" w:uiPriority="51"/>
-    <w:lsdException w:name="List Table 7 Colorful Accent 6" w:uiPriority="52"/>
-    <w:lsdException w:name="Mention" w:semiHidden="1" w:uiPriority="99" w:unhideWhenUsed="1"/>
-    <w:lsdException w:name="Smart Hyperlink" w:semiHidden="1" w:uiPriority="99" w:unhideWhenUsed="1"/>
-    <w:lsdException w:name="Hashtag" w:semiHidden="1" w:uiPriority="99" w:unhideWhenUsed="1"/>
-    <w:lsdException w:name="Unresolved Mention" w:semiHidden="1" w:uiPriority="99" w:unhideWhenUsed="1"/>
-    <w:lsdException w:name="Smart Link" w:semiHidden="1" w:uiPriority="99" w:unhideWhenUsed="1"/>
-  </w:latentStyles>
+  <w:latentStyles w:count="276" w:defLockedState="0" w:defQFormat="0" w:defSemiHidden="0" w:defUIPriority="0" w:defUnhideWhenUsed="0"/>
   <w:style w:default="1" w:styleId="Normal" w:type="paragraph">
     <w:name w:val="Normal"/>
     <w:qFormat/>
-    <w:rsid w:val="0088042D"/>
-    <w:rPr>
-      <w:rFonts w:ascii="Georgia" w:hAnsi="Georgia"/>
-    </w:rPr>
+  </w:style>
+  <w:style w:styleId="BodyText" w:type="paragraph">
+    <w:name w:val="Body Text"/>
+    <w:basedOn w:val="Normal"/>
+    <w:link w:val="BodyTextChar"/>
+    <w:pPr>
+      <w:spacing w:after="180" w:before="180"/>
+    </w:pPr>
+    <w:qFormat/>
+  </w:style>
+  <w:style w:customStyle="1" w:styleId="FirstParagraph" w:type="paragraph">
+    <w:name w:val="First Paragraph"/>
+    <w:basedOn w:val="BodyText"/>
+    <w:next w:val="BodyText"/>
+    <w:qFormat/>
+  </w:style>
+  <w:style w:customStyle="1" w:styleId="Compact" w:type="paragraph">
+    <w:name w:val="Compact"/>
+    <w:basedOn w:val="BodyText"/>
+    <w:qFormat/>
+    <w:pPr>
+      <w:spacing w:after="36" w:before="36"/>
+    </w:pPr>
+  </w:style>
+  <w:style w:styleId="Title" w:type="paragraph">
+    <w:name w:val="Title"/>
+    <w:basedOn w:val="Normal"/>
+    <w:next w:val="BodyText"/>
+    <w:qFormat/>
+    <w:pPr>
+      <w:keepNext/>
+      <w:keepLines/>
+      <w:spacing w:after="240" w:before="480"/>
+      <w:jc w:val="center"/>
+    </w:pPr>
+    <w:rPr>
+      <w:rFonts w:asciiTheme="majorHAnsi" w:cstheme="majorBidi" w:eastAsiaTheme="majorEastAsia" w:hAnsiTheme="majorHAnsi"/>
+      <w:b/>
+      <w:bCs/>
+      <w:color w:themeColor="accent1" w:themeShade="B5" w:val="345A8A"/>
+      <w:sz w:val="36"/>
+      <w:szCs w:val="36"/>
+    </w:rPr>
+  </w:style>
+  <w:style w:styleId="Subtitle" w:type="paragraph">
+    <w:name w:val="Subtitle"/>
+    <w:basedOn w:val="Title"/>
+    <w:next w:val="BodyText"/>
+    <w:qFormat/>
+    <w:pPr>
+      <w:keepNext/>
+      <w:keepLines/>
+      <w:spacing w:after="240" w:before="240"/>
+      <w:jc w:val="center"/>
+    </w:pPr>
+    <w:rPr>
+      <w:sz w:val="30"/>
+      <w:szCs w:val="30"/>
+    </w:rPr>
+  </w:style>
+  <w:style w:customStyle="1" w:styleId="Author" w:type="paragraph">
+    <w:name w:val="Author"/>
+    <w:next w:val="BodyText"/>
+    <w:qFormat/>
+    <w:pPr>
+      <w:keepNext/>
+      <w:keepLines/>
+      <w:jc w:val="center"/>
+    </w:pPr>
+  </w:style>
+  <w:style w:styleId="Date" w:type="paragraph">
+    <w:name w:val="Date"/>
+    <w:next w:val="BodyText"/>
+    <w:qFormat/>
+    <w:pPr>
+      <w:keepNext/>
+      <w:keepLines/>
+      <w:jc w:val="center"/>
+    </w:pPr>
+  </w:style>
+  <w:style w:customStyle="1" w:styleId="Abstract" w:type="paragraph">
+    <w:name w:val="Abstract"/>
+    <w:basedOn w:val="Normal"/>
+    <w:next w:val="BodyText"/>
+    <w:qFormat/>
+    <w:pPr>
+      <w:keepNext/>
+      <w:keepLines/>
+      <w:spacing w:after="300" w:before="300"/>
+    </w:pPr>
+    <w:rPr>
+      <w:sz w:val="20"/>
+      <w:szCs w:val="20"/>
+    </w:rPr>
+  </w:style>
+  <w:style w:styleId="Bibliography" w:type="paragraph">
+    <w:name w:val="Bibliography"/>
+    <w:basedOn w:val="Normal"/>
+    <w:next w:val="Bibliography"/>
+    <w:qFormat/>
+    <w:pPr/>
+    <w:rPr/>
   </w:style>
   <w:style w:styleId="Heading1" w:type="paragraph">
-    <w:name w:val="heading 1"/>
+    <w:name w:val="Heading 1"/>
     <w:basedOn w:val="Normal"/>
     <w:next w:val="BodyText"/>
     <w:uiPriority w:val="9"/>
     <w:qFormat/>
-    <w:rsid w:val="003648E9"/>
     <w:pPr>
       <w:keepNext/>
       <w:keepLines/>
@@ -4502,22 +3650,21 @@
       <w:outlineLvl w:val="0"/>
     </w:pPr>
     <w:rPr>
-      <w:rFonts w:cstheme="majorBidi" w:eastAsiaTheme="majorEastAsia"/>
+      <w:rFonts w:asciiTheme="majorHAnsi" w:cstheme="majorBidi" w:eastAsiaTheme="majorEastAsia" w:hAnsiTheme="majorHAnsi"/>
       <w:b/>
       <w:bCs/>
-      <w:color w:themeColor="text1" w:val="000000"/>
+      <w:color w:themeColor="accent1" w:val="4F81BD"/>
       <w:sz w:val="32"/>
       <w:szCs w:val="32"/>
     </w:rPr>
   </w:style>
   <w:style w:styleId="Heading2" w:type="paragraph">
-    <w:name w:val="heading 2"/>
+    <w:name w:val="Heading 2"/>
     <w:basedOn w:val="Normal"/>
     <w:next w:val="BodyText"/>
     <w:uiPriority w:val="9"/>
     <w:unhideWhenUsed/>
     <w:qFormat/>
-    <w:rsid w:val="003648E9"/>
     <w:pPr>
       <w:keepNext/>
       <w:keepLines/>
@@ -4525,16 +3672,16 @@
       <w:outlineLvl w:val="1"/>
     </w:pPr>
     <w:rPr>
-      <w:rFonts w:cstheme="majorBidi" w:eastAsiaTheme="majorEastAsia"/>
+      <w:rFonts w:asciiTheme="majorHAnsi" w:cstheme="majorBidi" w:eastAsiaTheme="majorEastAsia" w:hAnsiTheme="majorHAnsi"/>
       <w:b/>
       <w:bCs/>
-      <w:color w:themeColor="text1" w:val="000000"/>
+      <w:color w:themeColor="accent1" w:val="4F81BD"/>
       <w:sz w:val="28"/>
       <w:szCs w:val="28"/>
     </w:rPr>
   </w:style>
   <w:style w:styleId="Heading3" w:type="paragraph">
-    <w:name w:val="heading 3"/>
+    <w:name w:val="Heading 3"/>
     <w:basedOn w:val="Normal"/>
     <w:next w:val="BodyText"/>
     <w:uiPriority w:val="9"/>
@@ -4551,10 +3698,12 @@
       <w:b/>
       <w:bCs/>
       <w:color w:themeColor="accent1" w:val="4F81BD"/>
+      <w:sz w:val="24"/>
+      <w:szCs w:val="24"/>
     </w:rPr>
   </w:style>
   <w:style w:styleId="Heading4" w:type="paragraph">
-    <w:name w:val="heading 4"/>
+    <w:name w:val="Heading 4"/>
     <w:basedOn w:val="Normal"/>
     <w:next w:val="BodyText"/>
     <w:uiPriority w:val="9"/>
@@ -4568,13 +3717,15 @@
     </w:pPr>
     <w:rPr>
       <w:rFonts w:asciiTheme="majorHAnsi" w:cstheme="majorBidi" w:eastAsiaTheme="majorEastAsia" w:hAnsiTheme="majorHAnsi"/>
+      <w:i/>
       <w:bCs/>
-      <w:i/>
       <w:color w:themeColor="accent1" w:val="4F81BD"/>
+      <w:sz w:val="24"/>
+      <w:szCs w:val="24"/>
     </w:rPr>
   </w:style>
   <w:style w:styleId="Heading5" w:type="paragraph">
-    <w:name w:val="heading 5"/>
+    <w:name w:val="Heading 5"/>
     <w:basedOn w:val="Normal"/>
     <w:next w:val="BodyText"/>
     <w:uiPriority w:val="9"/>
@@ -4590,10 +3741,12 @@
       <w:rFonts w:asciiTheme="majorHAnsi" w:cstheme="majorBidi" w:eastAsiaTheme="majorEastAsia" w:hAnsiTheme="majorHAnsi"/>
       <w:iCs/>
       <w:color w:themeColor="accent1" w:val="4F81BD"/>
+      <w:sz w:val="24"/>
+      <w:szCs w:val="24"/>
     </w:rPr>
   </w:style>
   <w:style w:styleId="Heading6" w:type="paragraph">
-    <w:name w:val="heading 6"/>
+    <w:name w:val="Heading 6"/>
     <w:basedOn w:val="Normal"/>
     <w:next w:val="BodyText"/>
     <w:uiPriority w:val="9"/>
@@ -4608,10 +3761,12 @@
     <w:rPr>
       <w:rFonts w:asciiTheme="majorHAnsi" w:cstheme="majorBidi" w:eastAsiaTheme="majorEastAsia" w:hAnsiTheme="majorHAnsi"/>
       <w:color w:themeColor="accent1" w:val="4F81BD"/>
+      <w:sz w:val="24"/>
+      <w:szCs w:val="24"/>
     </w:rPr>
   </w:style>
   <w:style w:styleId="Heading7" w:type="paragraph">
-    <w:name w:val="heading 7"/>
+    <w:name w:val="Heading 7"/>
     <w:basedOn w:val="Normal"/>
     <w:next w:val="BodyText"/>
     <w:uiPriority w:val="9"/>
@@ -4626,10 +3781,12 @@
     <w:rPr>
       <w:rFonts w:asciiTheme="majorHAnsi" w:cstheme="majorBidi" w:eastAsiaTheme="majorEastAsia" w:hAnsiTheme="majorHAnsi"/>
       <w:color w:themeColor="accent1" w:val="4F81BD"/>
+      <w:sz w:val="24"/>
+      <w:szCs w:val="24"/>
     </w:rPr>
   </w:style>
   <w:style w:styleId="Heading8" w:type="paragraph">
-    <w:name w:val="heading 8"/>
+    <w:name w:val="Heading 8"/>
     <w:basedOn w:val="Normal"/>
     <w:next w:val="BodyText"/>
     <w:uiPriority w:val="9"/>
@@ -4644,10 +3801,12 @@
     <w:rPr>
       <w:rFonts w:asciiTheme="majorHAnsi" w:cstheme="majorBidi" w:eastAsiaTheme="majorEastAsia" w:hAnsiTheme="majorHAnsi"/>
       <w:color w:themeColor="accent1" w:val="4F81BD"/>
+      <w:sz w:val="24"/>
+      <w:szCs w:val="24"/>
     </w:rPr>
   </w:style>
   <w:style w:styleId="Heading9" w:type="paragraph">
-    <w:name w:val="heading 9"/>
+    <w:name w:val="Heading 9"/>
     <w:basedOn w:val="Normal"/>
     <w:next w:val="BodyText"/>
     <w:uiPriority w:val="9"/>
@@ -4662,145 +3821,9 @@
     <w:rPr>
       <w:rFonts w:asciiTheme="majorHAnsi" w:cstheme="majorBidi" w:eastAsiaTheme="majorEastAsia" w:hAnsiTheme="majorHAnsi"/>
       <w:color w:themeColor="accent1" w:val="4F81BD"/>
-    </w:rPr>
-  </w:style>
-  <w:style w:default="1" w:styleId="DefaultParagraphFont" w:type="character">
-    <w:name w:val="Default Paragraph Font"/>
-    <w:uiPriority w:val="1"/>
-    <w:semiHidden/>
-    <w:unhideWhenUsed/>
-  </w:style>
-  <w:style w:default="1" w:styleId="TableNormal" w:type="table">
-    <w:name w:val="Normal Table"/>
-    <w:uiPriority w:val="99"/>
-    <w:semiHidden/>
-    <w:unhideWhenUsed/>
-    <w:tblPr>
-      <w:tblInd w:type="dxa" w:w="0"/>
-      <w:tblCellMar>
-        <w:top w:type="dxa" w:w="0"/>
-        <w:left w:type="dxa" w:w="108"/>
-        <w:bottom w:type="dxa" w:w="0"/>
-        <w:right w:type="dxa" w:w="108"/>
-      </w:tblCellMar>
-    </w:tblPr>
-  </w:style>
-  <w:style w:default="1" w:styleId="NoList" w:type="numbering">
-    <w:name w:val="No List"/>
-    <w:uiPriority w:val="99"/>
-    <w:semiHidden/>
-    <w:unhideWhenUsed/>
-  </w:style>
-  <w:style w:styleId="BodyText" w:type="paragraph">
-    <w:name w:val="Body Text"/>
-    <w:basedOn w:val="Normal"/>
-    <w:link w:val="BodyTextChar"/>
-    <w:qFormat/>
-    <w:rsid w:val="003648E9"/>
-    <w:pPr>
-      <w:spacing w:after="180" w:before="180"/>
-    </w:pPr>
-    <w:rPr>
-      <w:color w:themeColor="text1" w:val="000000"/>
-    </w:rPr>
-  </w:style>
-  <w:style w:customStyle="1" w:styleId="FirstParagraph" w:type="paragraph">
-    <w:name w:val="First Paragraph"/>
-    <w:basedOn w:val="BodyText"/>
-    <w:next w:val="BodyText"/>
-    <w:qFormat/>
-    <w:rsid w:val="003648E9"/>
-  </w:style>
-  <w:style w:customStyle="1" w:styleId="Compact" w:type="paragraph">
-    <w:name w:val="Compact"/>
-    <w:basedOn w:val="BodyText"/>
-    <w:qFormat/>
-    <w:pPr>
-      <w:spacing w:after="36" w:before="36"/>
-    </w:pPr>
-  </w:style>
-  <w:style w:styleId="Title" w:type="paragraph">
-    <w:name w:val="Title"/>
-    <w:basedOn w:val="Normal"/>
-    <w:next w:val="BodyText"/>
-    <w:qFormat/>
-    <w:rsid w:val="003648E9"/>
-    <w:pPr>
-      <w:keepNext/>
-      <w:keepLines/>
-      <w:spacing w:after="240" w:before="480"/>
-      <w:jc w:val="center"/>
-    </w:pPr>
-    <w:rPr>
-      <w:rFonts w:cstheme="majorBidi" w:eastAsiaTheme="majorEastAsia"/>
-      <w:b/>
-      <w:bCs/>
-      <w:color w:themeColor="text1" w:val="000000"/>
-      <w:sz w:val="36"/>
-      <w:szCs w:val="36"/>
-    </w:rPr>
-  </w:style>
-  <w:style w:styleId="Subtitle" w:type="paragraph">
-    <w:name w:val="Subtitle"/>
-    <w:basedOn w:val="Title"/>
-    <w:next w:val="BodyText"/>
-    <w:qFormat/>
-    <w:pPr>
-      <w:spacing w:before="240"/>
-    </w:pPr>
-    <w:rPr>
-      <w:sz w:val="30"/>
-      <w:szCs w:val="30"/>
-    </w:rPr>
-  </w:style>
-  <w:style w:customStyle="1" w:styleId="Author" w:type="paragraph">
-    <w:name w:val="Author"/>
-    <w:next w:val="BodyText"/>
-    <w:qFormat/>
-    <w:rsid w:val="003648E9"/>
-    <w:pPr>
-      <w:keepNext/>
-      <w:keepLines/>
-      <w:jc w:val="center"/>
-    </w:pPr>
-    <w:rPr>
-      <w:rFonts w:ascii="Georgia" w:hAnsi="Georgia"/>
-    </w:rPr>
-  </w:style>
-  <w:style w:styleId="Date" w:type="paragraph">
-    <w:name w:val="Date"/>
-    <w:next w:val="BodyText"/>
-    <w:qFormat/>
-    <w:rsid w:val="003648E9"/>
-    <w:pPr>
-      <w:keepNext/>
-      <w:keepLines/>
-      <w:jc w:val="center"/>
-    </w:pPr>
-    <w:rPr>
-      <w:rFonts w:ascii="Georgia" w:hAnsi="Georgia"/>
-      <w:color w:themeColor="text1" w:val="000000"/>
-    </w:rPr>
-  </w:style>
-  <w:style w:customStyle="1" w:styleId="Abstract" w:type="paragraph">
-    <w:name w:val="Abstract"/>
-    <w:basedOn w:val="Normal"/>
-    <w:next w:val="BodyText"/>
-    <w:qFormat/>
-    <w:pPr>
-      <w:keepNext/>
-      <w:keepLines/>
-      <w:spacing w:after="300" w:before="300"/>
-    </w:pPr>
-    <w:rPr>
-      <w:sz w:val="20"/>
-      <w:szCs w:val="20"/>
-    </w:rPr>
-  </w:style>
-  <w:style w:styleId="Bibliography" w:type="paragraph">
-    <w:name w:val="Bibliography"/>
-    <w:basedOn w:val="Normal"/>
-    <w:qFormat/>
+      <w:sz w:val="24"/>
+      <w:szCs w:val="24"/>
+    </w:rPr>
   </w:style>
   <w:style w:styleId="BlockText" w:type="paragraph">
     <w:name w:val="Block Text"/>
@@ -4811,19 +3834,25 @@
     <w:qFormat/>
     <w:pPr>
       <w:spacing w:after="100" w:before="100"/>
-      <w:ind w:left="480" w:right="480"/>
+      <w:ind w:firstLine="0" w:left="480" w:right="480"/>
     </w:pPr>
   </w:style>
   <w:style w:styleId="FootnoteText" w:type="paragraph">
-    <w:name w:val="footnote text"/>
+    <w:name w:val="Footnote Text"/>
     <w:basedOn w:val="Normal"/>
+    <w:next w:val="FootnoteText"/>
     <w:uiPriority w:val="9"/>
     <w:unhideWhenUsed/>
     <w:qFormat/>
-    <w:rsid w:val="003648E9"/>
-  </w:style>
-  <w:style w:customStyle="1" w:styleId="Table" w:type="table">
+  </w:style>
+  <w:style w:default="1" w:styleId="DefaultParagraphFont" w:type="character">
+    <w:name w:val="Default Paragraph Font"/>
+    <w:semiHidden/>
+    <w:unhideWhenUsed/>
+  </w:style>
+  <w:style w:default="1" w:styleId="Table" w:type="table">
     <w:name w:val="Table"/>
+    <w:basedOn w:val="TableNormal"/>
     <w:semiHidden/>
     <w:unhideWhenUsed/>
     <w:qFormat/>
@@ -4839,15 +3868,16 @@
     <w:tblStylePr w:type="firstRow">
       <w:tblPr>
         <w:jc w:val="left"/>
+        <w:tblInd w:type="dxa" w:w="0"/>
       </w:tblPr>
       <w:trPr>
         <w:jc w:val="left"/>
       </w:trPr>
       <w:tcPr>
+        <w:vAlign w:val="bottom"/>
         <w:tcBorders>
-          <w:bottom w:color="auto" w:space="0" w:sz="0" w:val="single"/>
+          <w:bottom w:val="single"/>
         </w:tcBorders>
-        <w:vAlign w:val="bottom"/>
       </w:tcPr>
     </w:tblStylePr>
   </w:style>
@@ -4869,11 +3899,11 @@
     <w:basedOn w:val="Normal"/>
   </w:style>
   <w:style w:styleId="Caption" w:type="paragraph">
-    <w:name w:val="caption"/>
+    <w:name w:val="Caption"/>
     <w:basedOn w:val="Normal"/>
-    <w:link w:val="CaptionChar"/>
+    <w:link w:val="BodyTextChar"/>
     <w:pPr>
-      <w:spacing w:after="120"/>
+      <w:spacing w:after="120" w:before="0"/>
     </w:pPr>
     <w:rPr>
       <w:i/>
@@ -4889,7 +3919,6 @@
   <w:style w:customStyle="1" w:styleId="ImageCaption" w:type="paragraph">
     <w:name w:val="Image Caption"/>
     <w:basedOn w:val="Caption"/>
-    <w:rsid w:val="003648E9"/>
   </w:style>
   <w:style w:customStyle="1" w:styleId="Figure" w:type="paragraph">
     <w:name w:val="Figure"/>
@@ -4902,15 +3931,14 @@
       <w:keepNext/>
     </w:pPr>
   </w:style>
-  <w:style w:customStyle="1" w:styleId="CaptionChar" w:type="character">
-    <w:name w:val="Caption Char"/>
+  <w:style w:customStyle="1" w:styleId="BodyTextChar" w:type="character">
+    <w:name w:val="Body Text Char"/>
     <w:basedOn w:val="DefaultParagraphFont"/>
-    <w:link w:val="Caption"/>
+    <w:link w:val="BodyText"/>
   </w:style>
   <w:style w:customStyle="1" w:styleId="VerbatimChar" w:type="character">
     <w:name w:val="Verbatim Char"/>
-    <w:basedOn w:val="CaptionChar"/>
-    <w:link w:val="SourceCode"/>
+    <w:basedOn w:val="BodyTextChar"/>
     <w:rPr>
       <w:rFonts w:ascii="Consolas" w:hAnsi="Consolas"/>
       <w:sz w:val="22"/>
@@ -4918,20 +3946,18 @@
   </w:style>
   <w:style w:customStyle="1" w:styleId="SectionNumber" w:type="character">
     <w:name w:val="Section Number"/>
-    <w:basedOn w:val="CaptionChar"/>
+    <w:basedOn w:val="BodyTextChar"/>
   </w:style>
   <w:style w:styleId="FootnoteReference" w:type="character">
-    <w:name w:val="footnote reference"/>
-    <w:basedOn w:val="CaptionChar"/>
-    <w:rsid w:val="0088042D"/>
-    <w:rPr>
-      <w:rFonts w:ascii="Georgia" w:hAnsi="Georgia"/>
+    <w:name w:val="Footnote Reference"/>
+    <w:basedOn w:val="BodyTextChar"/>
+    <w:rPr>
       <w:vertAlign w:val="superscript"/>
     </w:rPr>
   </w:style>
   <w:style w:styleId="Hyperlink" w:type="character">
     <w:name w:val="Hyperlink"/>
-    <w:basedOn w:val="CaptionChar"/>
+    <w:basedOn w:val="BodyTextChar"/>
     <w:rPr>
       <w:color w:themeColor="accent1" w:val="4F81BD"/>
     </w:rPr>
@@ -4948,401 +3974,270 @@
       <w:outlineLvl w:val="9"/>
     </w:pPr>
     <w:rPr>
+      <w:rFonts w:asciiTheme="majorHAnsi" w:cstheme="majorBidi" w:eastAsiaTheme="majorEastAsia" w:hAnsiTheme="majorHAnsi"/>
       <w:b w:val="0"/>
       <w:bCs w:val="0"/>
       <w:color w:themeColor="accent1" w:themeShade="BF" w:val="365F91"/>
     </w:rPr>
   </w:style>
-  <w:style w:customStyle="1" w:styleId="SourceCode" w:type="paragraph">
+  <w:style w:type="paragraph" w:customStyle="1" w:styleId="SourceCode">
     <w:name w:val="Source Code"/>
     <w:basedOn w:val="Normal"/>
     <w:link w:val="VerbatimChar"/>
     <w:pPr>
-      <w:shd w:color="auto" w:fill="F8F8F8" w:val="clear"/>
-      <w:wordWrap w:val="0"/>
+      <w:wordWrap w:val="off"/>
+      <w:shd w:val="clear" w:fill="f1f3f5"/>
     </w:pPr>
   </w:style>
-  <w:style w:customStyle="1" w:styleId="KeywordTok" w:type="character">
+  <w:style w:type="character" w:customStyle="1" w:styleId="KeywordTok">
     <w:name w:val="KeywordTok"/>
     <w:basedOn w:val="VerbatimChar"/>
     <w:rPr>
-      <w:rFonts w:ascii="Consolas" w:hAnsi="Consolas"/>
-      <w:b/>
-      <w:color w:val="204A87"/>
-      <w:sz w:val="22"/>
-      <w:shd w:color="auto" w:fill="F8F8F8" w:val="clear"/>
-    </w:rPr>
-  </w:style>
-  <w:style w:customStyle="1" w:styleId="DataTypeTok" w:type="character">
+      <w:color w:val="003b4f"/>
+      <w:shd w:val="clear" w:fill="f1f3f5"/>
+    </w:rPr>
+  </w:style>
+  <w:style w:type="character" w:customStyle="1" w:styleId="DataTypeTok">
     <w:name w:val="DataTypeTok"/>
     <w:basedOn w:val="VerbatimChar"/>
     <w:rPr>
-      <w:rFonts w:ascii="Consolas" w:hAnsi="Consolas"/>
-      <w:color w:val="204A87"/>
-      <w:sz w:val="22"/>
-      <w:shd w:color="auto" w:fill="F8F8F8" w:val="clear"/>
-    </w:rPr>
-  </w:style>
-  <w:style w:customStyle="1" w:styleId="DecValTok" w:type="character">
+      <w:color w:val="ad0000"/>
+      <w:shd w:val="clear" w:fill="f1f3f5"/>
+    </w:rPr>
+  </w:style>
+  <w:style w:type="character" w:customStyle="1" w:styleId="DecValTok">
     <w:name w:val="DecValTok"/>
     <w:basedOn w:val="VerbatimChar"/>
     <w:rPr>
-      <w:rFonts w:ascii="Consolas" w:hAnsi="Consolas"/>
-      <w:color w:val="0000CF"/>
-      <w:sz w:val="22"/>
-      <w:shd w:color="auto" w:fill="F8F8F8" w:val="clear"/>
-    </w:rPr>
-  </w:style>
-  <w:style w:customStyle="1" w:styleId="BaseNTok" w:type="character">
+      <w:color w:val="ad0000"/>
+      <w:shd w:val="clear" w:fill="f1f3f5"/>
+    </w:rPr>
+  </w:style>
+  <w:style w:type="character" w:customStyle="1" w:styleId="BaseNTok">
     <w:name w:val="BaseNTok"/>
     <w:basedOn w:val="VerbatimChar"/>
     <w:rPr>
-      <w:rFonts w:ascii="Consolas" w:hAnsi="Consolas"/>
-      <w:color w:val="0000CF"/>
-      <w:sz w:val="22"/>
-      <w:shd w:color="auto" w:fill="F8F8F8" w:val="clear"/>
-    </w:rPr>
-  </w:style>
-  <w:style w:customStyle="1" w:styleId="FloatTok" w:type="character">
+      <w:color w:val="ad0000"/>
+      <w:shd w:val="clear" w:fill="f1f3f5"/>
+    </w:rPr>
+  </w:style>
+  <w:style w:type="character" w:customStyle="1" w:styleId="FloatTok">
     <w:name w:val="FloatTok"/>
     <w:basedOn w:val="VerbatimChar"/>
     <w:rPr>
-      <w:rFonts w:ascii="Consolas" w:hAnsi="Consolas"/>
-      <w:color w:val="0000CF"/>
-      <w:sz w:val="22"/>
-      <w:shd w:color="auto" w:fill="F8F8F8" w:val="clear"/>
-    </w:rPr>
-  </w:style>
-  <w:style w:customStyle="1" w:styleId="ConstantTok" w:type="character">
+      <w:color w:val="ad0000"/>
+      <w:shd w:val="clear" w:fill="f1f3f5"/>
+    </w:rPr>
+  </w:style>
+  <w:style w:type="character" w:customStyle="1" w:styleId="ConstantTok">
     <w:name w:val="ConstantTok"/>
     <w:basedOn w:val="VerbatimChar"/>
     <w:rPr>
-      <w:rFonts w:ascii="Consolas" w:hAnsi="Consolas"/>
-      <w:color w:val="000000"/>
-      <w:sz w:val="22"/>
-      <w:shd w:color="auto" w:fill="F8F8F8" w:val="clear"/>
-    </w:rPr>
-  </w:style>
-  <w:style w:customStyle="1" w:styleId="CharTok" w:type="character">
+      <w:color w:val="8f5902"/>
+      <w:shd w:val="clear" w:fill="f1f3f5"/>
+    </w:rPr>
+  </w:style>
+  <w:style w:type="character" w:customStyle="1" w:styleId="CharTok">
     <w:name w:val="CharTok"/>
     <w:basedOn w:val="VerbatimChar"/>
     <w:rPr>
-      <w:rFonts w:ascii="Consolas" w:hAnsi="Consolas"/>
-      <w:color w:val="4E9A06"/>
-      <w:sz w:val="22"/>
-      <w:shd w:color="auto" w:fill="F8F8F8" w:val="clear"/>
-    </w:rPr>
-  </w:style>
-  <w:style w:customStyle="1" w:styleId="SpecialCharTok" w:type="character">
+      <w:color w:val="20794d"/>
+      <w:shd w:val="clear" w:fill="f1f3f5"/>
+    </w:rPr>
+  </w:style>
+  <w:style w:type="character" w:customStyle="1" w:styleId="SpecialCharTok">
     <w:name w:val="SpecialCharTok"/>
     <w:basedOn w:val="VerbatimChar"/>
     <w:rPr>
-      <w:rFonts w:ascii="Consolas" w:hAnsi="Consolas"/>
-      <w:color w:val="000000"/>
-      <w:sz w:val="22"/>
-      <w:shd w:color="auto" w:fill="F8F8F8" w:val="clear"/>
-    </w:rPr>
-  </w:style>
-  <w:style w:customStyle="1" w:styleId="StringTok" w:type="character">
+      <w:color w:val="5e5e5e"/>
+      <w:shd w:val="clear" w:fill="f1f3f5"/>
+    </w:rPr>
+  </w:style>
+  <w:style w:type="character" w:customStyle="1" w:styleId="StringTok">
     <w:name w:val="StringTok"/>
     <w:basedOn w:val="VerbatimChar"/>
     <w:rPr>
-      <w:rFonts w:ascii="Consolas" w:hAnsi="Consolas"/>
-      <w:color w:val="4E9A06"/>
-      <w:sz w:val="22"/>
-      <w:shd w:color="auto" w:fill="F8F8F8" w:val="clear"/>
-    </w:rPr>
-  </w:style>
-  <w:style w:customStyle="1" w:styleId="VerbatimStringTok" w:type="character">
+      <w:color w:val="20794d"/>
+      <w:shd w:val="clear" w:fill="f1f3f5"/>
+    </w:rPr>
+  </w:style>
+  <w:style w:type="character" w:customStyle="1" w:styleId="VerbatimStringTok">
     <w:name w:val="VerbatimStringTok"/>
     <w:basedOn w:val="VerbatimChar"/>
     <w:rPr>
-      <w:rFonts w:ascii="Consolas" w:hAnsi="Consolas"/>
-      <w:color w:val="4E9A06"/>
-      <w:sz w:val="22"/>
-      <w:shd w:color="auto" w:fill="F8F8F8" w:val="clear"/>
-    </w:rPr>
-  </w:style>
-  <w:style w:customStyle="1" w:styleId="SpecialStringTok" w:type="character">
+      <w:color w:val="20794d"/>
+      <w:shd w:val="clear" w:fill="f1f3f5"/>
+    </w:rPr>
+  </w:style>
+  <w:style w:type="character" w:customStyle="1" w:styleId="SpecialStringTok">
     <w:name w:val="SpecialStringTok"/>
     <w:basedOn w:val="VerbatimChar"/>
     <w:rPr>
-      <w:rFonts w:ascii="Consolas" w:hAnsi="Consolas"/>
-      <w:color w:val="4E9A06"/>
-      <w:sz w:val="22"/>
-      <w:shd w:color="auto" w:fill="F8F8F8" w:val="clear"/>
-    </w:rPr>
-  </w:style>
-  <w:style w:customStyle="1" w:styleId="ImportTok" w:type="character">
+      <w:color w:val="20794d"/>
+      <w:shd w:val="clear" w:fill="f1f3f5"/>
+    </w:rPr>
+  </w:style>
+  <w:style w:type="character" w:customStyle="1" w:styleId="ImportTok">
     <w:name w:val="ImportTok"/>
     <w:basedOn w:val="VerbatimChar"/>
     <w:rPr>
-      <w:rFonts w:ascii="Consolas" w:hAnsi="Consolas"/>
-      <w:sz w:val="22"/>
-      <w:shd w:color="auto" w:fill="F8F8F8" w:val="clear"/>
-    </w:rPr>
-  </w:style>
-  <w:style w:customStyle="1" w:styleId="CommentTok" w:type="character">
+      <w:color w:val="00769e"/>
+      <w:shd w:val="clear" w:fill="f1f3f5"/>
+    </w:rPr>
+  </w:style>
+  <w:style w:type="character" w:customStyle="1" w:styleId="CommentTok">
     <w:name w:val="CommentTok"/>
     <w:basedOn w:val="VerbatimChar"/>
     <w:rPr>
-      <w:rFonts w:ascii="Consolas" w:hAnsi="Consolas"/>
-      <w:i/>
-      <w:color w:val="8F5902"/>
-      <w:sz w:val="22"/>
-      <w:shd w:color="auto" w:fill="F8F8F8" w:val="clear"/>
-    </w:rPr>
-  </w:style>
-  <w:style w:customStyle="1" w:styleId="DocumentationTok" w:type="character">
+      <w:color w:val="5e5e5e"/>
+      <w:shd w:val="clear" w:fill="f1f3f5"/>
+    </w:rPr>
+  </w:style>
+  <w:style w:type="character" w:customStyle="1" w:styleId="DocumentationTok">
     <w:name w:val="DocumentationTok"/>
     <w:basedOn w:val="VerbatimChar"/>
     <w:rPr>
-      <w:rFonts w:ascii="Consolas" w:hAnsi="Consolas"/>
-      <w:b/>
+      <w:color w:val="5e5e5e"/>
+      <w:shd w:val="clear" w:fill="f1f3f5"/>
       <w:i/>
-      <w:color w:val="8F5902"/>
-      <w:sz w:val="22"/>
-      <w:shd w:color="auto" w:fill="F8F8F8" w:val="clear"/>
-    </w:rPr>
-  </w:style>
-  <w:style w:customStyle="1" w:styleId="AnnotationTok" w:type="character">
+    </w:rPr>
+  </w:style>
+  <w:style w:type="character" w:customStyle="1" w:styleId="AnnotationTok">
     <w:name w:val="AnnotationTok"/>
     <w:basedOn w:val="VerbatimChar"/>
     <w:rPr>
-      <w:rFonts w:ascii="Consolas" w:hAnsi="Consolas"/>
-      <w:b/>
-      <w:i/>
-      <w:color w:val="8F5902"/>
-      <w:sz w:val="22"/>
-      <w:shd w:color="auto" w:fill="F8F8F8" w:val="clear"/>
-    </w:rPr>
-  </w:style>
-  <w:style w:customStyle="1" w:styleId="CommentVarTok" w:type="character">
+      <w:color w:val="5e5e5e"/>
+      <w:shd w:val="clear" w:fill="f1f3f5"/>
+    </w:rPr>
+  </w:style>
+  <w:style w:type="character" w:customStyle="1" w:styleId="CommentVarTok">
     <w:name w:val="CommentVarTok"/>
     <w:basedOn w:val="VerbatimChar"/>
     <w:rPr>
-      <w:rFonts w:ascii="Consolas" w:hAnsi="Consolas"/>
-      <w:b/>
+      <w:color w:val="5e5e5e"/>
+      <w:shd w:val="clear" w:fill="f1f3f5"/>
       <w:i/>
-      <w:color w:val="8F5902"/>
-      <w:sz w:val="22"/>
-      <w:shd w:color="auto" w:fill="F8F8F8" w:val="clear"/>
-    </w:rPr>
-  </w:style>
-  <w:style w:customStyle="1" w:styleId="OtherTok" w:type="character">
+    </w:rPr>
+  </w:style>
+  <w:style w:type="character" w:customStyle="1" w:styleId="OtherTok">
     <w:name w:val="OtherTok"/>
     <w:basedOn w:val="VerbatimChar"/>
     <w:rPr>
-      <w:rFonts w:ascii="Consolas" w:hAnsi="Consolas"/>
-      <w:color w:val="8F5902"/>
-      <w:sz w:val="22"/>
-      <w:shd w:color="auto" w:fill="F8F8F8" w:val="clear"/>
-    </w:rPr>
-  </w:style>
-  <w:style w:customStyle="1" w:styleId="FunctionTok" w:type="character">
+      <w:color w:val="003b4f"/>
+      <w:shd w:val="clear" w:fill="f1f3f5"/>
+    </w:rPr>
+  </w:style>
+  <w:style w:type="character" w:customStyle="1" w:styleId="FunctionTok">
     <w:name w:val="FunctionTok"/>
     <w:basedOn w:val="VerbatimChar"/>
     <w:rPr>
-      <w:rFonts w:ascii="Consolas" w:hAnsi="Consolas"/>
-      <w:color w:val="000000"/>
-      <w:sz w:val="22"/>
-      <w:shd w:color="auto" w:fill="F8F8F8" w:val="clear"/>
-    </w:rPr>
-  </w:style>
-  <w:style w:customStyle="1" w:styleId="VariableTok" w:type="character">
+      <w:color w:val="4758ab"/>
+      <w:shd w:val="clear" w:fill="f1f3f5"/>
+    </w:rPr>
+  </w:style>
+  <w:style w:type="character" w:customStyle="1" w:styleId="VariableTok">
     <w:name w:val="VariableTok"/>
     <w:basedOn w:val="VerbatimChar"/>
     <w:rPr>
-      <w:rFonts w:ascii="Consolas" w:hAnsi="Consolas"/>
-      <w:color w:val="000000"/>
-      <w:sz w:val="22"/>
-      <w:shd w:color="auto" w:fill="F8F8F8" w:val="clear"/>
-    </w:rPr>
-  </w:style>
-  <w:style w:customStyle="1" w:styleId="ControlFlowTok" w:type="character">
+      <w:color w:val="111111"/>
+      <w:shd w:val="clear" w:fill="f1f3f5"/>
+    </w:rPr>
+  </w:style>
+  <w:style w:type="character" w:customStyle="1" w:styleId="ControlFlowTok">
     <w:name w:val="ControlFlowTok"/>
     <w:basedOn w:val="VerbatimChar"/>
     <w:rPr>
-      <w:rFonts w:ascii="Consolas" w:hAnsi="Consolas"/>
-      <w:b/>
-      <w:color w:val="204A87"/>
-      <w:sz w:val="22"/>
-      <w:shd w:color="auto" w:fill="F8F8F8" w:val="clear"/>
-    </w:rPr>
-  </w:style>
-  <w:style w:customStyle="1" w:styleId="OperatorTok" w:type="character">
+      <w:color w:val="003b4f"/>
+      <w:shd w:val="clear" w:fill="f1f3f5"/>
+    </w:rPr>
+  </w:style>
+  <w:style w:type="character" w:customStyle="1" w:styleId="OperatorTok">
     <w:name w:val="OperatorTok"/>
     <w:basedOn w:val="VerbatimChar"/>
     <w:rPr>
-      <w:rFonts w:ascii="Consolas" w:hAnsi="Consolas"/>
-      <w:b/>
-      <w:color w:val="CE5C00"/>
-      <w:sz w:val="22"/>
-      <w:shd w:color="auto" w:fill="F8F8F8" w:val="clear"/>
-    </w:rPr>
-  </w:style>
-  <w:style w:customStyle="1" w:styleId="BuiltInTok" w:type="character">
+      <w:color w:val="5e5e5e"/>
+      <w:shd w:val="clear" w:fill="f1f3f5"/>
+    </w:rPr>
+  </w:style>
+  <w:style w:type="character" w:customStyle="1" w:styleId="BuiltInTok">
     <w:name w:val="BuiltInTok"/>
     <w:basedOn w:val="VerbatimChar"/>
     <w:rPr>
-      <w:rFonts w:ascii="Consolas" w:hAnsi="Consolas"/>
-      <w:sz w:val="22"/>
-      <w:shd w:color="auto" w:fill="F8F8F8" w:val="clear"/>
-    </w:rPr>
-  </w:style>
-  <w:style w:customStyle="1" w:styleId="ExtensionTok" w:type="character">
+      <w:color w:val="003b4f"/>
+      <w:shd w:val="clear" w:fill="f1f3f5"/>
+    </w:rPr>
+  </w:style>
+  <w:style w:type="character" w:customStyle="1" w:styleId="ExtensionTok">
     <w:name w:val="ExtensionTok"/>
     <w:basedOn w:val="VerbatimChar"/>
     <w:rPr>
-      <w:rFonts w:ascii="Consolas" w:hAnsi="Consolas"/>
-      <w:sz w:val="22"/>
-      <w:shd w:color="auto" w:fill="F8F8F8" w:val="clear"/>
-    </w:rPr>
-  </w:style>
-  <w:style w:customStyle="1" w:styleId="PreprocessorTok" w:type="character">
+      <w:color w:val="003b4f"/>
+      <w:shd w:val="clear" w:fill="f1f3f5"/>
+    </w:rPr>
+  </w:style>
+  <w:style w:type="character" w:customStyle="1" w:styleId="PreprocessorTok">
     <w:name w:val="PreprocessorTok"/>
     <w:basedOn w:val="VerbatimChar"/>
     <w:rPr>
-      <w:rFonts w:ascii="Consolas" w:hAnsi="Consolas"/>
-      <w:i/>
-      <w:color w:val="8F5902"/>
-      <w:sz w:val="22"/>
-      <w:shd w:color="auto" w:fill="F8F8F8" w:val="clear"/>
-    </w:rPr>
-  </w:style>
-  <w:style w:customStyle="1" w:styleId="AttributeTok" w:type="character">
+      <w:color w:val="ad0000"/>
+      <w:shd w:val="clear" w:fill="f1f3f5"/>
+    </w:rPr>
+  </w:style>
+  <w:style w:type="character" w:customStyle="1" w:styleId="AttributeTok">
     <w:name w:val="AttributeTok"/>
     <w:basedOn w:val="VerbatimChar"/>
     <w:rPr>
-      <w:rFonts w:ascii="Consolas" w:hAnsi="Consolas"/>
-      <w:color w:val="C4A000"/>
-      <w:sz w:val="22"/>
-      <w:shd w:color="auto" w:fill="F8F8F8" w:val="clear"/>
-    </w:rPr>
-  </w:style>
-  <w:style w:customStyle="1" w:styleId="RegionMarkerTok" w:type="character">
+      <w:color w:val="657422"/>
+      <w:shd w:val="clear" w:fill="f1f3f5"/>
+    </w:rPr>
+  </w:style>
+  <w:style w:type="character" w:customStyle="1" w:styleId="RegionMarkerTok">
     <w:name w:val="RegionMarkerTok"/>
     <w:basedOn w:val="VerbatimChar"/>
     <w:rPr>
-      <w:rFonts w:ascii="Consolas" w:hAnsi="Consolas"/>
-      <w:sz w:val="22"/>
-      <w:shd w:color="auto" w:fill="F8F8F8" w:val="clear"/>
-    </w:rPr>
-  </w:style>
-  <w:style w:customStyle="1" w:styleId="InformationTok" w:type="character">
+      <w:color w:val="003b4f"/>
+      <w:shd w:val="clear" w:fill="f1f3f5"/>
+    </w:rPr>
+  </w:style>
+  <w:style w:type="character" w:customStyle="1" w:styleId="InformationTok">
     <w:name w:val="InformationTok"/>
     <w:basedOn w:val="VerbatimChar"/>
     <w:rPr>
-      <w:rFonts w:ascii="Consolas" w:hAnsi="Consolas"/>
-      <w:b/>
-      <w:i/>
-      <w:color w:val="8F5902"/>
-      <w:sz w:val="22"/>
-      <w:shd w:color="auto" w:fill="F8F8F8" w:val="clear"/>
-    </w:rPr>
-  </w:style>
-  <w:style w:customStyle="1" w:styleId="WarningTok" w:type="character">
+      <w:color w:val="5e5e5e"/>
+      <w:shd w:val="clear" w:fill="f1f3f5"/>
+    </w:rPr>
+  </w:style>
+  <w:style w:type="character" w:customStyle="1" w:styleId="WarningTok">
     <w:name w:val="WarningTok"/>
     <w:basedOn w:val="VerbatimChar"/>
     <w:rPr>
-      <w:rFonts w:ascii="Consolas" w:hAnsi="Consolas"/>
-      <w:b/>
+      <w:color w:val="5e5e5e"/>
+      <w:shd w:val="clear" w:fill="f1f3f5"/>
       <w:i/>
-      <w:color w:val="8F5902"/>
-      <w:sz w:val="22"/>
-      <w:shd w:color="auto" w:fill="F8F8F8" w:val="clear"/>
-    </w:rPr>
-  </w:style>
-  <w:style w:customStyle="1" w:styleId="AlertTok" w:type="character">
+    </w:rPr>
+  </w:style>
+  <w:style w:type="character" w:customStyle="1" w:styleId="AlertTok">
     <w:name w:val="AlertTok"/>
     <w:basedOn w:val="VerbatimChar"/>
     <w:rPr>
-      <w:rFonts w:ascii="Consolas" w:hAnsi="Consolas"/>
-      <w:color w:val="EF2929"/>
-      <w:sz w:val="22"/>
-      <w:shd w:color="auto" w:fill="F8F8F8" w:val="clear"/>
-    </w:rPr>
-  </w:style>
-  <w:style w:customStyle="1" w:styleId="ErrorTok" w:type="character">
+      <w:color w:val="ad0000"/>
+      <w:shd w:val="clear" w:fill="f1f3f5"/>
+    </w:rPr>
+  </w:style>
+  <w:style w:type="character" w:customStyle="1" w:styleId="ErrorTok">
     <w:name w:val="ErrorTok"/>
     <w:basedOn w:val="VerbatimChar"/>
     <w:rPr>
-      <w:rFonts w:ascii="Consolas" w:hAnsi="Consolas"/>
-      <w:b/>
-      <w:color w:val="A40000"/>
-      <w:sz w:val="22"/>
-      <w:shd w:color="auto" w:fill="F8F8F8" w:val="clear"/>
-    </w:rPr>
-  </w:style>
-  <w:style w:customStyle="1" w:styleId="NormalTok" w:type="character">
+      <w:color w:val="ad0000"/>
+      <w:shd w:val="clear" w:fill="f1f3f5"/>
+    </w:rPr>
+  </w:style>
+  <w:style w:type="character" w:customStyle="1" w:styleId="NormalTok">
     <w:name w:val="NormalTok"/>
     <w:basedOn w:val="VerbatimChar"/>
     <w:rPr>
-      <w:rFonts w:ascii="Consolas" w:hAnsi="Consolas"/>
-      <w:sz w:val="22"/>
-      <w:shd w:color="auto" w:fill="F8F8F8" w:val="clear"/>
-    </w:rPr>
-  </w:style>
-  <w:style w:styleId="Header" w:type="paragraph">
-    <w:name w:val="header"/>
-    <w:basedOn w:val="Normal"/>
-    <w:link w:val="HeaderChar"/>
-    <w:uiPriority w:val="99"/>
-    <w:unhideWhenUsed/>
-    <w:rsid w:val="0088042D"/>
-    <w:pPr>
-      <w:tabs>
-        <w:tab w:pos="4680" w:val="center"/>
-        <w:tab w:pos="9360" w:val="right"/>
-      </w:tabs>
-      <w:spacing w:after="0"/>
-    </w:pPr>
-  </w:style>
-  <w:style w:customStyle="1" w:styleId="HeaderChar" w:type="character">
-    <w:name w:val="Header Char"/>
-    <w:basedOn w:val="DefaultParagraphFont"/>
-    <w:link w:val="Header"/>
-    <w:uiPriority w:val="99"/>
-    <w:rsid w:val="0088042D"/>
-    <w:rPr>
-      <w:rFonts w:ascii="Georgia" w:hAnsi="Georgia"/>
-    </w:rPr>
-  </w:style>
-  <w:style w:styleId="Footer" w:type="paragraph">
-    <w:name w:val="footer"/>
-    <w:basedOn w:val="Normal"/>
-    <w:link w:val="FooterChar"/>
-    <w:unhideWhenUsed/>
-    <w:rsid w:val="00C13DD5"/>
-    <w:pPr>
-      <w:tabs>
-        <w:tab w:pos="4680" w:val="center"/>
-        <w:tab w:pos="9360" w:val="right"/>
-      </w:tabs>
-      <w:spacing w:after="0"/>
-    </w:pPr>
-  </w:style>
-  <w:style w:customStyle="1" w:styleId="FooterChar" w:type="character">
-    <w:name w:val="Footer Char"/>
-    <w:basedOn w:val="DefaultParagraphFont"/>
-    <w:link w:val="Footer"/>
-    <w:rsid w:val="00C13DD5"/>
-  </w:style>
-  <w:style w:styleId="PageNumber" w:type="character">
-    <w:name w:val="page number"/>
-    <w:basedOn w:val="DefaultParagraphFont"/>
-    <w:semiHidden/>
-    <w:unhideWhenUsed/>
-    <w:rsid w:val="00C13DD5"/>
-  </w:style>
-  <w:style w:customStyle="1" w:styleId="BodyTextChar" w:type="character">
-    <w:name w:val="Body Text Char"/>
-    <w:basedOn w:val="DefaultParagraphFont"/>
-    <w:link w:val="BodyText"/>
-    <w:rsid w:val="003648E9"/>
-    <w:rPr>
-      <w:rFonts w:ascii="Georgia" w:hAnsi="Georgia"/>
-      <w:color w:themeColor="text1" w:val="000000"/>
+      <w:color w:val="003b4f"/>
+      <w:shd w:val="clear" w:fill="f1f3f5"/>
     </w:rPr>
   </w:style>
 </w:styles>

</xml_diff>

<commit_message>
remove twoside to have margin the same in pdf output; revised per eric's edits
</commit_message>
<xml_diff>
--- a/Program Evaluation/aacCourse_Report.docx
+++ b/Program Evaluation/aacCourse_Report.docx
@@ -121,7 +121,7 @@
         <w:pStyle w:val="Date"/>
       </w:pPr>
       <w:r>
-        <w:t xml:space="preserve">2022-11-28</w:t>
+        <w:t xml:space="preserve">2022-11-29</w:t>
       </w:r>
     </w:p>
     <w:bookmarkStart w:id="20" w:name="enrollment"/>
@@ -605,19 +605,19 @@
         <w:pStyle w:val="BodyText"/>
       </w:pPr>
       <w:r>
-        <w:t xml:space="preserve">Among the past 5 years (2018 Fall to 2022 Spring), AAC courses</w:t>
-      </w:r>
-      <w:r>
-        <w:t xml:space="preserve"> </w:t>
-      </w:r>
-      <w:r>
-        <w:t xml:space="preserve">enrollment range from 43 to 82.</w:t>
-      </w:r>
-      <w:r>
-        <w:t xml:space="preserve"> </w:t>
-      </w:r>
-      <w:r>
-        <w:t xml:space="preserve">An average enrollment for AAC103 is</w:t>
+        <w:t xml:space="preserve">Among the past 5 years (2018 Fall to 2022 Spring), AAC course enrollment</w:t>
+      </w:r>
+      <w:r>
+        <w:t xml:space="preserve"> </w:t>
+      </w:r>
+      <w:r>
+        <w:t xml:space="preserve">ranged from 43 to 82. An average</w:t>
+      </w:r>
+      <w:r>
+        <w:t xml:space="preserve"> </w:t>
+      </w:r>
+      <w:r>
+        <w:t xml:space="preserve">enrollment for AAC103 over that time was</w:t>
       </w:r>
       <w:r>
         <w:t xml:space="preserve"> </w:t>
@@ -647,7 +647,7 @@
         <w:pStyle w:val="TableCaption"/>
       </w:pPr>
       <w:r>
-        <w:t xml:space="preserve">AAC courses pass rates</w:t>
+        <w:t xml:space="preserve">AAC course pass rates</w:t>
       </w:r>
     </w:p>
     <w:tbl>
@@ -655,7 +655,7 @@
         <w:tblStyle w:val="Table"/>
         <w:tblW w:type="auto" w:w="0"/>
         <w:tblLook w:firstRow="1" w:lastRow="0" w:firstColumn="0" w:lastColumn="0" w:noHBand="0" w:noVBand="0" w:val="0020"/>
-        <w:tblCaption w:val="AAC courses pass rates"/>
+        <w:tblCaption w:val="AAC course pass rates"/>
       </w:tblPr>
       <w:tblGrid>
         <w:gridCol w:w="792"/>
@@ -1114,19 +1114,25 @@
         <w:pStyle w:val="BodyText"/>
       </w:pPr>
       <w:r>
-        <w:t xml:space="preserve">Average pass rate for AAC courses are above</w:t>
-      </w:r>
-      <w:r>
-        <w:t xml:space="preserve"> </w:t>
-      </w:r>
-      <w:r>
-        <w:t xml:space="preserve">73% across the past 5</w:t>
-      </w:r>
-      <w:r>
-        <w:t xml:space="preserve"> </w:t>
-      </w:r>
-      <w:r>
-        <w:t xml:space="preserve">academic years.</w:t>
+        <w:t xml:space="preserve">Average pass rate across all AAC courses is</w:t>
+      </w:r>
+      <w:r>
+        <w:t xml:space="preserve"> </w:t>
+      </w:r>
+      <w:r>
+        <w:t xml:space="preserve">73% for the past 5</w:t>
+      </w:r>
+      <w:r>
+        <w:t xml:space="preserve"> </w:t>
+      </w:r>
+      <w:r>
+        <w:t xml:space="preserve">academic years. However, AAC103 pass rate in 2020 Fall was</w:t>
+      </w:r>
+      <w:r>
+        <w:t xml:space="preserve"> </w:t>
+      </w:r>
+      <w:r>
+        <w:t xml:space="preserve">59%.</w:t>
       </w:r>
     </w:p>
     <w:bookmarkStart w:id="21" w:name="X3d42e0397efde5617f1c762135f40ac6142225a"/>
@@ -1614,7 +1620,7 @@
         <w:pStyle w:val="BodyText"/>
       </w:pPr>
       <w:r>
-        <w:t xml:space="preserve">Students with higher than 2.0 semester GPA usually have a</w:t>
+        <w:t xml:space="preserve">Students with a semester GPA higher than 2.0 usually have a</w:t>
       </w:r>
       <w:r>
         <w:t xml:space="preserve"> </w:t>
@@ -1632,7 +1638,7 @@
         <w:t xml:space="preserve"> </w:t>
       </w:r>
       <w:r>
-        <w:t xml:space="preserve">students with lower than 2.0 semester GPA.</w:t>
+        <w:t xml:space="preserve">students with a semester GPA below 2.0.</w:t>
       </w:r>
     </w:p>
     <w:bookmarkEnd w:id="21"/>
@@ -1651,7 +1657,7 @@
         <w:pStyle w:val="TableCaption"/>
       </w:pPr>
       <w:r>
-        <w:t xml:space="preserve">Percentage of higher than 2.0 semester GPA</w:t>
+        <w:t xml:space="preserve">Percentage of students with a higher than 2.0 semester GPA</w:t>
       </w:r>
     </w:p>
     <w:tbl>
@@ -1659,7 +1665,7 @@
         <w:tblStyle w:val="Table"/>
         <w:tblW w:type="auto" w:w="0"/>
         <w:tblLook w:firstRow="1" w:lastRow="0" w:firstColumn="0" w:lastColumn="0" w:noHBand="0" w:noVBand="0" w:val="0020"/>
-        <w:tblCaption w:val="Percentage of higher than 2.0 semester GPA"/>
+        <w:tblCaption w:val="Percentage of students with a higher than 2.0 semester GPA"/>
       </w:tblPr>
       <w:tblGrid>
         <w:gridCol w:w="792"/>
@@ -2130,19 +2136,19 @@
         <w:t xml:space="preserve"> </w:t>
       </w:r>
       <w:r>
-        <w:t xml:space="preserve">students in AAC 102 course have a higher than 2.0 semester GPA in the</w:t>
-      </w:r>
-      <w:r>
-        <w:t xml:space="preserve"> </w:t>
-      </w:r>
-      <w:r>
-        <w:t xml:space="preserve">past 5 years. The average percentage of higher than 2.0 semester GPA for</w:t>
-      </w:r>
-      <w:r>
-        <w:t xml:space="preserve"> </w:t>
-      </w:r>
-      <w:r>
-        <w:t xml:space="preserve">AAC 103 course is</w:t>
+        <w:t xml:space="preserve">of students in AAC102 course have a higher than 2.0 semester GPA over</w:t>
+      </w:r>
+      <w:r>
+        <w:t xml:space="preserve"> </w:t>
+      </w:r>
+      <w:r>
+        <w:t xml:space="preserve">the past 5 years. The average percentage of higher than 2.0 semester GPA</w:t>
+      </w:r>
+      <w:r>
+        <w:t xml:space="preserve"> </w:t>
+      </w:r>
+      <w:r>
+        <w:t xml:space="preserve">for AAC103 course is</w:t>
       </w:r>
       <w:r>
         <w:t xml:space="preserve"> </w:t>
@@ -2165,7 +2171,7 @@
         <w:pStyle w:val="TableCaption"/>
       </w:pPr>
       <w:r>
-        <w:t xml:space="preserve">Percentage of higher than 2.0 semester GPA among students who passed or failed AAC103</w:t>
+        <w:t xml:space="preserve">Percentage of students with a higher than 2.0 semester GPA among students by pass/ fail status</w:t>
       </w:r>
     </w:p>
     <w:tbl>
@@ -2173,7 +2179,7 @@
         <w:tblStyle w:val="Table"/>
         <w:tblW w:type="auto" w:w="0"/>
         <w:tblLook w:firstRow="1" w:lastRow="0" w:firstColumn="0" w:lastColumn="0" w:noHBand="0" w:noVBand="0" w:val="0020"/>
-        <w:tblCaption w:val="Percentage of higher than 2.0 semester GPA among students who passed or failed AAC103"/>
+        <w:tblCaption w:val="Percentage of students with a higher than 2.0 semester GPA among students by pass/ fail status"/>
       </w:tblPr>
       <w:tblGrid>
         <w:gridCol w:w="792"/>
@@ -2558,7 +2564,7 @@
         <w:pStyle w:val="BodyText"/>
       </w:pPr>
       <w:r>
-        <w:t xml:space="preserve">Among students who passed AAC 103, an average of</w:t>
+        <w:t xml:space="preserve">Among students who passed AAC103, an average of</w:t>
       </w:r>
       <w:r>
         <w:t xml:space="preserve"> </w:t>
@@ -2570,7 +2576,7 @@
         <w:t xml:space="preserve"> </w:t>
       </w:r>
       <w:r>
-        <w:t xml:space="preserve">students have a higher than 2.0 semester GPA. In contrast, only an</w:t>
+        <w:t xml:space="preserve">of students have a higher than 2.0 semester GPA. In contrast, only an</w:t>
       </w:r>
       <w:r>
         <w:t xml:space="preserve"> </w:t>
@@ -2594,12 +2600,12 @@
         <w:t xml:space="preserve"> </w:t>
       </w:r>
       <w:r>
-        <w:t xml:space="preserve">AAC 103.</w:t>
+        <w:t xml:space="preserve">AAC103.</w:t>
       </w:r>
     </w:p>
     <w:bookmarkEnd w:id="23"/>
     <w:bookmarkEnd w:id="24"/>
-    <w:bookmarkStart w:id="27" w:name="retaking-aac103"/>
+    <w:bookmarkStart w:id="30" w:name="retaking-aac103"/>
     <w:p>
       <w:pPr>
         <w:pStyle w:val="Heading1"/>
@@ -2608,7 +2614,7 @@
         <w:t xml:space="preserve">Retaking AAC103</w:t>
       </w:r>
     </w:p>
-    <w:bookmarkStart w:id="25" w:name="pass-rate-when-retaking"/>
+    <w:bookmarkStart w:id="28" w:name="pass-rate-when-retaking"/>
     <w:p>
       <w:pPr>
         <w:pStyle w:val="Heading2"/>
@@ -2622,7 +2628,7 @@
         <w:pStyle w:val="TableCaption"/>
       </w:pPr>
       <w:r>
-        <w:t xml:space="preserve">AAC103 pass rates for different times of retaking the course</w:t>
+        <w:t xml:space="preserve">AAC103 pass rates for iteration of the course</w:t>
       </w:r>
     </w:p>
     <w:tbl>
@@ -2630,7 +2636,7 @@
         <w:tblStyle w:val="Table"/>
         <w:tblW w:type="auto" w:w="0"/>
         <w:tblLook w:firstRow="1" w:lastRow="0" w:firstColumn="0" w:lastColumn="0" w:noHBand="0" w:noVBand="0" w:val="0020"/>
-        <w:tblCaption w:val="AAC103 pass rates for different times of retaking the course"/>
+        <w:tblCaption w:val="AAC103 pass rates for iteration of the course"/>
       </w:tblPr>
       <w:tblGrid>
         <w:gridCol w:w="2640"/>
@@ -2798,81 +2804,203 @@
         <w:pStyle w:val="BodyText"/>
       </w:pPr>
       <w:r>
-        <w:t xml:space="preserve">In analysis, we found 6 students took AAC 103 4 times and</w:t>
-      </w:r>
-      <w:r>
-        <w:t xml:space="preserve"> </w:t>
-      </w:r>
-      <w:r>
-        <w:t xml:space="preserve">2 of them took the course 5 times. Due to the small sample size,</w:t>
-      </w:r>
-      <w:r>
-        <w:t xml:space="preserve"> </w:t>
-      </w:r>
-      <w:r>
-        <w:t xml:space="preserve">we exclude those students from pass rate reviewing. The following tables</w:t>
-      </w:r>
-      <w:r>
-        <w:t xml:space="preserve"> </w:t>
-      </w:r>
-      <w:r>
-        <w:t xml:space="preserve">reported students who took AAC 103 for the 1st, 2nd, and 3rd time.</w:t>
+        <w:t xml:space="preserve"> </w:t>
+      </w:r>
+    </w:p>
+    <w:tbl>
+      <w:tblPr>
+        <w:tblStyle w:val="Table"/>
+        <w:tblLook w:firstRow="0" w:lastRow="0" w:firstColumn="0" w:lastColumn="0" w:noHBand="0" w:noVBand="0" w:val="0000"/>
+        <w:tblBorders>
+          <w:left w:val="single" w:sz="24" w:space="0" w:color="0758E5"/>
+          <w:right w:val="single" w:sz="4" w:space="0" w:color="0758E5"/>
+          <w:top w:val="single" w:sz="4" w:space="0" w:color="0758E5"/>
+          <w:bottom w:val="single" w:sz="4" w:space="0" w:color="0758E5"/>
+        </w:tblBorders>
+        <w:tblCellMar>
+          <w:left w:w="144" w:type="dxa"/>
+          <w:right w:w="144" w:type="dxa"/>
+        </w:tblCellMar>
+        <w:tblInd w:w="164" w:type="dxa"/>
+        <w:tblW w:type="pct" w:w="100%"/>
+      </w:tblPr>
+      <w:tr>
+        <w:trPr>
+          <w:cantSplit/>
+        </w:trPr>
+        <w:tc>
+          <w:tcPr>
+            <w:shd w:color="auto" w:fill="dae6fb" w:val="clear"/>
+            <w:tcMar>
+              <w:top w:w="92" w:type="dxa"/>
+              <w:bottom w:w="92" w:type="dxa"/>
+            </w:tcMar>
+          </w:tcPr>
+          <w:p>
+            <w:pPr>
+              <w:pStyle w:val="BodyText"/>
+            </w:pPr>
+            <w:pPr>
+              <w:spacing w:before="0" w:after="0"/>
+              <w:textAlignment w:val="center"/>
+            </w:pPr>
+            <w:r>
+              <w:drawing>
+                <wp:inline>
+                  <wp:extent cx="152400" cy="152400"/>
+                  <wp:effectExtent b="0" l="0" r="0" t="0"/>
+                  <wp:docPr descr="" title="" id="26" name="Picture"/>
+                  <a:graphic>
+                    <a:graphicData uri="http://schemas.openxmlformats.org/drawingml/2006/picture">
+                      <pic:pic>
+                        <pic:nvPicPr>
+                          <pic:cNvPr descr="/Applications/RStudio.app/Contents/Resources/quarto/share/formats/docx/note.png" id="27" name="Picture"/>
+                          <pic:cNvPicPr>
+                            <a:picLocks noChangeArrowheads="1" noChangeAspect="1"/>
+                          </pic:cNvPicPr>
+                        </pic:nvPicPr>
+                        <pic:blipFill>
+                          <a:blip r:embed="rId25"/>
+                          <a:stretch>
+                            <a:fillRect/>
+                          </a:stretch>
+                        </pic:blipFill>
+                        <pic:spPr bwMode="auto">
+                          <a:xfrm>
+                            <a:off x="0" y="0"/>
+                            <a:ext cx="152400" cy="152400"/>
+                          </a:xfrm>
+                          <a:prstGeom prst="rect">
+                            <a:avLst/>
+                          </a:prstGeom>
+                          <a:noFill/>
+                          <a:ln w="9525">
+                            <a:noFill/>
+                            <a:headEnd/>
+                            <a:tailEnd/>
+                          </a:ln>
+                        </pic:spPr>
+                      </pic:pic>
+                    </a:graphicData>
+                  </a:graphic>
+                </wp:inline>
+              </w:drawing>
+            </w:r>
+            <w:r>
+              <w:t xml:space="preserve"> </w:t>
+            </w:r>
+            <w:r>
+              <w:t xml:space="preserve"> </w:t>
+            </w:r>
+            <w:r>
+              <w:t xml:space="preserve">Note</w:t>
+            </w:r>
+          </w:p>
+        </w:tc>
+      </w:tr>
+      <w:tr>
+        <w:trPr>
+          <w:cantSplit/>
+        </w:trPr>
+        <w:tc>
+          <w:tcPr>
+            <w:tcMar>
+              <w:top w:w="108" w:type="dxa"/>
+              <w:bottom w:w="108" w:type="dxa"/>
+            </w:tcMar>
+          </w:tcPr>
+          <w:p>
+            <w:pPr>
+              <w:pStyle w:val="BodyText"/>
+            </w:pPr>
+            <w:pPr>
+              <w:spacing w:before="16" w:after="16"/>
+            </w:pPr>
+            <w:r>
+              <w:t xml:space="preserve">From the analysis, we found 6 students took AAC103 4 times and</w:t>
+            </w:r>
+            <w:r>
+              <w:t xml:space="preserve"> </w:t>
+            </w:r>
+            <w:r>
+              <w:t xml:space="preserve">2 took the course 5 times. Due to the small sample size, we</w:t>
+            </w:r>
+            <w:r>
+              <w:t xml:space="preserve"> </w:t>
+            </w:r>
+            <w:r>
+              <w:t xml:space="preserve">excluded those students from this analysis. The following tables</w:t>
+            </w:r>
+            <w:r>
+              <w:t xml:space="preserve"> </w:t>
+            </w:r>
+            <w:r>
+              <w:t xml:space="preserve">reported students who took AAC103 for the 1st, 2nd, and 3rd time.</w:t>
+            </w:r>
+          </w:p>
+        </w:tc>
+      </w:tr>
+    </w:tbl>
+    <w:p>
+      <w:pPr>
+        <w:pStyle w:val="BodyText"/>
+      </w:pPr>
+      <w:r>
+        <w:t xml:space="preserve">First time takers has the highest pass rate of</w:t>
+      </w:r>
+      <w:r>
+        <w:t xml:space="preserve"> </w:t>
+      </w:r>
+      <w:r>
+        <w:t xml:space="preserve">80%, while the pass</w:t>
+      </w:r>
+      <w:r>
+        <w:t xml:space="preserve"> </w:t>
+      </w:r>
+      <w:r>
+        <w:t xml:space="preserve">rate decreased to 67%</w:t>
+      </w:r>
+      <w:r>
+        <w:t xml:space="preserve"> </w:t>
+      </w:r>
+      <w:r>
+        <w:t xml:space="preserve">and 71% when students</w:t>
+      </w:r>
+      <w:r>
+        <w:t xml:space="preserve"> </w:t>
+      </w:r>
+      <w:r>
+        <w:t xml:space="preserve">completed the course for the second and third time. In other words,</w:t>
+      </w:r>
+      <w:r>
+        <w:t xml:space="preserve"> </w:t>
+      </w:r>
+      <w:r>
+        <w:t xml:space="preserve">AAC103’s pass rate decreasedfor students that completed the course</w:t>
+      </w:r>
+      <w:r>
+        <w:t xml:space="preserve"> </w:t>
+      </w:r>
+      <w:r>
+        <w:t xml:space="preserve">multiple times.</w:t>
+      </w:r>
+    </w:p>
+    <w:bookmarkEnd w:id="28"/>
+    <w:bookmarkStart w:id="29" w:name="semester-gpa-when-retaking"/>
+    <w:p>
+      <w:pPr>
+        <w:pStyle w:val="Heading2"/>
+      </w:pPr>
+      <w:r>
+        <w:t xml:space="preserve">Semester GPA when retaking</w:t>
       </w:r>
     </w:p>
     <w:p>
       <w:pPr>
-        <w:pStyle w:val="BodyText"/>
-      </w:pPr>
-      <w:r>
-        <w:t xml:space="preserve">First time takers has the highest pass rate of</w:t>
-      </w:r>
-      <w:r>
-        <w:t xml:space="preserve"> </w:t>
-      </w:r>
-      <w:r>
-        <w:t xml:space="preserve">80%, while the pass rate decreased to</w:t>
-      </w:r>
-      <w:r>
-        <w:t xml:space="preserve"> </w:t>
-      </w:r>
-      <w:r>
-        <w:t xml:space="preserve">67% and 71%</w:t>
-      </w:r>
-      <w:r>
-        <w:t xml:space="preserve"> </w:t>
-      </w:r>
-      <w:r>
-        <w:t xml:space="preserve">when students retaking the course for the second and third time. In</w:t>
-      </w:r>
-      <w:r>
-        <w:t xml:space="preserve"> </w:t>
-      </w:r>
-      <w:r>
-        <w:t xml:space="preserve">other words, AAC 103’s pass rate did not increase for along with</w:t>
-      </w:r>
-      <w:r>
-        <w:t xml:space="preserve"> </w:t>
-      </w:r>
-      <w:r>
-        <w:t xml:space="preserve">students times of retaking the course.</w:t>
-      </w:r>
-    </w:p>
-    <w:bookmarkEnd w:id="25"/>
-    <w:bookmarkStart w:id="26" w:name="semester-gpa-when-retaking"/>
-    <w:p>
-      <w:pPr>
-        <w:pStyle w:val="Heading2"/>
-      </w:pPr>
-      <w:r>
-        <w:t xml:space="preserve">Semester GPA when retaking</w:t>
-      </w:r>
-    </w:p>
-    <w:p>
-      <w:pPr>
         <w:pStyle w:val="TableCaption"/>
       </w:pPr>
       <w:r>
-        <w:t xml:space="preserve">Higher than 2.0 Semester GPA for different times of retaking the course</w:t>
+        <w:t xml:space="preserve">Higher than 2.0 Semester GPA for iteration of the course</w:t>
       </w:r>
     </w:p>
     <w:tbl>
@@ -2880,7 +3008,7 @@
         <w:tblStyle w:val="Table"/>
         <w:tblW w:type="auto" w:w="0"/>
         <w:tblLook w:firstRow="1" w:lastRow="0" w:firstColumn="0" w:lastColumn="0" w:noHBand="0" w:noVBand="0" w:val="0020"/>
-        <w:tblCaption w:val="Higher than 2.0 Semester GPA for different times of retaking the course"/>
+        <w:tblCaption w:val="Higher than 2.0 Semester GPA for iteration of the course"/>
       </w:tblPr>
       <w:tblGrid>
         <w:gridCol w:w="2640"/>
@@ -3048,36 +3176,36 @@
         <w:pStyle w:val="BodyText"/>
       </w:pPr>
       <w:r>
-        <w:t xml:space="preserve">Percentage of higher than 2.0 semester GPA among AAC 103 retakers range</w:t>
-      </w:r>
-      <w:r>
-        <w:t xml:space="preserve"> </w:t>
-      </w:r>
-      <w:r>
-        <w:t xml:space="preserve">from 41%</w:t>
-      </w:r>
-      <w:r>
-        <w:t xml:space="preserve"> </w:t>
-      </w:r>
-      <w:r>
-        <w:t xml:space="preserve">to 62%,</w:t>
-      </w:r>
-      <w:r>
-        <w:t xml:space="preserve"> </w:t>
-      </w:r>
-      <w:r>
-        <w:t xml:space="preserve">with the second time being the highest percentage of higher than 2.0</w:t>
-      </w:r>
-      <w:r>
-        <w:t xml:space="preserve"> </w:t>
-      </w:r>
-      <w:r>
-        <w:t xml:space="preserve">GPA.</w:t>
+        <w:t xml:space="preserve">The percentage of higher than 2.0 semester GPA students among AAC103</w:t>
+      </w:r>
+      <w:r>
+        <w:t xml:space="preserve"> </w:t>
+      </w:r>
+      <w:r>
+        <w:t xml:space="preserve">retakers range from</w:t>
+      </w:r>
+      <w:r>
+        <w:t xml:space="preserve"> </w:t>
+      </w:r>
+      <w:r>
+        <w:t xml:space="preserve">41% to</w:t>
+      </w:r>
+      <w:r>
+        <w:t xml:space="preserve"> </w:t>
+      </w:r>
+      <w:r>
+        <w:t xml:space="preserve">62%, with</w:t>
+      </w:r>
+      <w:r>
+        <w:t xml:space="preserve"> </w:t>
+      </w:r>
+      <w:r>
+        <w:t xml:space="preserve">the second time being the highest percentage of higher than 2.0 GPA.</w:t>
       </w:r>
     </w:p>
-    <w:bookmarkEnd w:id="26"/>
-    <w:bookmarkEnd w:id="27"/>
-    <w:bookmarkStart w:id="28" w:name="summary"/>
+    <w:bookmarkEnd w:id="29"/>
+    <w:bookmarkEnd w:id="30"/>
+    <w:bookmarkStart w:id="31" w:name="summary"/>
     <w:p>
       <w:pPr>
         <w:pStyle w:val="Heading1"/>
@@ -3094,7 +3222,7 @@
         </w:numPr>
       </w:pPr>
       <w:r>
-        <w:t xml:space="preserve">Among the past 5 years (2018 Fall to 2022 Spring), AAC 103 course</w:t>
+        <w:t xml:space="preserve">Among the past 5 years (2018 Fall to 2022 Spring), the AAC103 course</w:t>
       </w:r>
       <w:r>
         <w:t xml:space="preserve"> </w:t>
@@ -3123,13 +3251,13 @@
         </w:numPr>
       </w:pPr>
       <w:r>
-        <w:t xml:space="preserve">Average pass rate for AAC 103 course is</w:t>
-      </w:r>
-      <w:r>
-        <w:t xml:space="preserve"> </w:t>
-      </w:r>
-      <w:r>
-        <w:t xml:space="preserve">73% .</w:t>
+        <w:t xml:space="preserve">The average pass rate for AAC103 course is</w:t>
+      </w:r>
+      <w:r>
+        <w:t xml:space="preserve"> </w:t>
+      </w:r>
+      <w:r>
+        <w:t xml:space="preserve">73%.</w:t>
       </w:r>
     </w:p>
     <w:p>
@@ -3140,7 +3268,7 @@
         </w:numPr>
       </w:pPr>
       <w:r>
-        <w:t xml:space="preserve">Students with higher than 2.0 semester GPA usually have a</w:t>
+        <w:t xml:space="preserve">Students with a higher than 2.0 semester GPA usually have a</w:t>
       </w:r>
       <w:r>
         <w:t xml:space="preserve"> </w:t>
@@ -3152,13 +3280,13 @@
         <w:t xml:space="preserve"> </w:t>
       </w:r>
       <w:r>
-        <w:t xml:space="preserve">57% higher AAC 103 pass rate than</w:t>
-      </w:r>
-      <w:r>
-        <w:t xml:space="preserve"> </w:t>
-      </w:r>
-      <w:r>
-        <w:t xml:space="preserve">students with lower than 2.0 semester GPA.</w:t>
+        <w:t xml:space="preserve">57% higher AAC103 pass rate than</w:t>
+      </w:r>
+      <w:r>
+        <w:t xml:space="preserve"> </w:t>
+      </w:r>
+      <w:r>
+        <w:t xml:space="preserve">students with a lower than 2.0 semester GPA.</w:t>
       </w:r>
     </w:p>
     <w:p>
@@ -3181,7 +3309,7 @@
         <w:t xml:space="preserve"> </w:t>
       </w:r>
       <w:r>
-        <w:t xml:space="preserve">students in AAC 103 course have a higher than 2.0 semester GPA.</w:t>
+        <w:t xml:space="preserve">of students in the AAC103 course have a higher than 2.0 semester GPA.</w:t>
       </w:r>
     </w:p>
     <w:p>
@@ -3192,7 +3320,7 @@
         </w:numPr>
       </w:pPr>
       <w:r>
-        <w:t xml:space="preserve">Among those who pass AAC 103,</w:t>
+        <w:t xml:space="preserve">Among those who pass AAC103,</w:t>
       </w:r>
       <w:r>
         <w:t xml:space="preserve"> </w:t>
@@ -3216,13 +3344,7 @@
         <w:t xml:space="preserve"> </w:t>
       </w:r>
       <w:r>
-        <w:t xml:space="preserve">do not have a good enough semester GPA. Among those who failed AAC</w:t>
-      </w:r>
-      <w:r>
-        <w:t xml:space="preserve"> </w:t>
-      </w:r>
-      <w:r>
-        <w:t xml:space="preserve">103,</w:t>
+        <w:t xml:space="preserve">do not have a high enough semester GPA. Among those who failed AAC103,</w:t>
       </w:r>
       <w:r>
         <w:t xml:space="preserve"> </w:t>
@@ -3234,13 +3356,13 @@
         <w:t xml:space="preserve"> </w:t>
       </w:r>
       <w:r>
-        <w:t xml:space="preserve">still have a higher than 2.0 semester GPA (without succeeding in AAC</w:t>
-      </w:r>
-      <w:r>
-        <w:t xml:space="preserve"> </w:t>
-      </w:r>
-      <w:r>
-        <w:t xml:space="preserve">103 course).</w:t>
+        <w:t xml:space="preserve">still have a higher than 2.0 semester GPA (without succeeding in the</w:t>
+      </w:r>
+      <w:r>
+        <w:t xml:space="preserve"> </w:t>
+      </w:r>
+      <w:r>
+        <w:t xml:space="preserve">AAC103 course).</w:t>
       </w:r>
     </w:p>
     <w:p>
@@ -3251,37 +3373,37 @@
         </w:numPr>
       </w:pPr>
       <w:r>
-        <w:t xml:space="preserve">Taking AAC 103 the second and third times does not improve pass</w:t>
-      </w:r>
-      <w:r>
-        <w:t xml:space="preserve"> </w:t>
-      </w:r>
-      <w:r>
-        <w:t xml:space="preserve">rate. First time takers has the highest pass rate of</w:t>
-      </w:r>
-      <w:r>
-        <w:t xml:space="preserve"> </w:t>
-      </w:r>
-      <w:r>
-        <w:t xml:space="preserve">80%, while the pass rate decreased to</w:t>
-      </w:r>
-      <w:r>
-        <w:t xml:space="preserve"> </w:t>
-      </w:r>
-      <w:r>
-        <w:t xml:space="preserve">67% and</w:t>
-      </w:r>
-      <w:r>
-        <w:t xml:space="preserve"> </w:t>
-      </w:r>
-      <w:r>
-        <w:t xml:space="preserve">71% when students retaking the course</w:t>
-      </w:r>
-      <w:r>
-        <w:t xml:space="preserve"> </w:t>
-      </w:r>
-      <w:r>
-        <w:t xml:space="preserve">for the second and third time.</w:t>
+        <w:t xml:space="preserve">Taking AAC103 the second and third time does not improve the pass rate</w:t>
+      </w:r>
+      <w:r>
+        <w:t xml:space="preserve"> </w:t>
+      </w:r>
+      <w:r>
+        <w:t xml:space="preserve">for that particular course. First time takers have the highest pass rate</w:t>
+      </w:r>
+      <w:r>
+        <w:t xml:space="preserve"> </w:t>
+      </w:r>
+      <w:r>
+        <w:t xml:space="preserve">of 80%, while the pass</w:t>
+      </w:r>
+      <w:r>
+        <w:t xml:space="preserve"> </w:t>
+      </w:r>
+      <w:r>
+        <w:t xml:space="preserve">rate decreased to 67%</w:t>
+      </w:r>
+      <w:r>
+        <w:t xml:space="preserve"> </w:t>
+      </w:r>
+      <w:r>
+        <w:t xml:space="preserve">and 71% when students</w:t>
+      </w:r>
+      <w:r>
+        <w:t xml:space="preserve"> </w:t>
+      </w:r>
+      <w:r>
+        <w:t xml:space="preserve">completed the course for the second and third time.</w:t>
       </w:r>
     </w:p>
     <w:p>
@@ -3292,13 +3414,13 @@
         </w:numPr>
       </w:pPr>
       <w:r>
-        <w:t xml:space="preserve">Percentage of obtaining higher than 2.0 semester GPA are similar for</w:t>
-      </w:r>
-      <w:r>
-        <w:t xml:space="preserve"> </w:t>
-      </w:r>
-      <w:r>
-        <w:t xml:space="preserve">students who take AAC 103 for the first and second time, which are</w:t>
+        <w:t xml:space="preserve">The percentage of obtaining a higher than 2.0 semester GPA are similar</w:t>
+      </w:r>
+      <w:r>
+        <w:t xml:space="preserve"> </w:t>
+      </w:r>
+      <w:r>
+        <w:t xml:space="preserve">for students who take AAC103 for the first and second time, which are</w:t>
       </w:r>
       <w:r>
         <w:t xml:space="preserve"> </w:t>
@@ -3310,7 +3432,7 @@
         <w:t xml:space="preserve"> </w:t>
       </w:r>
       <w:r>
-        <w:t xml:space="preserve">62%</w:t>
+        <w:t xml:space="preserve">62%.</w:t>
       </w:r>
     </w:p>
     <w:p>
@@ -3321,8 +3443,18 @@
         <w:t xml:space="preserve">Please contact lzhou@lasell.edu for questions</w:t>
       </w:r>
     </w:p>
-    <w:bookmarkEnd w:id="28"/>
-    <w:sectPr/>
+    <w:bookmarkEnd w:id="31"/>
+    <w:sectPr>
+      <w:headerReference r:id="rId10" w:type="default"/>
+      <w:footerReference r:id="rId12" w:type="even"/>
+      <w:footerReference r:id="rId11" w:type="default"/>
+      <w:headerReference r:id="rId9" w:type="first"/>
+      <w:pgSz w:h="15840" w:w="12240"/>
+      <w:pgMar w:bottom="1440" w:footer="720" w:gutter="0" w:header="288" w:left="1440" w:right="1440" w:top="1440"/>
+      <w:cols w:space="720"/>
+      <w:titlePg/>
+      <w:docGrid w:linePitch="326"/>
+    </w:sectPr>
   </w:body>
 </w:document>
 </file>
@@ -3331,6 +3463,136 @@
 <w:comments xmlns:w="http://schemas.openxmlformats.org/wordprocessingml/2006/main" xmlns:m="http://schemas.openxmlformats.org/officeDocument/2006/math" xmlns:r="http://schemas.openxmlformats.org/officeDocument/2006/relationships" xmlns:o="urn:schemas-microsoft-com:office:office" xmlns:v="urn:schemas-microsoft-com:vml" xmlns:w10="urn:schemas-microsoft-com:office:word" xmlns:a="http://schemas.openxmlformats.org/drawingml/2006/main" xmlns:pic="http://schemas.openxmlformats.org/drawingml/2006/picture" xmlns:wp="http://schemas.openxmlformats.org/drawingml/2006/wordprocessingDrawing"/>
 </file>
 
+<file path=word/footer1.xml><?xml version="1.0" encoding="utf-8"?>
+<w:ftr xmlns:wpc="http://schemas.microsoft.com/office/word/2010/wordprocessingCanvas" xmlns:cx="http://schemas.microsoft.com/office/drawing/2014/chartex" xmlns:cx1="http://schemas.microsoft.com/office/drawing/2015/9/8/chartex" xmlns:cx2="http://schemas.microsoft.com/office/drawing/2015/10/21/chartex" xmlns:cx3="http://schemas.microsoft.com/office/drawing/2016/5/9/chartex" xmlns:cx4="http://schemas.microsoft.com/office/drawing/2016/5/10/chartex" xmlns:cx5="http://schemas.microsoft.com/office/drawing/2016/5/11/chartex" xmlns:cx6="http://schemas.microsoft.com/office/drawing/2016/5/12/chartex" xmlns:cx7="http://schemas.microsoft.com/office/drawing/2016/5/13/chartex" xmlns:cx8="http://schemas.microsoft.com/office/drawing/2016/5/14/chartex" xmlns:mc="http://schemas.openxmlformats.org/markup-compatibility/2006" xmlns:aink="http://schemas.microsoft.com/office/drawing/2016/ink" xmlns:am3d="http://schemas.microsoft.com/office/drawing/2017/model3d" xmlns:o="urn:schemas-microsoft-com:office:office" xmlns:oel="http://schemas.microsoft.com/office/2019/extlst" xmlns:r="http://schemas.openxmlformats.org/officeDocument/2006/relationships" xmlns:m="http://schemas.openxmlformats.org/officeDocument/2006/math" xmlns:v="urn:schemas-microsoft-com:vml" xmlns:wp14="http://schemas.microsoft.com/office/word/2010/wordprocessingDrawing" xmlns:wp="http://schemas.openxmlformats.org/drawingml/2006/wordprocessingDrawing" xmlns:w10="urn:schemas-microsoft-com:office:word" xmlns:w="http://schemas.openxmlformats.org/wordprocessingml/2006/main" xmlns:w14="http://schemas.microsoft.com/office/word/2010/wordml" xmlns:w15="http://schemas.microsoft.com/office/word/2012/wordml" xmlns:w16cex="http://schemas.microsoft.com/office/word/2018/wordml/cex" xmlns:w16cid="http://schemas.microsoft.com/office/word/2016/wordml/cid" xmlns:w16="http://schemas.microsoft.com/office/word/2018/wordml" xmlns:w16sdtdh="http://schemas.microsoft.com/office/word/2020/wordml/sdtdatahash" xmlns:w16se="http://schemas.microsoft.com/office/word/2015/wordml/symex" xmlns:wpg="http://schemas.microsoft.com/office/word/2010/wordprocessingGroup" xmlns:wpi="http://schemas.microsoft.com/office/word/2010/wordprocessingInk" xmlns:wne="http://schemas.microsoft.com/office/word/2006/wordml" xmlns:wps="http://schemas.microsoft.com/office/word/2010/wordprocessingShape" mc:Ignorable="w14 w15 w16se w16cid w16 w16cex w16sdtdh wp14">
+  <w:sdt>
+    <w:sdtPr>
+      <w:rPr>
+        <w:rStyle w:val="PageNumber"/>
+      </w:rPr>
+      <w:id w:val="-9454693"/>
+      <w:docPartObj>
+        <w:docPartGallery w:val="Page Numbers (Bottom of Page)"/>
+        <w:docPartUnique/>
+      </w:docPartObj>
+    </w:sdtPr>
+    <w:sdtContent>
+      <w:p>
+        <w:pPr>
+          <w:pStyle w:val="Footer"/>
+          <w:framePr w:wrap="none" w:vAnchor="text" w:hAnchor="margin" w:xAlign="center" w:y="1"/>
+          <w:rPr>
+            <w:rStyle w:val="PageNumber"/>
+          </w:rPr>
+        </w:pPr>
+        <w:r>
+          <w:rPr>
+            <w:rStyle w:val="PageNumber"/>
+          </w:rPr>
+          <w:fldChar w:fldCharType="begin"/>
+        </w:r>
+        <w:r>
+          <w:rPr>
+            <w:rStyle w:val="PageNumber"/>
+          </w:rPr>
+          <w:instrText xml:space="preserve"> PAGE </w:instrText>
+        </w:r>
+        <w:r>
+          <w:rPr>
+            <w:rStyle w:val="PageNumber"/>
+          </w:rPr>
+          <w:fldChar w:fldCharType="separate"/>
+        </w:r>
+        <w:r>
+          <w:rPr>
+            <w:rStyle w:val="PageNumber"/>
+            <w:noProof/>
+          </w:rPr>
+          <w:t>1</w:t>
+        </w:r>
+        <w:r>
+          <w:rPr>
+            <w:rStyle w:val="PageNumber"/>
+          </w:rPr>
+          <w:fldChar w:fldCharType="end"/>
+        </w:r>
+      </w:p>
+    </w:sdtContent>
+  </w:sdt>
+  <w:p>
+    <w:pPr>
+      <w:pStyle w:val="Footer"/>
+    </w:pPr>
+  </w:p>
+  <w:p/>
+</w:ftr>
+</file>
+
+<file path=word/footer2.xml><?xml version="1.0" encoding="utf-8"?>
+<w:ftr xmlns:wpc="http://schemas.microsoft.com/office/word/2010/wordprocessingCanvas" xmlns:cx="http://schemas.microsoft.com/office/drawing/2014/chartex" xmlns:cx1="http://schemas.microsoft.com/office/drawing/2015/9/8/chartex" xmlns:cx2="http://schemas.microsoft.com/office/drawing/2015/10/21/chartex" xmlns:cx3="http://schemas.microsoft.com/office/drawing/2016/5/9/chartex" xmlns:cx4="http://schemas.microsoft.com/office/drawing/2016/5/10/chartex" xmlns:cx5="http://schemas.microsoft.com/office/drawing/2016/5/11/chartex" xmlns:cx6="http://schemas.microsoft.com/office/drawing/2016/5/12/chartex" xmlns:cx7="http://schemas.microsoft.com/office/drawing/2016/5/13/chartex" xmlns:cx8="http://schemas.microsoft.com/office/drawing/2016/5/14/chartex" xmlns:mc="http://schemas.openxmlformats.org/markup-compatibility/2006" xmlns:aink="http://schemas.microsoft.com/office/drawing/2016/ink" xmlns:am3d="http://schemas.microsoft.com/office/drawing/2017/model3d" xmlns:o="urn:schemas-microsoft-com:office:office" xmlns:oel="http://schemas.microsoft.com/office/2019/extlst" xmlns:r="http://schemas.openxmlformats.org/officeDocument/2006/relationships" xmlns:m="http://schemas.openxmlformats.org/officeDocument/2006/math" xmlns:v="urn:schemas-microsoft-com:vml" xmlns:wp14="http://schemas.microsoft.com/office/word/2010/wordprocessingDrawing" xmlns:wp="http://schemas.openxmlformats.org/drawingml/2006/wordprocessingDrawing" xmlns:w10="urn:schemas-microsoft-com:office:word" xmlns:w="http://schemas.openxmlformats.org/wordprocessingml/2006/main" xmlns:w14="http://schemas.microsoft.com/office/word/2010/wordml" xmlns:w15="http://schemas.microsoft.com/office/word/2012/wordml" xmlns:w16cex="http://schemas.microsoft.com/office/word/2018/wordml/cex" xmlns:w16cid="http://schemas.microsoft.com/office/word/2016/wordml/cid" xmlns:w16="http://schemas.microsoft.com/office/word/2018/wordml" xmlns:w16sdtdh="http://schemas.microsoft.com/office/word/2020/wordml/sdtdatahash" xmlns:w16se="http://schemas.microsoft.com/office/word/2015/wordml/symex" xmlns:wpg="http://schemas.microsoft.com/office/word/2010/wordprocessingGroup" xmlns:wpi="http://schemas.microsoft.com/office/word/2010/wordprocessingInk" xmlns:wne="http://schemas.microsoft.com/office/word/2006/wordml" xmlns:wps="http://schemas.microsoft.com/office/word/2010/wordprocessingShape" mc:Ignorable="w14 w15 w16se w16cid w16 w16cex w16sdtdh wp14">
+  <w:sdt>
+    <w:sdtPr>
+      <w:rPr>
+        <w:rStyle w:val="PageNumber"/>
+      </w:rPr>
+      <w:id w:val="906580123"/>
+      <w:docPartObj>
+        <w:docPartGallery w:val="Page Numbers (Bottom of Page)"/>
+        <w:docPartUnique/>
+      </w:docPartObj>
+    </w:sdtPr>
+    <w:sdtContent>
+      <w:p>
+        <w:pPr>
+          <w:pStyle w:val="Footer"/>
+          <w:framePr w:wrap="none" w:vAnchor="text" w:hAnchor="margin" w:xAlign="center" w:y="1"/>
+          <w:rPr>
+            <w:rStyle w:val="PageNumber"/>
+          </w:rPr>
+        </w:pPr>
+        <w:r>
+          <w:rPr>
+            <w:rStyle w:val="PageNumber"/>
+          </w:rPr>
+          <w:fldChar w:fldCharType="begin"/>
+        </w:r>
+        <w:r>
+          <w:rPr>
+            <w:rStyle w:val="PageNumber"/>
+          </w:rPr>
+          <w:instrText xml:space="preserve"> PAGE </w:instrText>
+        </w:r>
+        <w:r>
+          <w:rPr>
+            <w:rStyle w:val="PageNumber"/>
+          </w:rPr>
+          <w:fldChar w:fldCharType="separate"/>
+        </w:r>
+        <w:r>
+          <w:rPr>
+            <w:rStyle w:val="PageNumber"/>
+            <w:noProof/>
+          </w:rPr>
+          <w:t>2</w:t>
+        </w:r>
+        <w:r>
+          <w:rPr>
+            <w:rStyle w:val="PageNumber"/>
+          </w:rPr>
+          <w:fldChar w:fldCharType="end"/>
+        </w:r>
+      </w:p>
+    </w:sdtContent>
+  </w:sdt>
+  <w:p>
+    <w:pPr>
+      <w:pStyle w:val="Footer"/>
+    </w:pPr>
+  </w:p>
+  <w:p/>
+</w:ftr>
+</file>
+
 <file path=word/footnotes.xml><?xml version="1.0" encoding="utf-8"?>
 <w:footnotes xmlns:w="http://schemas.openxmlformats.org/wordprocessingml/2006/main" xmlns:m="http://schemas.openxmlformats.org/officeDocument/2006/math" xmlns:r="http://schemas.openxmlformats.org/officeDocument/2006/relationships" xmlns:o="urn:schemas-microsoft-com:office:office" xmlns:v="urn:schemas-microsoft-com:vml" xmlns:w10="urn:schemas-microsoft-com:office:word" xmlns:a="http://schemas.openxmlformats.org/drawingml/2006/main" xmlns:pic="http://schemas.openxmlformats.org/drawingml/2006/picture" xmlns:wp="http://schemas.openxmlformats.org/drawingml/2006/wordprocessingDrawing">
   <w:footnote w:type="continuationSeparator" w:id="0">
@@ -3350,8 +3612,444 @@
 </w:footnotes>
 </file>
 
+<file path=word/header1.xml><?xml version="1.0" encoding="utf-8"?>
+<w:hdr xmlns:wpc="http://schemas.microsoft.com/office/word/2010/wordprocessingCanvas" xmlns:cx="http://schemas.microsoft.com/office/drawing/2014/chartex" xmlns:cx1="http://schemas.microsoft.com/office/drawing/2015/9/8/chartex" xmlns:cx2="http://schemas.microsoft.com/office/drawing/2015/10/21/chartex" xmlns:cx3="http://schemas.microsoft.com/office/drawing/2016/5/9/chartex" xmlns:cx4="http://schemas.microsoft.com/office/drawing/2016/5/10/chartex" xmlns:cx5="http://schemas.microsoft.com/office/drawing/2016/5/11/chartex" xmlns:cx6="http://schemas.microsoft.com/office/drawing/2016/5/12/chartex" xmlns:cx7="http://schemas.microsoft.com/office/drawing/2016/5/13/chartex" xmlns:cx8="http://schemas.microsoft.com/office/drawing/2016/5/14/chartex" xmlns:mc="http://schemas.openxmlformats.org/markup-compatibility/2006" xmlns:aink="http://schemas.microsoft.com/office/drawing/2016/ink" xmlns:am3d="http://schemas.microsoft.com/office/drawing/2017/model3d" xmlns:o="urn:schemas-microsoft-com:office:office" xmlns:oel="http://schemas.microsoft.com/office/2019/extlst" xmlns:r="http://schemas.openxmlformats.org/officeDocument/2006/relationships" xmlns:m="http://schemas.openxmlformats.org/officeDocument/2006/math" xmlns:v="urn:schemas-microsoft-com:vml" xmlns:wp14="http://schemas.microsoft.com/office/word/2010/wordprocessingDrawing" xmlns:wp="http://schemas.openxmlformats.org/drawingml/2006/wordprocessingDrawing" xmlns:w10="urn:schemas-microsoft-com:office:word" xmlns:w="http://schemas.openxmlformats.org/wordprocessingml/2006/main" xmlns:w14="http://schemas.microsoft.com/office/word/2010/wordml" xmlns:w15="http://schemas.microsoft.com/office/word/2012/wordml" xmlns:w16cex="http://schemas.microsoft.com/office/word/2018/wordml/cex" xmlns:w16cid="http://schemas.microsoft.com/office/word/2016/wordml/cid" xmlns:w16="http://schemas.microsoft.com/office/word/2018/wordml" xmlns:w16sdtdh="http://schemas.microsoft.com/office/word/2020/wordml/sdtdatahash" xmlns:w16se="http://schemas.microsoft.com/office/word/2015/wordml/symex" xmlns:wpg="http://schemas.microsoft.com/office/word/2010/wordprocessingGroup" xmlns:wpi="http://schemas.microsoft.com/office/word/2010/wordprocessingInk" xmlns:wne="http://schemas.microsoft.com/office/word/2006/wordml" xmlns:wps="http://schemas.microsoft.com/office/word/2010/wordprocessingShape" mc:Ignorable="w14 w15 w16se w16cid w16 w16cex w16sdtdh wp14">
+  <w:sdt>
+    <w:sdtPr>
+      <w:rPr>
+        <w:color w:val="7F7F7F" w:themeColor="text1" w:themeTint="80"/>
+      </w:rPr>
+      <w:alias w:val="Title"/>
+      <w:tag w:val=""/>
+      <w:id w:val="1116400235"/>
+      <w:placeholder>
+        <w:docPart w:val="542B8DB45BBE06418E82EDF04CE0C3B1"/>
+      </w:placeholder>
+      <w:dataBinding w:prefixMappings="xmlns:ns0='http://purl.org/dc/elements/1.1/' xmlns:ns1='http://schemas.openxmlformats.org/package/2006/metadata/core-properties' " w:xpath="/ns1:coreProperties[1]/ns0:title[1]" w:storeItemID="{6C3C8BC8-F283-45AE-878A-BAB7291924A1}"/>
+      <w:text/>
+    </w:sdtPr>
+    <w:sdtContent>
+      <w:p>
+        <w:pPr>
+          <w:pStyle w:val="Header"/>
+          <w:tabs>
+            <w:tab w:val="clear" w:pos="4680"/>
+            <w:tab w:val="clear" w:pos="9360"/>
+          </w:tabs>
+          <w:jc w:val="center"/>
+          <w:rPr>
+            <w:color w:val="7F7F7F" w:themeColor="text1" w:themeTint="80"/>
+          </w:rPr>
+        </w:pPr>
+        <w:r>
+          <w:rPr>
+            <w:color w:val="7F7F7F" w:themeColor="text1" w:themeTint="80"/>
+          </w:rPr>
+          <w:t>Report for Students’ GPA Alignment between Canvas and Registrar in 2021-2022 Academic Year</w:t>
+        </w:r>
+      </w:p>
+    </w:sdtContent>
+  </w:sdt>
+</w:hdr>
+</file>
+
+<file path=word/header2.xml><?xml version="1.0" encoding="utf-8"?>
+<w:hdr xmlns:wpc="http://schemas.microsoft.com/office/word/2010/wordprocessingCanvas" xmlns:cx="http://schemas.microsoft.com/office/drawing/2014/chartex" xmlns:cx1="http://schemas.microsoft.com/office/drawing/2015/9/8/chartex" xmlns:cx2="http://schemas.microsoft.com/office/drawing/2015/10/21/chartex" xmlns:cx3="http://schemas.microsoft.com/office/drawing/2016/5/9/chartex" xmlns:cx4="http://schemas.microsoft.com/office/drawing/2016/5/10/chartex" xmlns:cx5="http://schemas.microsoft.com/office/drawing/2016/5/11/chartex" xmlns:cx6="http://schemas.microsoft.com/office/drawing/2016/5/12/chartex" xmlns:cx7="http://schemas.microsoft.com/office/drawing/2016/5/13/chartex" xmlns:cx8="http://schemas.microsoft.com/office/drawing/2016/5/14/chartex" xmlns:mc="http://schemas.openxmlformats.org/markup-compatibility/2006" xmlns:aink="http://schemas.microsoft.com/office/drawing/2016/ink" xmlns:am3d="http://schemas.microsoft.com/office/drawing/2017/model3d" xmlns:o="urn:schemas-microsoft-com:office:office" xmlns:oel="http://schemas.microsoft.com/office/2019/extlst" xmlns:r="http://schemas.openxmlformats.org/officeDocument/2006/relationships" xmlns:m="http://schemas.openxmlformats.org/officeDocument/2006/math" xmlns:v="urn:schemas-microsoft-com:vml" xmlns:wp14="http://schemas.microsoft.com/office/word/2010/wordprocessingDrawing" xmlns:wp="http://schemas.openxmlformats.org/drawingml/2006/wordprocessingDrawing" xmlns:w10="urn:schemas-microsoft-com:office:word" xmlns:w="http://schemas.openxmlformats.org/wordprocessingml/2006/main" xmlns:w14="http://schemas.microsoft.com/office/word/2010/wordml" xmlns:w15="http://schemas.microsoft.com/office/word/2012/wordml" xmlns:w16cex="http://schemas.microsoft.com/office/word/2018/wordml/cex" xmlns:w16cid="http://schemas.microsoft.com/office/word/2016/wordml/cid" xmlns:w16="http://schemas.microsoft.com/office/word/2018/wordml" xmlns:w16sdtdh="http://schemas.microsoft.com/office/word/2020/wordml/sdtdatahash" xmlns:w16se="http://schemas.microsoft.com/office/word/2015/wordml/symex" xmlns:wpg="http://schemas.microsoft.com/office/word/2010/wordprocessingGroup" xmlns:wpi="http://schemas.microsoft.com/office/word/2010/wordprocessingInk" xmlns:wne="http://schemas.microsoft.com/office/word/2006/wordml" xmlns:wps="http://schemas.microsoft.com/office/word/2010/wordprocessingShape" mc:Ignorable="w14 w15 w16se w16cid w16 w16cex w16sdtdh wp14">
+  <w:p>
+    <w:pPr>
+      <w:pStyle w:val="Header"/>
+    </w:pPr>
+    <w:r>
+      <w:rPr>
+        <w:noProof/>
+      </w:rPr>
+      <w:drawing>
+        <wp:inline distT="0" distB="0" distL="0" distR="0" wp14:anchorId="4846482D" wp14:editId="7B8504CD">
+          <wp:extent cx="5943600" cy="1310640"/>
+          <wp:effectExtent l="0" t="0" r="0" b="0"/>
+          <wp:docPr id="4" name="Picture 4" descr="A screenshot of a computer&#10;&#10;Description automatically generated with low confidence"/>
+          <wp:cNvGraphicFramePr>
+            <a:graphicFrameLocks xmlns:a="http://schemas.openxmlformats.org/drawingml/2006/main" noChangeAspect="1"/>
+          </wp:cNvGraphicFramePr>
+          <a:graphic xmlns:a="http://schemas.openxmlformats.org/drawingml/2006/main">
+            <a:graphicData uri="http://schemas.openxmlformats.org/drawingml/2006/picture">
+              <pic:pic xmlns:pic="http://schemas.openxmlformats.org/drawingml/2006/picture">
+                <pic:nvPicPr>
+                  <pic:cNvPr id="4" name="Picture 4" descr="A screenshot of a computer&#10;&#10;Description automatically generated with low confidence"/>
+                  <pic:cNvPicPr/>
+                </pic:nvPicPr>
+                <pic:blipFill>
+                  <a:blip r:embed="rId1">
+                    <a:extLst>
+                      <a:ext uri="{28A0092B-C50C-407E-A947-70E740481C1C}">
+                        <a14:useLocalDpi xmlns:a14="http://schemas.microsoft.com/office/drawing/2010/main" val="0"/>
+                      </a:ext>
+                    </a:extLst>
+                  </a:blip>
+                  <a:stretch>
+                    <a:fillRect/>
+                  </a:stretch>
+                </pic:blipFill>
+                <pic:spPr>
+                  <a:xfrm>
+                    <a:off x="0" y="0"/>
+                    <a:ext cx="5943600" cy="1310640"/>
+                  </a:xfrm>
+                  <a:prstGeom prst="rect">
+                    <a:avLst/>
+                  </a:prstGeom>
+                </pic:spPr>
+              </pic:pic>
+            </a:graphicData>
+          </a:graphic>
+        </wp:inline>
+      </w:drawing>
+    </w:r>
+  </w:p>
+</w:hdr>
+</file>
+
 <file path=word/numbering.xml><?xml version="1.0" encoding="utf-8"?>
-<w:numbering xmlns:w="http://schemas.openxmlformats.org/wordprocessingml/2006/main">
+<w:numbering xmlns:aink="http://schemas.microsoft.com/office/drawing/2016/ink" xmlns:am3d="http://schemas.microsoft.com/office/drawing/2017/model3d" xmlns:cx="http://schemas.microsoft.com/office/drawing/2014/chartex" xmlns:cx1="http://schemas.microsoft.com/office/drawing/2015/9/8/chartex" xmlns:cx2="http://schemas.microsoft.com/office/drawing/2015/10/21/chartex" xmlns:cx3="http://schemas.microsoft.com/office/drawing/2016/5/9/chartex" xmlns:cx4="http://schemas.microsoft.com/office/drawing/2016/5/10/chartex" xmlns:cx5="http://schemas.microsoft.com/office/drawing/2016/5/11/chartex" xmlns:cx6="http://schemas.microsoft.com/office/drawing/2016/5/12/chartex" xmlns:cx7="http://schemas.microsoft.com/office/drawing/2016/5/13/chartex" xmlns:cx8="http://schemas.microsoft.com/office/drawing/2016/5/14/chartex" xmlns:m="http://schemas.openxmlformats.org/officeDocument/2006/math" xmlns:mc="http://schemas.openxmlformats.org/markup-compatibility/2006" xmlns:o="urn:schemas-microsoft-com:office:office" xmlns:oel="http://schemas.microsoft.com/office/2019/extlst" xmlns:r="http://schemas.openxmlformats.org/officeDocument/2006/relationships" xmlns:v="urn:schemas-microsoft-com:vml" xmlns:w="http://schemas.openxmlformats.org/wordprocessingml/2006/main" xmlns:w10="urn:schemas-microsoft-com:office:word" xmlns:w14="http://schemas.microsoft.com/office/word/2010/wordml" xmlns:w15="http://schemas.microsoft.com/office/word/2012/wordml" xmlns:w16="http://schemas.microsoft.com/office/word/2018/wordml" xmlns:w16cex="http://schemas.microsoft.com/office/word/2018/wordml/cex" xmlns:w16cid="http://schemas.microsoft.com/office/word/2016/wordml/cid" xmlns:w16sdtdh="http://schemas.microsoft.com/office/word/2020/wordml/sdtdatahash" xmlns:w16se="http://schemas.microsoft.com/office/word/2015/wordml/symex" xmlns:wne="http://schemas.microsoft.com/office/word/2006/wordml" xmlns:wp="http://schemas.openxmlformats.org/drawingml/2006/wordprocessingDrawing" xmlns:wp14="http://schemas.microsoft.com/office/word/2010/wordprocessingDrawing" xmlns:wpc="http://schemas.microsoft.com/office/word/2010/wordprocessingCanvas" xmlns:wpg="http://schemas.microsoft.com/office/word/2010/wordprocessingGroup" xmlns:wpi="http://schemas.microsoft.com/office/word/2010/wordprocessingInk" xmlns:wps="http://schemas.microsoft.com/office/word/2010/wordprocessingShape" mc:Ignorable="w14 w15 w16se w16cid w16 w16cex w16sdtdh wp14">
+  <w:abstractNum w15:restartNumberingAfterBreak="0" w:abstractNumId="0">
+    <w:nsid w:val="FFFFFF7C"/>
+    <w:multiLevelType w:val="singleLevel"/>
+    <w:tmpl w:val="2B304654"/>
+    <w:lvl w:ilvl="0">
+      <w:start w:val="1"/>
+      <w:numFmt w:val="decimal"/>
+      <w:lvlText w:val="%1."/>
+      <w:lvlJc w:val="left"/>
+      <w:pPr>
+        <w:tabs>
+          <w:tab w:pos="1800" w:val="num"/>
+        </w:tabs>
+        <w:ind w:hanging="360" w:left="1800"/>
+      </w:pPr>
+    </w:lvl>
+  </w:abstractNum>
+  <w:abstractNum w15:restartNumberingAfterBreak="0" w:abstractNumId="1">
+    <w:nsid w:val="FFFFFF7D"/>
+    <w:multiLevelType w:val="singleLevel"/>
+    <w:tmpl w:val="5704A1F4"/>
+    <w:lvl w:ilvl="0">
+      <w:start w:val="1"/>
+      <w:numFmt w:val="decimal"/>
+      <w:lvlText w:val="%1."/>
+      <w:lvlJc w:val="left"/>
+      <w:pPr>
+        <w:tabs>
+          <w:tab w:pos="1440" w:val="num"/>
+        </w:tabs>
+        <w:ind w:hanging="360" w:left="1440"/>
+      </w:pPr>
+    </w:lvl>
+  </w:abstractNum>
+  <w:abstractNum w15:restartNumberingAfterBreak="0" w:abstractNumId="2">
+    <w:nsid w:val="FFFFFF7E"/>
+    <w:multiLevelType w:val="singleLevel"/>
+    <w:tmpl w:val="B6B4ACEA"/>
+    <w:lvl w:ilvl="0">
+      <w:start w:val="1"/>
+      <w:numFmt w:val="decimal"/>
+      <w:lvlText w:val="%1."/>
+      <w:lvlJc w:val="left"/>
+      <w:pPr>
+        <w:tabs>
+          <w:tab w:pos="1080" w:val="num"/>
+        </w:tabs>
+        <w:ind w:hanging="360" w:left="1080"/>
+      </w:pPr>
+    </w:lvl>
+  </w:abstractNum>
+  <w:abstractNum w15:restartNumberingAfterBreak="0" w:abstractNumId="3">
+    <w:nsid w:val="FFFFFF7F"/>
+    <w:multiLevelType w:val="singleLevel"/>
+    <w:tmpl w:val="2862BC8C"/>
+    <w:lvl w:ilvl="0">
+      <w:start w:val="1"/>
+      <w:numFmt w:val="decimal"/>
+      <w:lvlText w:val="%1."/>
+      <w:lvlJc w:val="left"/>
+      <w:pPr>
+        <w:tabs>
+          <w:tab w:pos="720" w:val="num"/>
+        </w:tabs>
+        <w:ind w:hanging="360" w:left="720"/>
+      </w:pPr>
+    </w:lvl>
+  </w:abstractNum>
+  <w:abstractNum w15:restartNumberingAfterBreak="0" w:abstractNumId="4">
+    <w:nsid w:val="FFFFFF80"/>
+    <w:multiLevelType w:val="singleLevel"/>
+    <w:tmpl w:val="8C4830C6"/>
+    <w:lvl w:ilvl="0">
+      <w:start w:val="1"/>
+      <w:numFmt w:val="bullet"/>
+      <w:lvlText w:val=""/>
+      <w:lvlJc w:val="left"/>
+      <w:pPr>
+        <w:tabs>
+          <w:tab w:pos="1800" w:val="num"/>
+        </w:tabs>
+        <w:ind w:hanging="360" w:left="1800"/>
+      </w:pPr>
+      <w:rPr>
+        <w:rFonts w:ascii="Symbol" w:hAnsi="Symbol" w:hint="default"/>
+      </w:rPr>
+    </w:lvl>
+  </w:abstractNum>
+  <w:abstractNum w15:restartNumberingAfterBreak="0" w:abstractNumId="5">
+    <w:nsid w:val="FFFFFF81"/>
+    <w:multiLevelType w:val="singleLevel"/>
+    <w:tmpl w:val="914456C6"/>
+    <w:lvl w:ilvl="0">
+      <w:start w:val="1"/>
+      <w:numFmt w:val="bullet"/>
+      <w:lvlText w:val=""/>
+      <w:lvlJc w:val="left"/>
+      <w:pPr>
+        <w:tabs>
+          <w:tab w:pos="1440" w:val="num"/>
+        </w:tabs>
+        <w:ind w:hanging="360" w:left="1440"/>
+      </w:pPr>
+      <w:rPr>
+        <w:rFonts w:ascii="Symbol" w:hAnsi="Symbol" w:hint="default"/>
+      </w:rPr>
+    </w:lvl>
+  </w:abstractNum>
+  <w:abstractNum w15:restartNumberingAfterBreak="0" w:abstractNumId="6">
+    <w:nsid w:val="FFFFFF82"/>
+    <w:multiLevelType w:val="singleLevel"/>
+    <w:tmpl w:val="6EAE816A"/>
+    <w:lvl w:ilvl="0">
+      <w:start w:val="1"/>
+      <w:numFmt w:val="bullet"/>
+      <w:lvlText w:val=""/>
+      <w:lvlJc w:val="left"/>
+      <w:pPr>
+        <w:tabs>
+          <w:tab w:pos="1080" w:val="num"/>
+        </w:tabs>
+        <w:ind w:hanging="360" w:left="1080"/>
+      </w:pPr>
+      <w:rPr>
+        <w:rFonts w:ascii="Symbol" w:hAnsi="Symbol" w:hint="default"/>
+      </w:rPr>
+    </w:lvl>
+  </w:abstractNum>
+  <w:abstractNum w15:restartNumberingAfterBreak="0" w:abstractNumId="7">
+    <w:nsid w:val="FFFFFF83"/>
+    <w:multiLevelType w:val="singleLevel"/>
+    <w:tmpl w:val="61789820"/>
+    <w:lvl w:ilvl="0">
+      <w:start w:val="1"/>
+      <w:numFmt w:val="bullet"/>
+      <w:lvlText w:val=""/>
+      <w:lvlJc w:val="left"/>
+      <w:pPr>
+        <w:tabs>
+          <w:tab w:pos="720" w:val="num"/>
+        </w:tabs>
+        <w:ind w:hanging="360" w:left="720"/>
+      </w:pPr>
+      <w:rPr>
+        <w:rFonts w:ascii="Symbol" w:hAnsi="Symbol" w:hint="default"/>
+      </w:rPr>
+    </w:lvl>
+  </w:abstractNum>
+  <w:abstractNum w15:restartNumberingAfterBreak="0" w:abstractNumId="8">
+    <w:nsid w:val="FFFFFF88"/>
+    <w:multiLevelType w:val="singleLevel"/>
+    <w:tmpl w:val="E75AFBC0"/>
+    <w:lvl w:ilvl="0">
+      <w:start w:val="1"/>
+      <w:numFmt w:val="decimal"/>
+      <w:lvlText w:val="%1."/>
+      <w:lvlJc w:val="left"/>
+      <w:pPr>
+        <w:tabs>
+          <w:tab w:pos="360" w:val="num"/>
+        </w:tabs>
+        <w:ind w:hanging="360" w:left="360"/>
+      </w:pPr>
+    </w:lvl>
+  </w:abstractNum>
+  <w:abstractNum w15:restartNumberingAfterBreak="0" w:abstractNumId="9">
+    <w:nsid w:val="FFFFFF89"/>
+    <w:multiLevelType w:val="singleLevel"/>
+    <w:tmpl w:val="96E443B8"/>
+    <w:lvl w:ilvl="0">
+      <w:start w:val="1"/>
+      <w:numFmt w:val="bullet"/>
+      <w:lvlText w:val=""/>
+      <w:lvlJc w:val="left"/>
+      <w:pPr>
+        <w:tabs>
+          <w:tab w:pos="360" w:val="num"/>
+        </w:tabs>
+        <w:ind w:hanging="360" w:left="360"/>
+      </w:pPr>
+      <w:rPr>
+        <w:rFonts w:ascii="Symbol" w:hAnsi="Symbol" w:hint="default"/>
+      </w:rPr>
+    </w:lvl>
+  </w:abstractNum>
+  <w:abstractNum w15:restartNumberingAfterBreak="0" w:abstractNumId="10">
+    <w:nsid w:val="0000A990"/>
+    <w:multiLevelType w:val="multilevel"/>
+    <w:tmpl w:val="6BF887DE"/>
+    <w:lvl w:ilvl="0">
+      <w:numFmt w:val="bullet"/>
+      <w:lvlText w:val=" "/>
+      <w:lvlJc w:val="left"/>
+      <w:pPr>
+        <w:ind w:hanging="480" w:left="720"/>
+      </w:pPr>
+    </w:lvl>
+    <w:lvl w:ilvl="1">
+      <w:numFmt w:val="bullet"/>
+      <w:lvlText w:val=" "/>
+      <w:lvlJc w:val="left"/>
+      <w:pPr>
+        <w:ind w:hanging="480" w:left="1440"/>
+      </w:pPr>
+    </w:lvl>
+    <w:lvl w:ilvl="2">
+      <w:numFmt w:val="bullet"/>
+      <w:lvlText w:val=" "/>
+      <w:lvlJc w:val="left"/>
+      <w:pPr>
+        <w:ind w:hanging="480" w:left="2160"/>
+      </w:pPr>
+    </w:lvl>
+    <w:lvl w:ilvl="3">
+      <w:numFmt w:val="bullet"/>
+      <w:lvlText w:val=" "/>
+      <w:lvlJc w:val="left"/>
+      <w:pPr>
+        <w:ind w:hanging="480" w:left="2880"/>
+      </w:pPr>
+    </w:lvl>
+    <w:lvl w:ilvl="4">
+      <w:numFmt w:val="bullet"/>
+      <w:lvlText w:val=" "/>
+      <w:lvlJc w:val="left"/>
+      <w:pPr>
+        <w:ind w:hanging="480" w:left="3600"/>
+      </w:pPr>
+    </w:lvl>
+    <w:lvl w:ilvl="5">
+      <w:numFmt w:val="bullet"/>
+      <w:lvlText w:val=" "/>
+      <w:lvlJc w:val="left"/>
+      <w:pPr>
+        <w:ind w:hanging="480" w:left="4320"/>
+      </w:pPr>
+    </w:lvl>
+    <w:lvl w:ilvl="6">
+      <w:numFmt w:val="bullet"/>
+      <w:lvlText w:val=" "/>
+      <w:lvlJc w:val="left"/>
+      <w:pPr>
+        <w:ind w:hanging="480" w:left="5040"/>
+      </w:pPr>
+    </w:lvl>
+    <w:lvl w:ilvl="7">
+      <w:numFmt w:val="bullet"/>
+      <w:lvlText w:val=" "/>
+      <w:lvlJc w:val="left"/>
+      <w:pPr>
+        <w:ind w:hanging="480" w:left="5760"/>
+      </w:pPr>
+    </w:lvl>
+    <w:lvl w:ilvl="8">
+      <w:numFmt w:val="bullet"/>
+      <w:lvlText w:val=" "/>
+      <w:lvlJc w:val="left"/>
+      <w:pPr>
+        <w:ind w:hanging="480" w:left="6480"/>
+      </w:pPr>
+    </w:lvl>
+  </w:abstractNum>
+  <w:abstractNum w15:restartNumberingAfterBreak="0" w:abstractNumId="11">
+    <w:nsid w:val="0000A991"/>
+    <w:multiLevelType w:val="multilevel"/>
+    <w:tmpl w:val="91D29C3A"/>
+    <w:lvl w:ilvl="0">
+      <w:numFmt w:val="bullet"/>
+      <w:lvlText w:val="•"/>
+      <w:lvlJc w:val="left"/>
+      <w:pPr>
+        <w:ind w:hanging="480" w:left="720"/>
+      </w:pPr>
+    </w:lvl>
+    <w:lvl w:ilvl="1">
+      <w:numFmt w:val="bullet"/>
+      <w:lvlText w:val="–"/>
+      <w:lvlJc w:val="left"/>
+      <w:pPr>
+        <w:ind w:hanging="480" w:left="1440"/>
+      </w:pPr>
+    </w:lvl>
+    <w:lvl w:ilvl="2">
+      <w:numFmt w:val="bullet"/>
+      <w:lvlText w:val="•"/>
+      <w:lvlJc w:val="left"/>
+      <w:pPr>
+        <w:ind w:hanging="480" w:left="2160"/>
+      </w:pPr>
+    </w:lvl>
+    <w:lvl w:ilvl="3">
+      <w:numFmt w:val="bullet"/>
+      <w:lvlText w:val="–"/>
+      <w:lvlJc w:val="left"/>
+      <w:pPr>
+        <w:ind w:hanging="480" w:left="2880"/>
+      </w:pPr>
+    </w:lvl>
+    <w:lvl w:ilvl="4">
+      <w:numFmt w:val="bullet"/>
+      <w:lvlText w:val="•"/>
+      <w:lvlJc w:val="left"/>
+      <w:pPr>
+        <w:ind w:hanging="480" w:left="3600"/>
+      </w:pPr>
+    </w:lvl>
+    <w:lvl w:ilvl="5">
+      <w:numFmt w:val="bullet"/>
+      <w:lvlText w:val="–"/>
+      <w:lvlJc w:val="left"/>
+      <w:pPr>
+        <w:ind w:hanging="480" w:left="4320"/>
+      </w:pPr>
+    </w:lvl>
+    <w:lvl w:ilvl="6">
+      <w:numFmt w:val="bullet"/>
+      <w:lvlText w:val="•"/>
+      <w:lvlJc w:val="left"/>
+      <w:pPr>
+        <w:ind w:hanging="480" w:left="5040"/>
+      </w:pPr>
+    </w:lvl>
+    <w:lvl w:ilvl="7">
+      <w:numFmt w:val="bullet"/>
+      <w:lvlText w:val="–"/>
+      <w:lvlJc w:val="left"/>
+      <w:pPr>
+        <w:ind w:hanging="480" w:left="5760"/>
+      </w:pPr>
+    </w:lvl>
+    <w:lvl w:ilvl="8">
+      <w:numFmt w:val="bullet"/>
+      <w:lvlText w:val="•"/>
+      <w:lvlJc w:val="left"/>
+      <w:pPr>
+        <w:ind w:hanging="480" w:left="6480"/>
+      </w:pPr>
+    </w:lvl>
+  </w:abstractNum>
   <w:abstractNum w:abstractNumId="990">
     <w:nsid w:val="A990"/>
     <w:multiLevelType w:val="multilevel"/>
@@ -3504,6 +4202,42 @@
       </w:pPr>
     </w:lvl>
   </w:abstractNum>
+  <w:num w16cid:durableId="56634087" w:numId="1">
+    <w:abstractNumId w:val="10"/>
+  </w:num>
+  <w:num w16cid:durableId="37047626" w:numId="2">
+    <w:abstractNumId w:val="11"/>
+  </w:num>
+  <w:num w16cid:durableId="1707288125" w:numId="3">
+    <w:abstractNumId w:val="0"/>
+  </w:num>
+  <w:num w16cid:durableId="947078731" w:numId="4">
+    <w:abstractNumId w:val="1"/>
+  </w:num>
+  <w:num w16cid:durableId="776755205" w:numId="5">
+    <w:abstractNumId w:val="2"/>
+  </w:num>
+  <w:num w16cid:durableId="1341154136" w:numId="6">
+    <w:abstractNumId w:val="3"/>
+  </w:num>
+  <w:num w16cid:durableId="1399091149" w:numId="7">
+    <w:abstractNumId w:val="8"/>
+  </w:num>
+  <w:num w16cid:durableId="1592742768" w:numId="8">
+    <w:abstractNumId w:val="4"/>
+  </w:num>
+  <w:num w16cid:durableId="542641152" w:numId="9">
+    <w:abstractNumId w:val="5"/>
+  </w:num>
+  <w:num w16cid:durableId="144322517" w:numId="10">
+    <w:abstractNumId w:val="6"/>
+  </w:num>
+  <w:num w16cid:durableId="1962764882" w:numId="11">
+    <w:abstractNumId w:val="7"/>
+  </w:num>
+  <w:num w16cid:durableId="187061077" w:numId="12">
+    <w:abstractNumId w:val="9"/>
+  </w:num>
   <w:num w:numId="1000">
     <w:abstractNumId w:val="990"/>
   </w:num>
@@ -3514,7 +4248,7 @@
 </file>
 
 <file path=word/styles.xml><?xml version="1.0" encoding="utf-8"?>
-<w:styles xmlns:r="http://schemas.openxmlformats.org/officeDocument/2006/relationships" xmlns:w="http://schemas.openxmlformats.org/wordprocessingml/2006/main">
+<w:styles xmlns:mc="http://schemas.openxmlformats.org/markup-compatibility/2006" xmlns:r="http://schemas.openxmlformats.org/officeDocument/2006/relationships" xmlns:w="http://schemas.openxmlformats.org/wordprocessingml/2006/main" xmlns:w14="http://schemas.microsoft.com/office/word/2010/wordml" xmlns:w15="http://schemas.microsoft.com/office/word/2012/wordml" xmlns:w16="http://schemas.microsoft.com/office/word/2018/wordml" xmlns:w16cex="http://schemas.microsoft.com/office/word/2018/wordml/cex" xmlns:w16cid="http://schemas.microsoft.com/office/word/2016/wordml/cid" xmlns:w16sdtdh="http://schemas.microsoft.com/office/word/2020/wordml/sdtdatahash" xmlns:w16se="http://schemas.microsoft.com/office/word/2015/wordml/symex" mc:Ignorable="w14 w15 w16se w16cid w16 w16cex w16sdtdh">
   <w:docDefaults>
     <w:rPrDefault>
       <w:rPr>
@@ -3530,119 +4264,359 @@
       </w:pPr>
     </w:pPrDefault>
   </w:docDefaults>
-  <w:latentStyles w:count="276" w:defLockedState="0" w:defQFormat="0" w:defSemiHidden="0" w:defUIPriority="0" w:defUnhideWhenUsed="0"/>
+  <w:latentStyles w:count="376" w:defLockedState="0" w:defQFormat="0" w:defSemiHidden="0" w:defUIPriority="0" w:defUnhideWhenUsed="0">
+    <w:lsdException w:name="heading 5" w:semiHidden="1" w:unhideWhenUsed="1"/>
+    <w:lsdException w:name="index 2" w:semiHidden="1" w:unhideWhenUsed="1"/>
+    <w:lsdException w:name="index 3" w:semiHidden="1" w:unhideWhenUsed="1"/>
+    <w:lsdException w:name="index 4" w:semiHidden="1" w:unhideWhenUsed="1"/>
+    <w:lsdException w:name="index 5" w:semiHidden="1" w:unhideWhenUsed="1"/>
+    <w:lsdException w:name="index 6" w:semiHidden="1" w:unhideWhenUsed="1"/>
+    <w:lsdException w:name="index 7" w:semiHidden="1" w:unhideWhenUsed="1"/>
+    <w:lsdException w:name="index 8" w:semiHidden="1" w:unhideWhenUsed="1"/>
+    <w:lsdException w:name="index 9" w:semiHidden="1" w:unhideWhenUsed="1"/>
+    <w:lsdException w:name="toc 1" w:semiHidden="1" w:unhideWhenUsed="1"/>
+    <w:lsdException w:name="toc 2" w:semiHidden="1" w:unhideWhenUsed="1"/>
+    <w:lsdException w:name="toc 3" w:semiHidden="1" w:unhideWhenUsed="1"/>
+    <w:lsdException w:name="toc 4" w:semiHidden="1" w:unhideWhenUsed="1"/>
+    <w:lsdException w:name="toc 5" w:semiHidden="1" w:unhideWhenUsed="1"/>
+    <w:lsdException w:name="toc 6" w:semiHidden="1" w:unhideWhenUsed="1"/>
+    <w:lsdException w:name="toc 7" w:semiHidden="1" w:unhideWhenUsed="1"/>
+    <w:lsdException w:name="toc 8" w:semiHidden="1" w:unhideWhenUsed="1"/>
+    <w:lsdException w:name="toc 9" w:semiHidden="1" w:unhideWhenUsed="1"/>
+    <w:lsdException w:name="Normal Indent" w:semiHidden="1" w:unhideWhenUsed="1"/>
+    <w:lsdException w:name="footnote text" w:semiHidden="1" w:unhideWhenUsed="1"/>
+    <w:lsdException w:name="annotation text" w:semiHidden="1" w:unhideWhenUsed="1"/>
+    <w:lsdException w:name="header" w:semiHidden="1" w:uiPriority="99" w:unhideWhenUsed="1"/>
+    <w:lsdException w:name="footer" w:semiHidden="1" w:unhideWhenUsed="1"/>
+    <w:lsdException w:name="index heading" w:semiHidden="1" w:unhideWhenUsed="1"/>
+    <w:lsdException w:name="caption" w:semiHidden="1" w:unhideWhenUsed="1"/>
+    <w:lsdException w:name="table of figures" w:semiHidden="1" w:unhideWhenUsed="1"/>
+    <w:lsdException w:name="envelope address" w:semiHidden="1" w:unhideWhenUsed="1"/>
+    <w:lsdException w:name="envelope return" w:semiHidden="1" w:unhideWhenUsed="1"/>
+    <w:lsdException w:name="footnote reference" w:semiHidden="1" w:unhideWhenUsed="1"/>
+    <w:lsdException w:name="annotation reference" w:semiHidden="1" w:unhideWhenUsed="1"/>
+    <w:lsdException w:name="line number" w:semiHidden="1" w:unhideWhenUsed="1"/>
+    <w:lsdException w:name="page number" w:semiHidden="1" w:unhideWhenUsed="1"/>
+    <w:lsdException w:name="endnote reference" w:semiHidden="1" w:unhideWhenUsed="1"/>
+    <w:lsdException w:name="endnote text" w:semiHidden="1" w:unhideWhenUsed="1"/>
+    <w:lsdException w:name="table of authorities" w:semiHidden="1" w:unhideWhenUsed="1"/>
+    <w:lsdException w:name="macro" w:semiHidden="1" w:unhideWhenUsed="1"/>
+    <w:lsdException w:name="toa heading" w:semiHidden="1" w:unhideWhenUsed="1"/>
+    <w:lsdException w:name="List" w:semiHidden="1" w:unhideWhenUsed="1"/>
+    <w:lsdException w:name="List Bullet" w:semiHidden="1" w:unhideWhenUsed="1"/>
+    <w:lsdException w:name="List Number" w:semiHidden="1" w:unhideWhenUsed="1"/>
+    <w:lsdException w:name="List 2" w:semiHidden="1" w:unhideWhenUsed="1"/>
+    <w:lsdException w:name="List 3" w:semiHidden="1" w:unhideWhenUsed="1"/>
+    <w:lsdException w:name="List 4" w:semiHidden="1" w:unhideWhenUsed="1"/>
+    <w:lsdException w:name="List Bullet 2" w:semiHidden="1" w:unhideWhenUsed="1"/>
+    <w:lsdException w:name="List Bullet 3" w:semiHidden="1" w:unhideWhenUsed="1"/>
+    <w:lsdException w:name="List Number 2" w:semiHidden="1" w:unhideWhenUsed="1"/>
+    <w:lsdException w:name="List Number 3" w:semiHidden="1" w:unhideWhenUsed="1"/>
+    <w:lsdException w:name="List Number 4" w:semiHidden="1" w:unhideWhenUsed="1"/>
+    <w:lsdException w:name="List Number 5" w:semiHidden="1" w:unhideWhenUsed="1"/>
+    <w:lsdException w:name="Closing" w:semiHidden="1" w:unhideWhenUsed="1"/>
+    <w:lsdException w:name="Signature" w:semiHidden="1" w:unhideWhenUsed="1"/>
+    <w:lsdException w:name="Default Paragraph Font" w:semiHidden="1" w:unhideWhenUsed="1"/>
+    <w:lsdException w:name="Body Text" w:semiHidden="1" w:unhideWhenUsed="1"/>
+    <w:lsdException w:name="Body Text Indent" w:semiHidden="1" w:unhideWhenUsed="1"/>
+    <w:lsdException w:name="List Continue" w:semiHidden="1" w:unhideWhenUsed="1"/>
+    <w:lsdException w:name="List Continue 2" w:semiHidden="1" w:unhideWhenUsed="1"/>
+    <w:lsdException w:name="List Continue 3" w:semiHidden="1" w:unhideWhenUsed="1"/>
+    <w:lsdException w:name="List Continue 4" w:semiHidden="1" w:unhideWhenUsed="1"/>
+    <w:lsdException w:name="List Continue 5" w:semiHidden="1" w:unhideWhenUsed="1"/>
+    <w:lsdException w:name="Message Header" w:semiHidden="1" w:unhideWhenUsed="1"/>
+    <w:lsdException w:name="Salutation" w:semiHidden="1" w:unhideWhenUsed="1"/>
+    <w:lsdException w:name="Date" w:semiHidden="1" w:unhideWhenUsed="1"/>
+    <w:lsdException w:name="Body Text First Indent" w:semiHidden="1" w:unhideWhenUsed="1"/>
+    <w:lsdException w:name="Body Text Indent 2" w:semiHidden="1" w:unhideWhenUsed="1"/>
+    <w:lsdException w:name="Body Text Indent 3" w:semiHidden="1" w:unhideWhenUsed="1"/>
+    <w:lsdException w:name="Block Text" w:semiHidden="1" w:unhideWhenUsed="1"/>
+    <w:lsdException w:name="Hyperlink" w:semiHidden="1" w:unhideWhenUsed="1"/>
+    <w:lsdException w:name="FollowedHyperlink" w:semiHidden="1" w:unhideWhenUsed="1"/>
+    <w:lsdException w:name="Document Map" w:semiHidden="1" w:unhideWhenUsed="1"/>
+    <w:lsdException w:name="Plain Text" w:semiHidden="1" w:unhideWhenUsed="1"/>
+    <w:lsdException w:name="E-mail Signature" w:semiHidden="1" w:unhideWhenUsed="1"/>
+    <w:lsdException w:name="HTML Top of Form" w:semiHidden="1" w:unhideWhenUsed="1"/>
+    <w:lsdException w:name="HTML Bottom of Form" w:semiHidden="1" w:unhideWhenUsed="1"/>
+    <w:lsdException w:name="Normal (Web)" w:semiHidden="1" w:unhideWhenUsed="1"/>
+    <w:lsdException w:name="HTML Acronym" w:semiHidden="1" w:unhideWhenUsed="1"/>
+    <w:lsdException w:name="HTML Address" w:semiHidden="1" w:unhideWhenUsed="1"/>
+    <w:lsdException w:name="HTML Cite" w:semiHidden="1" w:unhideWhenUsed="1"/>
+    <w:lsdException w:name="HTML Code" w:semiHidden="1" w:unhideWhenUsed="1"/>
+    <w:lsdException w:name="HTML Definition" w:semiHidden="1" w:unhideWhenUsed="1"/>
+    <w:lsdException w:name="HTML Keyboard" w:semiHidden="1" w:unhideWhenUsed="1"/>
+    <w:lsdException w:name="HTML Preformatted" w:semiHidden="1" w:unhideWhenUsed="1"/>
+    <w:lsdException w:name="HTML Sample" w:semiHidden="1" w:unhideWhenUsed="1"/>
+    <w:lsdException w:name="HTML Typewriter" w:semiHidden="1" w:unhideWhenUsed="1"/>
+    <w:lsdException w:name="HTML Variable" w:semiHidden="1" w:unhideWhenUsed="1"/>
+    <w:lsdException w:name="Normal Table" w:semiHidden="1" w:unhideWhenUsed="1"/>
+    <w:lsdException w:name="annotation subject" w:semiHidden="1" w:unhideWhenUsed="1"/>
+    <w:lsdException w:name="No List" w:semiHidden="1" w:unhideWhenUsed="1"/>
+    <w:lsdException w:name="Outline List 1" w:semiHidden="1" w:unhideWhenUsed="1"/>
+    <w:lsdException w:name="Outline List 2" w:semiHidden="1" w:unhideWhenUsed="1"/>
+    <w:lsdException w:name="Outline List 3" w:semiHidden="1" w:unhideWhenUsed="1"/>
+    <w:lsdException w:name="Table Simple 1" w:semiHidden="1" w:unhideWhenUsed="1"/>
+    <w:lsdException w:name="Table Simple 2" w:semiHidden="1" w:unhideWhenUsed="1"/>
+    <w:lsdException w:name="Table Simple 3" w:semiHidden="1" w:unhideWhenUsed="1"/>
+    <w:lsdException w:name="Table Classic 1" w:semiHidden="1" w:unhideWhenUsed="1"/>
+    <w:lsdException w:name="Table Classic 2" w:semiHidden="1" w:unhideWhenUsed="1"/>
+    <w:lsdException w:name="Table Classic 3" w:semiHidden="1" w:unhideWhenUsed="1"/>
+    <w:lsdException w:name="Table Classic 4" w:semiHidden="1" w:unhideWhenUsed="1"/>
+    <w:lsdException w:name="Table Colorful 1" w:semiHidden="1" w:unhideWhenUsed="1"/>
+    <w:lsdException w:name="Table Colorful 2" w:semiHidden="1" w:unhideWhenUsed="1"/>
+    <w:lsdException w:name="Table Colorful 3" w:semiHidden="1" w:unhideWhenUsed="1"/>
+    <w:lsdException w:name="Table Columns 1" w:semiHidden="1" w:unhideWhenUsed="1"/>
+    <w:lsdException w:name="Table Columns 2" w:semiHidden="1" w:unhideWhenUsed="1"/>
+    <w:lsdException w:name="Table Columns 3" w:semiHidden="1" w:unhideWhenUsed="1"/>
+    <w:lsdException w:name="Table Columns 4" w:semiHidden="1" w:unhideWhenUsed="1"/>
+    <w:lsdException w:name="Table Columns 5" w:semiHidden="1" w:unhideWhenUsed="1"/>
+    <w:lsdException w:name="Table Grid 1" w:semiHidden="1" w:unhideWhenUsed="1"/>
+    <w:lsdException w:name="Table Grid 2" w:semiHidden="1" w:unhideWhenUsed="1"/>
+    <w:lsdException w:name="Table Grid 3" w:semiHidden="1" w:unhideWhenUsed="1"/>
+    <w:lsdException w:name="Table Grid 4" w:semiHidden="1" w:unhideWhenUsed="1"/>
+    <w:lsdException w:name="Table Grid 5" w:semiHidden="1" w:unhideWhenUsed="1"/>
+    <w:lsdException w:name="Table Grid 6" w:semiHidden="1" w:unhideWhenUsed="1"/>
+    <w:lsdException w:name="Table Grid 7" w:semiHidden="1" w:unhideWhenUsed="1"/>
+    <w:lsdException w:name="Table Grid 8" w:semiHidden="1" w:unhideWhenUsed="1"/>
+    <w:lsdException w:name="Table List 1" w:semiHidden="1" w:unhideWhenUsed="1"/>
+    <w:lsdException w:name="Table List 2" w:semiHidden="1" w:unhideWhenUsed="1"/>
+    <w:lsdException w:name="Table List 3" w:semiHidden="1" w:unhideWhenUsed="1"/>
+    <w:lsdException w:name="Table List 4" w:semiHidden="1" w:unhideWhenUsed="1"/>
+    <w:lsdException w:name="Table List 5" w:semiHidden="1" w:unhideWhenUsed="1"/>
+    <w:lsdException w:name="Table List 6" w:semiHidden="1" w:unhideWhenUsed="1"/>
+    <w:lsdException w:name="Table List 7" w:semiHidden="1" w:unhideWhenUsed="1"/>
+    <w:lsdException w:name="Table List 8" w:semiHidden="1" w:unhideWhenUsed="1"/>
+    <w:lsdException w:name="Table 3D effects 1" w:semiHidden="1" w:unhideWhenUsed="1"/>
+    <w:lsdException w:name="Table 3D effects 2" w:semiHidden="1" w:unhideWhenUsed="1"/>
+    <w:lsdException w:name="Table 3D effects 3" w:semiHidden="1" w:unhideWhenUsed="1"/>
+    <w:lsdException w:name="Table Contemporary" w:semiHidden="1" w:unhideWhenUsed="1"/>
+    <w:lsdException w:name="Table Elegant" w:semiHidden="1" w:unhideWhenUsed="1"/>
+    <w:lsdException w:name="Table Professional" w:semiHidden="1" w:unhideWhenUsed="1"/>
+    <w:lsdException w:name="Table Subtle 1" w:semiHidden="1" w:unhideWhenUsed="1"/>
+    <w:lsdException w:name="Table Subtle 2" w:semiHidden="1" w:unhideWhenUsed="1"/>
+    <w:lsdException w:name="Table Web 1" w:semiHidden="1" w:unhideWhenUsed="1"/>
+    <w:lsdException w:name="Table Web 2" w:semiHidden="1" w:unhideWhenUsed="1"/>
+    <w:lsdException w:name="Table Web 3" w:semiHidden="1" w:unhideWhenUsed="1"/>
+    <w:lsdException w:name="Balloon Text" w:semiHidden="1" w:unhideWhenUsed="1"/>
+    <w:lsdException w:name="Table Theme" w:semiHidden="1" w:unhideWhenUsed="1"/>
+    <w:lsdException w:name="Placeholder Text" w:semiHidden="1"/>
+    <w:lsdException w:name="Light Shading"/>
+    <w:lsdException w:name="Light List"/>
+    <w:lsdException w:name="Light Grid"/>
+    <w:lsdException w:name="Medium Shading 1"/>
+    <w:lsdException w:name="Medium Shading 2"/>
+    <w:lsdException w:name="Medium List 1"/>
+    <w:lsdException w:name="Medium List 2"/>
+    <w:lsdException w:name="Medium Grid 1"/>
+    <w:lsdException w:name="Medium Grid 2"/>
+    <w:lsdException w:name="Medium Grid 3"/>
+    <w:lsdException w:name="Dark List"/>
+    <w:lsdException w:name="Colorful Shading"/>
+    <w:lsdException w:name="Colorful List"/>
+    <w:lsdException w:name="Colorful Grid"/>
+    <w:lsdException w:name="Light Shading Accent 1"/>
+    <w:lsdException w:name="Light List Accent 1"/>
+    <w:lsdException w:name="Light Grid Accent 1"/>
+    <w:lsdException w:name="Medium Shading 1 Accent 1"/>
+    <w:lsdException w:name="Medium Shading 2 Accent 1"/>
+    <w:lsdException w:name="Medium List 1 Accent 1"/>
+    <w:lsdException w:name="Revision" w:semiHidden="1"/>
+    <w:lsdException w:name="Medium List 2 Accent 1"/>
+    <w:lsdException w:name="Medium Grid 1 Accent 1"/>
+    <w:lsdException w:name="Medium Grid 2 Accent 1"/>
+    <w:lsdException w:name="Medium Grid 3 Accent 1"/>
+    <w:lsdException w:name="Dark List Accent 1"/>
+    <w:lsdException w:name="Colorful Shading Accent 1"/>
+    <w:lsdException w:name="Colorful List Accent 1"/>
+    <w:lsdException w:name="Colorful Grid Accent 1"/>
+    <w:lsdException w:name="Light Shading Accent 2"/>
+    <w:lsdException w:name="Light List Accent 2"/>
+    <w:lsdException w:name="Light Grid Accent 2"/>
+    <w:lsdException w:name="Medium Shading 1 Accent 2"/>
+    <w:lsdException w:name="Medium Shading 2 Accent 2"/>
+    <w:lsdException w:name="Medium List 1 Accent 2"/>
+    <w:lsdException w:name="Medium List 2 Accent 2"/>
+    <w:lsdException w:name="Medium Grid 1 Accent 2"/>
+    <w:lsdException w:name="Medium Grid 2 Accent 2"/>
+    <w:lsdException w:name="Medium Grid 3 Accent 2"/>
+    <w:lsdException w:name="Dark List Accent 2"/>
+    <w:lsdException w:name="Colorful Shading Accent 2"/>
+    <w:lsdException w:name="Colorful List Accent 2"/>
+    <w:lsdException w:name="Colorful Grid Accent 2"/>
+    <w:lsdException w:name="Light Shading Accent 3"/>
+    <w:lsdException w:name="Light List Accent 3"/>
+    <w:lsdException w:name="Light Grid Accent 3"/>
+    <w:lsdException w:name="Medium Shading 1 Accent 3"/>
+    <w:lsdException w:name="Medium Shading 2 Accent 3"/>
+    <w:lsdException w:name="Medium List 1 Accent 3"/>
+    <w:lsdException w:name="Medium List 2 Accent 3"/>
+    <w:lsdException w:name="Medium Grid 1 Accent 3"/>
+    <w:lsdException w:name="Medium Grid 2 Accent 3"/>
+    <w:lsdException w:name="Medium Grid 3 Accent 3"/>
+    <w:lsdException w:name="Dark List Accent 3"/>
+    <w:lsdException w:name="Colorful Shading Accent 3"/>
+    <w:lsdException w:name="Colorful List Accent 3"/>
+    <w:lsdException w:name="Colorful Grid Accent 3"/>
+    <w:lsdException w:name="Light Shading Accent 4"/>
+    <w:lsdException w:name="Light List Accent 4"/>
+    <w:lsdException w:name="Light Grid Accent 4"/>
+    <w:lsdException w:name="Medium Shading 1 Accent 4"/>
+    <w:lsdException w:name="Medium Shading 2 Accent 4"/>
+    <w:lsdException w:name="Medium List 1 Accent 4"/>
+    <w:lsdException w:name="Medium List 2 Accent 4"/>
+    <w:lsdException w:name="Medium Grid 1 Accent 4"/>
+    <w:lsdException w:name="Medium Grid 2 Accent 4"/>
+    <w:lsdException w:name="Medium Grid 3 Accent 4"/>
+    <w:lsdException w:name="Dark List Accent 4"/>
+    <w:lsdException w:name="Colorful Shading Accent 4"/>
+    <w:lsdException w:name="Colorful List Accent 4"/>
+    <w:lsdException w:name="Colorful Grid Accent 4"/>
+    <w:lsdException w:name="Light Shading Accent 5"/>
+    <w:lsdException w:name="Light List Accent 5"/>
+    <w:lsdException w:name="Light Grid Accent 5"/>
+    <w:lsdException w:name="Medium Shading 1 Accent 5"/>
+    <w:lsdException w:name="Medium Shading 2 Accent 5"/>
+    <w:lsdException w:name="Medium List 1 Accent 5"/>
+    <w:lsdException w:name="Medium List 2 Accent 5"/>
+    <w:lsdException w:name="Medium Grid 1 Accent 5"/>
+    <w:lsdException w:name="Medium Grid 2 Accent 5"/>
+    <w:lsdException w:name="Medium Grid 3 Accent 5"/>
+    <w:lsdException w:name="Dark List Accent 5"/>
+    <w:lsdException w:name="Colorful Shading Accent 5"/>
+    <w:lsdException w:name="Colorful List Accent 5"/>
+    <w:lsdException w:name="Colorful Grid Accent 5"/>
+    <w:lsdException w:name="Light Shading Accent 6"/>
+    <w:lsdException w:name="Light List Accent 6"/>
+    <w:lsdException w:name="Light Grid Accent 6"/>
+    <w:lsdException w:name="Medium Shading 1 Accent 6"/>
+    <w:lsdException w:name="Medium Shading 2 Accent 6"/>
+    <w:lsdException w:name="Medium List 1 Accent 6"/>
+    <w:lsdException w:name="Medium List 2 Accent 6"/>
+    <w:lsdException w:name="Medium Grid 1 Accent 6"/>
+    <w:lsdException w:name="Medium Grid 2 Accent 6"/>
+    <w:lsdException w:name="Medium Grid 3 Accent 6"/>
+    <w:lsdException w:name="Dark List Accent 6"/>
+    <w:lsdException w:name="Colorful Shading Accent 6"/>
+    <w:lsdException w:name="Colorful List Accent 6"/>
+    <w:lsdException w:name="Colorful Grid Accent 6"/>
+    <w:lsdException w:name="Bibliography" w:semiHidden="1" w:unhideWhenUsed="1"/>
+    <w:lsdException w:name="TOC Heading" w:semiHidden="1" w:unhideWhenUsed="1"/>
+    <w:lsdException w:name="Grid Table 4" w:uiPriority="49"/>
+    <w:lsdException w:name="Grid Table 5 Dark" w:uiPriority="50"/>
+    <w:lsdException w:name="Grid Table 6 Colorful" w:uiPriority="51"/>
+    <w:lsdException w:name="Grid Table 7 Colorful" w:uiPriority="52"/>
+    <w:lsdException w:name="Grid Table 1 Light Accent 1" w:uiPriority="46"/>
+    <w:lsdException w:name="Grid Table 2 Accent 1" w:uiPriority="47"/>
+    <w:lsdException w:name="Grid Table 3 Accent 1" w:uiPriority="48"/>
+    <w:lsdException w:name="Grid Table 4 Accent 1" w:uiPriority="49"/>
+    <w:lsdException w:name="Grid Table 5 Dark Accent 1" w:uiPriority="50"/>
+    <w:lsdException w:name="Grid Table 6 Colorful Accent 1" w:uiPriority="51"/>
+    <w:lsdException w:name="Grid Table 7 Colorful Accent 1" w:uiPriority="52"/>
+    <w:lsdException w:name="Grid Table 1 Light Accent 2" w:uiPriority="46"/>
+    <w:lsdException w:name="Grid Table 2 Accent 2" w:uiPriority="47"/>
+    <w:lsdException w:name="Grid Table 3 Accent 2" w:uiPriority="48"/>
+    <w:lsdException w:name="Grid Table 4 Accent 2" w:uiPriority="49"/>
+    <w:lsdException w:name="Grid Table 5 Dark Accent 2" w:uiPriority="50"/>
+    <w:lsdException w:name="Grid Table 6 Colorful Accent 2" w:uiPriority="51"/>
+    <w:lsdException w:name="Grid Table 7 Colorful Accent 2" w:uiPriority="52"/>
+    <w:lsdException w:name="Grid Table 1 Light Accent 3" w:uiPriority="46"/>
+    <w:lsdException w:name="Grid Table 2 Accent 3" w:uiPriority="47"/>
+    <w:lsdException w:name="Grid Table 3 Accent 3" w:uiPriority="48"/>
+    <w:lsdException w:name="Grid Table 4 Accent 3" w:uiPriority="49"/>
+    <w:lsdException w:name="Grid Table 5 Dark Accent 3" w:uiPriority="50"/>
+    <w:lsdException w:name="Grid Table 6 Colorful Accent 3" w:uiPriority="51"/>
+    <w:lsdException w:name="Grid Table 7 Colorful Accent 3" w:uiPriority="52"/>
+    <w:lsdException w:name="Grid Table 1 Light Accent 4" w:uiPriority="46"/>
+    <w:lsdException w:name="Grid Table 2 Accent 4" w:uiPriority="47"/>
+    <w:lsdException w:name="Grid Table 3 Accent 4" w:uiPriority="48"/>
+    <w:lsdException w:name="Grid Table 4 Accent 4" w:uiPriority="49"/>
+    <w:lsdException w:name="Grid Table 5 Dark Accent 4" w:uiPriority="50"/>
+    <w:lsdException w:name="Grid Table 6 Colorful Accent 4" w:uiPriority="51"/>
+    <w:lsdException w:name="Grid Table 7 Colorful Accent 4" w:uiPriority="52"/>
+    <w:lsdException w:name="Grid Table 1 Light Accent 5" w:uiPriority="46"/>
+    <w:lsdException w:name="Grid Table 2 Accent 5" w:uiPriority="47"/>
+    <w:lsdException w:name="Grid Table 3 Accent 5" w:uiPriority="48"/>
+    <w:lsdException w:name="Grid Table 4 Accent 5" w:uiPriority="49"/>
+    <w:lsdException w:name="Grid Table 5 Dark Accent 5" w:uiPriority="50"/>
+    <w:lsdException w:name="Grid Table 6 Colorful Accent 5" w:uiPriority="51"/>
+    <w:lsdException w:name="Grid Table 7 Colorful Accent 5" w:uiPriority="52"/>
+    <w:lsdException w:name="Grid Table 1 Light Accent 6" w:uiPriority="46"/>
+    <w:lsdException w:name="Grid Table 2 Accent 6" w:uiPriority="47"/>
+    <w:lsdException w:name="Grid Table 3 Accent 6" w:uiPriority="48"/>
+    <w:lsdException w:name="Grid Table 4 Accent 6" w:uiPriority="49"/>
+    <w:lsdException w:name="Grid Table 5 Dark Accent 6" w:uiPriority="50"/>
+    <w:lsdException w:name="Grid Table 6 Colorful Accent 6" w:uiPriority="51"/>
+    <w:lsdException w:name="Grid Table 7 Colorful Accent 6" w:uiPriority="52"/>
+    <w:lsdException w:name="List Table 1 Light" w:uiPriority="46"/>
+    <w:lsdException w:name="List Table 2" w:uiPriority="47"/>
+    <w:lsdException w:name="List Table 3" w:uiPriority="48"/>
+    <w:lsdException w:name="List Table 4" w:uiPriority="49"/>
+    <w:lsdException w:name="List Table 5 Dark" w:uiPriority="50"/>
+    <w:lsdException w:name="List Table 6 Colorful" w:uiPriority="51"/>
+    <w:lsdException w:name="List Table 7 Colorful" w:uiPriority="52"/>
+    <w:lsdException w:name="List Table 1 Light Accent 1" w:uiPriority="46"/>
+    <w:lsdException w:name="List Table 2 Accent 1" w:uiPriority="47"/>
+    <w:lsdException w:name="List Table 3 Accent 1" w:uiPriority="48"/>
+    <w:lsdException w:name="List Table 4 Accent 1" w:uiPriority="49"/>
+    <w:lsdException w:name="List Table 5 Dark Accent 1" w:uiPriority="50"/>
+    <w:lsdException w:name="List Table 6 Colorful Accent 1" w:uiPriority="51"/>
+    <w:lsdException w:name="List Table 7 Colorful Accent 1" w:uiPriority="52"/>
+    <w:lsdException w:name="List Table 1 Light Accent 2" w:uiPriority="46"/>
+    <w:lsdException w:name="List Table 2 Accent 2" w:uiPriority="47"/>
+    <w:lsdException w:name="List Table 3 Accent 2" w:uiPriority="48"/>
+    <w:lsdException w:name="List Table 4 Accent 2" w:uiPriority="49"/>
+    <w:lsdException w:name="List Table 5 Dark Accent 2" w:uiPriority="50"/>
+    <w:lsdException w:name="List Table 6 Colorful Accent 2" w:uiPriority="51"/>
+    <w:lsdException w:name="List Table 7 Colorful Accent 2" w:uiPriority="52"/>
+    <w:lsdException w:name="List Table 1 Light Accent 3" w:uiPriority="46"/>
+    <w:lsdException w:name="List Table 2 Accent 3" w:uiPriority="47"/>
+    <w:lsdException w:name="List Table 3 Accent 3" w:uiPriority="48"/>
+    <w:lsdException w:name="List Table 4 Accent 3" w:uiPriority="49"/>
+    <w:lsdException w:name="List Table 5 Dark Accent 3" w:uiPriority="50"/>
+    <w:lsdException w:name="List Table 6 Colorful Accent 3" w:uiPriority="51"/>
+    <w:lsdException w:name="List Table 7 Colorful Accent 3" w:uiPriority="52"/>
+    <w:lsdException w:name="List Table 1 Light Accent 4" w:uiPriority="46"/>
+    <w:lsdException w:name="List Table 2 Accent 4" w:uiPriority="47"/>
+    <w:lsdException w:name="List Table 3 Accent 4" w:uiPriority="48"/>
+    <w:lsdException w:name="List Table 4 Accent 4" w:uiPriority="49"/>
+    <w:lsdException w:name="List Table 5 Dark Accent 4" w:uiPriority="50"/>
+    <w:lsdException w:name="List Table 6 Colorful Accent 4" w:uiPriority="51"/>
+    <w:lsdException w:name="List Table 7 Colorful Accent 4" w:uiPriority="52"/>
+    <w:lsdException w:name="List Table 1 Light Accent 5" w:uiPriority="46"/>
+    <w:lsdException w:name="List Table 2 Accent 5" w:uiPriority="47"/>
+    <w:lsdException w:name="List Table 3 Accent 5" w:uiPriority="48"/>
+    <w:lsdException w:name="List Table 4 Accent 5" w:uiPriority="49"/>
+    <w:lsdException w:name="List Table 5 Dark Accent 5" w:uiPriority="50"/>
+    <w:lsdException w:name="List Table 6 Colorful Accent 5" w:uiPriority="51"/>
+    <w:lsdException w:name="List Table 7 Colorful Accent 5" w:uiPriority="52"/>
+    <w:lsdException w:name="List Table 1 Light Accent 6" w:uiPriority="46"/>
+    <w:lsdException w:name="List Table 2 Accent 6" w:uiPriority="47"/>
+    <w:lsdException w:name="List Table 3 Accent 6" w:uiPriority="48"/>
+    <w:lsdException w:name="List Table 4 Accent 6" w:uiPriority="49"/>
+    <w:lsdException w:name="List Table 5 Dark Accent 6" w:uiPriority="50"/>
+    <w:lsdException w:name="List Table 6 Colorful Accent 6" w:uiPriority="51"/>
+    <w:lsdException w:name="List Table 7 Colorful Accent 6" w:uiPriority="52"/>
+    <w:lsdException w:name="Mention" w:semiHidden="1" w:uiPriority="99" w:unhideWhenUsed="1"/>
+    <w:lsdException w:name="Smart Hyperlink" w:semiHidden="1" w:uiPriority="99" w:unhideWhenUsed="1"/>
+    <w:lsdException w:name="Hashtag" w:semiHidden="1" w:uiPriority="99" w:unhideWhenUsed="1"/>
+    <w:lsdException w:name="Unresolved Mention" w:semiHidden="1" w:uiPriority="99" w:unhideWhenUsed="1"/>
+    <w:lsdException w:name="Smart Link" w:semiHidden="1" w:uiPriority="99" w:unhideWhenUsed="1"/>
+  </w:latentStyles>
   <w:style w:default="1" w:styleId="Normal" w:type="paragraph">
     <w:name w:val="Normal"/>
     <w:qFormat/>
-  </w:style>
-  <w:style w:styleId="BodyText" w:type="paragraph">
-    <w:name w:val="Body Text"/>
-    <w:basedOn w:val="Normal"/>
-    <w:link w:val="BodyTextChar"/>
-    <w:pPr>
-      <w:spacing w:after="180" w:before="180"/>
-    </w:pPr>
-    <w:qFormat/>
-  </w:style>
-  <w:style w:customStyle="1" w:styleId="FirstParagraph" w:type="paragraph">
-    <w:name w:val="First Paragraph"/>
-    <w:basedOn w:val="BodyText"/>
-    <w:next w:val="BodyText"/>
-    <w:qFormat/>
-  </w:style>
-  <w:style w:customStyle="1" w:styleId="Compact" w:type="paragraph">
-    <w:name w:val="Compact"/>
-    <w:basedOn w:val="BodyText"/>
-    <w:qFormat/>
-    <w:pPr>
-      <w:spacing w:after="36" w:before="36"/>
-    </w:pPr>
-  </w:style>
-  <w:style w:styleId="Title" w:type="paragraph">
-    <w:name w:val="Title"/>
-    <w:basedOn w:val="Normal"/>
-    <w:next w:val="BodyText"/>
-    <w:qFormat/>
-    <w:pPr>
-      <w:keepNext/>
-      <w:keepLines/>
-      <w:spacing w:after="240" w:before="480"/>
-      <w:jc w:val="center"/>
-    </w:pPr>
+    <w:rsid w:val="0088042D"/>
     <w:rPr>
-      <w:rFonts w:asciiTheme="majorHAnsi" w:cstheme="majorBidi" w:eastAsiaTheme="majorEastAsia" w:hAnsiTheme="majorHAnsi"/>
-      <w:b/>
-      <w:bCs/>
-      <w:color w:themeColor="accent1" w:themeShade="B5" w:val="345A8A"/>
-      <w:sz w:val="36"/>
-      <w:szCs w:val="36"/>
+      <w:rFonts w:ascii="Georgia" w:hAnsi="Georgia"/>
     </w:rPr>
   </w:style>
-  <w:style w:styleId="Subtitle" w:type="paragraph">
-    <w:name w:val="Subtitle"/>
-    <w:basedOn w:val="Title"/>
-    <w:next w:val="BodyText"/>
-    <w:qFormat/>
-    <w:pPr>
-      <w:keepNext/>
-      <w:keepLines/>
-      <w:spacing w:after="240" w:before="240"/>
-      <w:jc w:val="center"/>
-    </w:pPr>
-    <w:rPr>
-      <w:sz w:val="30"/>
-      <w:szCs w:val="30"/>
-    </w:rPr>
-  </w:style>
-  <w:style w:customStyle="1" w:styleId="Author" w:type="paragraph">
-    <w:name w:val="Author"/>
-    <w:next w:val="BodyText"/>
-    <w:qFormat/>
-    <w:pPr>
-      <w:keepNext/>
-      <w:keepLines/>
-      <w:jc w:val="center"/>
-    </w:pPr>
-  </w:style>
-  <w:style w:styleId="Date" w:type="paragraph">
-    <w:name w:val="Date"/>
-    <w:next w:val="BodyText"/>
-    <w:qFormat/>
-    <w:pPr>
-      <w:keepNext/>
-      <w:keepLines/>
-      <w:jc w:val="center"/>
-    </w:pPr>
-  </w:style>
-  <w:style w:customStyle="1" w:styleId="Abstract" w:type="paragraph">
-    <w:name w:val="Abstract"/>
-    <w:basedOn w:val="Normal"/>
-    <w:next w:val="BodyText"/>
-    <w:qFormat/>
-    <w:pPr>
-      <w:keepNext/>
-      <w:keepLines/>
-      <w:spacing w:after="300" w:before="300"/>
-    </w:pPr>
-    <w:rPr>
-      <w:sz w:val="20"/>
-      <w:szCs w:val="20"/>
-    </w:rPr>
-  </w:style>
-  <w:style w:styleId="Bibliography" w:type="paragraph">
-    <w:name w:val="Bibliography"/>
-    <w:basedOn w:val="Normal"/>
-    <w:next w:val="Bibliography"/>
-    <w:qFormat/>
-    <w:pPr/>
-    <w:rPr/>
-  </w:style>
   <w:style w:styleId="Heading1" w:type="paragraph">
-    <w:name w:val="Heading 1"/>
+    <w:name w:val="heading 1"/>
     <w:basedOn w:val="Normal"/>
     <w:next w:val="BodyText"/>
     <w:uiPriority w:val="9"/>
     <w:qFormat/>
+    <w:rsid w:val="003648E9"/>
     <w:pPr>
       <w:keepNext/>
       <w:keepLines/>
@@ -3650,21 +4624,22 @@
       <w:outlineLvl w:val="0"/>
     </w:pPr>
     <w:rPr>
-      <w:rFonts w:asciiTheme="majorHAnsi" w:cstheme="majorBidi" w:eastAsiaTheme="majorEastAsia" w:hAnsiTheme="majorHAnsi"/>
+      <w:rFonts w:cstheme="majorBidi" w:eastAsiaTheme="majorEastAsia"/>
       <w:b/>
       <w:bCs/>
-      <w:color w:themeColor="accent1" w:val="4F81BD"/>
+      <w:color w:themeColor="text1" w:val="000000"/>
       <w:sz w:val="32"/>
       <w:szCs w:val="32"/>
     </w:rPr>
   </w:style>
   <w:style w:styleId="Heading2" w:type="paragraph">
-    <w:name w:val="Heading 2"/>
+    <w:name w:val="heading 2"/>
     <w:basedOn w:val="Normal"/>
     <w:next w:val="BodyText"/>
     <w:uiPriority w:val="9"/>
     <w:unhideWhenUsed/>
     <w:qFormat/>
+    <w:rsid w:val="003648E9"/>
     <w:pPr>
       <w:keepNext/>
       <w:keepLines/>
@@ -3672,16 +4647,16 @@
       <w:outlineLvl w:val="1"/>
     </w:pPr>
     <w:rPr>
-      <w:rFonts w:asciiTheme="majorHAnsi" w:cstheme="majorBidi" w:eastAsiaTheme="majorEastAsia" w:hAnsiTheme="majorHAnsi"/>
+      <w:rFonts w:cstheme="majorBidi" w:eastAsiaTheme="majorEastAsia"/>
       <w:b/>
       <w:bCs/>
-      <w:color w:themeColor="accent1" w:val="4F81BD"/>
+      <w:color w:themeColor="text1" w:val="000000"/>
       <w:sz w:val="28"/>
       <w:szCs w:val="28"/>
     </w:rPr>
   </w:style>
   <w:style w:styleId="Heading3" w:type="paragraph">
-    <w:name w:val="Heading 3"/>
+    <w:name w:val="heading 3"/>
     <w:basedOn w:val="Normal"/>
     <w:next w:val="BodyText"/>
     <w:uiPriority w:val="9"/>
@@ -3698,12 +4673,10 @@
       <w:b/>
       <w:bCs/>
       <w:color w:themeColor="accent1" w:val="4F81BD"/>
-      <w:sz w:val="24"/>
-      <w:szCs w:val="24"/>
     </w:rPr>
   </w:style>
   <w:style w:styleId="Heading4" w:type="paragraph">
-    <w:name w:val="Heading 4"/>
+    <w:name w:val="heading 4"/>
     <w:basedOn w:val="Normal"/>
     <w:next w:val="BodyText"/>
     <w:uiPriority w:val="9"/>
@@ -3717,15 +4690,13 @@
     </w:pPr>
     <w:rPr>
       <w:rFonts w:asciiTheme="majorHAnsi" w:cstheme="majorBidi" w:eastAsiaTheme="majorEastAsia" w:hAnsiTheme="majorHAnsi"/>
+      <w:bCs/>
       <w:i/>
-      <w:bCs/>
       <w:color w:themeColor="accent1" w:val="4F81BD"/>
-      <w:sz w:val="24"/>
-      <w:szCs w:val="24"/>
     </w:rPr>
   </w:style>
   <w:style w:styleId="Heading5" w:type="paragraph">
-    <w:name w:val="Heading 5"/>
+    <w:name w:val="heading 5"/>
     <w:basedOn w:val="Normal"/>
     <w:next w:val="BodyText"/>
     <w:uiPriority w:val="9"/>
@@ -3741,12 +4712,10 @@
       <w:rFonts w:asciiTheme="majorHAnsi" w:cstheme="majorBidi" w:eastAsiaTheme="majorEastAsia" w:hAnsiTheme="majorHAnsi"/>
       <w:iCs/>
       <w:color w:themeColor="accent1" w:val="4F81BD"/>
-      <w:sz w:val="24"/>
-      <w:szCs w:val="24"/>
     </w:rPr>
   </w:style>
   <w:style w:styleId="Heading6" w:type="paragraph">
-    <w:name w:val="Heading 6"/>
+    <w:name w:val="heading 6"/>
     <w:basedOn w:val="Normal"/>
     <w:next w:val="BodyText"/>
     <w:uiPriority w:val="9"/>
@@ -3761,12 +4730,10 @@
     <w:rPr>
       <w:rFonts w:asciiTheme="majorHAnsi" w:cstheme="majorBidi" w:eastAsiaTheme="majorEastAsia" w:hAnsiTheme="majorHAnsi"/>
       <w:color w:themeColor="accent1" w:val="4F81BD"/>
-      <w:sz w:val="24"/>
-      <w:szCs w:val="24"/>
     </w:rPr>
   </w:style>
   <w:style w:styleId="Heading7" w:type="paragraph">
-    <w:name w:val="Heading 7"/>
+    <w:name w:val="heading 7"/>
     <w:basedOn w:val="Normal"/>
     <w:next w:val="BodyText"/>
     <w:uiPriority w:val="9"/>
@@ -3781,12 +4748,10 @@
     <w:rPr>
       <w:rFonts w:asciiTheme="majorHAnsi" w:cstheme="majorBidi" w:eastAsiaTheme="majorEastAsia" w:hAnsiTheme="majorHAnsi"/>
       <w:color w:themeColor="accent1" w:val="4F81BD"/>
-      <w:sz w:val="24"/>
-      <w:szCs w:val="24"/>
     </w:rPr>
   </w:style>
   <w:style w:styleId="Heading8" w:type="paragraph">
-    <w:name w:val="Heading 8"/>
+    <w:name w:val="heading 8"/>
     <w:basedOn w:val="Normal"/>
     <w:next w:val="BodyText"/>
     <w:uiPriority w:val="9"/>
@@ -3801,12 +4766,10 @@
     <w:rPr>
       <w:rFonts w:asciiTheme="majorHAnsi" w:cstheme="majorBidi" w:eastAsiaTheme="majorEastAsia" w:hAnsiTheme="majorHAnsi"/>
       <w:color w:themeColor="accent1" w:val="4F81BD"/>
-      <w:sz w:val="24"/>
-      <w:szCs w:val="24"/>
     </w:rPr>
   </w:style>
   <w:style w:styleId="Heading9" w:type="paragraph">
-    <w:name w:val="Heading 9"/>
+    <w:name w:val="heading 9"/>
     <w:basedOn w:val="Normal"/>
     <w:next w:val="BodyText"/>
     <w:uiPriority w:val="9"/>
@@ -3821,9 +4784,145 @@
     <w:rPr>
       <w:rFonts w:asciiTheme="majorHAnsi" w:cstheme="majorBidi" w:eastAsiaTheme="majorEastAsia" w:hAnsiTheme="majorHAnsi"/>
       <w:color w:themeColor="accent1" w:val="4F81BD"/>
-      <w:sz w:val="24"/>
-      <w:szCs w:val="24"/>
     </w:rPr>
+  </w:style>
+  <w:style w:default="1" w:styleId="DefaultParagraphFont" w:type="character">
+    <w:name w:val="Default Paragraph Font"/>
+    <w:uiPriority w:val="1"/>
+    <w:semiHidden/>
+    <w:unhideWhenUsed/>
+  </w:style>
+  <w:style w:default="1" w:styleId="TableNormal" w:type="table">
+    <w:name w:val="Normal Table"/>
+    <w:uiPriority w:val="99"/>
+    <w:semiHidden/>
+    <w:unhideWhenUsed/>
+    <w:tblPr>
+      <w:tblInd w:type="dxa" w:w="0"/>
+      <w:tblCellMar>
+        <w:top w:type="dxa" w:w="0"/>
+        <w:left w:type="dxa" w:w="108"/>
+        <w:bottom w:type="dxa" w:w="0"/>
+        <w:right w:type="dxa" w:w="108"/>
+      </w:tblCellMar>
+    </w:tblPr>
+  </w:style>
+  <w:style w:default="1" w:styleId="NoList" w:type="numbering">
+    <w:name w:val="No List"/>
+    <w:uiPriority w:val="99"/>
+    <w:semiHidden/>
+    <w:unhideWhenUsed/>
+  </w:style>
+  <w:style w:styleId="BodyText" w:type="paragraph">
+    <w:name w:val="Body Text"/>
+    <w:basedOn w:val="Normal"/>
+    <w:link w:val="BodyTextChar"/>
+    <w:qFormat/>
+    <w:rsid w:val="003648E9"/>
+    <w:pPr>
+      <w:spacing w:after="180" w:before="180"/>
+    </w:pPr>
+    <w:rPr>
+      <w:color w:themeColor="text1" w:val="000000"/>
+    </w:rPr>
+  </w:style>
+  <w:style w:customStyle="1" w:styleId="FirstParagraph" w:type="paragraph">
+    <w:name w:val="First Paragraph"/>
+    <w:basedOn w:val="BodyText"/>
+    <w:next w:val="BodyText"/>
+    <w:qFormat/>
+    <w:rsid w:val="003648E9"/>
+  </w:style>
+  <w:style w:customStyle="1" w:styleId="Compact" w:type="paragraph">
+    <w:name w:val="Compact"/>
+    <w:basedOn w:val="BodyText"/>
+    <w:qFormat/>
+    <w:pPr>
+      <w:spacing w:after="36" w:before="36"/>
+    </w:pPr>
+  </w:style>
+  <w:style w:styleId="Title" w:type="paragraph">
+    <w:name w:val="Title"/>
+    <w:basedOn w:val="Normal"/>
+    <w:next w:val="BodyText"/>
+    <w:qFormat/>
+    <w:rsid w:val="003648E9"/>
+    <w:pPr>
+      <w:keepNext/>
+      <w:keepLines/>
+      <w:spacing w:after="240" w:before="480"/>
+      <w:jc w:val="center"/>
+    </w:pPr>
+    <w:rPr>
+      <w:rFonts w:cstheme="majorBidi" w:eastAsiaTheme="majorEastAsia"/>
+      <w:b/>
+      <w:bCs/>
+      <w:color w:themeColor="text1" w:val="000000"/>
+      <w:sz w:val="36"/>
+      <w:szCs w:val="36"/>
+    </w:rPr>
+  </w:style>
+  <w:style w:styleId="Subtitle" w:type="paragraph">
+    <w:name w:val="Subtitle"/>
+    <w:basedOn w:val="Title"/>
+    <w:next w:val="BodyText"/>
+    <w:qFormat/>
+    <w:pPr>
+      <w:spacing w:before="240"/>
+    </w:pPr>
+    <w:rPr>
+      <w:sz w:val="30"/>
+      <w:szCs w:val="30"/>
+    </w:rPr>
+  </w:style>
+  <w:style w:customStyle="1" w:styleId="Author" w:type="paragraph">
+    <w:name w:val="Author"/>
+    <w:next w:val="BodyText"/>
+    <w:qFormat/>
+    <w:rsid w:val="003648E9"/>
+    <w:pPr>
+      <w:keepNext/>
+      <w:keepLines/>
+      <w:jc w:val="center"/>
+    </w:pPr>
+    <w:rPr>
+      <w:rFonts w:ascii="Georgia" w:hAnsi="Georgia"/>
+    </w:rPr>
+  </w:style>
+  <w:style w:styleId="Date" w:type="paragraph">
+    <w:name w:val="Date"/>
+    <w:next w:val="BodyText"/>
+    <w:qFormat/>
+    <w:rsid w:val="003648E9"/>
+    <w:pPr>
+      <w:keepNext/>
+      <w:keepLines/>
+      <w:jc w:val="center"/>
+    </w:pPr>
+    <w:rPr>
+      <w:rFonts w:ascii="Georgia" w:hAnsi="Georgia"/>
+      <w:color w:themeColor="text1" w:val="000000"/>
+    </w:rPr>
+  </w:style>
+  <w:style w:customStyle="1" w:styleId="Abstract" w:type="paragraph">
+    <w:name w:val="Abstract"/>
+    <w:basedOn w:val="Normal"/>
+    <w:next w:val="BodyText"/>
+    <w:qFormat/>
+    <w:pPr>
+      <w:keepNext/>
+      <w:keepLines/>
+      <w:spacing w:after="300" w:before="300"/>
+    </w:pPr>
+    <w:rPr>
+      <w:sz w:val="20"/>
+      <w:szCs w:val="20"/>
+    </w:rPr>
+  </w:style>
+  <w:style w:styleId="Bibliography" w:type="paragraph">
+    <w:name w:val="Bibliography"/>
+    <w:basedOn w:val="Normal"/>
+    <w:qFormat/>
   </w:style>
   <w:style w:styleId="BlockText" w:type="paragraph">
     <w:name w:val="Block Text"/>
@@ -3834,25 +4933,19 @@
     <w:qFormat/>
     <w:pPr>
       <w:spacing w:after="100" w:before="100"/>
-      <w:ind w:firstLine="0" w:left="480" w:right="480"/>
+      <w:ind w:left="480" w:right="480"/>
     </w:pPr>
   </w:style>
   <w:style w:styleId="FootnoteText" w:type="paragraph">
-    <w:name w:val="Footnote Text"/>
+    <w:name w:val="footnote text"/>
     <w:basedOn w:val="Normal"/>
-    <w:next w:val="FootnoteText"/>
     <w:uiPriority w:val="9"/>
     <w:unhideWhenUsed/>
     <w:qFormat/>
-  </w:style>
-  <w:style w:default="1" w:styleId="DefaultParagraphFont" w:type="character">
-    <w:name w:val="Default Paragraph Font"/>
-    <w:semiHidden/>
-    <w:unhideWhenUsed/>
-  </w:style>
-  <w:style w:default="1" w:styleId="Table" w:type="table">
+    <w:rsid w:val="003648E9"/>
+  </w:style>
+  <w:style w:customStyle="1" w:styleId="Table" w:type="table">
     <w:name w:val="Table"/>
-    <w:basedOn w:val="TableNormal"/>
     <w:semiHidden/>
     <w:unhideWhenUsed/>
     <w:qFormat/>
@@ -3868,16 +4961,15 @@
     <w:tblStylePr w:type="firstRow">
       <w:tblPr>
         <w:jc w:val="left"/>
-        <w:tblInd w:type="dxa" w:w="0"/>
       </w:tblPr>
       <w:trPr>
         <w:jc w:val="left"/>
       </w:trPr>
       <w:tcPr>
+        <w:tcBorders>
+          <w:bottom w:color="auto" w:space="0" w:sz="0" w:val="single"/>
+        </w:tcBorders>
         <w:vAlign w:val="bottom"/>
-        <w:tcBorders>
-          <w:bottom w:val="single"/>
-        </w:tcBorders>
       </w:tcPr>
     </w:tblStylePr>
   </w:style>
@@ -3899,11 +4991,11 @@
     <w:basedOn w:val="Normal"/>
   </w:style>
   <w:style w:styleId="Caption" w:type="paragraph">
-    <w:name w:val="Caption"/>
+    <w:name w:val="caption"/>
     <w:basedOn w:val="Normal"/>
-    <w:link w:val="BodyTextChar"/>
+    <w:link w:val="CaptionChar"/>
     <w:pPr>
-      <w:spacing w:after="120" w:before="0"/>
+      <w:spacing w:after="120"/>
     </w:pPr>
     <w:rPr>
       <w:i/>
@@ -3919,6 +5011,7 @@
   <w:style w:customStyle="1" w:styleId="ImageCaption" w:type="paragraph">
     <w:name w:val="Image Caption"/>
     <w:basedOn w:val="Caption"/>
+    <w:rsid w:val="003648E9"/>
   </w:style>
   <w:style w:customStyle="1" w:styleId="Figure" w:type="paragraph">
     <w:name w:val="Figure"/>
@@ -3931,14 +5024,15 @@
       <w:keepNext/>
     </w:pPr>
   </w:style>
-  <w:style w:customStyle="1" w:styleId="BodyTextChar" w:type="character">
-    <w:name w:val="Body Text Char"/>
+  <w:style w:customStyle="1" w:styleId="CaptionChar" w:type="character">
+    <w:name w:val="Caption Char"/>
     <w:basedOn w:val="DefaultParagraphFont"/>
-    <w:link w:val="BodyText"/>
+    <w:link w:val="Caption"/>
   </w:style>
   <w:style w:customStyle="1" w:styleId="VerbatimChar" w:type="character">
     <w:name w:val="Verbatim Char"/>
-    <w:basedOn w:val="BodyTextChar"/>
+    <w:basedOn w:val="CaptionChar"/>
+    <w:link w:val="SourceCode"/>
     <w:rPr>
       <w:rFonts w:ascii="Consolas" w:hAnsi="Consolas"/>
       <w:sz w:val="22"/>
@@ -3946,18 +5040,20 @@
   </w:style>
   <w:style w:customStyle="1" w:styleId="SectionNumber" w:type="character">
     <w:name w:val="Section Number"/>
-    <w:basedOn w:val="BodyTextChar"/>
+    <w:basedOn w:val="CaptionChar"/>
   </w:style>
   <w:style w:styleId="FootnoteReference" w:type="character">
-    <w:name w:val="Footnote Reference"/>
-    <w:basedOn w:val="BodyTextChar"/>
+    <w:name w:val="footnote reference"/>
+    <w:basedOn w:val="CaptionChar"/>
+    <w:rsid w:val="0088042D"/>
     <w:rPr>
+      <w:rFonts w:ascii="Georgia" w:hAnsi="Georgia"/>
       <w:vertAlign w:val="superscript"/>
     </w:rPr>
   </w:style>
   <w:style w:styleId="Hyperlink" w:type="character">
     <w:name w:val="Hyperlink"/>
-    <w:basedOn w:val="BodyTextChar"/>
+    <w:basedOn w:val="CaptionChar"/>
     <w:rPr>
       <w:color w:themeColor="accent1" w:val="4F81BD"/>
     </w:rPr>
@@ -3974,270 +5070,401 @@
       <w:outlineLvl w:val="9"/>
     </w:pPr>
     <w:rPr>
-      <w:rFonts w:asciiTheme="majorHAnsi" w:cstheme="majorBidi" w:eastAsiaTheme="majorEastAsia" w:hAnsiTheme="majorHAnsi"/>
       <w:b w:val="0"/>
       <w:bCs w:val="0"/>
       <w:color w:themeColor="accent1" w:themeShade="BF" w:val="365F91"/>
     </w:rPr>
   </w:style>
-  <w:style w:type="paragraph" w:customStyle="1" w:styleId="SourceCode">
+  <w:style w:customStyle="1" w:styleId="SourceCode" w:type="paragraph">
     <w:name w:val="Source Code"/>
     <w:basedOn w:val="Normal"/>
     <w:link w:val="VerbatimChar"/>
     <w:pPr>
-      <w:wordWrap w:val="off"/>
-      <w:shd w:val="clear" w:fill="f1f3f5"/>
+      <w:shd w:color="auto" w:fill="F8F8F8" w:val="clear"/>
+      <w:wordWrap w:val="0"/>
     </w:pPr>
   </w:style>
-  <w:style w:type="character" w:customStyle="1" w:styleId="KeywordTok">
+  <w:style w:customStyle="1" w:styleId="KeywordTok" w:type="character">
     <w:name w:val="KeywordTok"/>
     <w:basedOn w:val="VerbatimChar"/>
     <w:rPr>
-      <w:color w:val="003b4f"/>
-      <w:shd w:val="clear" w:fill="f1f3f5"/>
+      <w:rFonts w:ascii="Consolas" w:hAnsi="Consolas"/>
+      <w:b/>
+      <w:color w:val="204A87"/>
+      <w:sz w:val="22"/>
+      <w:shd w:color="auto" w:fill="F8F8F8" w:val="clear"/>
     </w:rPr>
   </w:style>
-  <w:style w:type="character" w:customStyle="1" w:styleId="DataTypeTok">
+  <w:style w:customStyle="1" w:styleId="DataTypeTok" w:type="character">
     <w:name w:val="DataTypeTok"/>
     <w:basedOn w:val="VerbatimChar"/>
     <w:rPr>
-      <w:color w:val="ad0000"/>
-      <w:shd w:val="clear" w:fill="f1f3f5"/>
+      <w:rFonts w:ascii="Consolas" w:hAnsi="Consolas"/>
+      <w:color w:val="204A87"/>
+      <w:sz w:val="22"/>
+      <w:shd w:color="auto" w:fill="F8F8F8" w:val="clear"/>
     </w:rPr>
   </w:style>
-  <w:style w:type="character" w:customStyle="1" w:styleId="DecValTok">
+  <w:style w:customStyle="1" w:styleId="DecValTok" w:type="character">
     <w:name w:val="DecValTok"/>
     <w:basedOn w:val="VerbatimChar"/>
     <w:rPr>
-      <w:color w:val="ad0000"/>
-      <w:shd w:val="clear" w:fill="f1f3f5"/>
+      <w:rFonts w:ascii="Consolas" w:hAnsi="Consolas"/>
+      <w:color w:val="0000CF"/>
+      <w:sz w:val="22"/>
+      <w:shd w:color="auto" w:fill="F8F8F8" w:val="clear"/>
     </w:rPr>
   </w:style>
-  <w:style w:type="character" w:customStyle="1" w:styleId="BaseNTok">
+  <w:style w:customStyle="1" w:styleId="BaseNTok" w:type="character">
     <w:name w:val="BaseNTok"/>
     <w:basedOn w:val="VerbatimChar"/>
     <w:rPr>
-      <w:color w:val="ad0000"/>
-      <w:shd w:val="clear" w:fill="f1f3f5"/>
+      <w:rFonts w:ascii="Consolas" w:hAnsi="Consolas"/>
+      <w:color w:val="0000CF"/>
+      <w:sz w:val="22"/>
+      <w:shd w:color="auto" w:fill="F8F8F8" w:val="clear"/>
     </w:rPr>
   </w:style>
-  <w:style w:type="character" w:customStyle="1" w:styleId="FloatTok">
+  <w:style w:customStyle="1" w:styleId="FloatTok" w:type="character">
     <w:name w:val="FloatTok"/>
     <w:basedOn w:val="VerbatimChar"/>
     <w:rPr>
-      <w:color w:val="ad0000"/>
-      <w:shd w:val="clear" w:fill="f1f3f5"/>
+      <w:rFonts w:ascii="Consolas" w:hAnsi="Consolas"/>
+      <w:color w:val="0000CF"/>
+      <w:sz w:val="22"/>
+      <w:shd w:color="auto" w:fill="F8F8F8" w:val="clear"/>
     </w:rPr>
   </w:style>
-  <w:style w:type="character" w:customStyle="1" w:styleId="ConstantTok">
+  <w:style w:customStyle="1" w:styleId="ConstantTok" w:type="character">
     <w:name w:val="ConstantTok"/>
     <w:basedOn w:val="VerbatimChar"/>
     <w:rPr>
-      <w:color w:val="8f5902"/>
-      <w:shd w:val="clear" w:fill="f1f3f5"/>
+      <w:rFonts w:ascii="Consolas" w:hAnsi="Consolas"/>
+      <w:color w:val="000000"/>
+      <w:sz w:val="22"/>
+      <w:shd w:color="auto" w:fill="F8F8F8" w:val="clear"/>
     </w:rPr>
   </w:style>
-  <w:style w:type="character" w:customStyle="1" w:styleId="CharTok">
+  <w:style w:customStyle="1" w:styleId="CharTok" w:type="character">
     <w:name w:val="CharTok"/>
     <w:basedOn w:val="VerbatimChar"/>
     <w:rPr>
-      <w:color w:val="20794d"/>
-      <w:shd w:val="clear" w:fill="f1f3f5"/>
+      <w:rFonts w:ascii="Consolas" w:hAnsi="Consolas"/>
+      <w:color w:val="4E9A06"/>
+      <w:sz w:val="22"/>
+      <w:shd w:color="auto" w:fill="F8F8F8" w:val="clear"/>
     </w:rPr>
   </w:style>
-  <w:style w:type="character" w:customStyle="1" w:styleId="SpecialCharTok">
+  <w:style w:customStyle="1" w:styleId="SpecialCharTok" w:type="character">
     <w:name w:val="SpecialCharTok"/>
     <w:basedOn w:val="VerbatimChar"/>
     <w:rPr>
-      <w:color w:val="5e5e5e"/>
-      <w:shd w:val="clear" w:fill="f1f3f5"/>
+      <w:rFonts w:ascii="Consolas" w:hAnsi="Consolas"/>
+      <w:color w:val="000000"/>
+      <w:sz w:val="22"/>
+      <w:shd w:color="auto" w:fill="F8F8F8" w:val="clear"/>
     </w:rPr>
   </w:style>
-  <w:style w:type="character" w:customStyle="1" w:styleId="StringTok">
+  <w:style w:customStyle="1" w:styleId="StringTok" w:type="character">
     <w:name w:val="StringTok"/>
     <w:basedOn w:val="VerbatimChar"/>
     <w:rPr>
-      <w:color w:val="20794d"/>
-      <w:shd w:val="clear" w:fill="f1f3f5"/>
+      <w:rFonts w:ascii="Consolas" w:hAnsi="Consolas"/>
+      <w:color w:val="4E9A06"/>
+      <w:sz w:val="22"/>
+      <w:shd w:color="auto" w:fill="F8F8F8" w:val="clear"/>
     </w:rPr>
   </w:style>
-  <w:style w:type="character" w:customStyle="1" w:styleId="VerbatimStringTok">
+  <w:style w:customStyle="1" w:styleId="VerbatimStringTok" w:type="character">
     <w:name w:val="VerbatimStringTok"/>
     <w:basedOn w:val="VerbatimChar"/>
     <w:rPr>
-      <w:color w:val="20794d"/>
-      <w:shd w:val="clear" w:fill="f1f3f5"/>
+      <w:rFonts w:ascii="Consolas" w:hAnsi="Consolas"/>
+      <w:color w:val="4E9A06"/>
+      <w:sz w:val="22"/>
+      <w:shd w:color="auto" w:fill="F8F8F8" w:val="clear"/>
     </w:rPr>
   </w:style>
-  <w:style w:type="character" w:customStyle="1" w:styleId="SpecialStringTok">
+  <w:style w:customStyle="1" w:styleId="SpecialStringTok" w:type="character">
     <w:name w:val="SpecialStringTok"/>
     <w:basedOn w:val="VerbatimChar"/>
     <w:rPr>
-      <w:color w:val="20794d"/>
-      <w:shd w:val="clear" w:fill="f1f3f5"/>
+      <w:rFonts w:ascii="Consolas" w:hAnsi="Consolas"/>
+      <w:color w:val="4E9A06"/>
+      <w:sz w:val="22"/>
+      <w:shd w:color="auto" w:fill="F8F8F8" w:val="clear"/>
     </w:rPr>
   </w:style>
-  <w:style w:type="character" w:customStyle="1" w:styleId="ImportTok">
+  <w:style w:customStyle="1" w:styleId="ImportTok" w:type="character">
     <w:name w:val="ImportTok"/>
     <w:basedOn w:val="VerbatimChar"/>
     <w:rPr>
-      <w:color w:val="00769e"/>
-      <w:shd w:val="clear" w:fill="f1f3f5"/>
+      <w:rFonts w:ascii="Consolas" w:hAnsi="Consolas"/>
+      <w:sz w:val="22"/>
+      <w:shd w:color="auto" w:fill="F8F8F8" w:val="clear"/>
     </w:rPr>
   </w:style>
-  <w:style w:type="character" w:customStyle="1" w:styleId="CommentTok">
+  <w:style w:customStyle="1" w:styleId="CommentTok" w:type="character">
     <w:name w:val="CommentTok"/>
     <w:basedOn w:val="VerbatimChar"/>
     <w:rPr>
-      <w:color w:val="5e5e5e"/>
-      <w:shd w:val="clear" w:fill="f1f3f5"/>
+      <w:rFonts w:ascii="Consolas" w:hAnsi="Consolas"/>
+      <w:i/>
+      <w:color w:val="8F5902"/>
+      <w:sz w:val="22"/>
+      <w:shd w:color="auto" w:fill="F8F8F8" w:val="clear"/>
     </w:rPr>
   </w:style>
-  <w:style w:type="character" w:customStyle="1" w:styleId="DocumentationTok">
+  <w:style w:customStyle="1" w:styleId="DocumentationTok" w:type="character">
     <w:name w:val="DocumentationTok"/>
     <w:basedOn w:val="VerbatimChar"/>
     <w:rPr>
-      <w:color w:val="5e5e5e"/>
-      <w:shd w:val="clear" w:fill="f1f3f5"/>
+      <w:rFonts w:ascii="Consolas" w:hAnsi="Consolas"/>
+      <w:b/>
       <w:i/>
+      <w:color w:val="8F5902"/>
+      <w:sz w:val="22"/>
+      <w:shd w:color="auto" w:fill="F8F8F8" w:val="clear"/>
     </w:rPr>
   </w:style>
-  <w:style w:type="character" w:customStyle="1" w:styleId="AnnotationTok">
+  <w:style w:customStyle="1" w:styleId="AnnotationTok" w:type="character">
     <w:name w:val="AnnotationTok"/>
     <w:basedOn w:val="VerbatimChar"/>
     <w:rPr>
-      <w:color w:val="5e5e5e"/>
-      <w:shd w:val="clear" w:fill="f1f3f5"/>
+      <w:rFonts w:ascii="Consolas" w:hAnsi="Consolas"/>
+      <w:b/>
+      <w:i/>
+      <w:color w:val="8F5902"/>
+      <w:sz w:val="22"/>
+      <w:shd w:color="auto" w:fill="F8F8F8" w:val="clear"/>
     </w:rPr>
   </w:style>
-  <w:style w:type="character" w:customStyle="1" w:styleId="CommentVarTok">
+  <w:style w:customStyle="1" w:styleId="CommentVarTok" w:type="character">
     <w:name w:val="CommentVarTok"/>
     <w:basedOn w:val="VerbatimChar"/>
     <w:rPr>
-      <w:color w:val="5e5e5e"/>
-      <w:shd w:val="clear" w:fill="f1f3f5"/>
+      <w:rFonts w:ascii="Consolas" w:hAnsi="Consolas"/>
+      <w:b/>
       <w:i/>
+      <w:color w:val="8F5902"/>
+      <w:sz w:val="22"/>
+      <w:shd w:color="auto" w:fill="F8F8F8" w:val="clear"/>
     </w:rPr>
   </w:style>
-  <w:style w:type="character" w:customStyle="1" w:styleId="OtherTok">
+  <w:style w:customStyle="1" w:styleId="OtherTok" w:type="character">
     <w:name w:val="OtherTok"/>
     <w:basedOn w:val="VerbatimChar"/>
     <w:rPr>
-      <w:color w:val="003b4f"/>
-      <w:shd w:val="clear" w:fill="f1f3f5"/>
+      <w:rFonts w:ascii="Consolas" w:hAnsi="Consolas"/>
+      <w:color w:val="8F5902"/>
+      <w:sz w:val="22"/>
+      <w:shd w:color="auto" w:fill="F8F8F8" w:val="clear"/>
     </w:rPr>
   </w:style>
-  <w:style w:type="character" w:customStyle="1" w:styleId="FunctionTok">
+  <w:style w:customStyle="1" w:styleId="FunctionTok" w:type="character">
     <w:name w:val="FunctionTok"/>
     <w:basedOn w:val="VerbatimChar"/>
     <w:rPr>
-      <w:color w:val="4758ab"/>
-      <w:shd w:val="clear" w:fill="f1f3f5"/>
+      <w:rFonts w:ascii="Consolas" w:hAnsi="Consolas"/>
+      <w:color w:val="000000"/>
+      <w:sz w:val="22"/>
+      <w:shd w:color="auto" w:fill="F8F8F8" w:val="clear"/>
     </w:rPr>
   </w:style>
-  <w:style w:type="character" w:customStyle="1" w:styleId="VariableTok">
+  <w:style w:customStyle="1" w:styleId="VariableTok" w:type="character">
     <w:name w:val="VariableTok"/>
     <w:basedOn w:val="VerbatimChar"/>
     <w:rPr>
-      <w:color w:val="111111"/>
-      <w:shd w:val="clear" w:fill="f1f3f5"/>
+      <w:rFonts w:ascii="Consolas" w:hAnsi="Consolas"/>
+      <w:color w:val="000000"/>
+      <w:sz w:val="22"/>
+      <w:shd w:color="auto" w:fill="F8F8F8" w:val="clear"/>
     </w:rPr>
   </w:style>
-  <w:style w:type="character" w:customStyle="1" w:styleId="ControlFlowTok">
+  <w:style w:customStyle="1" w:styleId="ControlFlowTok" w:type="character">
     <w:name w:val="ControlFlowTok"/>
     <w:basedOn w:val="VerbatimChar"/>
     <w:rPr>
-      <w:color w:val="003b4f"/>
-      <w:shd w:val="clear" w:fill="f1f3f5"/>
+      <w:rFonts w:ascii="Consolas" w:hAnsi="Consolas"/>
+      <w:b/>
+      <w:color w:val="204A87"/>
+      <w:sz w:val="22"/>
+      <w:shd w:color="auto" w:fill="F8F8F8" w:val="clear"/>
     </w:rPr>
   </w:style>
-  <w:style w:type="character" w:customStyle="1" w:styleId="OperatorTok">
+  <w:style w:customStyle="1" w:styleId="OperatorTok" w:type="character">
     <w:name w:val="OperatorTok"/>
     <w:basedOn w:val="VerbatimChar"/>
     <w:rPr>
-      <w:color w:val="5e5e5e"/>
-      <w:shd w:val="clear" w:fill="f1f3f5"/>
+      <w:rFonts w:ascii="Consolas" w:hAnsi="Consolas"/>
+      <w:b/>
+      <w:color w:val="CE5C00"/>
+      <w:sz w:val="22"/>
+      <w:shd w:color="auto" w:fill="F8F8F8" w:val="clear"/>
     </w:rPr>
   </w:style>
-  <w:style w:type="character" w:customStyle="1" w:styleId="BuiltInTok">
+  <w:style w:customStyle="1" w:styleId="BuiltInTok" w:type="character">
     <w:name w:val="BuiltInTok"/>
     <w:basedOn w:val="VerbatimChar"/>
     <w:rPr>
-      <w:color w:val="003b4f"/>
-      <w:shd w:val="clear" w:fill="f1f3f5"/>
+      <w:rFonts w:ascii="Consolas" w:hAnsi="Consolas"/>
+      <w:sz w:val="22"/>
+      <w:shd w:color="auto" w:fill="F8F8F8" w:val="clear"/>
     </w:rPr>
   </w:style>
-  <w:style w:type="character" w:customStyle="1" w:styleId="ExtensionTok">
+  <w:style w:customStyle="1" w:styleId="ExtensionTok" w:type="character">
     <w:name w:val="ExtensionTok"/>
     <w:basedOn w:val="VerbatimChar"/>
     <w:rPr>
-      <w:color w:val="003b4f"/>
-      <w:shd w:val="clear" w:fill="f1f3f5"/>
+      <w:rFonts w:ascii="Consolas" w:hAnsi="Consolas"/>
+      <w:sz w:val="22"/>
+      <w:shd w:color="auto" w:fill="F8F8F8" w:val="clear"/>
     </w:rPr>
   </w:style>
-  <w:style w:type="character" w:customStyle="1" w:styleId="PreprocessorTok">
+  <w:style w:customStyle="1" w:styleId="PreprocessorTok" w:type="character">
     <w:name w:val="PreprocessorTok"/>
     <w:basedOn w:val="VerbatimChar"/>
     <w:rPr>
-      <w:color w:val="ad0000"/>
-      <w:shd w:val="clear" w:fill="f1f3f5"/>
+      <w:rFonts w:ascii="Consolas" w:hAnsi="Consolas"/>
+      <w:i/>
+      <w:color w:val="8F5902"/>
+      <w:sz w:val="22"/>
+      <w:shd w:color="auto" w:fill="F8F8F8" w:val="clear"/>
     </w:rPr>
   </w:style>
-  <w:style w:type="character" w:customStyle="1" w:styleId="AttributeTok">
+  <w:style w:customStyle="1" w:styleId="AttributeTok" w:type="character">
     <w:name w:val="AttributeTok"/>
     <w:basedOn w:val="VerbatimChar"/>
     <w:rPr>
-      <w:color w:val="657422"/>
-      <w:shd w:val="clear" w:fill="f1f3f5"/>
+      <w:rFonts w:ascii="Consolas" w:hAnsi="Consolas"/>
+      <w:color w:val="C4A000"/>
+      <w:sz w:val="22"/>
+      <w:shd w:color="auto" w:fill="F8F8F8" w:val="clear"/>
     </w:rPr>
   </w:style>
-  <w:style w:type="character" w:customStyle="1" w:styleId="RegionMarkerTok">
+  <w:style w:customStyle="1" w:styleId="RegionMarkerTok" w:type="character">
     <w:name w:val="RegionMarkerTok"/>
     <w:basedOn w:val="VerbatimChar"/>
     <w:rPr>
-      <w:color w:val="003b4f"/>
-      <w:shd w:val="clear" w:fill="f1f3f5"/>
+      <w:rFonts w:ascii="Consolas" w:hAnsi="Consolas"/>
+      <w:sz w:val="22"/>
+      <w:shd w:color="auto" w:fill="F8F8F8" w:val="clear"/>
     </w:rPr>
   </w:style>
-  <w:style w:type="character" w:customStyle="1" w:styleId="InformationTok">
+  <w:style w:customStyle="1" w:styleId="InformationTok" w:type="character">
     <w:name w:val="InformationTok"/>
     <w:basedOn w:val="VerbatimChar"/>
     <w:rPr>
-      <w:color w:val="5e5e5e"/>
-      <w:shd w:val="clear" w:fill="f1f3f5"/>
+      <w:rFonts w:ascii="Consolas" w:hAnsi="Consolas"/>
+      <w:b/>
+      <w:i/>
+      <w:color w:val="8F5902"/>
+      <w:sz w:val="22"/>
+      <w:shd w:color="auto" w:fill="F8F8F8" w:val="clear"/>
     </w:rPr>
   </w:style>
-  <w:style w:type="character" w:customStyle="1" w:styleId="WarningTok">
+  <w:style w:customStyle="1" w:styleId="WarningTok" w:type="character">
     <w:name w:val="WarningTok"/>
     <w:basedOn w:val="VerbatimChar"/>
     <w:rPr>
-      <w:color w:val="5e5e5e"/>
-      <w:shd w:val="clear" w:fill="f1f3f5"/>
+      <w:rFonts w:ascii="Consolas" w:hAnsi="Consolas"/>
+      <w:b/>
       <w:i/>
+      <w:color w:val="8F5902"/>
+      <w:sz w:val="22"/>
+      <w:shd w:color="auto" w:fill="F8F8F8" w:val="clear"/>
     </w:rPr>
   </w:style>
-  <w:style w:type="character" w:customStyle="1" w:styleId="AlertTok">
+  <w:style w:customStyle="1" w:styleId="AlertTok" w:type="character">
     <w:name w:val="AlertTok"/>
     <w:basedOn w:val="VerbatimChar"/>
     <w:rPr>
-      <w:color w:val="ad0000"/>
-      <w:shd w:val="clear" w:fill="f1f3f5"/>
+      <w:rFonts w:ascii="Consolas" w:hAnsi="Consolas"/>
+      <w:color w:val="EF2929"/>
+      <w:sz w:val="22"/>
+      <w:shd w:color="auto" w:fill="F8F8F8" w:val="clear"/>
     </w:rPr>
   </w:style>
-  <w:style w:type="character" w:customStyle="1" w:styleId="ErrorTok">
+  <w:style w:customStyle="1" w:styleId="ErrorTok" w:type="character">
     <w:name w:val="ErrorTok"/>
     <w:basedOn w:val="VerbatimChar"/>
     <w:rPr>
-      <w:color w:val="ad0000"/>
-      <w:shd w:val="clear" w:fill="f1f3f5"/>
+      <w:rFonts w:ascii="Consolas" w:hAnsi="Consolas"/>
+      <w:b/>
+      <w:color w:val="A40000"/>
+      <w:sz w:val="22"/>
+      <w:shd w:color="auto" w:fill="F8F8F8" w:val="clear"/>
     </w:rPr>
   </w:style>
-  <w:style w:type="character" w:customStyle="1" w:styleId="NormalTok">
+  <w:style w:customStyle="1" w:styleId="NormalTok" w:type="character">
     <w:name w:val="NormalTok"/>
     <w:basedOn w:val="VerbatimChar"/>
     <w:rPr>
-      <w:color w:val="003b4f"/>
-      <w:shd w:val="clear" w:fill="f1f3f5"/>
+      <w:rFonts w:ascii="Consolas" w:hAnsi="Consolas"/>
+      <w:sz w:val="22"/>
+      <w:shd w:color="auto" w:fill="F8F8F8" w:val="clear"/>
+    </w:rPr>
+  </w:style>
+  <w:style w:styleId="Header" w:type="paragraph">
+    <w:name w:val="header"/>
+    <w:basedOn w:val="Normal"/>
+    <w:link w:val="HeaderChar"/>
+    <w:uiPriority w:val="99"/>
+    <w:unhideWhenUsed/>
+    <w:rsid w:val="0088042D"/>
+    <w:pPr>
+      <w:tabs>
+        <w:tab w:pos="4680" w:val="center"/>
+        <w:tab w:pos="9360" w:val="right"/>
+      </w:tabs>
+      <w:spacing w:after="0"/>
+    </w:pPr>
+  </w:style>
+  <w:style w:customStyle="1" w:styleId="HeaderChar" w:type="character">
+    <w:name w:val="Header Char"/>
+    <w:basedOn w:val="DefaultParagraphFont"/>
+    <w:link w:val="Header"/>
+    <w:uiPriority w:val="99"/>
+    <w:rsid w:val="0088042D"/>
+    <w:rPr>
+      <w:rFonts w:ascii="Georgia" w:hAnsi="Georgia"/>
+    </w:rPr>
+  </w:style>
+  <w:style w:styleId="Footer" w:type="paragraph">
+    <w:name w:val="footer"/>
+    <w:basedOn w:val="Normal"/>
+    <w:link w:val="FooterChar"/>
+    <w:unhideWhenUsed/>
+    <w:rsid w:val="00C13DD5"/>
+    <w:pPr>
+      <w:tabs>
+        <w:tab w:pos="4680" w:val="center"/>
+        <w:tab w:pos="9360" w:val="right"/>
+      </w:tabs>
+      <w:spacing w:after="0"/>
+    </w:pPr>
+  </w:style>
+  <w:style w:customStyle="1" w:styleId="FooterChar" w:type="character">
+    <w:name w:val="Footer Char"/>
+    <w:basedOn w:val="DefaultParagraphFont"/>
+    <w:link w:val="Footer"/>
+    <w:rsid w:val="00C13DD5"/>
+  </w:style>
+  <w:style w:styleId="PageNumber" w:type="character">
+    <w:name w:val="page number"/>
+    <w:basedOn w:val="DefaultParagraphFont"/>
+    <w:semiHidden/>
+    <w:unhideWhenUsed/>
+    <w:rsid w:val="00C13DD5"/>
+  </w:style>
+  <w:style w:customStyle="1" w:styleId="BodyTextChar" w:type="character">
+    <w:name w:val="Body Text Char"/>
+    <w:basedOn w:val="DefaultParagraphFont"/>
+    <w:link w:val="BodyText"/>
+    <w:rsid w:val="003648E9"/>
+    <w:rPr>
+      <w:rFonts w:ascii="Georgia" w:hAnsi="Georgia"/>
+      <w:color w:themeColor="text1" w:val="000000"/>
     </w:rPr>
   </w:style>
 </w:styles>

</xml_diff>